<commit_message>
added table of contents and test plan to LLUO900 SDS.docx for Software Sprint 2
</commit_message>
<xml_diff>
--- a/Assignments/Sprints/Sprint 2/LLUO900 SDS.docx
+++ b/Assignments/Sprints/Sprint 2/LLUO900 SDS.docx
@@ -4,46 +4,807 @@
   <w:body>
     <w:p>
       <w:pPr>
-        <w:rPr>
-          <w:rFonts w:ascii="Times New Roman" w:hAnsi="Times New Roman" w:cs="Times New Roman"/>
-          <w:sz w:val="36"/>
-          <w:szCs w:val="36"/>
-        </w:rPr>
-      </w:pPr>
-    </w:p>
-    <w:p>
-      <w:pPr>
-        <w:rPr>
-          <w:rFonts w:ascii="Times New Roman" w:hAnsi="Times New Roman" w:cs="Times New Roman"/>
-          <w:sz w:val="36"/>
-          <w:szCs w:val="36"/>
-        </w:rPr>
-      </w:pPr>
-      <w:r>
-        <w:rPr>
-          <w:rFonts w:ascii="Times New Roman" w:hAnsi="Times New Roman" w:cs="Times New Roman"/>
-          <w:sz w:val="36"/>
-          <w:szCs w:val="36"/>
-        </w:rPr>
-        <w:t>[COVER PAGE TABLE OF CONTENTS AND INTRO GO HERE]</w:t>
-      </w:r>
-    </w:p>
-    <w:p>
-      <w:pPr>
-        <w:rPr>
-          <w:rFonts w:ascii="Times New Roman" w:hAnsi="Times New Roman" w:cs="Times New Roman"/>
-          <w:sz w:val="36"/>
-          <w:szCs w:val="36"/>
-        </w:rPr>
-      </w:pPr>
-      <w:r>
-        <w:rPr>
-          <w:rFonts w:ascii="Times New Roman" w:hAnsi="Times New Roman" w:cs="Times New Roman"/>
-          <w:sz w:val="36"/>
-          <w:szCs w:val="36"/>
-        </w:rPr>
-        <w:br w:type="page"/>
-      </w:r>
+        <w:jc w:val="center"/>
+        <w:rPr>
+          <w:rFonts w:ascii="Times New Roman" w:hAnsi="Times New Roman" w:cs="Times New Roman"/>
+          <w:sz w:val="36"/>
+          <w:szCs w:val="36"/>
+        </w:rPr>
+      </w:pPr>
+    </w:p>
+    <w:p>
+      <w:pPr>
+        <w:jc w:val="center"/>
+        <w:rPr>
+          <w:rFonts w:ascii="Times New Roman" w:hAnsi="Times New Roman" w:cs="Times New Roman"/>
+          <w:sz w:val="36"/>
+          <w:szCs w:val="36"/>
+        </w:rPr>
+      </w:pPr>
+    </w:p>
+    <w:p>
+      <w:pPr>
+        <w:jc w:val="center"/>
+        <w:rPr>
+          <w:rFonts w:ascii="Times New Roman" w:hAnsi="Times New Roman" w:cs="Times New Roman"/>
+          <w:sz w:val="36"/>
+          <w:szCs w:val="36"/>
+        </w:rPr>
+      </w:pPr>
+    </w:p>
+    <w:p>
+      <w:pPr>
+        <w:jc w:val="center"/>
+        <w:rPr>
+          <w:rFonts w:ascii="Times New Roman" w:hAnsi="Times New Roman" w:cs="Times New Roman"/>
+          <w:sz w:val="36"/>
+          <w:szCs w:val="36"/>
+        </w:rPr>
+      </w:pPr>
+    </w:p>
+    <w:p>
+      <w:pPr>
+        <w:jc w:val="center"/>
+        <w:rPr>
+          <w:rFonts w:ascii="Times New Roman" w:hAnsi="Times New Roman" w:cs="Times New Roman"/>
+          <w:sz w:val="36"/>
+          <w:szCs w:val="36"/>
+        </w:rPr>
+      </w:pPr>
+      <w:r>
+        <w:rPr>
+          <w:rFonts w:ascii="Times New Roman" w:hAnsi="Times New Roman" w:cs="Times New Roman"/>
+          <w:sz w:val="36"/>
+          <w:szCs w:val="36"/>
+        </w:rPr>
+        <w:t>Software Design Specification</w:t>
+      </w:r>
+    </w:p>
+    <w:p>
+      <w:pPr>
+        <w:jc w:val="center"/>
+        <w:rPr>
+          <w:rFonts w:ascii="Times New Roman" w:hAnsi="Times New Roman" w:cs="Times New Roman"/>
+          <w:sz w:val="36"/>
+          <w:szCs w:val="36"/>
+        </w:rPr>
+      </w:pPr>
+      <w:r>
+        <w:rPr>
+          <w:rFonts w:ascii="Times New Roman" w:hAnsi="Times New Roman" w:cs="Times New Roman"/>
+          <w:sz w:val="36"/>
+          <w:szCs w:val="36"/>
+        </w:rPr>
+        <w:t xml:space="preserve">For </w:t>
+      </w:r>
+    </w:p>
+    <w:p>
+      <w:pPr>
+        <w:jc w:val="center"/>
+        <w:rPr>
+          <w:rFonts w:ascii="Times New Roman" w:hAnsi="Times New Roman" w:cs="Times New Roman"/>
+          <w:sz w:val="36"/>
+          <w:szCs w:val="36"/>
+        </w:rPr>
+      </w:pPr>
+      <w:r>
+        <w:rPr>
+          <w:rFonts w:ascii="Times New Roman" w:hAnsi="Times New Roman" w:cs="Times New Roman"/>
+          <w:sz w:val="36"/>
+          <w:szCs w:val="36"/>
+        </w:rPr>
+        <w:t>Language Learners United over 9000</w:t>
+      </w:r>
+    </w:p>
+    <w:p>
+      <w:pPr>
+        <w:jc w:val="center"/>
+        <w:rPr>
+          <w:rFonts w:ascii="Times New Roman" w:hAnsi="Times New Roman" w:cs="Times New Roman"/>
+          <w:sz w:val="36"/>
+          <w:szCs w:val="36"/>
+        </w:rPr>
+      </w:pPr>
+    </w:p>
+    <w:p>
+      <w:pPr>
+        <w:rPr>
+          <w:rFonts w:ascii="Times New Roman" w:hAnsi="Times New Roman" w:cs="Times New Roman"/>
+          <w:sz w:val="36"/>
+          <w:szCs w:val="36"/>
+        </w:rPr>
+      </w:pPr>
+    </w:p>
+    <w:p>
+      <w:pPr>
+        <w:rPr>
+          <w:rFonts w:ascii="Times New Roman" w:hAnsi="Times New Roman" w:cs="Times New Roman"/>
+          <w:sz w:val="36"/>
+          <w:szCs w:val="36"/>
+        </w:rPr>
+      </w:pPr>
+    </w:p>
+    <w:p>
+      <w:pPr>
+        <w:rPr>
+          <w:rFonts w:ascii="Times New Roman" w:hAnsi="Times New Roman" w:cs="Times New Roman"/>
+          <w:sz w:val="32"/>
+          <w:szCs w:val="32"/>
+        </w:rPr>
+      </w:pPr>
+      <w:r>
+        <w:rPr>
+          <w:rFonts w:ascii="Times New Roman" w:hAnsi="Times New Roman" w:cs="Times New Roman"/>
+          <w:sz w:val="32"/>
+          <w:szCs w:val="32"/>
+        </w:rPr>
+        <w:t>Michael Cottrell</w:t>
+      </w:r>
+    </w:p>
+    <w:p>
+      <w:pPr>
+        <w:rPr>
+          <w:rFonts w:ascii="Times New Roman" w:hAnsi="Times New Roman" w:cs="Times New Roman"/>
+          <w:sz w:val="32"/>
+          <w:szCs w:val="32"/>
+        </w:rPr>
+      </w:pPr>
+      <w:r>
+        <w:rPr>
+          <w:rFonts w:ascii="Times New Roman" w:hAnsi="Times New Roman" w:cs="Times New Roman"/>
+          <w:sz w:val="32"/>
+          <w:szCs w:val="32"/>
+        </w:rPr>
+        <w:t>Riley Tucker</w:t>
+      </w:r>
+    </w:p>
+    <w:p>
+      <w:pPr>
+        <w:rPr>
+          <w:rFonts w:ascii="Times New Roman" w:hAnsi="Times New Roman" w:cs="Times New Roman"/>
+          <w:sz w:val="32"/>
+          <w:szCs w:val="32"/>
+        </w:rPr>
+      </w:pPr>
+    </w:p>
+    <w:p>
+      <w:pPr>
+        <w:rPr>
+          <w:rFonts w:ascii="Times New Roman" w:hAnsi="Times New Roman" w:cs="Times New Roman"/>
+          <w:sz w:val="32"/>
+          <w:szCs w:val="32"/>
+        </w:rPr>
+      </w:pPr>
+    </w:p>
+    <w:p>
+      <w:pPr>
+        <w:rPr>
+          <w:rFonts w:ascii="Times New Roman" w:hAnsi="Times New Roman" w:cs="Times New Roman"/>
+          <w:sz w:val="32"/>
+          <w:szCs w:val="32"/>
+        </w:rPr>
+      </w:pPr>
+    </w:p>
+    <w:p>
+      <w:pPr>
+        <w:rPr>
+          <w:rFonts w:ascii="Times New Roman" w:hAnsi="Times New Roman" w:cs="Times New Roman"/>
+          <w:sz w:val="32"/>
+          <w:szCs w:val="32"/>
+        </w:rPr>
+      </w:pPr>
+    </w:p>
+    <w:p>
+      <w:pPr>
+        <w:rPr>
+          <w:rFonts w:ascii="Times New Roman" w:hAnsi="Times New Roman" w:cs="Times New Roman"/>
+          <w:sz w:val="32"/>
+          <w:szCs w:val="32"/>
+        </w:rPr>
+      </w:pPr>
+    </w:p>
+    <w:p>
+      <w:pPr>
+        <w:rPr>
+          <w:rFonts w:ascii="Times New Roman" w:hAnsi="Times New Roman" w:cs="Times New Roman"/>
+          <w:sz w:val="32"/>
+          <w:szCs w:val="32"/>
+        </w:rPr>
+      </w:pPr>
+    </w:p>
+    <w:p>
+      <w:pPr>
+        <w:rPr>
+          <w:rFonts w:ascii="Times New Roman" w:hAnsi="Times New Roman" w:cs="Times New Roman"/>
+          <w:sz w:val="32"/>
+          <w:szCs w:val="32"/>
+        </w:rPr>
+      </w:pPr>
+    </w:p>
+    <w:p>
+      <w:pPr>
+        <w:rPr>
+          <w:rFonts w:ascii="Times New Roman" w:hAnsi="Times New Roman" w:cs="Times New Roman"/>
+          <w:sz w:val="32"/>
+          <w:szCs w:val="32"/>
+        </w:rPr>
+      </w:pPr>
+    </w:p>
+    <w:p>
+      <w:pPr>
+        <w:rPr>
+          <w:rFonts w:ascii="Times New Roman" w:hAnsi="Times New Roman" w:cs="Times New Roman"/>
+          <w:sz w:val="32"/>
+          <w:szCs w:val="32"/>
+        </w:rPr>
+      </w:pPr>
+    </w:p>
+    <w:p>
+      <w:pPr>
+        <w:rPr>
+          <w:rFonts w:ascii="Times New Roman" w:hAnsi="Times New Roman" w:cs="Times New Roman"/>
+          <w:sz w:val="32"/>
+          <w:szCs w:val="32"/>
+        </w:rPr>
+      </w:pPr>
+    </w:p>
+    <w:p>
+      <w:pPr>
+        <w:rPr>
+          <w:rFonts w:ascii="Times New Roman" w:hAnsi="Times New Roman" w:cs="Times New Roman"/>
+          <w:b/>
+          <w:bCs/>
+          <w:sz w:val="32"/>
+          <w:szCs w:val="32"/>
+        </w:rPr>
+      </w:pPr>
+      <w:r>
+        <w:rPr>
+          <w:rFonts w:ascii="Times New Roman" w:hAnsi="Times New Roman" w:cs="Times New Roman"/>
+          <w:b/>
+          <w:bCs/>
+          <w:sz w:val="32"/>
+          <w:szCs w:val="32"/>
+        </w:rPr>
+        <w:lastRenderedPageBreak/>
+        <w:t>Table of Contents</w:t>
+      </w:r>
+    </w:p>
+    <w:p>
+      <w:pPr>
+        <w:pStyle w:val="ListParagraph"/>
+        <w:numPr>
+          <w:ilvl w:val="0"/>
+          <w:numId w:val="16"/>
+        </w:numPr>
+        <w:rPr>
+          <w:rFonts w:ascii="Times New Roman" w:hAnsi="Times New Roman" w:cs="Times New Roman"/>
+          <w:sz w:val="28"/>
+          <w:szCs w:val="28"/>
+        </w:rPr>
+      </w:pPr>
+      <w:r>
+        <w:rPr>
+          <w:rFonts w:ascii="Times New Roman" w:hAnsi="Times New Roman" w:cs="Times New Roman"/>
+          <w:sz w:val="28"/>
+          <w:szCs w:val="28"/>
+        </w:rPr>
+        <w:t>Data Design</w:t>
+      </w:r>
+    </w:p>
+    <w:p>
+      <w:pPr>
+        <w:pStyle w:val="ListParagraph"/>
+        <w:numPr>
+          <w:ilvl w:val="1"/>
+          <w:numId w:val="16"/>
+        </w:numPr>
+        <w:rPr>
+          <w:rFonts w:ascii="Times New Roman" w:hAnsi="Times New Roman" w:cs="Times New Roman"/>
+          <w:sz w:val="28"/>
+          <w:szCs w:val="28"/>
+        </w:rPr>
+      </w:pPr>
+      <w:r>
+        <w:rPr>
+          <w:rFonts w:ascii="Times New Roman" w:hAnsi="Times New Roman" w:cs="Times New Roman"/>
+          <w:sz w:val="28"/>
+          <w:szCs w:val="28"/>
+        </w:rPr>
+        <w:t>Database ERD</w:t>
+      </w:r>
+    </w:p>
+    <w:p>
+      <w:pPr>
+        <w:pStyle w:val="ListParagraph"/>
+        <w:numPr>
+          <w:ilvl w:val="0"/>
+          <w:numId w:val="16"/>
+        </w:numPr>
+        <w:rPr>
+          <w:rFonts w:ascii="Times New Roman" w:hAnsi="Times New Roman" w:cs="Times New Roman"/>
+          <w:sz w:val="28"/>
+          <w:szCs w:val="28"/>
+        </w:rPr>
+      </w:pPr>
+      <w:r>
+        <w:rPr>
+          <w:rFonts w:ascii="Times New Roman" w:hAnsi="Times New Roman" w:cs="Times New Roman"/>
+          <w:sz w:val="28"/>
+          <w:szCs w:val="28"/>
+        </w:rPr>
+        <w:t>System Feature to ERD Explanation</w:t>
+      </w:r>
+    </w:p>
+    <w:p>
+      <w:pPr>
+        <w:pStyle w:val="ListParagraph"/>
+        <w:numPr>
+          <w:ilvl w:val="1"/>
+          <w:numId w:val="16"/>
+        </w:numPr>
+        <w:rPr>
+          <w:rFonts w:ascii="Times New Roman" w:hAnsi="Times New Roman" w:cs="Times New Roman"/>
+          <w:sz w:val="28"/>
+          <w:szCs w:val="28"/>
+        </w:rPr>
+      </w:pPr>
+      <w:r>
+        <w:rPr>
+          <w:rFonts w:ascii="Times New Roman" w:hAnsi="Times New Roman" w:cs="Times New Roman"/>
+          <w:sz w:val="28"/>
+          <w:szCs w:val="28"/>
+        </w:rPr>
+        <w:t>Flash Card Game (SRS System Feature 4.1)</w:t>
+      </w:r>
+    </w:p>
+    <w:p>
+      <w:pPr>
+        <w:pStyle w:val="ListParagraph"/>
+        <w:numPr>
+          <w:ilvl w:val="1"/>
+          <w:numId w:val="16"/>
+        </w:numPr>
+        <w:rPr>
+          <w:rFonts w:ascii="Times New Roman" w:hAnsi="Times New Roman" w:cs="Times New Roman"/>
+          <w:sz w:val="28"/>
+          <w:szCs w:val="28"/>
+        </w:rPr>
+      </w:pPr>
+      <w:r>
+        <w:rPr>
+          <w:rFonts w:ascii="Times New Roman" w:hAnsi="Times New Roman" w:cs="Times New Roman"/>
+          <w:sz w:val="28"/>
+          <w:szCs w:val="28"/>
+        </w:rPr>
+        <w:t>Cultural Information (SRS System Feature 4.2)</w:t>
+      </w:r>
+    </w:p>
+    <w:p>
+      <w:pPr>
+        <w:pStyle w:val="ListParagraph"/>
+        <w:numPr>
+          <w:ilvl w:val="1"/>
+          <w:numId w:val="16"/>
+        </w:numPr>
+        <w:rPr>
+          <w:rFonts w:ascii="Times New Roman" w:hAnsi="Times New Roman" w:cs="Times New Roman"/>
+          <w:sz w:val="28"/>
+          <w:szCs w:val="28"/>
+        </w:rPr>
+      </w:pPr>
+      <w:r>
+        <w:rPr>
+          <w:rFonts w:ascii="Times New Roman" w:hAnsi="Times New Roman" w:cs="Times New Roman"/>
+          <w:sz w:val="28"/>
+          <w:szCs w:val="28"/>
+        </w:rPr>
+        <w:t>Messaging Users (SRS System Feature 4.3)</w:t>
+      </w:r>
+    </w:p>
+    <w:p>
+      <w:pPr>
+        <w:pStyle w:val="ListParagraph"/>
+        <w:numPr>
+          <w:ilvl w:val="0"/>
+          <w:numId w:val="16"/>
+        </w:numPr>
+        <w:rPr>
+          <w:rFonts w:ascii="Times New Roman" w:hAnsi="Times New Roman" w:cs="Times New Roman"/>
+          <w:sz w:val="28"/>
+          <w:szCs w:val="28"/>
+        </w:rPr>
+      </w:pPr>
+      <w:r>
+        <w:rPr>
+          <w:rFonts w:ascii="Times New Roman" w:hAnsi="Times New Roman" w:cs="Times New Roman"/>
+          <w:sz w:val="28"/>
+          <w:szCs w:val="28"/>
+        </w:rPr>
+        <w:t>User Interface Design</w:t>
+      </w:r>
+    </w:p>
+    <w:p>
+      <w:pPr>
+        <w:pStyle w:val="ListParagraph"/>
+        <w:numPr>
+          <w:ilvl w:val="1"/>
+          <w:numId w:val="16"/>
+        </w:numPr>
+        <w:rPr>
+          <w:rFonts w:ascii="Times New Roman" w:hAnsi="Times New Roman" w:cs="Times New Roman"/>
+          <w:sz w:val="28"/>
+          <w:szCs w:val="28"/>
+        </w:rPr>
+      </w:pPr>
+      <w:r>
+        <w:rPr>
+          <w:rFonts w:ascii="Times New Roman" w:hAnsi="Times New Roman" w:cs="Times New Roman"/>
+          <w:sz w:val="28"/>
+          <w:szCs w:val="28"/>
+        </w:rPr>
+        <w:t>Site Map</w:t>
+      </w:r>
+    </w:p>
+    <w:p>
+      <w:pPr>
+        <w:pStyle w:val="ListParagraph"/>
+        <w:numPr>
+          <w:ilvl w:val="1"/>
+          <w:numId w:val="16"/>
+        </w:numPr>
+        <w:rPr>
+          <w:rFonts w:ascii="Times New Roman" w:hAnsi="Times New Roman" w:cs="Times New Roman"/>
+          <w:sz w:val="28"/>
+          <w:szCs w:val="28"/>
+        </w:rPr>
+      </w:pPr>
+      <w:r>
+        <w:rPr>
+          <w:rFonts w:ascii="Times New Roman" w:hAnsi="Times New Roman" w:cs="Times New Roman"/>
+          <w:sz w:val="28"/>
+          <w:szCs w:val="28"/>
+        </w:rPr>
+        <w:t>Application Interface</w:t>
+      </w:r>
+    </w:p>
+    <w:p>
+      <w:pPr>
+        <w:pStyle w:val="ListParagraph"/>
+        <w:numPr>
+          <w:ilvl w:val="2"/>
+          <w:numId w:val="16"/>
+        </w:numPr>
+        <w:rPr>
+          <w:rFonts w:ascii="Times New Roman" w:hAnsi="Times New Roman" w:cs="Times New Roman"/>
+          <w:sz w:val="28"/>
+          <w:szCs w:val="28"/>
+        </w:rPr>
+      </w:pPr>
+      <w:r>
+        <w:rPr>
+          <w:rFonts w:ascii="Times New Roman" w:hAnsi="Times New Roman" w:cs="Times New Roman"/>
+          <w:sz w:val="28"/>
+          <w:szCs w:val="28"/>
+        </w:rPr>
+        <w:t>Login Page</w:t>
+      </w:r>
+    </w:p>
+    <w:p>
+      <w:pPr>
+        <w:pStyle w:val="ListParagraph"/>
+        <w:numPr>
+          <w:ilvl w:val="2"/>
+          <w:numId w:val="16"/>
+        </w:numPr>
+        <w:rPr>
+          <w:rFonts w:ascii="Times New Roman" w:hAnsi="Times New Roman" w:cs="Times New Roman"/>
+          <w:sz w:val="28"/>
+          <w:szCs w:val="28"/>
+        </w:rPr>
+      </w:pPr>
+      <w:r>
+        <w:rPr>
+          <w:rFonts w:ascii="Times New Roman" w:hAnsi="Times New Roman" w:cs="Times New Roman"/>
+          <w:sz w:val="28"/>
+          <w:szCs w:val="28"/>
+        </w:rPr>
+        <w:t>Main Menu</w:t>
+      </w:r>
+    </w:p>
+    <w:p>
+      <w:pPr>
+        <w:pStyle w:val="ListParagraph"/>
+        <w:numPr>
+          <w:ilvl w:val="2"/>
+          <w:numId w:val="16"/>
+        </w:numPr>
+        <w:rPr>
+          <w:rFonts w:ascii="Times New Roman" w:hAnsi="Times New Roman" w:cs="Times New Roman"/>
+          <w:sz w:val="28"/>
+          <w:szCs w:val="28"/>
+        </w:rPr>
+      </w:pPr>
+      <w:r>
+        <w:rPr>
+          <w:rFonts w:ascii="Times New Roman" w:hAnsi="Times New Roman" w:cs="Times New Roman"/>
+          <w:sz w:val="28"/>
+          <w:szCs w:val="28"/>
+        </w:rPr>
+        <w:t>Flash Card Games (SRS System Feature 4.1)</w:t>
+      </w:r>
+    </w:p>
+    <w:p>
+      <w:pPr>
+        <w:pStyle w:val="ListParagraph"/>
+        <w:numPr>
+          <w:ilvl w:val="2"/>
+          <w:numId w:val="16"/>
+        </w:numPr>
+        <w:rPr>
+          <w:rFonts w:ascii="Times New Roman" w:hAnsi="Times New Roman" w:cs="Times New Roman"/>
+          <w:sz w:val="28"/>
+          <w:szCs w:val="28"/>
+        </w:rPr>
+      </w:pPr>
+      <w:r>
+        <w:rPr>
+          <w:rFonts w:ascii="Times New Roman" w:hAnsi="Times New Roman" w:cs="Times New Roman"/>
+          <w:sz w:val="28"/>
+          <w:szCs w:val="28"/>
+        </w:rPr>
+        <w:t>Facts Screen (SRS System Feature 4.2)</w:t>
+      </w:r>
+    </w:p>
+    <w:p>
+      <w:pPr>
+        <w:pStyle w:val="ListParagraph"/>
+        <w:numPr>
+          <w:ilvl w:val="2"/>
+          <w:numId w:val="16"/>
+        </w:numPr>
+        <w:rPr>
+          <w:rFonts w:ascii="Times New Roman" w:hAnsi="Times New Roman" w:cs="Times New Roman"/>
+          <w:sz w:val="28"/>
+          <w:szCs w:val="28"/>
+        </w:rPr>
+      </w:pPr>
+      <w:r>
+        <w:rPr>
+          <w:rFonts w:ascii="Times New Roman" w:hAnsi="Times New Roman" w:cs="Times New Roman"/>
+          <w:sz w:val="28"/>
+          <w:szCs w:val="28"/>
+        </w:rPr>
+        <w:t>Search Users (SRS System Feature 4.3)</w:t>
+      </w:r>
+    </w:p>
+    <w:p>
+      <w:pPr>
+        <w:pStyle w:val="ListParagraph"/>
+        <w:numPr>
+          <w:ilvl w:val="2"/>
+          <w:numId w:val="16"/>
+        </w:numPr>
+        <w:rPr>
+          <w:rFonts w:ascii="Times New Roman" w:hAnsi="Times New Roman" w:cs="Times New Roman"/>
+          <w:sz w:val="28"/>
+          <w:szCs w:val="28"/>
+        </w:rPr>
+      </w:pPr>
+      <w:r>
+        <w:rPr>
+          <w:rFonts w:ascii="Times New Roman" w:hAnsi="Times New Roman" w:cs="Times New Roman"/>
+          <w:sz w:val="28"/>
+          <w:szCs w:val="28"/>
+        </w:rPr>
+        <w:t>Messages (SRS System Feature 4.3)</w:t>
+      </w:r>
+    </w:p>
+    <w:p>
+      <w:pPr>
+        <w:pStyle w:val="ListParagraph"/>
+        <w:numPr>
+          <w:ilvl w:val="2"/>
+          <w:numId w:val="16"/>
+        </w:numPr>
+        <w:rPr>
+          <w:rFonts w:ascii="Times New Roman" w:hAnsi="Times New Roman" w:cs="Times New Roman"/>
+          <w:sz w:val="28"/>
+          <w:szCs w:val="28"/>
+        </w:rPr>
+      </w:pPr>
+      <w:r>
+        <w:rPr>
+          <w:rFonts w:ascii="Times New Roman" w:hAnsi="Times New Roman" w:cs="Times New Roman"/>
+          <w:sz w:val="28"/>
+          <w:szCs w:val="28"/>
+        </w:rPr>
+        <w:t>Message User (SRS System Feature 4.3)</w:t>
+      </w:r>
+    </w:p>
+    <w:p>
+      <w:pPr>
+        <w:pStyle w:val="ListParagraph"/>
+        <w:numPr>
+          <w:ilvl w:val="0"/>
+          <w:numId w:val="16"/>
+        </w:numPr>
+        <w:rPr>
+          <w:rFonts w:ascii="Times New Roman" w:hAnsi="Times New Roman" w:cs="Times New Roman"/>
+          <w:sz w:val="28"/>
+          <w:szCs w:val="28"/>
+        </w:rPr>
+      </w:pPr>
+      <w:r>
+        <w:rPr>
+          <w:rFonts w:ascii="Times New Roman" w:hAnsi="Times New Roman" w:cs="Times New Roman"/>
+          <w:sz w:val="28"/>
+          <w:szCs w:val="28"/>
+        </w:rPr>
+        <w:t>Test Plan</w:t>
+      </w:r>
+    </w:p>
+    <w:p>
+      <w:pPr>
+        <w:rPr>
+          <w:rFonts w:ascii="Times New Roman" w:hAnsi="Times New Roman" w:cs="Times New Roman"/>
+          <w:sz w:val="36"/>
+          <w:szCs w:val="36"/>
+        </w:rPr>
+      </w:pPr>
+    </w:p>
+    <w:p>
+      <w:pPr>
+        <w:rPr>
+          <w:rFonts w:ascii="Times New Roman" w:hAnsi="Times New Roman" w:cs="Times New Roman"/>
+          <w:sz w:val="36"/>
+          <w:szCs w:val="36"/>
+        </w:rPr>
+      </w:pPr>
+    </w:p>
+    <w:p>
+      <w:pPr>
+        <w:rPr>
+          <w:rFonts w:ascii="Times New Roman" w:hAnsi="Times New Roman" w:cs="Times New Roman"/>
+          <w:sz w:val="36"/>
+          <w:szCs w:val="36"/>
+        </w:rPr>
+      </w:pPr>
+    </w:p>
+    <w:p>
+      <w:pPr>
+        <w:rPr>
+          <w:rFonts w:ascii="Times New Roman" w:hAnsi="Times New Roman" w:cs="Times New Roman"/>
+          <w:sz w:val="36"/>
+          <w:szCs w:val="36"/>
+        </w:rPr>
+      </w:pPr>
+    </w:p>
+    <w:p>
+      <w:pPr>
+        <w:rPr>
+          <w:rFonts w:ascii="Times New Roman" w:hAnsi="Times New Roman" w:cs="Times New Roman"/>
+          <w:sz w:val="36"/>
+          <w:szCs w:val="36"/>
+        </w:rPr>
+      </w:pPr>
+    </w:p>
+    <w:p>
+      <w:pPr>
+        <w:rPr>
+          <w:rFonts w:ascii="Times New Roman" w:hAnsi="Times New Roman" w:cs="Times New Roman"/>
+          <w:sz w:val="36"/>
+          <w:szCs w:val="36"/>
+        </w:rPr>
+      </w:pPr>
+    </w:p>
+    <w:p>
+      <w:pPr>
+        <w:rPr>
+          <w:rFonts w:ascii="Times New Roman" w:hAnsi="Times New Roman" w:cs="Times New Roman"/>
+          <w:sz w:val="36"/>
+          <w:szCs w:val="36"/>
+        </w:rPr>
+      </w:pPr>
+    </w:p>
+    <w:p>
+      <w:pPr>
+        <w:rPr>
+          <w:rFonts w:ascii="Times New Roman" w:hAnsi="Times New Roman" w:cs="Times New Roman"/>
+          <w:sz w:val="36"/>
+          <w:szCs w:val="36"/>
+        </w:rPr>
+      </w:pPr>
+    </w:p>
+    <w:p>
+      <w:pPr>
+        <w:rPr>
+          <w:rFonts w:ascii="Times New Roman" w:hAnsi="Times New Roman" w:cs="Times New Roman"/>
+          <w:sz w:val="36"/>
+          <w:szCs w:val="36"/>
+        </w:rPr>
+      </w:pPr>
+    </w:p>
+    <w:p>
+      <w:pPr>
+        <w:rPr>
+          <w:rFonts w:ascii="Times New Roman" w:hAnsi="Times New Roman" w:cs="Times New Roman"/>
+          <w:sz w:val="36"/>
+          <w:szCs w:val="36"/>
+        </w:rPr>
+      </w:pPr>
+    </w:p>
+    <w:p>
+      <w:pPr>
+        <w:rPr>
+          <w:rFonts w:ascii="Times New Roman" w:hAnsi="Times New Roman" w:cs="Times New Roman"/>
+          <w:sz w:val="36"/>
+          <w:szCs w:val="36"/>
+        </w:rPr>
+      </w:pPr>
+    </w:p>
+    <w:p>
+      <w:pPr>
+        <w:rPr>
+          <w:rFonts w:ascii="Times New Roman" w:hAnsi="Times New Roman" w:cs="Times New Roman"/>
+          <w:sz w:val="36"/>
+          <w:szCs w:val="36"/>
+        </w:rPr>
+      </w:pPr>
+    </w:p>
+    <w:p>
+      <w:pPr>
+        <w:rPr>
+          <w:rFonts w:ascii="Times New Roman" w:hAnsi="Times New Roman" w:cs="Times New Roman"/>
+          <w:sz w:val="36"/>
+          <w:szCs w:val="36"/>
+        </w:rPr>
+      </w:pPr>
+    </w:p>
+    <w:p>
+      <w:pPr>
+        <w:rPr>
+          <w:rFonts w:ascii="Times New Roman" w:hAnsi="Times New Roman" w:cs="Times New Roman"/>
+          <w:sz w:val="36"/>
+          <w:szCs w:val="36"/>
+        </w:rPr>
+      </w:pPr>
+    </w:p>
+    <w:p>
+      <w:pPr>
+        <w:rPr>
+          <w:rFonts w:ascii="Times New Roman" w:hAnsi="Times New Roman" w:cs="Times New Roman"/>
+          <w:sz w:val="36"/>
+          <w:szCs w:val="36"/>
+        </w:rPr>
+      </w:pPr>
+    </w:p>
+    <w:p>
+      <w:pPr>
+        <w:rPr>
+          <w:rFonts w:ascii="Times New Roman" w:hAnsi="Times New Roman" w:cs="Times New Roman"/>
+          <w:sz w:val="36"/>
+          <w:szCs w:val="36"/>
+        </w:rPr>
+      </w:pPr>
+    </w:p>
+    <w:p>
+      <w:pPr>
+        <w:rPr>
+          <w:rFonts w:ascii="Times New Roman" w:hAnsi="Times New Roman" w:cs="Times New Roman"/>
+          <w:sz w:val="36"/>
+          <w:szCs w:val="36"/>
+        </w:rPr>
+      </w:pPr>
+    </w:p>
+    <w:p>
+      <w:pPr>
+        <w:rPr>
+          <w:rFonts w:ascii="Times New Roman" w:hAnsi="Times New Roman" w:cs="Times New Roman"/>
+          <w:sz w:val="32"/>
+          <w:szCs w:val="32"/>
+        </w:rPr>
+      </w:pPr>
     </w:p>
     <w:p>
       <w:pPr>
@@ -64,7 +825,6 @@
           <w:sz w:val="36"/>
           <w:szCs w:val="36"/>
         </w:rPr>
-        <w:lastRenderedPageBreak/>
         <w:t>Data Design</w:t>
       </w:r>
     </w:p>
@@ -147,7 +907,7 @@
                     <pic:cNvPicPr/>
                   </pic:nvPicPr>
                   <pic:blipFill>
-                    <a:blip r:embed="rId5">
+                    <a:blip r:embed="rId6">
                       <a:extLst>
                         <a:ext uri="{28A0092B-C50C-407E-A947-70E740481C1C}">
                           <a14:useLocalDpi xmlns:a14="http://schemas.microsoft.com/office/drawing/2010/main" val="0"/>
@@ -240,8 +1000,18 @@
           <w:szCs w:val="36"/>
         </w:rPr>
         <w:tab/>
-        <w:t>2.2.1 Flash Card Game (SRS System Feature 4.1)</w:t>
-      </w:r>
+        <w:t xml:space="preserve">2.2.1 </w:t>
+      </w:r>
+      <w:bookmarkStart w:id="0" w:name="_Hlk53841290"/>
+      <w:r>
+        <w:rPr>
+          <w:rFonts w:ascii="Times New Roman" w:hAnsi="Times New Roman" w:cs="Times New Roman"/>
+          <w:sz w:val="36"/>
+          <w:szCs w:val="36"/>
+        </w:rPr>
+        <w:t>Flash Card Game (SRS System Feature 4.1)</w:t>
+      </w:r>
+      <w:bookmarkEnd w:id="0"/>
     </w:p>
     <w:p>
       <w:pPr>
@@ -377,6 +1147,7 @@
         </w:rPr>
         <w:t xml:space="preserve"> </w:t>
       </w:r>
+      <w:bookmarkStart w:id="1" w:name="_Hlk53841308"/>
       <w:r>
         <w:rPr>
           <w:rFonts w:ascii="Times New Roman" w:hAnsi="Times New Roman" w:cs="Times New Roman"/>
@@ -409,6 +1180,7 @@
         </w:rPr>
         <w:t>)</w:t>
       </w:r>
+      <w:bookmarkEnd w:id="1"/>
     </w:p>
     <w:p>
       <w:pPr>
@@ -488,6 +1260,7 @@
         </w:rPr>
         <w:t xml:space="preserve"> </w:t>
       </w:r>
+      <w:bookmarkStart w:id="2" w:name="_Hlk53841325"/>
       <w:r>
         <w:rPr>
           <w:rFonts w:ascii="Times New Roman" w:hAnsi="Times New Roman" w:cs="Times New Roman"/>
@@ -520,6 +1293,7 @@
         </w:rPr>
         <w:t>)</w:t>
       </w:r>
+      <w:bookmarkEnd w:id="2"/>
     </w:p>
     <w:p>
       <w:pPr>
@@ -773,7 +1547,7 @@
                     <pic:cNvPicPr/>
                   </pic:nvPicPr>
                   <pic:blipFill>
-                    <a:blip r:embed="rId6" cstate="print">
+                    <a:blip r:embed="rId7" cstate="print">
                       <a:extLst>
                         <a:ext uri="{28A0092B-C50C-407E-A947-70E740481C1C}">
                           <a14:useLocalDpi xmlns:a14="http://schemas.microsoft.com/office/drawing/2010/main" val="0"/>
@@ -887,7 +1661,7 @@
                     <pic:cNvPicPr/>
                   </pic:nvPicPr>
                   <pic:blipFill>
-                    <a:blip r:embed="rId7">
+                    <a:blip r:embed="rId8">
                       <a:extLst>
                         <a:ext uri="{28A0092B-C50C-407E-A947-70E740481C1C}">
                           <a14:useLocalDpi xmlns:a14="http://schemas.microsoft.com/office/drawing/2010/main" val="0"/>
@@ -980,7 +1754,7 @@
                     <pic:cNvPicPr/>
                   </pic:nvPicPr>
                   <pic:blipFill>
-                    <a:blip r:embed="rId8">
+                    <a:blip r:embed="rId9">
                       <a:extLst>
                         <a:ext uri="{28A0092B-C50C-407E-A947-70E740481C1C}">
                           <a14:useLocalDpi xmlns:a14="http://schemas.microsoft.com/office/drawing/2010/main" val="0"/>
@@ -1081,7 +1855,7 @@
                     <pic:cNvPicPr/>
                   </pic:nvPicPr>
                   <pic:blipFill>
-                    <a:blip r:embed="rId9">
+                    <a:blip r:embed="rId10">
                       <a:extLst>
                         <a:ext uri="{28A0092B-C50C-407E-A947-70E740481C1C}">
                           <a14:useLocalDpi xmlns:a14="http://schemas.microsoft.com/office/drawing/2010/main" val="0"/>
@@ -1213,7 +1987,7 @@
                     <pic:cNvPicPr/>
                   </pic:nvPicPr>
                   <pic:blipFill>
-                    <a:blip r:embed="rId10">
+                    <a:blip r:embed="rId11">
                       <a:extLst>
                         <a:ext uri="{28A0092B-C50C-407E-A947-70E740481C1C}">
                           <a14:useLocalDpi xmlns:a14="http://schemas.microsoft.com/office/drawing/2010/main" val="0"/>
@@ -1363,7 +2137,7 @@
                     <pic:cNvPicPr/>
                   </pic:nvPicPr>
                   <pic:blipFill>
-                    <a:blip r:embed="rId11">
+                    <a:blip r:embed="rId12">
                       <a:extLst>
                         <a:ext uri="{28A0092B-C50C-407E-A947-70E740481C1C}">
                           <a14:useLocalDpi xmlns:a14="http://schemas.microsoft.com/office/drawing/2010/main" val="0"/>
@@ -1519,7 +2293,7 @@
                     <pic:cNvPicPr/>
                   </pic:nvPicPr>
                   <pic:blipFill>
-                    <a:blip r:embed="rId12">
+                    <a:blip r:embed="rId13">
                       <a:extLst>
                         <a:ext uri="{28A0092B-C50C-407E-A947-70E740481C1C}">
                           <a14:useLocalDpi xmlns:a14="http://schemas.microsoft.com/office/drawing/2010/main" val="0"/>
@@ -1653,7 +2427,7 @@
                     <pic:cNvPicPr/>
                   </pic:nvPicPr>
                   <pic:blipFill>
-                    <a:blip r:embed="rId13">
+                    <a:blip r:embed="rId14">
                       <a:extLst>
                         <a:ext uri="{28A0092B-C50C-407E-A947-70E740481C1C}">
                           <a14:useLocalDpi xmlns:a14="http://schemas.microsoft.com/office/drawing/2010/main" val="0"/>
@@ -1712,8 +2486,1611 @@
           <w:szCs w:val="36"/>
         </w:rPr>
         <w:lastRenderedPageBreak/>
-        <w:t>[TEST PLAN GOES HERE]</w:t>
-      </w:r>
+        <w:t>Test Plan</w:t>
+      </w:r>
+    </w:p>
+    <w:tbl>
+      <w:tblPr>
+        <w:tblStyle w:val="TableGrid"/>
+        <w:tblW w:w="0" w:type="auto"/>
+        <w:tblLook w:val="04A0" w:firstRow="1" w:lastRow="0" w:firstColumn="1" w:lastColumn="0" w:noHBand="0" w:noVBand="1"/>
+      </w:tblPr>
+      <w:tblGrid>
+        <w:gridCol w:w="1165"/>
+        <w:gridCol w:w="798"/>
+        <w:gridCol w:w="1110"/>
+        <w:gridCol w:w="1416"/>
+        <w:gridCol w:w="1344"/>
+        <w:gridCol w:w="1110"/>
+        <w:gridCol w:w="1321"/>
+        <w:gridCol w:w="1086"/>
+      </w:tblGrid>
+      <w:tr>
+        <w:tc>
+          <w:tcPr>
+            <w:tcW w:w="1147" w:type="dxa"/>
+          </w:tcPr>
+          <w:p>
+            <w:pPr>
+              <w:rPr>
+                <w:rFonts w:ascii="Times New Roman" w:hAnsi="Times New Roman" w:cs="Times New Roman"/>
+                <w:b/>
+                <w:bCs/>
+                <w:sz w:val="28"/>
+                <w:szCs w:val="28"/>
+              </w:rPr>
+            </w:pPr>
+            <w:r>
+              <w:rPr>
+                <w:rFonts w:ascii="Times New Roman" w:hAnsi="Times New Roman" w:cs="Times New Roman"/>
+                <w:b/>
+                <w:bCs/>
+                <w:sz w:val="28"/>
+                <w:szCs w:val="28"/>
+              </w:rPr>
+              <w:t>Test Cases</w:t>
+            </w:r>
+          </w:p>
+        </w:tc>
+        <w:tc>
+          <w:tcPr>
+            <w:tcW w:w="821" w:type="dxa"/>
+          </w:tcPr>
+          <w:p>
+            <w:pPr>
+              <w:rPr>
+                <w:rFonts w:ascii="Times New Roman" w:hAnsi="Times New Roman" w:cs="Times New Roman"/>
+                <w:b/>
+                <w:bCs/>
+                <w:sz w:val="28"/>
+                <w:szCs w:val="28"/>
+              </w:rPr>
+            </w:pPr>
+            <w:r>
+              <w:rPr>
+                <w:rFonts w:ascii="Times New Roman" w:hAnsi="Times New Roman" w:cs="Times New Roman"/>
+                <w:b/>
+                <w:bCs/>
+                <w:sz w:val="28"/>
+                <w:szCs w:val="28"/>
+              </w:rPr>
+              <w:t>Test ID</w:t>
+            </w:r>
+          </w:p>
+        </w:tc>
+        <w:tc>
+          <w:tcPr>
+            <w:tcW w:w="1071" w:type="dxa"/>
+          </w:tcPr>
+          <w:p>
+            <w:pPr>
+              <w:rPr>
+                <w:rFonts w:ascii="Times New Roman" w:hAnsi="Times New Roman" w:cs="Times New Roman"/>
+                <w:b/>
+                <w:bCs/>
+                <w:sz w:val="28"/>
+                <w:szCs w:val="28"/>
+              </w:rPr>
+            </w:pPr>
+            <w:r>
+              <w:rPr>
+                <w:rFonts w:ascii="Times New Roman" w:hAnsi="Times New Roman" w:cs="Times New Roman"/>
+                <w:b/>
+                <w:bCs/>
+                <w:sz w:val="28"/>
+                <w:szCs w:val="28"/>
+              </w:rPr>
+              <w:t>Title</w:t>
+            </w:r>
+          </w:p>
+        </w:tc>
+        <w:tc>
+          <w:tcPr>
+            <w:tcW w:w="1432" w:type="dxa"/>
+          </w:tcPr>
+          <w:p>
+            <w:pPr>
+              <w:rPr>
+                <w:rFonts w:ascii="Times New Roman" w:hAnsi="Times New Roman" w:cs="Times New Roman"/>
+                <w:b/>
+                <w:bCs/>
+                <w:sz w:val="28"/>
+                <w:szCs w:val="28"/>
+              </w:rPr>
+            </w:pPr>
+            <w:r>
+              <w:rPr>
+                <w:rFonts w:ascii="Times New Roman" w:hAnsi="Times New Roman" w:cs="Times New Roman"/>
+                <w:b/>
+                <w:bCs/>
+                <w:sz w:val="28"/>
+                <w:szCs w:val="28"/>
+              </w:rPr>
+              <w:t>Objective</w:t>
+            </w:r>
+          </w:p>
+        </w:tc>
+        <w:tc>
+          <w:tcPr>
+            <w:tcW w:w="1350" w:type="dxa"/>
+          </w:tcPr>
+          <w:p>
+            <w:pPr>
+              <w:rPr>
+                <w:rFonts w:ascii="Times New Roman" w:hAnsi="Times New Roman" w:cs="Times New Roman"/>
+                <w:b/>
+                <w:bCs/>
+                <w:sz w:val="28"/>
+                <w:szCs w:val="28"/>
+              </w:rPr>
+            </w:pPr>
+            <w:r>
+              <w:rPr>
+                <w:rFonts w:ascii="Times New Roman" w:hAnsi="Times New Roman" w:cs="Times New Roman"/>
+                <w:b/>
+                <w:bCs/>
+                <w:sz w:val="28"/>
+                <w:szCs w:val="28"/>
+              </w:rPr>
+              <w:t>Setup</w:t>
+            </w:r>
+          </w:p>
+        </w:tc>
+        <w:tc>
+          <w:tcPr>
+            <w:tcW w:w="1096" w:type="dxa"/>
+          </w:tcPr>
+          <w:p>
+            <w:pPr>
+              <w:rPr>
+                <w:rFonts w:ascii="Times New Roman" w:hAnsi="Times New Roman" w:cs="Times New Roman"/>
+                <w:b/>
+                <w:bCs/>
+                <w:sz w:val="28"/>
+                <w:szCs w:val="28"/>
+              </w:rPr>
+            </w:pPr>
+            <w:r>
+              <w:rPr>
+                <w:rFonts w:ascii="Times New Roman" w:hAnsi="Times New Roman" w:cs="Times New Roman"/>
+                <w:b/>
+                <w:bCs/>
+                <w:sz w:val="28"/>
+                <w:szCs w:val="28"/>
+              </w:rPr>
+              <w:t>Test Data</w:t>
+            </w:r>
+          </w:p>
+        </w:tc>
+        <w:tc>
+          <w:tcPr>
+            <w:tcW w:w="1321" w:type="dxa"/>
+          </w:tcPr>
+          <w:p>
+            <w:pPr>
+              <w:rPr>
+                <w:rFonts w:ascii="Times New Roman" w:hAnsi="Times New Roman" w:cs="Times New Roman"/>
+                <w:b/>
+                <w:bCs/>
+                <w:sz w:val="28"/>
+                <w:szCs w:val="28"/>
+              </w:rPr>
+            </w:pPr>
+            <w:r>
+              <w:rPr>
+                <w:rFonts w:ascii="Times New Roman" w:hAnsi="Times New Roman" w:cs="Times New Roman"/>
+                <w:b/>
+                <w:bCs/>
+                <w:sz w:val="28"/>
+                <w:szCs w:val="28"/>
+              </w:rPr>
+              <w:t>Expected Result</w:t>
+            </w:r>
+          </w:p>
+        </w:tc>
+        <w:tc>
+          <w:tcPr>
+            <w:tcW w:w="1112" w:type="dxa"/>
+          </w:tcPr>
+          <w:p>
+            <w:pPr>
+              <w:rPr>
+                <w:rFonts w:ascii="Times New Roman" w:hAnsi="Times New Roman" w:cs="Times New Roman"/>
+                <w:b/>
+                <w:bCs/>
+                <w:sz w:val="28"/>
+                <w:szCs w:val="28"/>
+              </w:rPr>
+            </w:pPr>
+            <w:r>
+              <w:rPr>
+                <w:rFonts w:ascii="Times New Roman" w:hAnsi="Times New Roman" w:cs="Times New Roman"/>
+                <w:b/>
+                <w:bCs/>
+                <w:sz w:val="28"/>
+                <w:szCs w:val="28"/>
+              </w:rPr>
+              <w:t xml:space="preserve">Actual Result </w:t>
+            </w:r>
+          </w:p>
+        </w:tc>
+      </w:tr>
+      <w:tr>
+        <w:tc>
+          <w:tcPr>
+            <w:tcW w:w="1147" w:type="dxa"/>
+          </w:tcPr>
+          <w:p>
+            <w:r>
+              <w:t>Test Case 1:</w:t>
+            </w:r>
+            <w:r>
+              <w:t xml:space="preserve"> </w:t>
+            </w:r>
+            <w:r>
+              <w:t>Flash Card Game</w:t>
+            </w:r>
+          </w:p>
+        </w:tc>
+        <w:tc>
+          <w:tcPr>
+            <w:tcW w:w="821" w:type="dxa"/>
+          </w:tcPr>
+          <w:p>
+            <w:r>
+              <w:t>1.1</w:t>
+            </w:r>
+          </w:p>
+        </w:tc>
+        <w:tc>
+          <w:tcPr>
+            <w:tcW w:w="1071" w:type="dxa"/>
+          </w:tcPr>
+          <w:p>
+            <w:r>
+              <w:t>See words</w:t>
+            </w:r>
+          </w:p>
+          <w:p>
+            <w:pPr>
+              <w:rPr>
+                <w:rFonts w:ascii="Times New Roman" w:hAnsi="Times New Roman" w:cs="Times New Roman"/>
+                <w:sz w:val="36"/>
+                <w:szCs w:val="36"/>
+              </w:rPr>
+            </w:pPr>
+          </w:p>
+        </w:tc>
+        <w:tc>
+          <w:tcPr>
+            <w:tcW w:w="1432" w:type="dxa"/>
+          </w:tcPr>
+          <w:p>
+            <w:pPr>
+              <w:rPr>
+                <w:rFonts w:ascii="Times New Roman" w:hAnsi="Times New Roman" w:cs="Times New Roman"/>
+                <w:sz w:val="36"/>
+                <w:szCs w:val="36"/>
+              </w:rPr>
+            </w:pPr>
+            <w:r>
+              <w:t>show words for a certain language on the view.</w:t>
+            </w:r>
+          </w:p>
+        </w:tc>
+        <w:tc>
+          <w:tcPr>
+            <w:tcW w:w="1350" w:type="dxa"/>
+          </w:tcPr>
+          <w:p>
+            <w:r>
+              <w:t>card in middle, next word</w:t>
+            </w:r>
+            <w:r>
+              <w:t>,</w:t>
+            </w:r>
+            <w:r>
+              <w:t xml:space="preserve"> and previous buttons underneath.</w:t>
+            </w:r>
+          </w:p>
+        </w:tc>
+        <w:tc>
+          <w:tcPr>
+            <w:tcW w:w="1096" w:type="dxa"/>
+          </w:tcPr>
+          <w:p>
+            <w:pPr>
+              <w:rPr>
+                <w:rFonts w:ascii="Times New Roman" w:hAnsi="Times New Roman" w:cs="Times New Roman"/>
+                <w:sz w:val="36"/>
+                <w:szCs w:val="36"/>
+              </w:rPr>
+            </w:pPr>
+            <w:r>
+              <w:t>10 words from Italian</w:t>
+            </w:r>
+            <w:r>
+              <w:t>.</w:t>
+            </w:r>
+          </w:p>
+        </w:tc>
+        <w:tc>
+          <w:tcPr>
+            <w:tcW w:w="1321" w:type="dxa"/>
+          </w:tcPr>
+          <w:p>
+            <w:pPr>
+              <w:rPr>
+                <w:rFonts w:ascii="Times New Roman" w:hAnsi="Times New Roman" w:cs="Times New Roman"/>
+                <w:sz w:val="36"/>
+                <w:szCs w:val="36"/>
+              </w:rPr>
+            </w:pPr>
+            <w:r>
+              <w:t>Click on the word to swap to the English translation and click again to swap to the Italian word</w:t>
+            </w:r>
+            <w:r>
+              <w:t>.</w:t>
+            </w:r>
+          </w:p>
+        </w:tc>
+        <w:tc>
+          <w:tcPr>
+            <w:tcW w:w="1112" w:type="dxa"/>
+          </w:tcPr>
+          <w:p>
+            <w:pPr>
+              <w:rPr>
+                <w:rFonts w:ascii="Times New Roman" w:hAnsi="Times New Roman" w:cs="Times New Roman"/>
+                <w:sz w:val="36"/>
+                <w:szCs w:val="36"/>
+              </w:rPr>
+            </w:pPr>
+          </w:p>
+        </w:tc>
+      </w:tr>
+      <w:tr>
+        <w:tc>
+          <w:tcPr>
+            <w:tcW w:w="1147" w:type="dxa"/>
+          </w:tcPr>
+          <w:p>
+            <w:pPr>
+              <w:rPr>
+                <w:rFonts w:ascii="Times New Roman" w:hAnsi="Times New Roman" w:cs="Times New Roman"/>
+                <w:sz w:val="36"/>
+                <w:szCs w:val="36"/>
+              </w:rPr>
+            </w:pPr>
+          </w:p>
+        </w:tc>
+        <w:tc>
+          <w:tcPr>
+            <w:tcW w:w="821" w:type="dxa"/>
+          </w:tcPr>
+          <w:p>
+            <w:r>
+              <w:t>1.2</w:t>
+            </w:r>
+          </w:p>
+        </w:tc>
+        <w:tc>
+          <w:tcPr>
+            <w:tcW w:w="1071" w:type="dxa"/>
+          </w:tcPr>
+          <w:p>
+            <w:r>
+              <w:t>Next word</w:t>
+            </w:r>
+          </w:p>
+          <w:p>
+            <w:pPr>
+              <w:rPr>
+                <w:rFonts w:ascii="Times New Roman" w:hAnsi="Times New Roman" w:cs="Times New Roman"/>
+                <w:sz w:val="36"/>
+                <w:szCs w:val="36"/>
+              </w:rPr>
+            </w:pPr>
+          </w:p>
+        </w:tc>
+        <w:tc>
+          <w:tcPr>
+            <w:tcW w:w="1432" w:type="dxa"/>
+          </w:tcPr>
+          <w:p>
+            <w:pPr>
+              <w:rPr>
+                <w:rFonts w:ascii="Times New Roman" w:hAnsi="Times New Roman" w:cs="Times New Roman"/>
+                <w:sz w:val="36"/>
+                <w:szCs w:val="36"/>
+              </w:rPr>
+            </w:pPr>
+            <w:r>
+              <w:t>Cycle to the next word in the list of available words</w:t>
+            </w:r>
+          </w:p>
+        </w:tc>
+        <w:tc>
+          <w:tcPr>
+            <w:tcW w:w="1350" w:type="dxa"/>
+          </w:tcPr>
+          <w:p>
+            <w:r>
+              <w:t xml:space="preserve">card in middle, next </w:t>
+            </w:r>
+            <w:proofErr w:type="gramStart"/>
+            <w:r>
+              <w:t>word</w:t>
+            </w:r>
+            <w:proofErr w:type="gramEnd"/>
+            <w:r>
+              <w:t xml:space="preserve"> and previous buttons underneath.</w:t>
+            </w:r>
+          </w:p>
+          <w:p>
+            <w:pPr>
+              <w:rPr>
+                <w:rFonts w:ascii="Times New Roman" w:hAnsi="Times New Roman" w:cs="Times New Roman"/>
+                <w:sz w:val="36"/>
+                <w:szCs w:val="36"/>
+              </w:rPr>
+            </w:pPr>
+          </w:p>
+        </w:tc>
+        <w:tc>
+          <w:tcPr>
+            <w:tcW w:w="1096" w:type="dxa"/>
+          </w:tcPr>
+          <w:p>
+            <w:pPr>
+              <w:rPr>
+                <w:rFonts w:ascii="Times New Roman" w:hAnsi="Times New Roman" w:cs="Times New Roman"/>
+                <w:sz w:val="36"/>
+                <w:szCs w:val="36"/>
+              </w:rPr>
+            </w:pPr>
+            <w:r>
+              <w:t>10 words from Italian</w:t>
+            </w:r>
+          </w:p>
+        </w:tc>
+        <w:tc>
+          <w:tcPr>
+            <w:tcW w:w="1321" w:type="dxa"/>
+          </w:tcPr>
+          <w:p>
+            <w:r>
+              <w:t>Click on the next button to cycle forwards through words not yet seen by the user to see another word.</w:t>
+            </w:r>
+          </w:p>
+          <w:p>
+            <w:pPr>
+              <w:rPr>
+                <w:rFonts w:ascii="Times New Roman" w:hAnsi="Times New Roman" w:cs="Times New Roman"/>
+                <w:sz w:val="36"/>
+                <w:szCs w:val="36"/>
+              </w:rPr>
+            </w:pPr>
+            <w:r>
+              <w:t>Add words to</w:t>
+            </w:r>
+            <w:r>
+              <w:t xml:space="preserve"> </w:t>
+            </w:r>
+            <w:proofErr w:type="spellStart"/>
+            <w:r>
+              <w:t>words_seen</w:t>
+            </w:r>
+            <w:proofErr w:type="spellEnd"/>
+            <w:r>
+              <w:t xml:space="preserve"> array so that user can keep going through words with seemingly no limit.</w:t>
+            </w:r>
+          </w:p>
+        </w:tc>
+        <w:tc>
+          <w:tcPr>
+            <w:tcW w:w="1112" w:type="dxa"/>
+          </w:tcPr>
+          <w:p>
+            <w:pPr>
+              <w:rPr>
+                <w:rFonts w:ascii="Times New Roman" w:hAnsi="Times New Roman" w:cs="Times New Roman"/>
+                <w:sz w:val="36"/>
+                <w:szCs w:val="36"/>
+              </w:rPr>
+            </w:pPr>
+          </w:p>
+        </w:tc>
+      </w:tr>
+      <w:tr>
+        <w:tc>
+          <w:tcPr>
+            <w:tcW w:w="1147" w:type="dxa"/>
+          </w:tcPr>
+          <w:p>
+            <w:pPr>
+              <w:rPr>
+                <w:rFonts w:ascii="Times New Roman" w:hAnsi="Times New Roman" w:cs="Times New Roman"/>
+                <w:sz w:val="36"/>
+                <w:szCs w:val="36"/>
+              </w:rPr>
+            </w:pPr>
+          </w:p>
+        </w:tc>
+        <w:tc>
+          <w:tcPr>
+            <w:tcW w:w="821" w:type="dxa"/>
+          </w:tcPr>
+          <w:p>
+            <w:r>
+              <w:t>1.3</w:t>
+            </w:r>
+          </w:p>
+          <w:p>
+            <w:pPr>
+              <w:rPr>
+                <w:rFonts w:ascii="Times New Roman" w:hAnsi="Times New Roman" w:cs="Times New Roman"/>
+                <w:sz w:val="36"/>
+                <w:szCs w:val="36"/>
+              </w:rPr>
+            </w:pPr>
+          </w:p>
+        </w:tc>
+        <w:tc>
+          <w:tcPr>
+            <w:tcW w:w="1071" w:type="dxa"/>
+          </w:tcPr>
+          <w:p>
+            <w:proofErr w:type="spellStart"/>
+            <w:r>
+              <w:t>Prev</w:t>
+            </w:r>
+            <w:proofErr w:type="spellEnd"/>
+            <w:r>
+              <w:t xml:space="preserve"> word</w:t>
+            </w:r>
+          </w:p>
+          <w:p>
+            <w:pPr>
+              <w:rPr>
+                <w:rFonts w:ascii="Times New Roman" w:hAnsi="Times New Roman" w:cs="Times New Roman"/>
+                <w:sz w:val="36"/>
+                <w:szCs w:val="36"/>
+              </w:rPr>
+            </w:pPr>
+          </w:p>
+        </w:tc>
+        <w:tc>
+          <w:tcPr>
+            <w:tcW w:w="1432" w:type="dxa"/>
+          </w:tcPr>
+          <w:p>
+            <w:pPr>
+              <w:rPr>
+                <w:rFonts w:ascii="Times New Roman" w:hAnsi="Times New Roman" w:cs="Times New Roman"/>
+                <w:sz w:val="36"/>
+                <w:szCs w:val="36"/>
+              </w:rPr>
+            </w:pPr>
+            <w:r>
+              <w:t xml:space="preserve">Cycle to the </w:t>
+            </w:r>
+            <w:proofErr w:type="spellStart"/>
+            <w:r>
+              <w:t>prev</w:t>
+            </w:r>
+            <w:proofErr w:type="spellEnd"/>
+            <w:r>
+              <w:t xml:space="preserve"> word in the list of seen words</w:t>
+            </w:r>
+          </w:p>
+        </w:tc>
+        <w:tc>
+          <w:tcPr>
+            <w:tcW w:w="1350" w:type="dxa"/>
+          </w:tcPr>
+          <w:p>
+            <w:r>
+              <w:t xml:space="preserve">card in middle, next </w:t>
+            </w:r>
+            <w:proofErr w:type="gramStart"/>
+            <w:r>
+              <w:t>word</w:t>
+            </w:r>
+            <w:proofErr w:type="gramEnd"/>
+            <w:r>
+              <w:t xml:space="preserve"> and previous buttons underneath.</w:t>
+            </w:r>
+          </w:p>
+          <w:p>
+            <w:pPr>
+              <w:rPr>
+                <w:rFonts w:ascii="Times New Roman" w:hAnsi="Times New Roman" w:cs="Times New Roman"/>
+                <w:sz w:val="36"/>
+                <w:szCs w:val="36"/>
+              </w:rPr>
+            </w:pPr>
+          </w:p>
+        </w:tc>
+        <w:tc>
+          <w:tcPr>
+            <w:tcW w:w="1096" w:type="dxa"/>
+          </w:tcPr>
+          <w:p>
+            <w:r>
+              <w:t>10 words from Italian</w:t>
+            </w:r>
+          </w:p>
+          <w:p>
+            <w:pPr>
+              <w:rPr>
+                <w:rFonts w:ascii="Times New Roman" w:hAnsi="Times New Roman" w:cs="Times New Roman"/>
+                <w:sz w:val="36"/>
+                <w:szCs w:val="36"/>
+              </w:rPr>
+            </w:pPr>
+          </w:p>
+        </w:tc>
+        <w:tc>
+          <w:tcPr>
+            <w:tcW w:w="1321" w:type="dxa"/>
+          </w:tcPr>
+          <w:p>
+            <w:pPr>
+              <w:rPr>
+                <w:rFonts w:ascii="Times New Roman" w:hAnsi="Times New Roman" w:cs="Times New Roman"/>
+                <w:sz w:val="36"/>
+                <w:szCs w:val="36"/>
+              </w:rPr>
+            </w:pPr>
+            <w:r>
+              <w:t xml:space="preserve">Click on the </w:t>
+            </w:r>
+            <w:proofErr w:type="spellStart"/>
+            <w:r>
+              <w:t>prev</w:t>
+            </w:r>
+            <w:proofErr w:type="spellEnd"/>
+            <w:r>
+              <w:t xml:space="preserve"> button to cycle backwards through words seen by the user to see previous words.</w:t>
+            </w:r>
+            <w:r>
+              <w:t xml:space="preserve"> </w:t>
+            </w:r>
+            <w:r>
+              <w:t xml:space="preserve">Add words to </w:t>
+            </w:r>
+            <w:proofErr w:type="spellStart"/>
+            <w:r>
+              <w:t>words_seen</w:t>
+            </w:r>
+            <w:proofErr w:type="spellEnd"/>
+            <w:r>
+              <w:t xml:space="preserve"> </w:t>
+            </w:r>
+            <w:r>
+              <w:lastRenderedPageBreak/>
+              <w:t>array so that the user can see all previous seen words again.</w:t>
+            </w:r>
+          </w:p>
+        </w:tc>
+        <w:tc>
+          <w:tcPr>
+            <w:tcW w:w="1112" w:type="dxa"/>
+          </w:tcPr>
+          <w:p>
+            <w:pPr>
+              <w:rPr>
+                <w:rFonts w:ascii="Times New Roman" w:hAnsi="Times New Roman" w:cs="Times New Roman"/>
+                <w:sz w:val="36"/>
+                <w:szCs w:val="36"/>
+              </w:rPr>
+            </w:pPr>
+          </w:p>
+        </w:tc>
+      </w:tr>
+      <w:tr>
+        <w:tc>
+          <w:tcPr>
+            <w:tcW w:w="1147" w:type="dxa"/>
+          </w:tcPr>
+          <w:p>
+            <w:r>
+              <w:t>Test Case 2: Wikipedia page</w:t>
+            </w:r>
+          </w:p>
+          <w:p>
+            <w:pPr>
+              <w:rPr>
+                <w:rFonts w:ascii="Times New Roman" w:hAnsi="Times New Roman" w:cs="Times New Roman"/>
+                <w:sz w:val="36"/>
+                <w:szCs w:val="36"/>
+              </w:rPr>
+            </w:pPr>
+          </w:p>
+        </w:tc>
+        <w:tc>
+          <w:tcPr>
+            <w:tcW w:w="821" w:type="dxa"/>
+          </w:tcPr>
+          <w:p>
+            <w:pPr>
+              <w:rPr>
+                <w:rFonts w:cstheme="minorHAnsi"/>
+              </w:rPr>
+            </w:pPr>
+            <w:r>
+              <w:rPr>
+                <w:rFonts w:cstheme="minorHAnsi"/>
+              </w:rPr>
+              <w:t>2.1</w:t>
+            </w:r>
+          </w:p>
+        </w:tc>
+        <w:tc>
+          <w:tcPr>
+            <w:tcW w:w="1071" w:type="dxa"/>
+          </w:tcPr>
+          <w:p>
+            <w:pPr>
+              <w:rPr>
+                <w:rFonts w:ascii="Times New Roman" w:hAnsi="Times New Roman" w:cs="Times New Roman"/>
+                <w:sz w:val="36"/>
+                <w:szCs w:val="36"/>
+              </w:rPr>
+            </w:pPr>
+            <w:r>
+              <w:t>See dummy data on culture page</w:t>
+            </w:r>
+          </w:p>
+        </w:tc>
+        <w:tc>
+          <w:tcPr>
+            <w:tcW w:w="1432" w:type="dxa"/>
+          </w:tcPr>
+          <w:p>
+            <w:pPr>
+              <w:rPr>
+                <w:rFonts w:ascii="Times New Roman" w:hAnsi="Times New Roman" w:cs="Times New Roman"/>
+                <w:sz w:val="36"/>
+                <w:szCs w:val="36"/>
+              </w:rPr>
+            </w:pPr>
+            <w:r>
+              <w:t>Show dummy data on culture screen</w:t>
+            </w:r>
+          </w:p>
+        </w:tc>
+        <w:tc>
+          <w:tcPr>
+            <w:tcW w:w="1350" w:type="dxa"/>
+          </w:tcPr>
+          <w:p>
+            <w:r>
+              <w:t>Country and language followed by dummy data in view</w:t>
+            </w:r>
+          </w:p>
+          <w:p>
+            <w:pPr>
+              <w:tabs>
+                <w:tab w:val="left" w:pos="875"/>
+              </w:tabs>
+              <w:rPr>
+                <w:rFonts w:ascii="Times New Roman" w:hAnsi="Times New Roman" w:cs="Times New Roman"/>
+                <w:sz w:val="36"/>
+                <w:szCs w:val="36"/>
+              </w:rPr>
+            </w:pPr>
+          </w:p>
+        </w:tc>
+        <w:tc>
+          <w:tcPr>
+            <w:tcW w:w="1096" w:type="dxa"/>
+          </w:tcPr>
+          <w:p>
+            <w:r>
+              <w:t>M</w:t>
+            </w:r>
+            <w:r>
+              <w:t xml:space="preserve">ock culture data </w:t>
+            </w:r>
+          </w:p>
+          <w:p>
+            <w:pPr>
+              <w:rPr>
+                <w:rFonts w:ascii="Times New Roman" w:hAnsi="Times New Roman" w:cs="Times New Roman"/>
+                <w:sz w:val="36"/>
+                <w:szCs w:val="36"/>
+              </w:rPr>
+            </w:pPr>
+          </w:p>
+        </w:tc>
+        <w:tc>
+          <w:tcPr>
+            <w:tcW w:w="1321" w:type="dxa"/>
+          </w:tcPr>
+          <w:p>
+            <w:r>
+              <w:t>Click link to get to the culture page</w:t>
+            </w:r>
+          </w:p>
+          <w:p>
+            <w:r>
+              <w:t>See dummy data on culture view</w:t>
+            </w:r>
+          </w:p>
+        </w:tc>
+        <w:tc>
+          <w:tcPr>
+            <w:tcW w:w="1112" w:type="dxa"/>
+          </w:tcPr>
+          <w:p>
+            <w:pPr>
+              <w:rPr>
+                <w:rFonts w:ascii="Times New Roman" w:hAnsi="Times New Roman" w:cs="Times New Roman"/>
+                <w:sz w:val="36"/>
+                <w:szCs w:val="36"/>
+              </w:rPr>
+            </w:pPr>
+          </w:p>
+        </w:tc>
+      </w:tr>
+      <w:tr>
+        <w:tc>
+          <w:tcPr>
+            <w:tcW w:w="1147" w:type="dxa"/>
+          </w:tcPr>
+          <w:p>
+            <w:pPr>
+              <w:rPr>
+                <w:rFonts w:ascii="Times New Roman" w:hAnsi="Times New Roman" w:cs="Times New Roman"/>
+                <w:sz w:val="36"/>
+                <w:szCs w:val="36"/>
+              </w:rPr>
+            </w:pPr>
+          </w:p>
+        </w:tc>
+        <w:tc>
+          <w:tcPr>
+            <w:tcW w:w="821" w:type="dxa"/>
+          </w:tcPr>
+          <w:p>
+            <w:pPr>
+              <w:rPr>
+                <w:rFonts w:ascii="Times New Roman" w:hAnsi="Times New Roman" w:cs="Times New Roman"/>
+                <w:sz w:val="36"/>
+                <w:szCs w:val="36"/>
+              </w:rPr>
+            </w:pPr>
+            <w:r>
+              <w:t>2.2</w:t>
+            </w:r>
+          </w:p>
+        </w:tc>
+        <w:tc>
+          <w:tcPr>
+            <w:tcW w:w="1071" w:type="dxa"/>
+          </w:tcPr>
+          <w:p>
+            <w:r>
+              <w:t>Pull data from Wikipedia</w:t>
+            </w:r>
+          </w:p>
+          <w:p>
+            <w:pPr>
+              <w:rPr>
+                <w:rFonts w:ascii="Times New Roman" w:hAnsi="Times New Roman" w:cs="Times New Roman"/>
+                <w:sz w:val="36"/>
+                <w:szCs w:val="36"/>
+              </w:rPr>
+            </w:pPr>
+          </w:p>
+        </w:tc>
+        <w:tc>
+          <w:tcPr>
+            <w:tcW w:w="1432" w:type="dxa"/>
+          </w:tcPr>
+          <w:p>
+            <w:pPr>
+              <w:contextualSpacing/>
+            </w:pPr>
+            <w:r>
+              <w:t>To pull data from Wikipedia to be used in culture function</w:t>
+            </w:r>
+          </w:p>
+          <w:p>
+            <w:pPr>
+              <w:rPr>
+                <w:rFonts w:ascii="Times New Roman" w:hAnsi="Times New Roman" w:cs="Times New Roman"/>
+                <w:sz w:val="36"/>
+                <w:szCs w:val="36"/>
+              </w:rPr>
+            </w:pPr>
+          </w:p>
+        </w:tc>
+        <w:tc>
+          <w:tcPr>
+            <w:tcW w:w="1350" w:type="dxa"/>
+          </w:tcPr>
+          <w:p>
+            <w:r>
+              <w:t>Object that has all relevant information of the culture selected</w:t>
+            </w:r>
+          </w:p>
+          <w:p>
+            <w:pPr>
+              <w:rPr>
+                <w:rFonts w:ascii="Times New Roman" w:hAnsi="Times New Roman" w:cs="Times New Roman"/>
+                <w:sz w:val="36"/>
+                <w:szCs w:val="36"/>
+              </w:rPr>
+            </w:pPr>
+          </w:p>
+        </w:tc>
+        <w:tc>
+          <w:tcPr>
+            <w:tcW w:w="1096" w:type="dxa"/>
+          </w:tcPr>
+          <w:p>
+            <w:r>
+              <w:t>Actual data pulled from Wikipedia</w:t>
+            </w:r>
+          </w:p>
+          <w:p>
+            <w:pPr>
+              <w:rPr>
+                <w:rFonts w:ascii="Times New Roman" w:hAnsi="Times New Roman" w:cs="Times New Roman"/>
+                <w:sz w:val="36"/>
+                <w:szCs w:val="36"/>
+              </w:rPr>
+            </w:pPr>
+          </w:p>
+        </w:tc>
+        <w:tc>
+          <w:tcPr>
+            <w:tcW w:w="1321" w:type="dxa"/>
+          </w:tcPr>
+          <w:p>
+            <w:r>
+              <w:t xml:space="preserve">Use API to get json data from Wikipedia </w:t>
+            </w:r>
+          </w:p>
+          <w:p>
+            <w:r>
+              <w:t>Temp object to hold json data to see if it’s being done correctly</w:t>
+            </w:r>
+          </w:p>
+          <w:p>
+            <w:pPr>
+              <w:rPr>
+                <w:rFonts w:ascii="Times New Roman" w:hAnsi="Times New Roman" w:cs="Times New Roman"/>
+                <w:sz w:val="36"/>
+                <w:szCs w:val="36"/>
+              </w:rPr>
+            </w:pPr>
+            <w:r>
+              <w:t>See correct data in the json object</w:t>
+            </w:r>
+          </w:p>
+        </w:tc>
+        <w:tc>
+          <w:tcPr>
+            <w:tcW w:w="1112" w:type="dxa"/>
+          </w:tcPr>
+          <w:p>
+            <w:pPr>
+              <w:rPr>
+                <w:rFonts w:ascii="Times New Roman" w:hAnsi="Times New Roman" w:cs="Times New Roman"/>
+                <w:sz w:val="36"/>
+                <w:szCs w:val="36"/>
+              </w:rPr>
+            </w:pPr>
+          </w:p>
+        </w:tc>
+      </w:tr>
+      <w:tr>
+        <w:tc>
+          <w:tcPr>
+            <w:tcW w:w="1147" w:type="dxa"/>
+          </w:tcPr>
+          <w:p>
+            <w:pPr>
+              <w:rPr>
+                <w:rFonts w:ascii="Times New Roman" w:hAnsi="Times New Roman" w:cs="Times New Roman"/>
+                <w:sz w:val="36"/>
+                <w:szCs w:val="36"/>
+              </w:rPr>
+            </w:pPr>
+          </w:p>
+        </w:tc>
+        <w:tc>
+          <w:tcPr>
+            <w:tcW w:w="821" w:type="dxa"/>
+          </w:tcPr>
+          <w:p>
+            <w:pPr>
+              <w:rPr>
+                <w:rFonts w:ascii="Times New Roman" w:hAnsi="Times New Roman" w:cs="Times New Roman"/>
+                <w:sz w:val="36"/>
+                <w:szCs w:val="36"/>
+              </w:rPr>
+            </w:pPr>
+            <w:r>
+              <w:t>2.3</w:t>
+            </w:r>
+          </w:p>
+        </w:tc>
+        <w:tc>
+          <w:tcPr>
+            <w:tcW w:w="1071" w:type="dxa"/>
+          </w:tcPr>
+          <w:p>
+            <w:r>
+              <w:t>Wiki data on Culture page</w:t>
+            </w:r>
+          </w:p>
+          <w:p>
+            <w:pPr>
+              <w:rPr>
+                <w:rFonts w:ascii="Times New Roman" w:hAnsi="Times New Roman" w:cs="Times New Roman"/>
+                <w:sz w:val="36"/>
+                <w:szCs w:val="36"/>
+              </w:rPr>
+            </w:pPr>
+          </w:p>
+        </w:tc>
+        <w:tc>
+          <w:tcPr>
+            <w:tcW w:w="1432" w:type="dxa"/>
+          </w:tcPr>
+          <w:p>
+            <w:pPr>
+              <w:rPr>
+                <w:rFonts w:ascii="Times New Roman" w:hAnsi="Times New Roman" w:cs="Times New Roman"/>
+                <w:sz w:val="36"/>
+                <w:szCs w:val="36"/>
+              </w:rPr>
+            </w:pPr>
+            <w:r>
+              <w:t>To show correct Wiki data on Culture Page</w:t>
+            </w:r>
+          </w:p>
+        </w:tc>
+        <w:tc>
+          <w:tcPr>
+            <w:tcW w:w="1350" w:type="dxa"/>
+          </w:tcPr>
+          <w:p>
+            <w:pPr>
+              <w:rPr>
+                <w:rFonts w:ascii="Times New Roman" w:hAnsi="Times New Roman" w:cs="Times New Roman"/>
+                <w:sz w:val="36"/>
+                <w:szCs w:val="36"/>
+              </w:rPr>
+            </w:pPr>
+            <w:r>
+              <w:t>Country and language followed by data from Wikipedia in view</w:t>
+            </w:r>
+          </w:p>
+        </w:tc>
+        <w:tc>
+          <w:tcPr>
+            <w:tcW w:w="1096" w:type="dxa"/>
+          </w:tcPr>
+          <w:p>
+            <w:r>
+              <w:t>Data pulled from Wikipedia</w:t>
+            </w:r>
+          </w:p>
+          <w:p>
+            <w:pPr>
+              <w:rPr>
+                <w:rFonts w:ascii="Times New Roman" w:hAnsi="Times New Roman" w:cs="Times New Roman"/>
+                <w:sz w:val="36"/>
+                <w:szCs w:val="36"/>
+              </w:rPr>
+            </w:pPr>
+          </w:p>
+        </w:tc>
+        <w:tc>
+          <w:tcPr>
+            <w:tcW w:w="1321" w:type="dxa"/>
+          </w:tcPr>
+          <w:p>
+            <w:r>
+              <w:t>Use API to pull data from wiki</w:t>
+            </w:r>
+          </w:p>
+          <w:p>
+            <w:r>
+              <w:t>Show data on page view for culture</w:t>
+            </w:r>
+          </w:p>
+          <w:p>
+            <w:r>
+              <w:t>Show correct wiki data on culture page</w:t>
+            </w:r>
+          </w:p>
+          <w:p>
+            <w:pPr>
+              <w:rPr>
+                <w:rFonts w:ascii="Times New Roman" w:hAnsi="Times New Roman" w:cs="Times New Roman"/>
+                <w:sz w:val="36"/>
+                <w:szCs w:val="36"/>
+              </w:rPr>
+            </w:pPr>
+          </w:p>
+        </w:tc>
+        <w:tc>
+          <w:tcPr>
+            <w:tcW w:w="1112" w:type="dxa"/>
+          </w:tcPr>
+          <w:p>
+            <w:pPr>
+              <w:rPr>
+                <w:rFonts w:ascii="Times New Roman" w:hAnsi="Times New Roman" w:cs="Times New Roman"/>
+                <w:sz w:val="36"/>
+                <w:szCs w:val="36"/>
+              </w:rPr>
+            </w:pPr>
+          </w:p>
+        </w:tc>
+      </w:tr>
+      <w:tr>
+        <w:tc>
+          <w:tcPr>
+            <w:tcW w:w="1147" w:type="dxa"/>
+          </w:tcPr>
+          <w:p>
+            <w:r>
+              <w:t>Test Case 3: Messaging and Finding Users</w:t>
+            </w:r>
+          </w:p>
+          <w:p>
+            <w:pPr>
+              <w:rPr>
+                <w:rFonts w:ascii="Times New Roman" w:hAnsi="Times New Roman" w:cs="Times New Roman"/>
+                <w:sz w:val="36"/>
+                <w:szCs w:val="36"/>
+              </w:rPr>
+            </w:pPr>
+          </w:p>
+        </w:tc>
+        <w:tc>
+          <w:tcPr>
+            <w:tcW w:w="821" w:type="dxa"/>
+          </w:tcPr>
+          <w:p>
+            <w:pPr>
+              <w:rPr>
+                <w:rFonts w:ascii="Times New Roman" w:hAnsi="Times New Roman" w:cs="Times New Roman"/>
+                <w:sz w:val="36"/>
+                <w:szCs w:val="36"/>
+              </w:rPr>
+            </w:pPr>
+            <w:r>
+              <w:lastRenderedPageBreak/>
+              <w:t>3.1</w:t>
+            </w:r>
+          </w:p>
+        </w:tc>
+        <w:tc>
+          <w:tcPr>
+            <w:tcW w:w="1071" w:type="dxa"/>
+          </w:tcPr>
+          <w:p>
+            <w:r>
+              <w:t>Search Users</w:t>
+            </w:r>
+          </w:p>
+          <w:p>
+            <w:pPr>
+              <w:rPr>
+                <w:rFonts w:ascii="Times New Roman" w:hAnsi="Times New Roman" w:cs="Times New Roman"/>
+                <w:sz w:val="36"/>
+                <w:szCs w:val="36"/>
+              </w:rPr>
+            </w:pPr>
+          </w:p>
+        </w:tc>
+        <w:tc>
+          <w:tcPr>
+            <w:tcW w:w="1432" w:type="dxa"/>
+          </w:tcPr>
+          <w:p>
+            <w:r>
+              <w:t>See other users on the site to pick one to talk to</w:t>
+            </w:r>
+          </w:p>
+          <w:p>
+            <w:pPr>
+              <w:rPr>
+                <w:rFonts w:ascii="Times New Roman" w:hAnsi="Times New Roman" w:cs="Times New Roman"/>
+                <w:sz w:val="36"/>
+                <w:szCs w:val="36"/>
+              </w:rPr>
+            </w:pPr>
+          </w:p>
+          <w:p>
+            <w:pPr>
+              <w:rPr>
+                <w:rFonts w:ascii="Times New Roman" w:hAnsi="Times New Roman" w:cs="Times New Roman"/>
+                <w:sz w:val="36"/>
+                <w:szCs w:val="36"/>
+              </w:rPr>
+            </w:pPr>
+          </w:p>
+        </w:tc>
+        <w:tc>
+          <w:tcPr>
+            <w:tcW w:w="1350" w:type="dxa"/>
+          </w:tcPr>
+          <w:p>
+            <w:pPr>
+              <w:rPr>
+                <w:rFonts w:ascii="Times New Roman" w:hAnsi="Times New Roman" w:cs="Times New Roman"/>
+                <w:sz w:val="36"/>
+                <w:szCs w:val="36"/>
+              </w:rPr>
+            </w:pPr>
+            <w:r>
+              <w:lastRenderedPageBreak/>
+              <w:t>Table list of users and links to message them.</w:t>
+            </w:r>
+          </w:p>
+        </w:tc>
+        <w:tc>
+          <w:tcPr>
+            <w:tcW w:w="1096" w:type="dxa"/>
+          </w:tcPr>
+          <w:p>
+            <w:r>
+              <w:t>3 default users</w:t>
+            </w:r>
+          </w:p>
+          <w:p>
+            <w:pPr>
+              <w:rPr>
+                <w:rFonts w:ascii="Times New Roman" w:hAnsi="Times New Roman" w:cs="Times New Roman"/>
+                <w:sz w:val="36"/>
+                <w:szCs w:val="36"/>
+              </w:rPr>
+            </w:pPr>
+          </w:p>
+        </w:tc>
+        <w:tc>
+          <w:tcPr>
+            <w:tcW w:w="1321" w:type="dxa"/>
+          </w:tcPr>
+          <w:p>
+            <w:r>
+              <w:t>click on link to view to see other users</w:t>
+            </w:r>
+          </w:p>
+          <w:p>
+            <w:r>
+              <w:t xml:space="preserve">click on them to get </w:t>
+            </w:r>
+            <w:r>
+              <w:lastRenderedPageBreak/>
+              <w:t xml:space="preserve">information on user shown to make sure </w:t>
+            </w:r>
+            <w:proofErr w:type="gramStart"/>
+            <w:r>
+              <w:t>its</w:t>
+            </w:r>
+            <w:proofErr w:type="gramEnd"/>
+            <w:r>
+              <w:t xml:space="preserve"> linked to the correct profile</w:t>
+            </w:r>
+          </w:p>
+        </w:tc>
+        <w:tc>
+          <w:tcPr>
+            <w:tcW w:w="1112" w:type="dxa"/>
+          </w:tcPr>
+          <w:p>
+            <w:pPr>
+              <w:rPr>
+                <w:rFonts w:ascii="Times New Roman" w:hAnsi="Times New Roman" w:cs="Times New Roman"/>
+                <w:sz w:val="36"/>
+                <w:szCs w:val="36"/>
+              </w:rPr>
+            </w:pPr>
+          </w:p>
+        </w:tc>
+      </w:tr>
+      <w:tr>
+        <w:tc>
+          <w:tcPr>
+            <w:tcW w:w="1147" w:type="dxa"/>
+          </w:tcPr>
+          <w:p>
+            <w:pPr>
+              <w:rPr>
+                <w:rFonts w:ascii="Times New Roman" w:hAnsi="Times New Roman" w:cs="Times New Roman"/>
+                <w:sz w:val="36"/>
+                <w:szCs w:val="36"/>
+              </w:rPr>
+            </w:pPr>
+          </w:p>
+        </w:tc>
+        <w:tc>
+          <w:tcPr>
+            <w:tcW w:w="821" w:type="dxa"/>
+          </w:tcPr>
+          <w:p>
+            <w:pPr>
+              <w:rPr>
+                <w:rFonts w:ascii="Times New Roman" w:hAnsi="Times New Roman" w:cs="Times New Roman"/>
+                <w:sz w:val="36"/>
+                <w:szCs w:val="36"/>
+              </w:rPr>
+            </w:pPr>
+            <w:r>
+              <w:t>3.2</w:t>
+            </w:r>
+          </w:p>
+        </w:tc>
+        <w:tc>
+          <w:tcPr>
+            <w:tcW w:w="1071" w:type="dxa"/>
+          </w:tcPr>
+          <w:p>
+            <w:r>
+              <w:t>Message user</w:t>
+            </w:r>
+          </w:p>
+          <w:p>
+            <w:pPr>
+              <w:rPr>
+                <w:rFonts w:ascii="Times New Roman" w:hAnsi="Times New Roman" w:cs="Times New Roman"/>
+                <w:sz w:val="36"/>
+                <w:szCs w:val="36"/>
+              </w:rPr>
+            </w:pPr>
+          </w:p>
+        </w:tc>
+        <w:tc>
+          <w:tcPr>
+            <w:tcW w:w="1432" w:type="dxa"/>
+          </w:tcPr>
+          <w:p>
+            <w:r>
+              <w:t>Show view to message user and enter message into database.</w:t>
+            </w:r>
+          </w:p>
+          <w:p>
+            <w:pPr>
+              <w:rPr>
+                <w:rFonts w:ascii="Times New Roman" w:hAnsi="Times New Roman" w:cs="Times New Roman"/>
+                <w:sz w:val="36"/>
+                <w:szCs w:val="36"/>
+              </w:rPr>
+            </w:pPr>
+          </w:p>
+        </w:tc>
+        <w:tc>
+          <w:tcPr>
+            <w:tcW w:w="1350" w:type="dxa"/>
+          </w:tcPr>
+          <w:p>
+            <w:r>
+              <w:t>Email style looking view with buttons to send and cancel</w:t>
+            </w:r>
+          </w:p>
+          <w:p>
+            <w:pPr>
+              <w:rPr>
+                <w:rFonts w:ascii="Times New Roman" w:hAnsi="Times New Roman" w:cs="Times New Roman"/>
+                <w:sz w:val="36"/>
+                <w:szCs w:val="36"/>
+              </w:rPr>
+            </w:pPr>
+          </w:p>
+        </w:tc>
+        <w:tc>
+          <w:tcPr>
+            <w:tcW w:w="1096" w:type="dxa"/>
+          </w:tcPr>
+          <w:p>
+            <w:r>
+              <w:t>user info for both user sending and receiving</w:t>
+            </w:r>
+          </w:p>
+          <w:p>
+            <w:pPr>
+              <w:rPr>
+                <w:rFonts w:ascii="Times New Roman" w:hAnsi="Times New Roman" w:cs="Times New Roman"/>
+                <w:sz w:val="36"/>
+                <w:szCs w:val="36"/>
+              </w:rPr>
+            </w:pPr>
+          </w:p>
+        </w:tc>
+        <w:tc>
+          <w:tcPr>
+            <w:tcW w:w="1321" w:type="dxa"/>
+          </w:tcPr>
+          <w:p>
+            <w:r>
+              <w:t>Type up email to test and send email.</w:t>
+            </w:r>
+          </w:p>
+          <w:p>
+            <w:r>
+              <w:t xml:space="preserve">See if email message shows </w:t>
+            </w:r>
+            <w:proofErr w:type="gramStart"/>
+            <w:r>
+              <w:t>In</w:t>
+            </w:r>
+            <w:proofErr w:type="gramEnd"/>
+            <w:r>
+              <w:t xml:space="preserve"> the database.</w:t>
+            </w:r>
+          </w:p>
+        </w:tc>
+        <w:tc>
+          <w:tcPr>
+            <w:tcW w:w="1112" w:type="dxa"/>
+          </w:tcPr>
+          <w:p>
+            <w:pPr>
+              <w:rPr>
+                <w:rFonts w:ascii="Times New Roman" w:hAnsi="Times New Roman" w:cs="Times New Roman"/>
+                <w:sz w:val="36"/>
+                <w:szCs w:val="36"/>
+              </w:rPr>
+            </w:pPr>
+          </w:p>
+        </w:tc>
+      </w:tr>
+      <w:tr>
+        <w:tc>
+          <w:tcPr>
+            <w:tcW w:w="1147" w:type="dxa"/>
+          </w:tcPr>
+          <w:p>
+            <w:pPr>
+              <w:rPr>
+                <w:rFonts w:ascii="Times New Roman" w:hAnsi="Times New Roman" w:cs="Times New Roman"/>
+                <w:sz w:val="36"/>
+                <w:szCs w:val="36"/>
+              </w:rPr>
+            </w:pPr>
+          </w:p>
+        </w:tc>
+        <w:tc>
+          <w:tcPr>
+            <w:tcW w:w="821" w:type="dxa"/>
+          </w:tcPr>
+          <w:p>
+            <w:pPr>
+              <w:rPr>
+                <w:rFonts w:ascii="Times New Roman" w:hAnsi="Times New Roman" w:cs="Times New Roman"/>
+                <w:sz w:val="36"/>
+                <w:szCs w:val="36"/>
+              </w:rPr>
+            </w:pPr>
+            <w:r>
+              <w:t>3.3</w:t>
+            </w:r>
+          </w:p>
+        </w:tc>
+        <w:tc>
+          <w:tcPr>
+            <w:tcW w:w="1071" w:type="dxa"/>
+          </w:tcPr>
+          <w:p>
+            <w:r>
+              <w:t>Receive Message</w:t>
+            </w:r>
+          </w:p>
+          <w:p>
+            <w:pPr>
+              <w:rPr>
+                <w:rFonts w:ascii="Times New Roman" w:hAnsi="Times New Roman" w:cs="Times New Roman"/>
+                <w:sz w:val="36"/>
+                <w:szCs w:val="36"/>
+              </w:rPr>
+            </w:pPr>
+          </w:p>
+        </w:tc>
+        <w:tc>
+          <w:tcPr>
+            <w:tcW w:w="1432" w:type="dxa"/>
+          </w:tcPr>
+          <w:p>
+            <w:r>
+              <w:t>Get message from another user and show the message to current user.</w:t>
+            </w:r>
+          </w:p>
+        </w:tc>
+        <w:tc>
+          <w:tcPr>
+            <w:tcW w:w="1350" w:type="dxa"/>
+          </w:tcPr>
+          <w:p>
+            <w:r>
+              <w:t>Email style looking view with ability to reply</w:t>
+            </w:r>
+          </w:p>
+          <w:p>
+            <w:pPr>
+              <w:rPr>
+                <w:rFonts w:ascii="Times New Roman" w:hAnsi="Times New Roman" w:cs="Times New Roman"/>
+                <w:sz w:val="36"/>
+                <w:szCs w:val="36"/>
+              </w:rPr>
+            </w:pPr>
+          </w:p>
+        </w:tc>
+        <w:tc>
+          <w:tcPr>
+            <w:tcW w:w="1096" w:type="dxa"/>
+          </w:tcPr>
+          <w:p>
+            <w:r>
+              <w:t>email sent from test case 3.1</w:t>
+            </w:r>
+          </w:p>
+          <w:p>
+            <w:pPr>
+              <w:rPr>
+                <w:rFonts w:ascii="Times New Roman" w:hAnsi="Times New Roman" w:cs="Times New Roman"/>
+                <w:sz w:val="36"/>
+                <w:szCs w:val="36"/>
+              </w:rPr>
+            </w:pPr>
+          </w:p>
+        </w:tc>
+        <w:tc>
+          <w:tcPr>
+            <w:tcW w:w="1321" w:type="dxa"/>
+          </w:tcPr>
+          <w:p>
+            <w:r>
+              <w:t>Show email and reply to email.</w:t>
+            </w:r>
+          </w:p>
+          <w:p>
+            <w:pPr>
+              <w:rPr>
+                <w:rFonts w:ascii="Times New Roman" w:hAnsi="Times New Roman" w:cs="Times New Roman"/>
+                <w:sz w:val="36"/>
+                <w:szCs w:val="36"/>
+              </w:rPr>
+            </w:pPr>
+            <w:r>
+              <w:t>Send email into database</w:t>
+            </w:r>
+          </w:p>
+        </w:tc>
+        <w:tc>
+          <w:tcPr>
+            <w:tcW w:w="1112" w:type="dxa"/>
+          </w:tcPr>
+          <w:p>
+            <w:pPr>
+              <w:rPr>
+                <w:rFonts w:ascii="Times New Roman" w:hAnsi="Times New Roman" w:cs="Times New Roman"/>
+                <w:sz w:val="36"/>
+                <w:szCs w:val="36"/>
+              </w:rPr>
+            </w:pPr>
+          </w:p>
+        </w:tc>
+      </w:tr>
+    </w:tbl>
+    <w:p>
+      <w:pPr>
+        <w:rPr>
+          <w:rFonts w:ascii="Times New Roman" w:hAnsi="Times New Roman" w:cs="Times New Roman"/>
+          <w:sz w:val="36"/>
+          <w:szCs w:val="36"/>
+        </w:rPr>
+      </w:pPr>
     </w:p>
     <w:sectPr>
       <w:pgSz w:w="12240" w:h="15840"/>
@@ -1844,6 +4221,119 @@
     </w:lvl>
   </w:abstractNum>
   <w:abstractNum w:abstractNumId="1" w15:restartNumberingAfterBreak="0">
+    <w:nsid w:val="077011E6"/>
+    <w:multiLevelType w:val="hybridMultilevel"/>
+    <w:tmpl w:val="93C0AD06"/>
+    <w:lvl w:ilvl="0" w:tplc="04090001">
+      <w:start w:val="1"/>
+      <w:numFmt w:val="bullet"/>
+      <w:lvlText w:val=""/>
+      <w:lvlJc w:val="left"/>
+      <w:pPr>
+        <w:ind w:left="720" w:hanging="360"/>
+      </w:pPr>
+      <w:rPr>
+        <w:rFonts w:ascii="Symbol" w:hAnsi="Symbol" w:hint="default"/>
+      </w:rPr>
+    </w:lvl>
+    <w:lvl w:ilvl="1" w:tplc="04090003">
+      <w:start w:val="1"/>
+      <w:numFmt w:val="bullet"/>
+      <w:lvlText w:val="o"/>
+      <w:lvlJc w:val="left"/>
+      <w:pPr>
+        <w:ind w:left="1440" w:hanging="360"/>
+      </w:pPr>
+      <w:rPr>
+        <w:rFonts w:ascii="Courier New" w:hAnsi="Courier New" w:cs="Courier New" w:hint="default"/>
+      </w:rPr>
+    </w:lvl>
+    <w:lvl w:ilvl="2" w:tplc="04090005">
+      <w:start w:val="1"/>
+      <w:numFmt w:val="bullet"/>
+      <w:lvlText w:val=""/>
+      <w:lvlJc w:val="left"/>
+      <w:pPr>
+        <w:ind w:left="2160" w:hanging="360"/>
+      </w:pPr>
+      <w:rPr>
+        <w:rFonts w:ascii="Wingdings" w:hAnsi="Wingdings" w:hint="default"/>
+      </w:rPr>
+    </w:lvl>
+    <w:lvl w:ilvl="3" w:tplc="04090001">
+      <w:start w:val="1"/>
+      <w:numFmt w:val="bullet"/>
+      <w:lvlText w:val=""/>
+      <w:lvlJc w:val="left"/>
+      <w:pPr>
+        <w:ind w:left="2880" w:hanging="360"/>
+      </w:pPr>
+      <w:rPr>
+        <w:rFonts w:ascii="Symbol" w:hAnsi="Symbol" w:hint="default"/>
+      </w:rPr>
+    </w:lvl>
+    <w:lvl w:ilvl="4" w:tplc="04090003">
+      <w:start w:val="1"/>
+      <w:numFmt w:val="bullet"/>
+      <w:lvlText w:val="o"/>
+      <w:lvlJc w:val="left"/>
+      <w:pPr>
+        <w:ind w:left="3600" w:hanging="360"/>
+      </w:pPr>
+      <w:rPr>
+        <w:rFonts w:ascii="Courier New" w:hAnsi="Courier New" w:cs="Courier New" w:hint="default"/>
+      </w:rPr>
+    </w:lvl>
+    <w:lvl w:ilvl="5" w:tplc="04090005" w:tentative="1">
+      <w:start w:val="1"/>
+      <w:numFmt w:val="bullet"/>
+      <w:lvlText w:val=""/>
+      <w:lvlJc w:val="left"/>
+      <w:pPr>
+        <w:ind w:left="4320" w:hanging="360"/>
+      </w:pPr>
+      <w:rPr>
+        <w:rFonts w:ascii="Wingdings" w:hAnsi="Wingdings" w:hint="default"/>
+      </w:rPr>
+    </w:lvl>
+    <w:lvl w:ilvl="6" w:tplc="04090001" w:tentative="1">
+      <w:start w:val="1"/>
+      <w:numFmt w:val="bullet"/>
+      <w:lvlText w:val=""/>
+      <w:lvlJc w:val="left"/>
+      <w:pPr>
+        <w:ind w:left="5040" w:hanging="360"/>
+      </w:pPr>
+      <w:rPr>
+        <w:rFonts w:ascii="Symbol" w:hAnsi="Symbol" w:hint="default"/>
+      </w:rPr>
+    </w:lvl>
+    <w:lvl w:ilvl="7" w:tplc="04090003" w:tentative="1">
+      <w:start w:val="1"/>
+      <w:numFmt w:val="bullet"/>
+      <w:lvlText w:val="o"/>
+      <w:lvlJc w:val="left"/>
+      <w:pPr>
+        <w:ind w:left="5760" w:hanging="360"/>
+      </w:pPr>
+      <w:rPr>
+        <w:rFonts w:ascii="Courier New" w:hAnsi="Courier New" w:cs="Courier New" w:hint="default"/>
+      </w:rPr>
+    </w:lvl>
+    <w:lvl w:ilvl="8" w:tplc="04090005" w:tentative="1">
+      <w:start w:val="1"/>
+      <w:numFmt w:val="bullet"/>
+      <w:lvlText w:val=""/>
+      <w:lvlJc w:val="left"/>
+      <w:pPr>
+        <w:ind w:left="6480" w:hanging="360"/>
+      </w:pPr>
+      <w:rPr>
+        <w:rFonts w:ascii="Wingdings" w:hAnsi="Wingdings" w:hint="default"/>
+      </w:rPr>
+    </w:lvl>
+  </w:abstractNum>
+  <w:abstractNum w:abstractNumId="2" w15:restartNumberingAfterBreak="0">
     <w:nsid w:val="10F0778B"/>
     <w:multiLevelType w:val="hybridMultilevel"/>
     <w:tmpl w:val="3B2203A4"/>
@@ -1933,7 +4423,7 @@
       </w:pPr>
     </w:lvl>
   </w:abstractNum>
-  <w:abstractNum w:abstractNumId="2" w15:restartNumberingAfterBreak="0">
+  <w:abstractNum w:abstractNumId="3" w15:restartNumberingAfterBreak="0">
     <w:nsid w:val="17443CA4"/>
     <w:multiLevelType w:val="hybridMultilevel"/>
     <w:tmpl w:val="1DF8F82C"/>
@@ -2046,7 +4536,7 @@
       </w:rPr>
     </w:lvl>
   </w:abstractNum>
-  <w:abstractNum w:abstractNumId="3" w15:restartNumberingAfterBreak="0">
+  <w:abstractNum w:abstractNumId="4" w15:restartNumberingAfterBreak="0">
     <w:nsid w:val="18150E30"/>
     <w:multiLevelType w:val="multilevel"/>
     <w:tmpl w:val="33408296"/>
@@ -2162,7 +4652,93 @@
       </w:rPr>
     </w:lvl>
   </w:abstractNum>
-  <w:abstractNum w:abstractNumId="4" w15:restartNumberingAfterBreak="0">
+  <w:abstractNum w:abstractNumId="5" w15:restartNumberingAfterBreak="0">
+    <w:nsid w:val="1BCD352C"/>
+    <w:multiLevelType w:val="hybridMultilevel"/>
+    <w:tmpl w:val="53EABD84"/>
+    <w:lvl w:ilvl="0" w:tplc="0409000F">
+      <w:start w:val="1"/>
+      <w:numFmt w:val="decimal"/>
+      <w:lvlText w:val="%1."/>
+      <w:lvlJc w:val="left"/>
+      <w:pPr>
+        <w:ind w:left="720" w:hanging="360"/>
+      </w:pPr>
+    </w:lvl>
+    <w:lvl w:ilvl="1" w:tplc="04090019">
+      <w:start w:val="1"/>
+      <w:numFmt w:val="lowerLetter"/>
+      <w:lvlText w:val="%2."/>
+      <w:lvlJc w:val="left"/>
+      <w:pPr>
+        <w:ind w:left="1440" w:hanging="360"/>
+      </w:pPr>
+    </w:lvl>
+    <w:lvl w:ilvl="2" w:tplc="0409001B" w:tentative="1">
+      <w:start w:val="1"/>
+      <w:numFmt w:val="lowerRoman"/>
+      <w:lvlText w:val="%3."/>
+      <w:lvlJc w:val="right"/>
+      <w:pPr>
+        <w:ind w:left="2160" w:hanging="180"/>
+      </w:pPr>
+    </w:lvl>
+    <w:lvl w:ilvl="3" w:tplc="0409000F" w:tentative="1">
+      <w:start w:val="1"/>
+      <w:numFmt w:val="decimal"/>
+      <w:lvlText w:val="%4."/>
+      <w:lvlJc w:val="left"/>
+      <w:pPr>
+        <w:ind w:left="2880" w:hanging="360"/>
+      </w:pPr>
+    </w:lvl>
+    <w:lvl w:ilvl="4" w:tplc="04090019" w:tentative="1">
+      <w:start w:val="1"/>
+      <w:numFmt w:val="lowerLetter"/>
+      <w:lvlText w:val="%5."/>
+      <w:lvlJc w:val="left"/>
+      <w:pPr>
+        <w:ind w:left="3600" w:hanging="360"/>
+      </w:pPr>
+    </w:lvl>
+    <w:lvl w:ilvl="5" w:tplc="0409001B" w:tentative="1">
+      <w:start w:val="1"/>
+      <w:numFmt w:val="lowerRoman"/>
+      <w:lvlText w:val="%6."/>
+      <w:lvlJc w:val="right"/>
+      <w:pPr>
+        <w:ind w:left="4320" w:hanging="180"/>
+      </w:pPr>
+    </w:lvl>
+    <w:lvl w:ilvl="6" w:tplc="0409000F" w:tentative="1">
+      <w:start w:val="1"/>
+      <w:numFmt w:val="decimal"/>
+      <w:lvlText w:val="%7."/>
+      <w:lvlJc w:val="left"/>
+      <w:pPr>
+        <w:ind w:left="5040" w:hanging="360"/>
+      </w:pPr>
+    </w:lvl>
+    <w:lvl w:ilvl="7" w:tplc="04090019" w:tentative="1">
+      <w:start w:val="1"/>
+      <w:numFmt w:val="lowerLetter"/>
+      <w:lvlText w:val="%8."/>
+      <w:lvlJc w:val="left"/>
+      <w:pPr>
+        <w:ind w:left="5760" w:hanging="360"/>
+      </w:pPr>
+    </w:lvl>
+    <w:lvl w:ilvl="8" w:tplc="0409001B" w:tentative="1">
+      <w:start w:val="1"/>
+      <w:numFmt w:val="lowerRoman"/>
+      <w:lvlText w:val="%9."/>
+      <w:lvlJc w:val="right"/>
+      <w:pPr>
+        <w:ind w:left="6480" w:hanging="180"/>
+      </w:pPr>
+    </w:lvl>
+  </w:abstractNum>
+  <w:abstractNum w:abstractNumId="6" w15:restartNumberingAfterBreak="0">
     <w:nsid w:val="228A41D1"/>
     <w:multiLevelType w:val="multilevel"/>
     <w:tmpl w:val="33408296"/>
@@ -2278,7 +4854,7 @@
       </w:rPr>
     </w:lvl>
   </w:abstractNum>
-  <w:abstractNum w:abstractNumId="5" w15:restartNumberingAfterBreak="0">
+  <w:abstractNum w:abstractNumId="7" w15:restartNumberingAfterBreak="0">
     <w:nsid w:val="3AC022F9"/>
     <w:multiLevelType w:val="hybridMultilevel"/>
     <w:tmpl w:val="3B2203A4"/>
@@ -2368,7 +4944,7 @@
       </w:pPr>
     </w:lvl>
   </w:abstractNum>
-  <w:abstractNum w:abstractNumId="6" w15:restartNumberingAfterBreak="0">
+  <w:abstractNum w:abstractNumId="8" w15:restartNumberingAfterBreak="0">
     <w:nsid w:val="3AED6733"/>
     <w:multiLevelType w:val="hybridMultilevel"/>
     <w:tmpl w:val="CB2618EE"/>
@@ -2454,7 +5030,7 @@
       </w:pPr>
     </w:lvl>
   </w:abstractNum>
-  <w:abstractNum w:abstractNumId="7" w15:restartNumberingAfterBreak="0">
+  <w:abstractNum w:abstractNumId="9" w15:restartNumberingAfterBreak="0">
     <w:nsid w:val="40AB1E26"/>
     <w:multiLevelType w:val="multilevel"/>
     <w:tmpl w:val="33408296"/>
@@ -2570,7 +5146,7 @@
       </w:rPr>
     </w:lvl>
   </w:abstractNum>
-  <w:abstractNum w:abstractNumId="8" w15:restartNumberingAfterBreak="0">
+  <w:abstractNum w:abstractNumId="10" w15:restartNumberingAfterBreak="0">
     <w:nsid w:val="44CF6F9B"/>
     <w:multiLevelType w:val="hybridMultilevel"/>
     <w:tmpl w:val="16D09620"/>
@@ -2656,7 +5232,7 @@
       </w:pPr>
     </w:lvl>
   </w:abstractNum>
-  <w:abstractNum w:abstractNumId="9" w15:restartNumberingAfterBreak="0">
+  <w:abstractNum w:abstractNumId="11" w15:restartNumberingAfterBreak="0">
     <w:nsid w:val="474A1793"/>
     <w:multiLevelType w:val="hybridMultilevel"/>
     <w:tmpl w:val="39E0C226"/>
@@ -2742,7 +5318,7 @@
       </w:pPr>
     </w:lvl>
   </w:abstractNum>
-  <w:abstractNum w:abstractNumId="10" w15:restartNumberingAfterBreak="0">
+  <w:abstractNum w:abstractNumId="12" w15:restartNumberingAfterBreak="0">
     <w:nsid w:val="4BA54DBD"/>
     <w:multiLevelType w:val="hybridMultilevel"/>
     <w:tmpl w:val="331C4890"/>
@@ -2831,7 +5407,7 @@
       </w:pPr>
     </w:lvl>
   </w:abstractNum>
-  <w:abstractNum w:abstractNumId="11" w15:restartNumberingAfterBreak="0">
+  <w:abstractNum w:abstractNumId="13" w15:restartNumberingAfterBreak="0">
     <w:nsid w:val="52125269"/>
     <w:multiLevelType w:val="hybridMultilevel"/>
     <w:tmpl w:val="93EA0D58"/>
@@ -2917,7 +5493,120 @@
       </w:pPr>
     </w:lvl>
   </w:abstractNum>
-  <w:abstractNum w:abstractNumId="12" w15:restartNumberingAfterBreak="0">
+  <w:abstractNum w:abstractNumId="14" w15:restartNumberingAfterBreak="0">
+    <w:nsid w:val="5640210A"/>
+    <w:multiLevelType w:val="multilevel"/>
+    <w:tmpl w:val="5B0648FC"/>
+    <w:lvl w:ilvl="0">
+      <w:start w:val="1"/>
+      <w:numFmt w:val="decimal"/>
+      <w:lvlText w:val="%1"/>
+      <w:lvlJc w:val="left"/>
+      <w:pPr>
+        <w:ind w:left="400" w:hanging="400"/>
+      </w:pPr>
+      <w:rPr>
+        <w:rFonts w:hint="default"/>
+      </w:rPr>
+    </w:lvl>
+    <w:lvl w:ilvl="1">
+      <w:start w:val="1"/>
+      <w:numFmt w:val="decimal"/>
+      <w:lvlText w:val="%1.%2"/>
+      <w:lvlJc w:val="left"/>
+      <w:pPr>
+        <w:ind w:left="1800" w:hanging="720"/>
+      </w:pPr>
+      <w:rPr>
+        <w:rFonts w:hint="default"/>
+      </w:rPr>
+    </w:lvl>
+    <w:lvl w:ilvl="2">
+      <w:start w:val="1"/>
+      <w:numFmt w:val="decimal"/>
+      <w:lvlText w:val="%1.%2.%3"/>
+      <w:lvlJc w:val="left"/>
+      <w:pPr>
+        <w:ind w:left="2880" w:hanging="720"/>
+      </w:pPr>
+      <w:rPr>
+        <w:rFonts w:hint="default"/>
+      </w:rPr>
+    </w:lvl>
+    <w:lvl w:ilvl="3">
+      <w:start w:val="1"/>
+      <w:numFmt w:val="decimal"/>
+      <w:lvlText w:val="%1.%2.%3.%4"/>
+      <w:lvlJc w:val="left"/>
+      <w:pPr>
+        <w:ind w:left="4320" w:hanging="1080"/>
+      </w:pPr>
+      <w:rPr>
+        <w:rFonts w:hint="default"/>
+      </w:rPr>
+    </w:lvl>
+    <w:lvl w:ilvl="4">
+      <w:start w:val="1"/>
+      <w:numFmt w:val="decimal"/>
+      <w:lvlText w:val="%1.%2.%3.%4.%5"/>
+      <w:lvlJc w:val="left"/>
+      <w:pPr>
+        <w:ind w:left="5760" w:hanging="1440"/>
+      </w:pPr>
+      <w:rPr>
+        <w:rFonts w:hint="default"/>
+      </w:rPr>
+    </w:lvl>
+    <w:lvl w:ilvl="5">
+      <w:start w:val="1"/>
+      <w:numFmt w:val="decimal"/>
+      <w:lvlText w:val="%1.%2.%3.%4.%5.%6"/>
+      <w:lvlJc w:val="left"/>
+      <w:pPr>
+        <w:ind w:left="6840" w:hanging="1440"/>
+      </w:pPr>
+      <w:rPr>
+        <w:rFonts w:hint="default"/>
+      </w:rPr>
+    </w:lvl>
+    <w:lvl w:ilvl="6">
+      <w:start w:val="1"/>
+      <w:numFmt w:val="decimal"/>
+      <w:lvlText w:val="%1.%2.%3.%4.%5.%6.%7"/>
+      <w:lvlJc w:val="left"/>
+      <w:pPr>
+        <w:ind w:left="8280" w:hanging="1800"/>
+      </w:pPr>
+      <w:rPr>
+        <w:rFonts w:hint="default"/>
+      </w:rPr>
+    </w:lvl>
+    <w:lvl w:ilvl="7">
+      <w:start w:val="1"/>
+      <w:numFmt w:val="decimal"/>
+      <w:lvlText w:val="%1.%2.%3.%4.%5.%6.%7.%8"/>
+      <w:lvlJc w:val="left"/>
+      <w:pPr>
+        <w:ind w:left="9720" w:hanging="2160"/>
+      </w:pPr>
+      <w:rPr>
+        <w:rFonts w:hint="default"/>
+      </w:rPr>
+    </w:lvl>
+    <w:lvl w:ilvl="8">
+      <w:start w:val="1"/>
+      <w:numFmt w:val="decimal"/>
+      <w:lvlText w:val="%1.%2.%3.%4.%5.%6.%7.%8.%9"/>
+      <w:lvlJc w:val="left"/>
+      <w:pPr>
+        <w:ind w:left="10800" w:hanging="2160"/>
+      </w:pPr>
+      <w:rPr>
+        <w:rFonts w:hint="default"/>
+      </w:rPr>
+    </w:lvl>
+  </w:abstractNum>
+  <w:abstractNum w:abstractNumId="15" w15:restartNumberingAfterBreak="0">
     <w:nsid w:val="61EE3F7B"/>
     <w:multiLevelType w:val="multilevel"/>
     <w:tmpl w:val="33408296"/>
@@ -3033,44 +5722,169 @@
       </w:rPr>
     </w:lvl>
   </w:abstractNum>
+  <w:abstractNum w:abstractNumId="16" w15:restartNumberingAfterBreak="0">
+    <w:nsid w:val="6C636382"/>
+    <w:multiLevelType w:val="multilevel"/>
+    <w:tmpl w:val="5B0648FC"/>
+    <w:lvl w:ilvl="0">
+      <w:start w:val="1"/>
+      <w:numFmt w:val="decimal"/>
+      <w:lvlText w:val="%1"/>
+      <w:lvlJc w:val="left"/>
+      <w:pPr>
+        <w:ind w:left="400" w:hanging="400"/>
+      </w:pPr>
+      <w:rPr>
+        <w:rFonts w:hint="default"/>
+      </w:rPr>
+    </w:lvl>
+    <w:lvl w:ilvl="1">
+      <w:start w:val="1"/>
+      <w:numFmt w:val="decimal"/>
+      <w:lvlText w:val="%1.%2"/>
+      <w:lvlJc w:val="left"/>
+      <w:pPr>
+        <w:ind w:left="1800" w:hanging="720"/>
+      </w:pPr>
+      <w:rPr>
+        <w:rFonts w:hint="default"/>
+      </w:rPr>
+    </w:lvl>
+    <w:lvl w:ilvl="2">
+      <w:start w:val="1"/>
+      <w:numFmt w:val="decimal"/>
+      <w:lvlText w:val="%1.%2.%3"/>
+      <w:lvlJc w:val="left"/>
+      <w:pPr>
+        <w:ind w:left="2880" w:hanging="720"/>
+      </w:pPr>
+      <w:rPr>
+        <w:rFonts w:hint="default"/>
+      </w:rPr>
+    </w:lvl>
+    <w:lvl w:ilvl="3">
+      <w:start w:val="1"/>
+      <w:numFmt w:val="decimal"/>
+      <w:lvlText w:val="%1.%2.%3.%4"/>
+      <w:lvlJc w:val="left"/>
+      <w:pPr>
+        <w:ind w:left="4320" w:hanging="1080"/>
+      </w:pPr>
+      <w:rPr>
+        <w:rFonts w:hint="default"/>
+      </w:rPr>
+    </w:lvl>
+    <w:lvl w:ilvl="4">
+      <w:start w:val="1"/>
+      <w:numFmt w:val="decimal"/>
+      <w:lvlText w:val="%1.%2.%3.%4.%5"/>
+      <w:lvlJc w:val="left"/>
+      <w:pPr>
+        <w:ind w:left="5760" w:hanging="1440"/>
+      </w:pPr>
+      <w:rPr>
+        <w:rFonts w:hint="default"/>
+      </w:rPr>
+    </w:lvl>
+    <w:lvl w:ilvl="5">
+      <w:start w:val="1"/>
+      <w:numFmt w:val="decimal"/>
+      <w:lvlText w:val="%1.%2.%3.%4.%5.%6"/>
+      <w:lvlJc w:val="left"/>
+      <w:pPr>
+        <w:ind w:left="6840" w:hanging="1440"/>
+      </w:pPr>
+      <w:rPr>
+        <w:rFonts w:hint="default"/>
+      </w:rPr>
+    </w:lvl>
+    <w:lvl w:ilvl="6">
+      <w:start w:val="1"/>
+      <w:numFmt w:val="decimal"/>
+      <w:lvlText w:val="%1.%2.%3.%4.%5.%6.%7"/>
+      <w:lvlJc w:val="left"/>
+      <w:pPr>
+        <w:ind w:left="8280" w:hanging="1800"/>
+      </w:pPr>
+      <w:rPr>
+        <w:rFonts w:hint="default"/>
+      </w:rPr>
+    </w:lvl>
+    <w:lvl w:ilvl="7">
+      <w:start w:val="1"/>
+      <w:numFmt w:val="decimal"/>
+      <w:lvlText w:val="%1.%2.%3.%4.%5.%6.%7.%8"/>
+      <w:lvlJc w:val="left"/>
+      <w:pPr>
+        <w:ind w:left="9720" w:hanging="2160"/>
+      </w:pPr>
+      <w:rPr>
+        <w:rFonts w:hint="default"/>
+      </w:rPr>
+    </w:lvl>
+    <w:lvl w:ilvl="8">
+      <w:start w:val="1"/>
+      <w:numFmt w:val="decimal"/>
+      <w:lvlText w:val="%1.%2.%3.%4.%5.%6.%7.%8.%9"/>
+      <w:lvlJc w:val="left"/>
+      <w:pPr>
+        <w:ind w:left="10800" w:hanging="2160"/>
+      </w:pPr>
+      <w:rPr>
+        <w:rFonts w:hint="default"/>
+      </w:rPr>
+    </w:lvl>
+  </w:abstractNum>
   <w:num w:numId="1">
-    <w:abstractNumId w:val="2"/>
+    <w:abstractNumId w:val="3"/>
   </w:num>
   <w:num w:numId="2">
-    <w:abstractNumId w:val="9"/>
+    <w:abstractNumId w:val="11"/>
   </w:num>
   <w:num w:numId="3">
-    <w:abstractNumId w:val="6"/>
+    <w:abstractNumId w:val="8"/>
   </w:num>
   <w:num w:numId="4">
-    <w:abstractNumId w:val="8"/>
+    <w:abstractNumId w:val="10"/>
   </w:num>
   <w:num w:numId="5">
-    <w:abstractNumId w:val="10"/>
+    <w:abstractNumId w:val="12"/>
   </w:num>
   <w:num w:numId="6">
-    <w:abstractNumId w:val="4"/>
+    <w:abstractNumId w:val="6"/>
   </w:num>
   <w:num w:numId="7">
     <w:abstractNumId w:val="0"/>
   </w:num>
   <w:num w:numId="8">
+    <w:abstractNumId w:val="9"/>
+  </w:num>
+  <w:num w:numId="9">
+    <w:abstractNumId w:val="13"/>
+  </w:num>
+  <w:num w:numId="10">
+    <w:abstractNumId w:val="15"/>
+  </w:num>
+  <w:num w:numId="11">
+    <w:abstractNumId w:val="4"/>
+  </w:num>
+  <w:num w:numId="12">
+    <w:abstractNumId w:val="2"/>
+  </w:num>
+  <w:num w:numId="13">
     <w:abstractNumId w:val="7"/>
   </w:num>
-  <w:num w:numId="9">
-    <w:abstractNumId w:val="11"/>
+  <w:num w:numId="14">
+    <w:abstractNumId w:val="5"/>
   </w:num>
-  <w:num w:numId="10">
-    <w:abstractNumId w:val="12"/>
+  <w:num w:numId="15">
+    <w:abstractNumId w:val="14"/>
   </w:num>
-  <w:num w:numId="11">
-    <w:abstractNumId w:val="3"/>
+  <w:num w:numId="16">
+    <w:abstractNumId w:val="16"/>
   </w:num>
-  <w:num w:numId="12">
+  <w:num w:numId="17">
     <w:abstractNumId w:val="1"/>
-  </w:num>
-  <w:num w:numId="13">
-    <w:abstractNumId w:val="5"/>
   </w:num>
 </w:numbering>
 </file>
@@ -3477,7 +6291,6 @@
   <w:style w:type="character" w:default="1" w:styleId="DefaultParagraphFont">
     <w:name w:val="Default Paragraph Font"/>
     <w:uiPriority w:val="1"/>
-    <w:semiHidden/>
     <w:unhideWhenUsed/>
   </w:style>
   <w:style w:type="table" w:default="1" w:styleId="TableNormal">
@@ -3511,6 +6324,25 @@
       <w:ind w:left="720"/>
       <w:contextualSpacing/>
     </w:pPr>
+  </w:style>
+  <w:style w:type="table" w:styleId="TableGrid">
+    <w:name w:val="Table Grid"/>
+    <w:basedOn w:val="TableNormal"/>
+    <w:uiPriority w:val="39"/>
+    <w:rsid w:val="00FC2134"/>
+    <w:pPr>
+      <w:spacing w:after="0" w:line="240" w:lineRule="auto"/>
+    </w:pPr>
+    <w:tblPr>
+      <w:tblBorders>
+        <w:top w:val="single" w:sz="4" w:space="0" w:color="auto"/>
+        <w:left w:val="single" w:sz="4" w:space="0" w:color="auto"/>
+        <w:bottom w:val="single" w:sz="4" w:space="0" w:color="auto"/>
+        <w:right w:val="single" w:sz="4" w:space="0" w:color="auto"/>
+        <w:insideH w:val="single" w:sz="4" w:space="0" w:color="auto"/>
+        <w:insideV w:val="single" w:sz="4" w:space="0" w:color="auto"/>
+      </w:tblBorders>
+    </w:tblPr>
   </w:style>
 </w:styles>
 </file>
@@ -3808,4 +6640,16 @@
     </a:ext>
   </a:extLst>
 </a:theme>
+</file>
+
+<file path=customXml/item1.xml><?xml version="1.0" encoding="utf-8"?>
+<b:Sources xmlns:b="http://schemas.openxmlformats.org/officeDocument/2006/bibliography" xmlns="http://schemas.openxmlformats.org/officeDocument/2006/bibliography" SelectedStyle="\APASixthEditionOfficeOnline.xsl" StyleName="APA" Version="6"/>
+</file>
+
+<file path=customXml/itemProps1.xml><?xml version="1.0" encoding="utf-8"?>
+<ds:datastoreItem xmlns:ds="http://schemas.openxmlformats.org/officeDocument/2006/customXml" ds:itemID="{EF79C19A-B63B-40F5-8A93-0557ACA37FB9}">
+  <ds:schemaRefs>
+    <ds:schemaRef ds:uri="http://schemas.openxmlformats.org/officeDocument/2006/bibliography"/>
+  </ds:schemaRefs>
+</ds:datastoreItem>
 </file>
</xml_diff>

<commit_message>
added project description and product function descriptions to LLUO900 SDS.docx
</commit_message>
<xml_diff>
--- a/Assignments/Sprints/Sprint 2/LLUO900 SDS.docx
+++ b/Assignments/Sprints/Sprint 2/LLUO900 SDS.docx
@@ -4,6 +4,24 @@
   <w:body>
     <w:p>
       <w:pPr>
+        <w:ind w:left="2160" w:firstLine="720"/>
+        <w:rPr>
+          <w:rFonts w:ascii="Times New Roman" w:hAnsi="Times New Roman" w:cs="Times New Roman"/>
+          <w:sz w:val="36"/>
+          <w:szCs w:val="36"/>
+        </w:rPr>
+      </w:pPr>
+      <w:r>
+        <w:rPr>
+          <w:rFonts w:ascii="Times New Roman" w:hAnsi="Times New Roman" w:cs="Times New Roman"/>
+          <w:sz w:val="36"/>
+          <w:szCs w:val="36"/>
+        </w:rPr>
+        <w:t>Software Design Specification</w:t>
+      </w:r>
+    </w:p>
+    <w:p>
+      <w:pPr>
         <w:jc w:val="center"/>
         <w:rPr>
           <w:rFonts w:ascii="Times New Roman" w:hAnsi="Times New Roman" w:cs="Times New Roman"/>
@@ -11,71 +29,13 @@
           <w:szCs w:val="36"/>
         </w:rPr>
       </w:pPr>
-    </w:p>
-    <w:p>
-      <w:pPr>
-        <w:jc w:val="center"/>
-        <w:rPr>
-          <w:rFonts w:ascii="Times New Roman" w:hAnsi="Times New Roman" w:cs="Times New Roman"/>
-          <w:sz w:val="36"/>
-          <w:szCs w:val="36"/>
-        </w:rPr>
-      </w:pPr>
-    </w:p>
-    <w:p>
-      <w:pPr>
-        <w:jc w:val="center"/>
-        <w:rPr>
-          <w:rFonts w:ascii="Times New Roman" w:hAnsi="Times New Roman" w:cs="Times New Roman"/>
-          <w:sz w:val="36"/>
-          <w:szCs w:val="36"/>
-        </w:rPr>
-      </w:pPr>
-    </w:p>
-    <w:p>
-      <w:pPr>
-        <w:jc w:val="center"/>
-        <w:rPr>
-          <w:rFonts w:ascii="Times New Roman" w:hAnsi="Times New Roman" w:cs="Times New Roman"/>
-          <w:sz w:val="36"/>
-          <w:szCs w:val="36"/>
-        </w:rPr>
-      </w:pPr>
-    </w:p>
-    <w:p>
-      <w:pPr>
-        <w:jc w:val="center"/>
-        <w:rPr>
-          <w:rFonts w:ascii="Times New Roman" w:hAnsi="Times New Roman" w:cs="Times New Roman"/>
-          <w:sz w:val="36"/>
-          <w:szCs w:val="36"/>
-        </w:rPr>
-      </w:pPr>
-      <w:r>
-        <w:rPr>
-          <w:rFonts w:ascii="Times New Roman" w:hAnsi="Times New Roman" w:cs="Times New Roman"/>
-          <w:sz w:val="36"/>
-          <w:szCs w:val="36"/>
-        </w:rPr>
-        <w:t>Software Design Specification</w:t>
-      </w:r>
-    </w:p>
-    <w:p>
-      <w:pPr>
-        <w:jc w:val="center"/>
-        <w:rPr>
-          <w:rFonts w:ascii="Times New Roman" w:hAnsi="Times New Roman" w:cs="Times New Roman"/>
-          <w:sz w:val="36"/>
-          <w:szCs w:val="36"/>
-        </w:rPr>
-      </w:pPr>
-      <w:r>
-        <w:rPr>
-          <w:rFonts w:ascii="Times New Roman" w:hAnsi="Times New Roman" w:cs="Times New Roman"/>
-          <w:sz w:val="36"/>
-          <w:szCs w:val="36"/>
-        </w:rPr>
-        <w:t xml:space="preserve">For </w:t>
+      <w:r>
+        <w:rPr>
+          <w:rFonts w:ascii="Times New Roman" w:hAnsi="Times New Roman" w:cs="Times New Roman"/>
+          <w:sz w:val="36"/>
+          <w:szCs w:val="36"/>
+        </w:rPr>
+        <w:t>For</w:t>
       </w:r>
     </w:p>
     <w:p>
@@ -175,15 +135,41 @@
           <w:szCs w:val="32"/>
         </w:rPr>
       </w:pPr>
-    </w:p>
-    <w:p>
-      <w:pPr>
+      <w:r>
         <w:rPr>
           <w:rFonts w:ascii="Times New Roman" w:hAnsi="Times New Roman" w:cs="Times New Roman"/>
           <w:sz w:val="32"/>
           <w:szCs w:val="32"/>
         </w:rPr>
-      </w:pPr>
+        <w:t>Project Description:</w:t>
+      </w:r>
+    </w:p>
+    <w:p>
+      <w:pPr>
+        <w:rPr>
+          <w:rFonts w:ascii="Times New Roman" w:hAnsi="Times New Roman" w:cs="Times New Roman"/>
+          <w:iCs/>
+          <w:sz w:val="28"/>
+          <w:szCs w:val="28"/>
+        </w:rPr>
+      </w:pPr>
+      <w:r>
+        <w:rPr>
+          <w:rFonts w:ascii="Times New Roman" w:hAnsi="Times New Roman" w:cs="Times New Roman"/>
+          <w:sz w:val="28"/>
+          <w:szCs w:val="28"/>
+        </w:rPr>
+        <w:tab/>
+      </w:r>
+      <w:r>
+        <w:rPr>
+          <w:rFonts w:ascii="Times New Roman" w:hAnsi="Times New Roman" w:cs="Times New Roman"/>
+          <w:iCs/>
+          <w:sz w:val="28"/>
+          <w:szCs w:val="28"/>
+        </w:rPr>
+        <w:t>The purpose of this system is to help people learn languages, about the people, culture, and countries that speak the languages of interest, and to be able to communicate with and help other language learners.</w:t>
+      </w:r>
     </w:p>
     <w:p>
       <w:pPr>
@@ -193,56 +179,108 @@
           <w:szCs w:val="32"/>
         </w:rPr>
       </w:pPr>
-    </w:p>
-    <w:p>
-      <w:pPr>
+      <w:r>
         <w:rPr>
           <w:rFonts w:ascii="Times New Roman" w:hAnsi="Times New Roman" w:cs="Times New Roman"/>
           <w:sz w:val="32"/>
           <w:szCs w:val="32"/>
         </w:rPr>
-      </w:pPr>
-    </w:p>
-    <w:p>
-      <w:pPr>
+        <w:t xml:space="preserve">Project </w:t>
+      </w:r>
+      <w:r>
         <w:rPr>
           <w:rFonts w:ascii="Times New Roman" w:hAnsi="Times New Roman" w:cs="Times New Roman"/>
           <w:sz w:val="32"/>
           <w:szCs w:val="32"/>
         </w:rPr>
-      </w:pPr>
-    </w:p>
-    <w:p>
-      <w:pPr>
+        <w:t>functions</w:t>
+      </w:r>
+      <w:r>
         <w:rPr>
           <w:rFonts w:ascii="Times New Roman" w:hAnsi="Times New Roman" w:cs="Times New Roman"/>
           <w:sz w:val="32"/>
           <w:szCs w:val="32"/>
         </w:rPr>
-      </w:pPr>
-    </w:p>
-    <w:p>
-      <w:pPr>
-        <w:rPr>
-          <w:rFonts w:ascii="Times New Roman" w:hAnsi="Times New Roman" w:cs="Times New Roman"/>
+        <w:t>:</w:t>
+      </w:r>
+    </w:p>
+    <w:p>
+      <w:pPr>
+        <w:rPr>
+          <w:rFonts w:ascii="Times New Roman" w:hAnsi="Times New Roman" w:cs="Times New Roman"/>
+          <w:i/>
           <w:sz w:val="32"/>
           <w:szCs w:val="32"/>
         </w:rPr>
       </w:pPr>
-    </w:p>
-    <w:p>
-      <w:pPr>
+      <w:r>
         <w:rPr>
           <w:rFonts w:ascii="Times New Roman" w:hAnsi="Times New Roman" w:cs="Times New Roman"/>
           <w:sz w:val="32"/>
           <w:szCs w:val="32"/>
         </w:rPr>
-      </w:pPr>
-    </w:p>
-    <w:p>
-      <w:pPr>
-        <w:rPr>
-          <w:rFonts w:ascii="Times New Roman" w:hAnsi="Times New Roman" w:cs="Times New Roman"/>
+        <w:tab/>
+      </w:r>
+      <w:r>
+        <w:rPr>
+          <w:rFonts w:ascii="Times New Roman" w:hAnsi="Times New Roman" w:cs="Times New Roman"/>
+          <w:iCs/>
+          <w:sz w:val="32"/>
+          <w:szCs w:val="32"/>
+        </w:rPr>
+        <w:t>The major functions are as follows: A flash card game for the language of the user’s choice in which they can learn top words of a language.  Ability for the user to find and message users to help facilitate learning.  Ability for the user to see facts about the language of the user’s choice and countries, cultures, or the people who speak the language of choice.</w:t>
+      </w:r>
+    </w:p>
+    <w:p>
+      <w:pPr>
+        <w:rPr>
+          <w:rFonts w:ascii="Times New Roman" w:hAnsi="Times New Roman" w:cs="Times New Roman"/>
+          <w:b/>
+          <w:bCs/>
+          <w:sz w:val="32"/>
+          <w:szCs w:val="32"/>
+        </w:rPr>
+      </w:pPr>
+    </w:p>
+    <w:p>
+      <w:pPr>
+        <w:rPr>
+          <w:rFonts w:ascii="Times New Roman" w:hAnsi="Times New Roman" w:cs="Times New Roman"/>
+          <w:b/>
+          <w:bCs/>
+          <w:sz w:val="32"/>
+          <w:szCs w:val="32"/>
+        </w:rPr>
+      </w:pPr>
+    </w:p>
+    <w:p>
+      <w:pPr>
+        <w:rPr>
+          <w:rFonts w:ascii="Times New Roman" w:hAnsi="Times New Roman" w:cs="Times New Roman"/>
+          <w:b/>
+          <w:bCs/>
+          <w:sz w:val="32"/>
+          <w:szCs w:val="32"/>
+        </w:rPr>
+      </w:pPr>
+    </w:p>
+    <w:p>
+      <w:pPr>
+        <w:rPr>
+          <w:rFonts w:ascii="Times New Roman" w:hAnsi="Times New Roman" w:cs="Times New Roman"/>
+          <w:b/>
+          <w:bCs/>
+          <w:sz w:val="32"/>
+          <w:szCs w:val="32"/>
+        </w:rPr>
+      </w:pPr>
+    </w:p>
+    <w:p>
+      <w:pPr>
+        <w:rPr>
+          <w:rFonts w:ascii="Times New Roman" w:hAnsi="Times New Roman" w:cs="Times New Roman"/>
+          <w:b/>
+          <w:bCs/>
           <w:sz w:val="32"/>
           <w:szCs w:val="32"/>
         </w:rPr>
@@ -729,78 +767,6 @@
       <w:pPr>
         <w:rPr>
           <w:rFonts w:ascii="Times New Roman" w:hAnsi="Times New Roman" w:cs="Times New Roman"/>
-          <w:sz w:val="36"/>
-          <w:szCs w:val="36"/>
-        </w:rPr>
-      </w:pPr>
-    </w:p>
-    <w:p>
-      <w:pPr>
-        <w:rPr>
-          <w:rFonts w:ascii="Times New Roman" w:hAnsi="Times New Roman" w:cs="Times New Roman"/>
-          <w:sz w:val="36"/>
-          <w:szCs w:val="36"/>
-        </w:rPr>
-      </w:pPr>
-    </w:p>
-    <w:p>
-      <w:pPr>
-        <w:rPr>
-          <w:rFonts w:ascii="Times New Roman" w:hAnsi="Times New Roman" w:cs="Times New Roman"/>
-          <w:sz w:val="36"/>
-          <w:szCs w:val="36"/>
-        </w:rPr>
-      </w:pPr>
-    </w:p>
-    <w:p>
-      <w:pPr>
-        <w:rPr>
-          <w:rFonts w:ascii="Times New Roman" w:hAnsi="Times New Roman" w:cs="Times New Roman"/>
-          <w:sz w:val="36"/>
-          <w:szCs w:val="36"/>
-        </w:rPr>
-      </w:pPr>
-    </w:p>
-    <w:p>
-      <w:pPr>
-        <w:rPr>
-          <w:rFonts w:ascii="Times New Roman" w:hAnsi="Times New Roman" w:cs="Times New Roman"/>
-          <w:sz w:val="36"/>
-          <w:szCs w:val="36"/>
-        </w:rPr>
-      </w:pPr>
-    </w:p>
-    <w:p>
-      <w:pPr>
-        <w:rPr>
-          <w:rFonts w:ascii="Times New Roman" w:hAnsi="Times New Roman" w:cs="Times New Roman"/>
-          <w:sz w:val="36"/>
-          <w:szCs w:val="36"/>
-        </w:rPr>
-      </w:pPr>
-    </w:p>
-    <w:p>
-      <w:pPr>
-        <w:rPr>
-          <w:rFonts w:ascii="Times New Roman" w:hAnsi="Times New Roman" w:cs="Times New Roman"/>
-          <w:sz w:val="36"/>
-          <w:szCs w:val="36"/>
-        </w:rPr>
-      </w:pPr>
-    </w:p>
-    <w:p>
-      <w:pPr>
-        <w:rPr>
-          <w:rFonts w:ascii="Times New Roman" w:hAnsi="Times New Roman" w:cs="Times New Roman"/>
-          <w:sz w:val="36"/>
-          <w:szCs w:val="36"/>
-        </w:rPr>
-      </w:pPr>
-    </w:p>
-    <w:p>
-      <w:pPr>
-        <w:rPr>
-          <w:rFonts w:ascii="Times New Roman" w:hAnsi="Times New Roman" w:cs="Times New Roman"/>
           <w:sz w:val="32"/>
           <w:szCs w:val="32"/>
         </w:rPr>
@@ -825,6 +791,7 @@
           <w:sz w:val="36"/>
           <w:szCs w:val="36"/>
         </w:rPr>
+        <w:lastRenderedPageBreak/>
         <w:t>Data Design</w:t>
       </w:r>
     </w:p>
@@ -2916,15 +2883,7 @@
           </w:tcPr>
           <w:p>
             <w:r>
-              <w:t xml:space="preserve">card in middle, next </w:t>
-            </w:r>
-            <w:proofErr w:type="gramStart"/>
-            <w:r>
-              <w:t>word</w:t>
-            </w:r>
-            <w:proofErr w:type="gramEnd"/>
-            <w:r>
-              <w:t xml:space="preserve"> and previous buttons underneath.</w:t>
+              <w:t>card in middle, next word and previous buttons underneath.</w:t>
             </w:r>
           </w:p>
           <w:p>
@@ -3091,15 +3050,7 @@
           </w:tcPr>
           <w:p>
             <w:r>
-              <w:t xml:space="preserve">card in middle, next </w:t>
-            </w:r>
-            <w:proofErr w:type="gramStart"/>
-            <w:r>
-              <w:t>word</w:t>
-            </w:r>
-            <w:proofErr w:type="gramEnd"/>
-            <w:r>
-              <w:t xml:space="preserve"> and previous buttons underneath.</w:t>
+              <w:t>card in middle, next word and previous buttons underneath.</w:t>
             </w:r>
           </w:p>
           <w:p>
@@ -3773,15 +3724,7 @@
             </w:r>
             <w:r>
               <w:lastRenderedPageBreak/>
-              <w:t xml:space="preserve">information on user shown to make sure </w:t>
-            </w:r>
-            <w:proofErr w:type="gramStart"/>
-            <w:r>
-              <w:t>its</w:t>
-            </w:r>
-            <w:proofErr w:type="gramEnd"/>
-            <w:r>
-              <w:t xml:space="preserve"> linked to the correct profile</w:t>
+              <w:t>information on user shown to make sure its linked to the correct profile</w:t>
             </w:r>
           </w:p>
         </w:tc>
@@ -3919,15 +3862,7 @@
           </w:p>
           <w:p>
             <w:r>
-              <w:t xml:space="preserve">See if email message shows </w:t>
-            </w:r>
-            <w:proofErr w:type="gramStart"/>
-            <w:r>
-              <w:t>In</w:t>
-            </w:r>
-            <w:proofErr w:type="gramEnd"/>
-            <w:r>
-              <w:t xml:space="preserve"> the database.</w:t>
+              <w:t>See if email message shows In the database.</w:t>
             </w:r>
           </w:p>
         </w:tc>
@@ -6647,7 +6582,7 @@
 </file>
 
 <file path=customXml/itemProps1.xml><?xml version="1.0" encoding="utf-8"?>
-<ds:datastoreItem xmlns:ds="http://schemas.openxmlformats.org/officeDocument/2006/customXml" ds:itemID="{EF79C19A-B63B-40F5-8A93-0557ACA37FB9}">
+<ds:datastoreItem xmlns:ds="http://schemas.openxmlformats.org/officeDocument/2006/customXml" ds:itemID="{6EA2C2BE-047B-4AD5-96AC-B1AA22D982BA}">
   <ds:schemaRefs>
     <ds:schemaRef ds:uri="http://schemas.openxmlformats.org/officeDocument/2006/bibliography"/>
   </ds:schemaRefs>

</xml_diff>

<commit_message>
Corrected section numbers in section 2.
</commit_message>
<xml_diff>
--- a/Assignments/Sprints/Sprint 2/LLUO900 SDS.docx
+++ b/Assignments/Sprints/Sprint 2/LLUO900 SDS.docx
@@ -4,7 +4,7 @@
   <w:body>
     <w:p>
       <w:pPr>
-        <w:ind w:left="2160" w:firstLine="720"/>
+        <w:jc w:val="center"/>
         <w:rPr>
           <w:rFonts w:ascii="Times New Roman" w:hAnsi="Times New Roman" w:cs="Times New Roman"/>
           <w:sz w:val="36"/>
@@ -185,23 +185,7 @@
           <w:sz w:val="32"/>
           <w:szCs w:val="32"/>
         </w:rPr>
-        <w:t xml:space="preserve">Project </w:t>
-      </w:r>
-      <w:r>
-        <w:rPr>
-          <w:rFonts w:ascii="Times New Roman" w:hAnsi="Times New Roman" w:cs="Times New Roman"/>
-          <w:sz w:val="32"/>
-          <w:szCs w:val="32"/>
-        </w:rPr>
-        <w:t>functions</w:t>
-      </w:r>
-      <w:r>
-        <w:rPr>
-          <w:rFonts w:ascii="Times New Roman" w:hAnsi="Times New Roman" w:cs="Times New Roman"/>
-          <w:sz w:val="32"/>
-          <w:szCs w:val="32"/>
-        </w:rPr>
-        <w:t>:</w:t>
+        <w:t>Project functions:</w:t>
       </w:r>
     </w:p>
     <w:p>
@@ -328,6 +312,14 @@
           <w:szCs w:val="28"/>
         </w:rPr>
         <w:t>Data Design</w:t>
+      </w:r>
+      <w:r>
+        <w:rPr>
+          <w:rFonts w:ascii="Times New Roman" w:hAnsi="Times New Roman" w:cs="Times New Roman"/>
+          <w:sz w:val="28"/>
+          <w:szCs w:val="28"/>
+        </w:rPr>
+        <w:t xml:space="preserve"> </w:t>
       </w:r>
     </w:p>
     <w:p>
@@ -874,7 +866,7 @@
                     <pic:cNvPicPr/>
                   </pic:nvPicPr>
                   <pic:blipFill>
-                    <a:blip r:embed="rId6">
+                    <a:blip r:embed="rId8">
                       <a:extLst>
                         <a:ext uri="{28A0092B-C50C-407E-A947-70E740481C1C}">
                           <a14:useLocalDpi xmlns:a14="http://schemas.microsoft.com/office/drawing/2010/main" val="0"/>
@@ -917,7 +909,6 @@
     </w:p>
     <w:p>
       <w:pPr>
-        <w:ind w:firstLine="720"/>
         <w:rPr>
           <w:rFonts w:ascii="Times New Roman" w:hAnsi="Times New Roman" w:cs="Times New Roman"/>
           <w:sz w:val="36"/>
@@ -931,7 +922,15 @@
           <w:szCs w:val="36"/>
         </w:rPr>
         <w:lastRenderedPageBreak/>
-        <w:t xml:space="preserve">2.2 System Feature to ERD </w:t>
+        <w:t xml:space="preserve">Sec </w:t>
+      </w:r>
+      <w:r>
+        <w:rPr>
+          <w:rFonts w:ascii="Times New Roman" w:hAnsi="Times New Roman" w:cs="Times New Roman"/>
+          <w:sz w:val="36"/>
+          <w:szCs w:val="36"/>
+        </w:rPr>
+        <w:t xml:space="preserve">2 System Feature to ERD </w:t>
       </w:r>
       <w:r>
         <w:rPr>
@@ -966,8 +965,7 @@
           <w:sz w:val="36"/>
           <w:szCs w:val="36"/>
         </w:rPr>
-        <w:tab/>
-        <w:t xml:space="preserve">2.2.1 </w:t>
+        <w:t xml:space="preserve">2.1 </w:t>
       </w:r>
       <w:bookmarkStart w:id="0" w:name="_Hlk53841290"/>
       <w:r>
@@ -984,7 +982,7 @@
       <w:pPr>
         <w:pStyle w:val="ListParagraph"/>
         <w:numPr>
-          <w:ilvl w:val="3"/>
+          <w:ilvl w:val="2"/>
           <w:numId w:val="7"/>
         </w:numPr>
         <w:rPr>
@@ -1005,7 +1003,7 @@
     <w:p>
       <w:pPr>
         <w:pStyle w:val="ListParagraph"/>
-        <w:ind w:left="2880"/>
+        <w:ind w:left="0"/>
         <w:rPr>
           <w:rFonts w:ascii="Times New Roman" w:hAnsi="Times New Roman" w:cs="Times New Roman"/>
           <w:sz w:val="28"/>
@@ -1017,7 +1015,7 @@
       <w:pPr>
         <w:pStyle w:val="ListParagraph"/>
         <w:numPr>
-          <w:ilvl w:val="3"/>
+          <w:ilvl w:val="2"/>
           <w:numId w:val="7"/>
         </w:numPr>
         <w:rPr>
@@ -1062,7 +1060,7 @@
     <w:p>
       <w:pPr>
         <w:pStyle w:val="ListParagraph"/>
-        <w:ind w:left="2880"/>
+        <w:ind w:left="0"/>
         <w:rPr>
           <w:rFonts w:ascii="Times New Roman" w:hAnsi="Times New Roman" w:cs="Times New Roman"/>
           <w:sz w:val="28"/>
@@ -1074,7 +1072,7 @@
       <w:pPr>
         <w:pStyle w:val="ListParagraph"/>
         <w:spacing w:line="276" w:lineRule="auto"/>
-        <w:ind w:left="144"/>
+        <w:ind w:left="0"/>
         <w:rPr>
           <w:rFonts w:ascii="Times New Roman" w:hAnsi="Times New Roman" w:cs="Times New Roman"/>
           <w:sz w:val="36"/>
@@ -1088,31 +1086,7 @@
           <w:szCs w:val="36"/>
         </w:rPr>
         <w:tab/>
-      </w:r>
-      <w:r>
-        <w:rPr>
-          <w:rFonts w:ascii="Times New Roman" w:hAnsi="Times New Roman" w:cs="Times New Roman"/>
-          <w:sz w:val="36"/>
-          <w:szCs w:val="36"/>
-        </w:rPr>
-        <w:tab/>
-        <w:t>2.2.</w:t>
-      </w:r>
-      <w:r>
-        <w:rPr>
-          <w:rFonts w:ascii="Times New Roman" w:hAnsi="Times New Roman" w:cs="Times New Roman"/>
-          <w:sz w:val="36"/>
-          <w:szCs w:val="36"/>
-        </w:rPr>
-        <w:t>2</w:t>
-      </w:r>
-      <w:r>
-        <w:rPr>
-          <w:rFonts w:ascii="Times New Roman" w:hAnsi="Times New Roman" w:cs="Times New Roman"/>
-          <w:sz w:val="36"/>
-          <w:szCs w:val="36"/>
-        </w:rPr>
-        <w:t xml:space="preserve"> </w:t>
+        <w:t xml:space="preserve">2.2 </w:t>
       </w:r>
       <w:bookmarkStart w:id="1" w:name="_Hlk53841308"/>
       <w:r>
@@ -1121,31 +1095,7 @@
           <w:sz w:val="36"/>
           <w:szCs w:val="36"/>
         </w:rPr>
-        <w:t>Cultural Information</w:t>
-      </w:r>
-      <w:r>
-        <w:rPr>
-          <w:rFonts w:ascii="Times New Roman" w:hAnsi="Times New Roman" w:cs="Times New Roman"/>
-          <w:sz w:val="36"/>
-          <w:szCs w:val="36"/>
-        </w:rPr>
-        <w:t xml:space="preserve"> (SRS System Feature 4.</w:t>
-      </w:r>
-      <w:r>
-        <w:rPr>
-          <w:rFonts w:ascii="Times New Roman" w:hAnsi="Times New Roman" w:cs="Times New Roman"/>
-          <w:sz w:val="36"/>
-          <w:szCs w:val="36"/>
-        </w:rPr>
-        <w:t>2</w:t>
-      </w:r>
-      <w:r>
-        <w:rPr>
-          <w:rFonts w:ascii="Times New Roman" w:hAnsi="Times New Roman" w:cs="Times New Roman"/>
-          <w:sz w:val="36"/>
-          <w:szCs w:val="36"/>
-        </w:rPr>
-        <w:t>)</w:t>
+        <w:t>Cultural Information (SRS System Feature 4.2)</w:t>
       </w:r>
       <w:bookmarkEnd w:id="1"/>
     </w:p>
@@ -1153,10 +1103,9 @@
       <w:pPr>
         <w:pStyle w:val="ListParagraph"/>
         <w:numPr>
-          <w:ilvl w:val="0"/>
-          <w:numId w:val="12"/>
+          <w:ilvl w:val="2"/>
+          <w:numId w:val="21"/>
         </w:numPr>
-        <w:spacing w:line="276" w:lineRule="auto"/>
         <w:rPr>
           <w:rFonts w:ascii="Times New Roman" w:hAnsi="Times New Roman" w:cs="Times New Roman"/>
           <w:sz w:val="28"/>
@@ -1169,107 +1118,115 @@
           <w:sz w:val="28"/>
           <w:szCs w:val="28"/>
         </w:rPr>
-        <w:t>Facts links table</w:t>
-      </w:r>
-      <w:r>
+        <w:t xml:space="preserve">Facts links table allows the website to use URLs contained to grab current WIKI data for each different type of fact the user wants.  It then displays to the facts view depending on which type of fact the user wanted.  </w:t>
+      </w:r>
+    </w:p>
+    <w:p>
+      <w:pPr>
+        <w:pStyle w:val="ListParagraph"/>
+        <w:ind w:left="2160"/>
         <w:rPr>
           <w:rFonts w:ascii="Times New Roman" w:hAnsi="Times New Roman" w:cs="Times New Roman"/>
           <w:sz w:val="28"/>
           <w:szCs w:val="28"/>
         </w:rPr>
-        <w:t xml:space="preserve"> allows the website to use URLs contained to grab current WIKI data for each different type of fact the user wants.  It then displays to the facts view depending on which type of fact the user wanted.</w:t>
-      </w:r>
+      </w:pPr>
+    </w:p>
+    <w:p>
+      <w:pPr>
+        <w:spacing w:line="276" w:lineRule="auto"/>
+        <w:ind w:firstLine="720"/>
+        <w:rPr>
+          <w:rFonts w:ascii="Times New Roman" w:hAnsi="Times New Roman" w:cs="Times New Roman"/>
+          <w:sz w:val="36"/>
+          <w:szCs w:val="36"/>
+        </w:rPr>
+      </w:pPr>
+      <w:r>
+        <w:rPr>
+          <w:rFonts w:ascii="Times New Roman" w:hAnsi="Times New Roman" w:cs="Times New Roman"/>
+          <w:sz w:val="36"/>
+          <w:szCs w:val="36"/>
+        </w:rPr>
+        <w:t>2.3</w:t>
+      </w:r>
+      <w:bookmarkStart w:id="2" w:name="_Hlk53841325"/>
+      <w:r>
+        <w:rPr>
+          <w:rFonts w:ascii="Times New Roman" w:hAnsi="Times New Roman" w:cs="Times New Roman"/>
+          <w:sz w:val="36"/>
+          <w:szCs w:val="36"/>
+        </w:rPr>
+        <w:t xml:space="preserve"> </w:t>
+      </w:r>
+      <w:r>
+        <w:rPr>
+          <w:rFonts w:ascii="Times New Roman" w:hAnsi="Times New Roman" w:cs="Times New Roman"/>
+          <w:sz w:val="36"/>
+          <w:szCs w:val="36"/>
+        </w:rPr>
+        <w:t>Messaging Users (SRS System Feature 4.3)</w:t>
+      </w:r>
+      <w:bookmarkEnd w:id="2"/>
     </w:p>
     <w:p>
       <w:pPr>
         <w:pStyle w:val="ListParagraph"/>
-        <w:spacing w:line="276" w:lineRule="auto"/>
-        <w:ind w:left="2880"/>
+        <w:numPr>
+          <w:ilvl w:val="2"/>
+          <w:numId w:val="22"/>
+        </w:numPr>
         <w:rPr>
           <w:rFonts w:ascii="Times New Roman" w:hAnsi="Times New Roman" w:cs="Times New Roman"/>
           <w:sz w:val="28"/>
           <w:szCs w:val="28"/>
         </w:rPr>
       </w:pPr>
+      <w:r>
+        <w:rPr>
+          <w:rFonts w:ascii="Times New Roman" w:hAnsi="Times New Roman" w:cs="Times New Roman"/>
+          <w:sz w:val="28"/>
+          <w:szCs w:val="28"/>
+        </w:rPr>
+        <w:t xml:space="preserve">User table allows for storing of persistent user list.  This allows for users to be queried with a preference for the language the user wants to learn and what language the other users are proficient in by matching it to the </w:t>
+      </w:r>
+      <w:proofErr w:type="spellStart"/>
+      <w:r>
+        <w:rPr>
+          <w:rFonts w:ascii="Times New Roman" w:hAnsi="Times New Roman" w:cs="Times New Roman"/>
+          <w:sz w:val="28"/>
+          <w:szCs w:val="28"/>
+        </w:rPr>
+        <w:t>user_languages</w:t>
+      </w:r>
+      <w:proofErr w:type="spellEnd"/>
+      <w:r>
+        <w:rPr>
+          <w:rFonts w:ascii="Times New Roman" w:hAnsi="Times New Roman" w:cs="Times New Roman"/>
+          <w:sz w:val="28"/>
+          <w:szCs w:val="28"/>
+        </w:rPr>
+        <w:t xml:space="preserve"> table.  </w:t>
+      </w:r>
     </w:p>
     <w:p>
       <w:pPr>
         <w:pStyle w:val="ListParagraph"/>
-        <w:spacing w:line="276" w:lineRule="auto"/>
-        <w:ind w:left="864" w:firstLine="576"/>
-        <w:rPr>
-          <w:rFonts w:ascii="Times New Roman" w:hAnsi="Times New Roman" w:cs="Times New Roman"/>
-          <w:sz w:val="36"/>
-          <w:szCs w:val="36"/>
-        </w:rPr>
-      </w:pPr>
-      <w:r>
-        <w:rPr>
-          <w:rFonts w:ascii="Times New Roman" w:hAnsi="Times New Roman" w:cs="Times New Roman"/>
-          <w:sz w:val="36"/>
-          <w:szCs w:val="36"/>
-        </w:rPr>
-        <w:t>2.2.</w:t>
-      </w:r>
-      <w:r>
-        <w:rPr>
-          <w:rFonts w:ascii="Times New Roman" w:hAnsi="Times New Roman" w:cs="Times New Roman"/>
-          <w:sz w:val="36"/>
-          <w:szCs w:val="36"/>
-        </w:rPr>
-        <w:t>3</w:t>
-      </w:r>
-      <w:r>
-        <w:rPr>
-          <w:rFonts w:ascii="Times New Roman" w:hAnsi="Times New Roman" w:cs="Times New Roman"/>
-          <w:sz w:val="36"/>
-          <w:szCs w:val="36"/>
-        </w:rPr>
-        <w:t xml:space="preserve"> </w:t>
-      </w:r>
-      <w:bookmarkStart w:id="2" w:name="_Hlk53841325"/>
-      <w:r>
-        <w:rPr>
-          <w:rFonts w:ascii="Times New Roman" w:hAnsi="Times New Roman" w:cs="Times New Roman"/>
-          <w:sz w:val="36"/>
-          <w:szCs w:val="36"/>
-        </w:rPr>
-        <w:t>Messaging Users</w:t>
-      </w:r>
-      <w:r>
-        <w:rPr>
-          <w:rFonts w:ascii="Times New Roman" w:hAnsi="Times New Roman" w:cs="Times New Roman"/>
-          <w:sz w:val="36"/>
-          <w:szCs w:val="36"/>
-        </w:rPr>
-        <w:t xml:space="preserve"> (SRS System Feature 4.</w:t>
-      </w:r>
-      <w:r>
-        <w:rPr>
-          <w:rFonts w:ascii="Times New Roman" w:hAnsi="Times New Roman" w:cs="Times New Roman"/>
-          <w:sz w:val="36"/>
-          <w:szCs w:val="36"/>
-        </w:rPr>
-        <w:t>3</w:t>
-      </w:r>
-      <w:r>
-        <w:rPr>
-          <w:rFonts w:ascii="Times New Roman" w:hAnsi="Times New Roman" w:cs="Times New Roman"/>
-          <w:sz w:val="36"/>
-          <w:szCs w:val="36"/>
-        </w:rPr>
-        <w:t>)</w:t>
-      </w:r>
-      <w:bookmarkEnd w:id="2"/>
+        <w:ind w:left="0"/>
+        <w:rPr>
+          <w:rFonts w:ascii="Times New Roman" w:hAnsi="Times New Roman" w:cs="Times New Roman"/>
+          <w:sz w:val="28"/>
+          <w:szCs w:val="28"/>
+        </w:rPr>
+      </w:pPr>
     </w:p>
     <w:p>
       <w:pPr>
         <w:pStyle w:val="ListParagraph"/>
         <w:numPr>
-          <w:ilvl w:val="0"/>
-          <w:numId w:val="13"/>
+          <w:ilvl w:val="2"/>
+          <w:numId w:val="22"/>
         </w:numPr>
-        <w:spacing w:line="276" w:lineRule="auto"/>
         <w:rPr>
           <w:rFonts w:ascii="Times New Roman" w:hAnsi="Times New Roman" w:cs="Times New Roman"/>
           <w:sz w:val="28"/>
@@ -1282,33 +1239,40 @@
           <w:sz w:val="28"/>
           <w:szCs w:val="28"/>
         </w:rPr>
-        <w:t>User table allows for storing of persistent user list.  This allows for users to be queried with a preference for the language the user wants to learn</w:t>
-      </w:r>
-      <w:r>
+        <w:t>Once the user selects another user to message and sends a message the message will be stored in the messages table for persistent storage of messages.</w:t>
+      </w:r>
+    </w:p>
+    <w:p>
+      <w:pPr>
+        <w:pStyle w:val="ListParagraph"/>
+        <w:ind w:left="2160"/>
         <w:rPr>
           <w:rFonts w:ascii="Times New Roman" w:hAnsi="Times New Roman" w:cs="Times New Roman"/>
           <w:sz w:val="28"/>
           <w:szCs w:val="28"/>
         </w:rPr>
-        <w:t xml:space="preserve"> and what language the other users are proficient in by matching it to the </w:t>
-      </w:r>
-      <w:proofErr w:type="spellStart"/>
-      <w:r>
+      </w:pPr>
+    </w:p>
+    <w:p>
+      <w:pPr>
+        <w:pStyle w:val="ListParagraph"/>
+        <w:numPr>
+          <w:ilvl w:val="2"/>
+          <w:numId w:val="22"/>
+        </w:numPr>
         <w:rPr>
           <w:rFonts w:ascii="Times New Roman" w:hAnsi="Times New Roman" w:cs="Times New Roman"/>
           <w:sz w:val="28"/>
           <w:szCs w:val="28"/>
         </w:rPr>
-        <w:t>user_languages</w:t>
-      </w:r>
-      <w:proofErr w:type="spellEnd"/>
+      </w:pPr>
       <w:r>
         <w:rPr>
           <w:rFonts w:ascii="Times New Roman" w:hAnsi="Times New Roman" w:cs="Times New Roman"/>
           <w:sz w:val="28"/>
           <w:szCs w:val="28"/>
         </w:rPr>
-        <w:t xml:space="preserve"> table</w:t>
+        <w:t>These messages will be deleted after 30 days to decrease storage concerns</w:t>
       </w:r>
       <w:r>
         <w:rPr>
@@ -1318,61 +1282,6 @@
         </w:rPr>
         <w:t>.</w:t>
       </w:r>
-    </w:p>
-    <w:p>
-      <w:pPr>
-        <w:pStyle w:val="ListParagraph"/>
-        <w:numPr>
-          <w:ilvl w:val="0"/>
-          <w:numId w:val="13"/>
-        </w:numPr>
-        <w:spacing w:line="276" w:lineRule="auto"/>
-        <w:rPr>
-          <w:rFonts w:ascii="Times New Roman" w:hAnsi="Times New Roman" w:cs="Times New Roman"/>
-          <w:sz w:val="28"/>
-          <w:szCs w:val="28"/>
-        </w:rPr>
-      </w:pPr>
-      <w:r>
-        <w:rPr>
-          <w:rFonts w:ascii="Times New Roman" w:hAnsi="Times New Roman" w:cs="Times New Roman"/>
-          <w:sz w:val="28"/>
-          <w:szCs w:val="28"/>
-        </w:rPr>
-        <w:t>Once the user selects another user to message and sends a message the message will be stored in the messages table for persistent storage of messages.</w:t>
-      </w:r>
-    </w:p>
-    <w:p>
-      <w:pPr>
-        <w:pStyle w:val="ListParagraph"/>
-        <w:numPr>
-          <w:ilvl w:val="0"/>
-          <w:numId w:val="13"/>
-        </w:numPr>
-        <w:spacing w:line="276" w:lineRule="auto"/>
-        <w:rPr>
-          <w:rFonts w:ascii="Times New Roman" w:hAnsi="Times New Roman" w:cs="Times New Roman"/>
-          <w:sz w:val="28"/>
-          <w:szCs w:val="28"/>
-        </w:rPr>
-      </w:pPr>
-      <w:r>
-        <w:rPr>
-          <w:rFonts w:ascii="Times New Roman" w:hAnsi="Times New Roman" w:cs="Times New Roman"/>
-          <w:sz w:val="28"/>
-          <w:szCs w:val="28"/>
-        </w:rPr>
-        <w:t>These messages will be deleted after 30 days to decrease storage concerns.</w:t>
-      </w:r>
-    </w:p>
-    <w:p>
-      <w:pPr>
-        <w:rPr>
-          <w:rFonts w:ascii="Times New Roman" w:hAnsi="Times New Roman" w:cs="Times New Roman"/>
-          <w:sz w:val="36"/>
-          <w:szCs w:val="36"/>
-        </w:rPr>
-      </w:pPr>
       <w:r>
         <w:rPr>
           <w:rFonts w:ascii="Times New Roman" w:hAnsi="Times New Roman" w:cs="Times New Roman"/>
@@ -1514,7 +1423,7 @@
                     <pic:cNvPicPr/>
                   </pic:nvPicPr>
                   <pic:blipFill>
-                    <a:blip r:embed="rId7" cstate="print">
+                    <a:blip r:embed="rId9" cstate="print">
                       <a:extLst>
                         <a:ext uri="{28A0092B-C50C-407E-A947-70E740481C1C}">
                           <a14:useLocalDpi xmlns:a14="http://schemas.microsoft.com/office/drawing/2010/main" val="0"/>
@@ -1628,7 +1537,7 @@
                     <pic:cNvPicPr/>
                   </pic:nvPicPr>
                   <pic:blipFill>
-                    <a:blip r:embed="rId8">
+                    <a:blip r:embed="rId10">
                       <a:extLst>
                         <a:ext uri="{28A0092B-C50C-407E-A947-70E740481C1C}">
                           <a14:useLocalDpi xmlns:a14="http://schemas.microsoft.com/office/drawing/2010/main" val="0"/>
@@ -1721,7 +1630,7 @@
                     <pic:cNvPicPr/>
                   </pic:nvPicPr>
                   <pic:blipFill>
-                    <a:blip r:embed="rId9">
+                    <a:blip r:embed="rId11">
                       <a:extLst>
                         <a:ext uri="{28A0092B-C50C-407E-A947-70E740481C1C}">
                           <a14:useLocalDpi xmlns:a14="http://schemas.microsoft.com/office/drawing/2010/main" val="0"/>
@@ -1822,7 +1731,7 @@
                     <pic:cNvPicPr/>
                   </pic:nvPicPr>
                   <pic:blipFill>
-                    <a:blip r:embed="rId10">
+                    <a:blip r:embed="rId12">
                       <a:extLst>
                         <a:ext uri="{28A0092B-C50C-407E-A947-70E740481C1C}">
                           <a14:useLocalDpi xmlns:a14="http://schemas.microsoft.com/office/drawing/2010/main" val="0"/>
@@ -1954,7 +1863,7 @@
                     <pic:cNvPicPr/>
                   </pic:nvPicPr>
                   <pic:blipFill>
-                    <a:blip r:embed="rId11">
+                    <a:blip r:embed="rId13">
                       <a:extLst>
                         <a:ext uri="{28A0092B-C50C-407E-A947-70E740481C1C}">
                           <a14:useLocalDpi xmlns:a14="http://schemas.microsoft.com/office/drawing/2010/main" val="0"/>
@@ -2104,7 +2013,7 @@
                     <pic:cNvPicPr/>
                   </pic:nvPicPr>
                   <pic:blipFill>
-                    <a:blip r:embed="rId12">
+                    <a:blip r:embed="rId14">
                       <a:extLst>
                         <a:ext uri="{28A0092B-C50C-407E-A947-70E740481C1C}">
                           <a14:useLocalDpi xmlns:a14="http://schemas.microsoft.com/office/drawing/2010/main" val="0"/>
@@ -2260,7 +2169,7 @@
                     <pic:cNvPicPr/>
                   </pic:nvPicPr>
                   <pic:blipFill>
-                    <a:blip r:embed="rId13">
+                    <a:blip r:embed="rId15">
                       <a:extLst>
                         <a:ext uri="{28A0092B-C50C-407E-A947-70E740481C1C}">
                           <a14:useLocalDpi xmlns:a14="http://schemas.microsoft.com/office/drawing/2010/main" val="0"/>
@@ -2394,7 +2303,7 @@
                     <pic:cNvPicPr/>
                   </pic:nvPicPr>
                   <pic:blipFill>
-                    <a:blip r:embed="rId14">
+                    <a:blip r:embed="rId16">
                       <a:extLst>
                         <a:ext uri="{28A0092B-C50C-407E-A947-70E740481C1C}">
                           <a14:useLocalDpi xmlns:a14="http://schemas.microsoft.com/office/drawing/2010/main" val="0"/>
@@ -2453,6 +2362,14 @@
           <w:szCs w:val="36"/>
         </w:rPr>
         <w:lastRenderedPageBreak/>
+        <w:t xml:space="preserve">Sec 4 </w:t>
+      </w:r>
+      <w:r>
+        <w:rPr>
+          <w:rFonts w:ascii="Times New Roman" w:hAnsi="Times New Roman" w:cs="Times New Roman"/>
+          <w:sz w:val="36"/>
+          <w:szCs w:val="36"/>
+        </w:rPr>
         <w:t>Test Plan</w:t>
       </w:r>
     </w:p>
@@ -2463,14 +2380,14 @@
         <w:tblLook w:val="04A0" w:firstRow="1" w:lastRow="0" w:firstColumn="1" w:lastColumn="0" w:noHBand="0" w:noVBand="1"/>
       </w:tblPr>
       <w:tblGrid>
-        <w:gridCol w:w="1165"/>
-        <w:gridCol w:w="798"/>
-        <w:gridCol w:w="1110"/>
-        <w:gridCol w:w="1416"/>
-        <w:gridCol w:w="1344"/>
-        <w:gridCol w:w="1110"/>
+        <w:gridCol w:w="1170"/>
+        <w:gridCol w:w="789"/>
+        <w:gridCol w:w="1133"/>
+        <w:gridCol w:w="1410"/>
+        <w:gridCol w:w="1317"/>
+        <w:gridCol w:w="1133"/>
         <w:gridCol w:w="1321"/>
-        <w:gridCol w:w="1086"/>
+        <w:gridCol w:w="1077"/>
       </w:tblGrid>
       <w:tr>
         <w:tc>
@@ -2688,14 +2605,16 @@
             <w:tcW w:w="1147" w:type="dxa"/>
           </w:tcPr>
           <w:p>
-            <w:r>
-              <w:t>Test Case 1:</w:t>
-            </w:r>
-            <w:r>
-              <w:t xml:space="preserve"> </w:t>
-            </w:r>
-            <w:r>
-              <w:t>Flash Card Game</w:t>
+            <w:pPr>
+              <w:rPr>
+                <w:rFonts w:ascii="Times New Roman" w:hAnsi="Times New Roman" w:cs="Times New Roman"/>
+              </w:rPr>
+            </w:pPr>
+            <w:r>
+              <w:rPr>
+                <w:rFonts w:ascii="Times New Roman" w:hAnsi="Times New Roman" w:cs="Times New Roman"/>
+              </w:rPr>
+              <w:t>Test Case 1: Flash Card Game</w:t>
             </w:r>
           </w:p>
         </w:tc>
@@ -2704,7 +2623,15 @@
             <w:tcW w:w="821" w:type="dxa"/>
           </w:tcPr>
           <w:p>
-            <w:r>
+            <w:pPr>
+              <w:rPr>
+                <w:rFonts w:ascii="Times New Roman" w:hAnsi="Times New Roman" w:cs="Times New Roman"/>
+              </w:rPr>
+            </w:pPr>
+            <w:r>
+              <w:rPr>
+                <w:rFonts w:ascii="Times New Roman" w:hAnsi="Times New Roman" w:cs="Times New Roman"/>
+              </w:rPr>
               <w:t>1.1</w:t>
             </w:r>
           </w:p>
@@ -2714,7 +2641,15 @@
             <w:tcW w:w="1071" w:type="dxa"/>
           </w:tcPr>
           <w:p>
-            <w:r>
+            <w:pPr>
+              <w:rPr>
+                <w:rFonts w:ascii="Times New Roman" w:hAnsi="Times New Roman" w:cs="Times New Roman"/>
+              </w:rPr>
+            </w:pPr>
+            <w:r>
+              <w:rPr>
+                <w:rFonts w:ascii="Times New Roman" w:hAnsi="Times New Roman" w:cs="Times New Roman"/>
+              </w:rPr>
               <w:t>See words</w:t>
             </w:r>
           </w:p>
@@ -2741,6 +2676,9 @@
               </w:rPr>
             </w:pPr>
             <w:r>
+              <w:rPr>
+                <w:rFonts w:ascii="Times New Roman" w:hAnsi="Times New Roman" w:cs="Times New Roman"/>
+              </w:rPr>
               <w:t>show words for a certain language on the view.</w:t>
             </w:r>
           </w:p>
@@ -2750,14 +2688,16 @@
             <w:tcW w:w="1350" w:type="dxa"/>
           </w:tcPr>
           <w:p>
-            <w:r>
-              <w:t>card in middle, next word</w:t>
-            </w:r>
-            <w:r>
-              <w:t>,</w:t>
-            </w:r>
-            <w:r>
-              <w:t xml:space="preserve"> and previous buttons underneath.</w:t>
+            <w:pPr>
+              <w:rPr>
+                <w:rFonts w:ascii="Times New Roman" w:hAnsi="Times New Roman" w:cs="Times New Roman"/>
+              </w:rPr>
+            </w:pPr>
+            <w:r>
+              <w:rPr>
+                <w:rFonts w:ascii="Times New Roman" w:hAnsi="Times New Roman" w:cs="Times New Roman"/>
+              </w:rPr>
+              <w:t>card in middle, next word, and previous buttons underneath.</w:t>
             </w:r>
           </w:p>
         </w:tc>
@@ -2774,10 +2714,10 @@
               </w:rPr>
             </w:pPr>
             <w:r>
-              <w:t>10 words from Italian</w:t>
-            </w:r>
-            <w:r>
-              <w:t>.</w:t>
+              <w:rPr>
+                <w:rFonts w:ascii="Times New Roman" w:hAnsi="Times New Roman" w:cs="Times New Roman"/>
+              </w:rPr>
+              <w:t>10 words from Italian.</w:t>
             </w:r>
           </w:p>
         </w:tc>
@@ -2794,10 +2734,10 @@
               </w:rPr>
             </w:pPr>
             <w:r>
-              <w:t>Click on the word to swap to the English translation and click again to swap to the Italian word</w:t>
-            </w:r>
-            <w:r>
-              <w:t>.</w:t>
+              <w:rPr>
+                <w:rFonts w:ascii="Times New Roman" w:hAnsi="Times New Roman" w:cs="Times New Roman"/>
+              </w:rPr>
+              <w:t>Click on the word to swap to the English translation and click again to swap to the Italian word.</w:t>
             </w:r>
           </w:p>
         </w:tc>
@@ -2836,7 +2776,15 @@
             <w:tcW w:w="821" w:type="dxa"/>
           </w:tcPr>
           <w:p>
-            <w:r>
+            <w:pPr>
+              <w:rPr>
+                <w:rFonts w:ascii="Times New Roman" w:hAnsi="Times New Roman" w:cs="Times New Roman"/>
+              </w:rPr>
+            </w:pPr>
+            <w:r>
+              <w:rPr>
+                <w:rFonts w:ascii="Times New Roman" w:hAnsi="Times New Roman" w:cs="Times New Roman"/>
+              </w:rPr>
               <w:t>1.2</w:t>
             </w:r>
           </w:p>
@@ -2846,7 +2794,15 @@
             <w:tcW w:w="1071" w:type="dxa"/>
           </w:tcPr>
           <w:p>
-            <w:r>
+            <w:pPr>
+              <w:rPr>
+                <w:rFonts w:ascii="Times New Roman" w:hAnsi="Times New Roman" w:cs="Times New Roman"/>
+              </w:rPr>
+            </w:pPr>
+            <w:r>
+              <w:rPr>
+                <w:rFonts w:ascii="Times New Roman" w:hAnsi="Times New Roman" w:cs="Times New Roman"/>
+              </w:rPr>
               <w:t>Next word</w:t>
             </w:r>
           </w:p>
@@ -2873,6 +2829,9 @@
               </w:rPr>
             </w:pPr>
             <w:r>
+              <w:rPr>
+                <w:rFonts w:ascii="Times New Roman" w:hAnsi="Times New Roman" w:cs="Times New Roman"/>
+              </w:rPr>
               <w:t>Cycle to the next word in the list of available words</w:t>
             </w:r>
           </w:p>
@@ -2882,7 +2841,15 @@
             <w:tcW w:w="1350" w:type="dxa"/>
           </w:tcPr>
           <w:p>
-            <w:r>
+            <w:pPr>
+              <w:rPr>
+                <w:rFonts w:ascii="Times New Roman" w:hAnsi="Times New Roman" w:cs="Times New Roman"/>
+              </w:rPr>
+            </w:pPr>
+            <w:r>
+              <w:rPr>
+                <w:rFonts w:ascii="Times New Roman" w:hAnsi="Times New Roman" w:cs="Times New Roman"/>
+              </w:rPr>
               <w:t>card in middle, next word and previous buttons underneath.</w:t>
             </w:r>
           </w:p>
@@ -2909,6 +2876,9 @@
               </w:rPr>
             </w:pPr>
             <w:r>
+              <w:rPr>
+                <w:rFonts w:ascii="Times New Roman" w:hAnsi="Times New Roman" w:cs="Times New Roman"/>
+              </w:rPr>
               <w:t>10 words from Italian</w:t>
             </w:r>
           </w:p>
@@ -2918,7 +2888,15 @@
             <w:tcW w:w="1321" w:type="dxa"/>
           </w:tcPr>
           <w:p>
-            <w:r>
+            <w:pPr>
+              <w:rPr>
+                <w:rFonts w:ascii="Times New Roman" w:hAnsi="Times New Roman" w:cs="Times New Roman"/>
+              </w:rPr>
+            </w:pPr>
+            <w:r>
+              <w:rPr>
+                <w:rFonts w:ascii="Times New Roman" w:hAnsi="Times New Roman" w:cs="Times New Roman"/>
+              </w:rPr>
               <w:t>Click on the next button to cycle forwards through words not yet seen by the user to see another word.</w:t>
             </w:r>
           </w:p>
@@ -2931,17 +2909,23 @@
               </w:rPr>
             </w:pPr>
             <w:r>
-              <w:t>Add words to</w:t>
-            </w:r>
-            <w:r>
-              <w:t xml:space="preserve"> </w:t>
+              <w:rPr>
+                <w:rFonts w:ascii="Times New Roman" w:hAnsi="Times New Roman" w:cs="Times New Roman"/>
+              </w:rPr>
+              <w:t xml:space="preserve">Add words to </w:t>
             </w:r>
             <w:proofErr w:type="spellStart"/>
             <w:r>
+              <w:rPr>
+                <w:rFonts w:ascii="Times New Roman" w:hAnsi="Times New Roman" w:cs="Times New Roman"/>
+              </w:rPr>
               <w:t>words_seen</w:t>
             </w:r>
             <w:proofErr w:type="spellEnd"/>
             <w:r>
+              <w:rPr>
+                <w:rFonts w:ascii="Times New Roman" w:hAnsi="Times New Roman" w:cs="Times New Roman"/>
+              </w:rPr>
               <w:t xml:space="preserve"> array so that user can keep going through words with seemingly no limit.</w:t>
             </w:r>
           </w:p>
@@ -2981,7 +2965,15 @@
             <w:tcW w:w="821" w:type="dxa"/>
           </w:tcPr>
           <w:p>
-            <w:r>
+            <w:pPr>
+              <w:rPr>
+                <w:rFonts w:ascii="Times New Roman" w:hAnsi="Times New Roman" w:cs="Times New Roman"/>
+              </w:rPr>
+            </w:pPr>
+            <w:r>
+              <w:rPr>
+                <w:rFonts w:ascii="Times New Roman" w:hAnsi="Times New Roman" w:cs="Times New Roman"/>
+              </w:rPr>
               <w:t>1.3</w:t>
             </w:r>
           </w:p>
@@ -3000,12 +2992,23 @@
             <w:tcW w:w="1071" w:type="dxa"/>
           </w:tcPr>
           <w:p>
+            <w:pPr>
+              <w:rPr>
+                <w:rFonts w:ascii="Times New Roman" w:hAnsi="Times New Roman" w:cs="Times New Roman"/>
+              </w:rPr>
+            </w:pPr>
             <w:proofErr w:type="spellStart"/>
             <w:r>
+              <w:rPr>
+                <w:rFonts w:ascii="Times New Roman" w:hAnsi="Times New Roman" w:cs="Times New Roman"/>
+              </w:rPr>
               <w:t>Prev</w:t>
             </w:r>
             <w:proofErr w:type="spellEnd"/>
             <w:r>
+              <w:rPr>
+                <w:rFonts w:ascii="Times New Roman" w:hAnsi="Times New Roman" w:cs="Times New Roman"/>
+              </w:rPr>
               <w:t xml:space="preserve"> word</w:t>
             </w:r>
           </w:p>
@@ -3032,14 +3035,23 @@
               </w:rPr>
             </w:pPr>
             <w:r>
+              <w:rPr>
+                <w:rFonts w:ascii="Times New Roman" w:hAnsi="Times New Roman" w:cs="Times New Roman"/>
+              </w:rPr>
               <w:t xml:space="preserve">Cycle to the </w:t>
             </w:r>
             <w:proofErr w:type="spellStart"/>
             <w:r>
+              <w:rPr>
+                <w:rFonts w:ascii="Times New Roman" w:hAnsi="Times New Roman" w:cs="Times New Roman"/>
+              </w:rPr>
               <w:t>prev</w:t>
             </w:r>
             <w:proofErr w:type="spellEnd"/>
             <w:r>
+              <w:rPr>
+                <w:rFonts w:ascii="Times New Roman" w:hAnsi="Times New Roman" w:cs="Times New Roman"/>
+              </w:rPr>
               <w:t xml:space="preserve"> word in the list of seen words</w:t>
             </w:r>
           </w:p>
@@ -3049,7 +3061,15 @@
             <w:tcW w:w="1350" w:type="dxa"/>
           </w:tcPr>
           <w:p>
-            <w:r>
+            <w:pPr>
+              <w:rPr>
+                <w:rFonts w:ascii="Times New Roman" w:hAnsi="Times New Roman" w:cs="Times New Roman"/>
+              </w:rPr>
+            </w:pPr>
+            <w:r>
+              <w:rPr>
+                <w:rFonts w:ascii="Times New Roman" w:hAnsi="Times New Roman" w:cs="Times New Roman"/>
+              </w:rPr>
               <w:t>card in middle, next word and previous buttons underneath.</w:t>
             </w:r>
           </w:p>
@@ -3068,7 +3088,15 @@
             <w:tcW w:w="1096" w:type="dxa"/>
           </w:tcPr>
           <w:p>
-            <w:r>
+            <w:pPr>
+              <w:rPr>
+                <w:rFonts w:ascii="Times New Roman" w:hAnsi="Times New Roman" w:cs="Times New Roman"/>
+              </w:rPr>
+            </w:pPr>
+            <w:r>
+              <w:rPr>
+                <w:rFonts w:ascii="Times New Roman" w:hAnsi="Times New Roman" w:cs="Times New Roman"/>
+              </w:rPr>
               <w:t>10 words from Italian</w:t>
             </w:r>
           </w:p>
@@ -3095,33 +3123,45 @@
               </w:rPr>
             </w:pPr>
             <w:r>
+              <w:rPr>
+                <w:rFonts w:ascii="Times New Roman" w:hAnsi="Times New Roman" w:cs="Times New Roman"/>
+              </w:rPr>
               <w:t xml:space="preserve">Click on the </w:t>
             </w:r>
             <w:proofErr w:type="spellStart"/>
             <w:r>
+              <w:rPr>
+                <w:rFonts w:ascii="Times New Roman" w:hAnsi="Times New Roman" w:cs="Times New Roman"/>
+              </w:rPr>
               <w:t>prev</w:t>
             </w:r>
             <w:proofErr w:type="spellEnd"/>
             <w:r>
-              <w:t xml:space="preserve"> button to cycle backwards through words seen by the user to see previous words.</w:t>
-            </w:r>
-            <w:r>
-              <w:t xml:space="preserve"> </w:t>
-            </w:r>
-            <w:r>
-              <w:t xml:space="preserve">Add words to </w:t>
+              <w:rPr>
+                <w:rFonts w:ascii="Times New Roman" w:hAnsi="Times New Roman" w:cs="Times New Roman"/>
+              </w:rPr>
+              <w:t xml:space="preserve"> button to cycle backwards through words seen by the user to see previous words. Add words to </w:t>
             </w:r>
             <w:proofErr w:type="spellStart"/>
             <w:r>
+              <w:rPr>
+                <w:rFonts w:ascii="Times New Roman" w:hAnsi="Times New Roman" w:cs="Times New Roman"/>
+              </w:rPr>
               <w:t>words_seen</w:t>
             </w:r>
             <w:proofErr w:type="spellEnd"/>
             <w:r>
-              <w:t xml:space="preserve"> </w:t>
-            </w:r>
-            <w:r>
+              <w:rPr>
+                <w:rFonts w:ascii="Times New Roman" w:hAnsi="Times New Roman" w:cs="Times New Roman"/>
+              </w:rPr>
+              <w:t xml:space="preserve"> array so that the user can see all previous </w:t>
+            </w:r>
+            <w:r>
+              <w:rPr>
+                <w:rFonts w:ascii="Times New Roman" w:hAnsi="Times New Roman" w:cs="Times New Roman"/>
+              </w:rPr>
               <w:lastRenderedPageBreak/>
-              <w:t>array so that the user can see all previous seen words again.</w:t>
+              <w:t>seen words again.</w:t>
             </w:r>
           </w:p>
         </w:tc>
@@ -3146,7 +3186,15 @@
             <w:tcW w:w="1147" w:type="dxa"/>
           </w:tcPr>
           <w:p>
-            <w:r>
+            <w:pPr>
+              <w:rPr>
+                <w:rFonts w:ascii="Times New Roman" w:hAnsi="Times New Roman" w:cs="Times New Roman"/>
+              </w:rPr>
+            </w:pPr>
+            <w:r>
+              <w:rPr>
+                <w:rFonts w:ascii="Times New Roman" w:hAnsi="Times New Roman" w:cs="Times New Roman"/>
+              </w:rPr>
               <w:t>Test Case 2: Wikipedia page</w:t>
             </w:r>
           </w:p>
@@ -3167,12 +3215,12 @@
           <w:p>
             <w:pPr>
               <w:rPr>
-                <w:rFonts w:cstheme="minorHAnsi"/>
-              </w:rPr>
-            </w:pPr>
-            <w:r>
-              <w:rPr>
-                <w:rFonts w:cstheme="minorHAnsi"/>
+                <w:rFonts w:ascii="Times New Roman" w:hAnsi="Times New Roman" w:cs="Times New Roman"/>
+              </w:rPr>
+            </w:pPr>
+            <w:r>
+              <w:rPr>
+                <w:rFonts w:ascii="Times New Roman" w:hAnsi="Times New Roman" w:cs="Times New Roman"/>
               </w:rPr>
               <w:t>2.1</w:t>
             </w:r>
@@ -3191,6 +3239,9 @@
               </w:rPr>
             </w:pPr>
             <w:r>
+              <w:rPr>
+                <w:rFonts w:ascii="Times New Roman" w:hAnsi="Times New Roman" w:cs="Times New Roman"/>
+              </w:rPr>
               <w:t>See dummy data on culture page</w:t>
             </w:r>
           </w:p>
@@ -3208,6 +3259,9 @@
               </w:rPr>
             </w:pPr>
             <w:r>
+              <w:rPr>
+                <w:rFonts w:ascii="Times New Roman" w:hAnsi="Times New Roman" w:cs="Times New Roman"/>
+              </w:rPr>
               <w:t>Show dummy data on culture screen</w:t>
             </w:r>
           </w:p>
@@ -3217,7 +3271,15 @@
             <w:tcW w:w="1350" w:type="dxa"/>
           </w:tcPr>
           <w:p>
-            <w:r>
+            <w:pPr>
+              <w:rPr>
+                <w:rFonts w:ascii="Times New Roman" w:hAnsi="Times New Roman" w:cs="Times New Roman"/>
+              </w:rPr>
+            </w:pPr>
+            <w:r>
+              <w:rPr>
+                <w:rFonts w:ascii="Times New Roman" w:hAnsi="Times New Roman" w:cs="Times New Roman"/>
+              </w:rPr>
               <w:t>Country and language followed by dummy data in view</w:t>
             </w:r>
           </w:p>
@@ -3239,11 +3301,16 @@
             <w:tcW w:w="1096" w:type="dxa"/>
           </w:tcPr>
           <w:p>
-            <w:r>
-              <w:t>M</w:t>
-            </w:r>
-            <w:r>
-              <w:t xml:space="preserve">ock culture data </w:t>
+            <w:pPr>
+              <w:rPr>
+                <w:rFonts w:ascii="Times New Roman" w:hAnsi="Times New Roman" w:cs="Times New Roman"/>
+              </w:rPr>
+            </w:pPr>
+            <w:r>
+              <w:rPr>
+                <w:rFonts w:ascii="Times New Roman" w:hAnsi="Times New Roman" w:cs="Times New Roman"/>
+              </w:rPr>
+              <w:t xml:space="preserve">Mock culture data </w:t>
             </w:r>
           </w:p>
           <w:p>
@@ -3261,12 +3328,28 @@
             <w:tcW w:w="1321" w:type="dxa"/>
           </w:tcPr>
           <w:p>
-            <w:r>
+            <w:pPr>
+              <w:rPr>
+                <w:rFonts w:ascii="Times New Roman" w:hAnsi="Times New Roman" w:cs="Times New Roman"/>
+              </w:rPr>
+            </w:pPr>
+            <w:r>
+              <w:rPr>
+                <w:rFonts w:ascii="Times New Roman" w:hAnsi="Times New Roman" w:cs="Times New Roman"/>
+              </w:rPr>
               <w:t>Click link to get to the culture page</w:t>
             </w:r>
           </w:p>
           <w:p>
-            <w:r>
+            <w:pPr>
+              <w:rPr>
+                <w:rFonts w:ascii="Times New Roman" w:hAnsi="Times New Roman" w:cs="Times New Roman"/>
+              </w:rPr>
+            </w:pPr>
+            <w:r>
+              <w:rPr>
+                <w:rFonts w:ascii="Times New Roman" w:hAnsi="Times New Roman" w:cs="Times New Roman"/>
+              </w:rPr>
               <w:t>See dummy data on culture view</w:t>
             </w:r>
           </w:p>
@@ -3314,6 +3397,9 @@
               </w:rPr>
             </w:pPr>
             <w:r>
+              <w:rPr>
+                <w:rFonts w:ascii="Times New Roman" w:hAnsi="Times New Roman" w:cs="Times New Roman"/>
+              </w:rPr>
               <w:t>2.2</w:t>
             </w:r>
           </w:p>
@@ -3323,7 +3409,15 @@
             <w:tcW w:w="1071" w:type="dxa"/>
           </w:tcPr>
           <w:p>
-            <w:r>
+            <w:pPr>
+              <w:rPr>
+                <w:rFonts w:ascii="Times New Roman" w:hAnsi="Times New Roman" w:cs="Times New Roman"/>
+              </w:rPr>
+            </w:pPr>
+            <w:r>
+              <w:rPr>
+                <w:rFonts w:ascii="Times New Roman" w:hAnsi="Times New Roman" w:cs="Times New Roman"/>
+              </w:rPr>
               <w:t>Pull data from Wikipedia</w:t>
             </w:r>
           </w:p>
@@ -3344,8 +3438,14 @@
           <w:p>
             <w:pPr>
               <w:contextualSpacing/>
-            </w:pPr>
-            <w:r>
+              <w:rPr>
+                <w:rFonts w:ascii="Times New Roman" w:hAnsi="Times New Roman" w:cs="Times New Roman"/>
+              </w:rPr>
+            </w:pPr>
+            <w:r>
+              <w:rPr>
+                <w:rFonts w:ascii="Times New Roman" w:hAnsi="Times New Roman" w:cs="Times New Roman"/>
+              </w:rPr>
               <w:t>To pull data from Wikipedia to be used in culture function</w:t>
             </w:r>
           </w:p>
@@ -3364,7 +3464,15 @@
             <w:tcW w:w="1350" w:type="dxa"/>
           </w:tcPr>
           <w:p>
-            <w:r>
+            <w:pPr>
+              <w:rPr>
+                <w:rFonts w:ascii="Times New Roman" w:hAnsi="Times New Roman" w:cs="Times New Roman"/>
+              </w:rPr>
+            </w:pPr>
+            <w:r>
+              <w:rPr>
+                <w:rFonts w:ascii="Times New Roman" w:hAnsi="Times New Roman" w:cs="Times New Roman"/>
+              </w:rPr>
               <w:t>Object that has all relevant information of the culture selected</w:t>
             </w:r>
           </w:p>
@@ -3383,7 +3491,15 @@
             <w:tcW w:w="1096" w:type="dxa"/>
           </w:tcPr>
           <w:p>
-            <w:r>
+            <w:pPr>
+              <w:rPr>
+                <w:rFonts w:ascii="Times New Roman" w:hAnsi="Times New Roman" w:cs="Times New Roman"/>
+              </w:rPr>
+            </w:pPr>
+            <w:r>
+              <w:rPr>
+                <w:rFonts w:ascii="Times New Roman" w:hAnsi="Times New Roman" w:cs="Times New Roman"/>
+              </w:rPr>
               <w:t>Actual data pulled from Wikipedia</w:t>
             </w:r>
           </w:p>
@@ -3402,12 +3518,28 @@
             <w:tcW w:w="1321" w:type="dxa"/>
           </w:tcPr>
           <w:p>
-            <w:r>
+            <w:pPr>
+              <w:rPr>
+                <w:rFonts w:ascii="Times New Roman" w:hAnsi="Times New Roman" w:cs="Times New Roman"/>
+              </w:rPr>
+            </w:pPr>
+            <w:r>
+              <w:rPr>
+                <w:rFonts w:ascii="Times New Roman" w:hAnsi="Times New Roman" w:cs="Times New Roman"/>
+              </w:rPr>
               <w:t xml:space="preserve">Use API to get json data from Wikipedia </w:t>
             </w:r>
           </w:p>
           <w:p>
-            <w:r>
+            <w:pPr>
+              <w:rPr>
+                <w:rFonts w:ascii="Times New Roman" w:hAnsi="Times New Roman" w:cs="Times New Roman"/>
+              </w:rPr>
+            </w:pPr>
+            <w:r>
+              <w:rPr>
+                <w:rFonts w:ascii="Times New Roman" w:hAnsi="Times New Roman" w:cs="Times New Roman"/>
+              </w:rPr>
               <w:t>Temp object to hold json data to see if it’s being done correctly</w:t>
             </w:r>
           </w:p>
@@ -3420,6 +3552,9 @@
               </w:rPr>
             </w:pPr>
             <w:r>
+              <w:rPr>
+                <w:rFonts w:ascii="Times New Roman" w:hAnsi="Times New Roman" w:cs="Times New Roman"/>
+              </w:rPr>
               <w:t>See correct data in the json object</w:t>
             </w:r>
           </w:p>
@@ -3467,6 +3602,9 @@
               </w:rPr>
             </w:pPr>
             <w:r>
+              <w:rPr>
+                <w:rFonts w:ascii="Times New Roman" w:hAnsi="Times New Roman" w:cs="Times New Roman"/>
+              </w:rPr>
               <w:t>2.3</w:t>
             </w:r>
           </w:p>
@@ -3476,7 +3614,15 @@
             <w:tcW w:w="1071" w:type="dxa"/>
           </w:tcPr>
           <w:p>
-            <w:r>
+            <w:pPr>
+              <w:rPr>
+                <w:rFonts w:ascii="Times New Roman" w:hAnsi="Times New Roman" w:cs="Times New Roman"/>
+              </w:rPr>
+            </w:pPr>
+            <w:r>
+              <w:rPr>
+                <w:rFonts w:ascii="Times New Roman" w:hAnsi="Times New Roman" w:cs="Times New Roman"/>
+              </w:rPr>
               <w:t>Wiki data on Culture page</w:t>
             </w:r>
           </w:p>
@@ -3503,6 +3649,9 @@
               </w:rPr>
             </w:pPr>
             <w:r>
+              <w:rPr>
+                <w:rFonts w:ascii="Times New Roman" w:hAnsi="Times New Roman" w:cs="Times New Roman"/>
+              </w:rPr>
               <w:t>To show correct Wiki data on Culture Page</w:t>
             </w:r>
           </w:p>
@@ -3520,6 +3669,9 @@
               </w:rPr>
             </w:pPr>
             <w:r>
+              <w:rPr>
+                <w:rFonts w:ascii="Times New Roman" w:hAnsi="Times New Roman" w:cs="Times New Roman"/>
+              </w:rPr>
               <w:t>Country and language followed by data from Wikipedia in view</w:t>
             </w:r>
           </w:p>
@@ -3529,7 +3681,15 @@
             <w:tcW w:w="1096" w:type="dxa"/>
           </w:tcPr>
           <w:p>
-            <w:r>
+            <w:pPr>
+              <w:rPr>
+                <w:rFonts w:ascii="Times New Roman" w:hAnsi="Times New Roman" w:cs="Times New Roman"/>
+              </w:rPr>
+            </w:pPr>
+            <w:r>
+              <w:rPr>
+                <w:rFonts w:ascii="Times New Roman" w:hAnsi="Times New Roman" w:cs="Times New Roman"/>
+              </w:rPr>
               <w:t>Data pulled from Wikipedia</w:t>
             </w:r>
           </w:p>
@@ -3548,17 +3708,41 @@
             <w:tcW w:w="1321" w:type="dxa"/>
           </w:tcPr>
           <w:p>
-            <w:r>
+            <w:pPr>
+              <w:rPr>
+                <w:rFonts w:ascii="Times New Roman" w:hAnsi="Times New Roman" w:cs="Times New Roman"/>
+              </w:rPr>
+            </w:pPr>
+            <w:r>
+              <w:rPr>
+                <w:rFonts w:ascii="Times New Roman" w:hAnsi="Times New Roman" w:cs="Times New Roman"/>
+              </w:rPr>
               <w:t>Use API to pull data from wiki</w:t>
             </w:r>
           </w:p>
           <w:p>
-            <w:r>
+            <w:pPr>
+              <w:rPr>
+                <w:rFonts w:ascii="Times New Roman" w:hAnsi="Times New Roman" w:cs="Times New Roman"/>
+              </w:rPr>
+            </w:pPr>
+            <w:r>
+              <w:rPr>
+                <w:rFonts w:ascii="Times New Roman" w:hAnsi="Times New Roman" w:cs="Times New Roman"/>
+              </w:rPr>
               <w:t>Show data on page view for culture</w:t>
             </w:r>
           </w:p>
           <w:p>
-            <w:r>
+            <w:pPr>
+              <w:rPr>
+                <w:rFonts w:ascii="Times New Roman" w:hAnsi="Times New Roman" w:cs="Times New Roman"/>
+              </w:rPr>
+            </w:pPr>
+            <w:r>
+              <w:rPr>
+                <w:rFonts w:ascii="Times New Roman" w:hAnsi="Times New Roman" w:cs="Times New Roman"/>
+              </w:rPr>
               <w:t>Show correct wiki data on culture page</w:t>
             </w:r>
           </w:p>
@@ -3593,7 +3777,15 @@
             <w:tcW w:w="1147" w:type="dxa"/>
           </w:tcPr>
           <w:p>
-            <w:r>
+            <w:pPr>
+              <w:rPr>
+                <w:rFonts w:ascii="Times New Roman" w:hAnsi="Times New Roman" w:cs="Times New Roman"/>
+              </w:rPr>
+            </w:pPr>
+            <w:r>
+              <w:rPr>
+                <w:rFonts w:ascii="Times New Roman" w:hAnsi="Times New Roman" w:cs="Times New Roman"/>
+              </w:rPr>
               <w:t>Test Case 3: Messaging and Finding Users</w:t>
             </w:r>
           </w:p>
@@ -3620,7 +3812,9 @@
               </w:rPr>
             </w:pPr>
             <w:r>
-              <w:lastRenderedPageBreak/>
+              <w:rPr>
+                <w:rFonts w:ascii="Times New Roman" w:hAnsi="Times New Roman" w:cs="Times New Roman"/>
+              </w:rPr>
               <w:t>3.1</w:t>
             </w:r>
           </w:p>
@@ -3630,7 +3824,15 @@
             <w:tcW w:w="1071" w:type="dxa"/>
           </w:tcPr>
           <w:p>
-            <w:r>
+            <w:pPr>
+              <w:rPr>
+                <w:rFonts w:ascii="Times New Roman" w:hAnsi="Times New Roman" w:cs="Times New Roman"/>
+              </w:rPr>
+            </w:pPr>
+            <w:r>
+              <w:rPr>
+                <w:rFonts w:ascii="Times New Roman" w:hAnsi="Times New Roman" w:cs="Times New Roman"/>
+              </w:rPr>
               <w:t>Search Users</w:t>
             </w:r>
           </w:p>
@@ -3649,7 +3851,15 @@
             <w:tcW w:w="1432" w:type="dxa"/>
           </w:tcPr>
           <w:p>
-            <w:r>
+            <w:pPr>
+              <w:rPr>
+                <w:rFonts w:ascii="Times New Roman" w:hAnsi="Times New Roman" w:cs="Times New Roman"/>
+              </w:rPr>
+            </w:pPr>
+            <w:r>
+              <w:rPr>
+                <w:rFonts w:ascii="Times New Roman" w:hAnsi="Times New Roman" w:cs="Times New Roman"/>
+              </w:rPr>
               <w:t>See other users on the site to pick one to talk to</w:t>
             </w:r>
           </w:p>
@@ -3685,7 +3895,9 @@
               </w:rPr>
             </w:pPr>
             <w:r>
-              <w:lastRenderedPageBreak/>
+              <w:rPr>
+                <w:rFonts w:ascii="Times New Roman" w:hAnsi="Times New Roman" w:cs="Times New Roman"/>
+              </w:rPr>
               <w:t>Table list of users and links to message them.</w:t>
             </w:r>
           </w:p>
@@ -3695,7 +3907,15 @@
             <w:tcW w:w="1096" w:type="dxa"/>
           </w:tcPr>
           <w:p>
-            <w:r>
+            <w:pPr>
+              <w:rPr>
+                <w:rFonts w:ascii="Times New Roman" w:hAnsi="Times New Roman" w:cs="Times New Roman"/>
+              </w:rPr>
+            </w:pPr>
+            <w:r>
+              <w:rPr>
+                <w:rFonts w:ascii="Times New Roman" w:hAnsi="Times New Roman" w:cs="Times New Roman"/>
+              </w:rPr>
               <w:t>3 default users</w:t>
             </w:r>
           </w:p>
@@ -3714,17 +3934,29 @@
             <w:tcW w:w="1321" w:type="dxa"/>
           </w:tcPr>
           <w:p>
-            <w:r>
+            <w:pPr>
+              <w:rPr>
+                <w:rFonts w:ascii="Times New Roman" w:hAnsi="Times New Roman" w:cs="Times New Roman"/>
+              </w:rPr>
+            </w:pPr>
+            <w:r>
+              <w:rPr>
+                <w:rFonts w:ascii="Times New Roman" w:hAnsi="Times New Roman" w:cs="Times New Roman"/>
+              </w:rPr>
               <w:t>click on link to view to see other users</w:t>
             </w:r>
           </w:p>
           <w:p>
-            <w:r>
-              <w:t xml:space="preserve">click on them to get </w:t>
-            </w:r>
-            <w:r>
-              <w:lastRenderedPageBreak/>
-              <w:t>information on user shown to make sure its linked to the correct profile</w:t>
+            <w:pPr>
+              <w:rPr>
+                <w:rFonts w:ascii="Times New Roman" w:hAnsi="Times New Roman" w:cs="Times New Roman"/>
+              </w:rPr>
+            </w:pPr>
+            <w:r>
+              <w:rPr>
+                <w:rFonts w:ascii="Times New Roman" w:hAnsi="Times New Roman" w:cs="Times New Roman"/>
+              </w:rPr>
+              <w:t>click on them to get information on user shown to make sure its linked to the correct profile</w:t>
             </w:r>
           </w:p>
         </w:tc>
@@ -3771,6 +4003,9 @@
               </w:rPr>
             </w:pPr>
             <w:r>
+              <w:rPr>
+                <w:rFonts w:ascii="Times New Roman" w:hAnsi="Times New Roman" w:cs="Times New Roman"/>
+              </w:rPr>
               <w:t>3.2</w:t>
             </w:r>
           </w:p>
@@ -3780,7 +4015,15 @@
             <w:tcW w:w="1071" w:type="dxa"/>
           </w:tcPr>
           <w:p>
-            <w:r>
+            <w:pPr>
+              <w:rPr>
+                <w:rFonts w:ascii="Times New Roman" w:hAnsi="Times New Roman" w:cs="Times New Roman"/>
+              </w:rPr>
+            </w:pPr>
+            <w:r>
+              <w:rPr>
+                <w:rFonts w:ascii="Times New Roman" w:hAnsi="Times New Roman" w:cs="Times New Roman"/>
+              </w:rPr>
               <w:t>Message user</w:t>
             </w:r>
           </w:p>
@@ -3799,8 +4042,24 @@
             <w:tcW w:w="1432" w:type="dxa"/>
           </w:tcPr>
           <w:p>
-            <w:r>
-              <w:t>Show view to message user and enter message into database.</w:t>
+            <w:pPr>
+              <w:rPr>
+                <w:rFonts w:ascii="Times New Roman" w:hAnsi="Times New Roman" w:cs="Times New Roman"/>
+              </w:rPr>
+            </w:pPr>
+            <w:r>
+              <w:rPr>
+                <w:rFonts w:ascii="Times New Roman" w:hAnsi="Times New Roman" w:cs="Times New Roman"/>
+              </w:rPr>
+              <w:lastRenderedPageBreak/>
+              <w:t xml:space="preserve">Show view to message </w:t>
+            </w:r>
+            <w:r>
+              <w:rPr>
+                <w:rFonts w:ascii="Times New Roman" w:hAnsi="Times New Roman" w:cs="Times New Roman"/>
+              </w:rPr>
+              <w:lastRenderedPageBreak/>
+              <w:t>user and enter message into database.</w:t>
             </w:r>
           </w:p>
           <w:p>
@@ -3818,8 +4077,24 @@
             <w:tcW w:w="1350" w:type="dxa"/>
           </w:tcPr>
           <w:p>
-            <w:r>
-              <w:t>Email style looking view with buttons to send and cancel</w:t>
+            <w:pPr>
+              <w:rPr>
+                <w:rFonts w:ascii="Times New Roman" w:hAnsi="Times New Roman" w:cs="Times New Roman"/>
+              </w:rPr>
+            </w:pPr>
+            <w:r>
+              <w:rPr>
+                <w:rFonts w:ascii="Times New Roman" w:hAnsi="Times New Roman" w:cs="Times New Roman"/>
+              </w:rPr>
+              <w:lastRenderedPageBreak/>
+              <w:t xml:space="preserve">Email style looking </w:t>
+            </w:r>
+            <w:r>
+              <w:rPr>
+                <w:rFonts w:ascii="Times New Roman" w:hAnsi="Times New Roman" w:cs="Times New Roman"/>
+              </w:rPr>
+              <w:lastRenderedPageBreak/>
+              <w:t>view with buttons to send and cancel</w:t>
             </w:r>
           </w:p>
           <w:p>
@@ -3837,8 +4112,24 @@
             <w:tcW w:w="1096" w:type="dxa"/>
           </w:tcPr>
           <w:p>
-            <w:r>
-              <w:t>user info for both user sending and receiving</w:t>
+            <w:pPr>
+              <w:rPr>
+                <w:rFonts w:ascii="Times New Roman" w:hAnsi="Times New Roman" w:cs="Times New Roman"/>
+              </w:rPr>
+            </w:pPr>
+            <w:r>
+              <w:rPr>
+                <w:rFonts w:ascii="Times New Roman" w:hAnsi="Times New Roman" w:cs="Times New Roman"/>
+              </w:rPr>
+              <w:lastRenderedPageBreak/>
+              <w:t xml:space="preserve">user info for both </w:t>
+            </w:r>
+            <w:r>
+              <w:rPr>
+                <w:rFonts w:ascii="Times New Roman" w:hAnsi="Times New Roman" w:cs="Times New Roman"/>
+              </w:rPr>
+              <w:lastRenderedPageBreak/>
+              <w:t>user sending and receiving</w:t>
             </w:r>
           </w:p>
           <w:p>
@@ -3856,12 +4147,36 @@
             <w:tcW w:w="1321" w:type="dxa"/>
           </w:tcPr>
           <w:p>
-            <w:r>
-              <w:t>Type up email to test and send email.</w:t>
-            </w:r>
-          </w:p>
-          <w:p>
-            <w:r>
+            <w:pPr>
+              <w:rPr>
+                <w:rFonts w:ascii="Times New Roman" w:hAnsi="Times New Roman" w:cs="Times New Roman"/>
+              </w:rPr>
+            </w:pPr>
+            <w:r>
+              <w:rPr>
+                <w:rFonts w:ascii="Times New Roman" w:hAnsi="Times New Roman" w:cs="Times New Roman"/>
+              </w:rPr>
+              <w:lastRenderedPageBreak/>
+              <w:t xml:space="preserve">Type up email to test </w:t>
+            </w:r>
+            <w:r>
+              <w:rPr>
+                <w:rFonts w:ascii="Times New Roman" w:hAnsi="Times New Roman" w:cs="Times New Roman"/>
+              </w:rPr>
+              <w:lastRenderedPageBreak/>
+              <w:t>and send email.</w:t>
+            </w:r>
+          </w:p>
+          <w:p>
+            <w:pPr>
+              <w:rPr>
+                <w:rFonts w:ascii="Times New Roman" w:hAnsi="Times New Roman" w:cs="Times New Roman"/>
+              </w:rPr>
+            </w:pPr>
+            <w:r>
+              <w:rPr>
+                <w:rFonts w:ascii="Times New Roman" w:hAnsi="Times New Roman" w:cs="Times New Roman"/>
+              </w:rPr>
               <w:t>See if email message shows In the database.</w:t>
             </w:r>
           </w:p>
@@ -3909,6 +4224,9 @@
               </w:rPr>
             </w:pPr>
             <w:r>
+              <w:rPr>
+                <w:rFonts w:ascii="Times New Roman" w:hAnsi="Times New Roman" w:cs="Times New Roman"/>
+              </w:rPr>
               <w:t>3.3</w:t>
             </w:r>
           </w:p>
@@ -3918,7 +4236,15 @@
             <w:tcW w:w="1071" w:type="dxa"/>
           </w:tcPr>
           <w:p>
-            <w:r>
+            <w:pPr>
+              <w:rPr>
+                <w:rFonts w:ascii="Times New Roman" w:hAnsi="Times New Roman" w:cs="Times New Roman"/>
+              </w:rPr>
+            </w:pPr>
+            <w:r>
+              <w:rPr>
+                <w:rFonts w:ascii="Times New Roman" w:hAnsi="Times New Roman" w:cs="Times New Roman"/>
+              </w:rPr>
               <w:t>Receive Message</w:t>
             </w:r>
           </w:p>
@@ -3937,7 +4263,15 @@
             <w:tcW w:w="1432" w:type="dxa"/>
           </w:tcPr>
           <w:p>
-            <w:r>
+            <w:pPr>
+              <w:rPr>
+                <w:rFonts w:ascii="Times New Roman" w:hAnsi="Times New Roman" w:cs="Times New Roman"/>
+              </w:rPr>
+            </w:pPr>
+            <w:r>
+              <w:rPr>
+                <w:rFonts w:ascii="Times New Roman" w:hAnsi="Times New Roman" w:cs="Times New Roman"/>
+              </w:rPr>
               <w:t>Get message from another user and show the message to current user.</w:t>
             </w:r>
           </w:p>
@@ -3947,7 +4281,15 @@
             <w:tcW w:w="1350" w:type="dxa"/>
           </w:tcPr>
           <w:p>
-            <w:r>
+            <w:pPr>
+              <w:rPr>
+                <w:rFonts w:ascii="Times New Roman" w:hAnsi="Times New Roman" w:cs="Times New Roman"/>
+              </w:rPr>
+            </w:pPr>
+            <w:r>
+              <w:rPr>
+                <w:rFonts w:ascii="Times New Roman" w:hAnsi="Times New Roman" w:cs="Times New Roman"/>
+              </w:rPr>
               <w:t>Email style looking view with ability to reply</w:t>
             </w:r>
           </w:p>
@@ -3966,7 +4308,15 @@
             <w:tcW w:w="1096" w:type="dxa"/>
           </w:tcPr>
           <w:p>
-            <w:r>
+            <w:pPr>
+              <w:rPr>
+                <w:rFonts w:ascii="Times New Roman" w:hAnsi="Times New Roman" w:cs="Times New Roman"/>
+              </w:rPr>
+            </w:pPr>
+            <w:r>
+              <w:rPr>
+                <w:rFonts w:ascii="Times New Roman" w:hAnsi="Times New Roman" w:cs="Times New Roman"/>
+              </w:rPr>
               <w:t>email sent from test case 3.1</w:t>
             </w:r>
           </w:p>
@@ -3985,7 +4335,15 @@
             <w:tcW w:w="1321" w:type="dxa"/>
           </w:tcPr>
           <w:p>
-            <w:r>
+            <w:pPr>
+              <w:rPr>
+                <w:rFonts w:ascii="Times New Roman" w:hAnsi="Times New Roman" w:cs="Times New Roman"/>
+              </w:rPr>
+            </w:pPr>
+            <w:r>
+              <w:rPr>
+                <w:rFonts w:ascii="Times New Roman" w:hAnsi="Times New Roman" w:cs="Times New Roman"/>
+              </w:rPr>
               <w:t>Show email and reply to email.</w:t>
             </w:r>
           </w:p>
@@ -3998,6 +4356,9 @@
               </w:rPr>
             </w:pPr>
             <w:r>
+              <w:rPr>
+                <w:rFonts w:ascii="Times New Roman" w:hAnsi="Times New Roman" w:cs="Times New Roman"/>
+              </w:rPr>
               <w:t>Send email into database</w:t>
             </w:r>
           </w:p>
@@ -4028,13 +4389,200 @@
       </w:pPr>
     </w:p>
     <w:sectPr>
+      <w:headerReference w:type="default" r:id="rId17"/>
+      <w:footerReference w:type="default" r:id="rId18"/>
       <w:pgSz w:w="12240" w:h="15840"/>
       <w:pgMar w:top="1440" w:right="1440" w:bottom="1440" w:left="1440" w:header="720" w:footer="720" w:gutter="0"/>
       <w:cols w:space="720"/>
+      <w:titlePg/>
       <w:docGrid w:linePitch="360"/>
     </w:sectPr>
   </w:body>
 </w:document>
+</file>
+
+<file path=word/endnotes.xml><?xml version="1.0" encoding="utf-8"?>
+<w:endnotes xmlns:wpc="http://schemas.microsoft.com/office/word/2010/wordprocessingCanvas" xmlns:cx="http://schemas.microsoft.com/office/drawing/2014/chartex" xmlns:cx1="http://schemas.microsoft.com/office/drawing/2015/9/8/chartex" xmlns:cx2="http://schemas.microsoft.com/office/drawing/2015/10/21/chartex" xmlns:cx3="http://schemas.microsoft.com/office/drawing/2016/5/9/chartex" xmlns:cx4="http://schemas.microsoft.com/office/drawing/2016/5/10/chartex" xmlns:cx5="http://schemas.microsoft.com/office/drawing/2016/5/11/chartex" xmlns:cx6="http://schemas.microsoft.com/office/drawing/2016/5/12/chartex" xmlns:cx7="http://schemas.microsoft.com/office/drawing/2016/5/13/chartex" xmlns:cx8="http://schemas.microsoft.com/office/drawing/2016/5/14/chartex" xmlns:mc="http://schemas.openxmlformats.org/markup-compatibility/2006" xmlns:aink="http://schemas.microsoft.com/office/drawing/2016/ink" xmlns:am3d="http://schemas.microsoft.com/office/drawing/2017/model3d" xmlns:o="urn:schemas-microsoft-com:office:office" xmlns:r="http://schemas.openxmlformats.org/officeDocument/2006/relationships" xmlns:m="http://schemas.openxmlformats.org/officeDocument/2006/math" xmlns:v="urn:schemas-microsoft-com:vml" xmlns:wp14="http://schemas.microsoft.com/office/word/2010/wordprocessingDrawing" xmlns:wp="http://schemas.openxmlformats.org/drawingml/2006/wordprocessingDrawing" xmlns:w10="urn:schemas-microsoft-com:office:word" xmlns:w="http://schemas.openxmlformats.org/wordprocessingml/2006/main" xmlns:w14="http://schemas.microsoft.com/office/word/2010/wordml" xmlns:w15="http://schemas.microsoft.com/office/word/2012/wordml" xmlns:w16cex="http://schemas.microsoft.com/office/word/2018/wordml/cex" xmlns:w16cid="http://schemas.microsoft.com/office/word/2016/wordml/cid" xmlns:w16="http://schemas.microsoft.com/office/word/2018/wordml" xmlns:w16se="http://schemas.microsoft.com/office/word/2015/wordml/symex" xmlns:wpg="http://schemas.microsoft.com/office/word/2010/wordprocessingGroup" xmlns:wpi="http://schemas.microsoft.com/office/word/2010/wordprocessingInk" xmlns:wne="http://schemas.microsoft.com/office/word/2006/wordml" xmlns:wps="http://schemas.microsoft.com/office/word/2010/wordprocessingShape" mc:Ignorable="w14 w15 w16se w16cid w16 w16cex wp14">
+  <w:endnote w:type="separator" w:id="-1">
+    <w:p>
+      <w:pPr>
+        <w:spacing w:after="0" w:line="240" w:lineRule="auto"/>
+      </w:pPr>
+      <w:r>
+        <w:separator/>
+      </w:r>
+    </w:p>
+  </w:endnote>
+  <w:endnote w:type="continuationSeparator" w:id="0">
+    <w:p>
+      <w:pPr>
+        <w:spacing w:after="0" w:line="240" w:lineRule="auto"/>
+      </w:pPr>
+      <w:r>
+        <w:continuationSeparator/>
+      </w:r>
+    </w:p>
+  </w:endnote>
+</w:endnotes>
+</file>
+
+<file path=word/footer1.xml><?xml version="1.0" encoding="utf-8"?>
+<w:ftr xmlns:wpc="http://schemas.microsoft.com/office/word/2010/wordprocessingCanvas" xmlns:cx="http://schemas.microsoft.com/office/drawing/2014/chartex" xmlns:cx1="http://schemas.microsoft.com/office/drawing/2015/9/8/chartex" xmlns:cx2="http://schemas.microsoft.com/office/drawing/2015/10/21/chartex" xmlns:cx3="http://schemas.microsoft.com/office/drawing/2016/5/9/chartex" xmlns:cx4="http://schemas.microsoft.com/office/drawing/2016/5/10/chartex" xmlns:cx5="http://schemas.microsoft.com/office/drawing/2016/5/11/chartex" xmlns:cx6="http://schemas.microsoft.com/office/drawing/2016/5/12/chartex" xmlns:cx7="http://schemas.microsoft.com/office/drawing/2016/5/13/chartex" xmlns:cx8="http://schemas.microsoft.com/office/drawing/2016/5/14/chartex" xmlns:mc="http://schemas.openxmlformats.org/markup-compatibility/2006" xmlns:aink="http://schemas.microsoft.com/office/drawing/2016/ink" xmlns:am3d="http://schemas.microsoft.com/office/drawing/2017/model3d" xmlns:o="urn:schemas-microsoft-com:office:office" xmlns:r="http://schemas.openxmlformats.org/officeDocument/2006/relationships" xmlns:m="http://schemas.openxmlformats.org/officeDocument/2006/math" xmlns:v="urn:schemas-microsoft-com:vml" xmlns:wp14="http://schemas.microsoft.com/office/word/2010/wordprocessingDrawing" xmlns:wp="http://schemas.openxmlformats.org/drawingml/2006/wordprocessingDrawing" xmlns:w10="urn:schemas-microsoft-com:office:word" xmlns:w="http://schemas.openxmlformats.org/wordprocessingml/2006/main" xmlns:w14="http://schemas.microsoft.com/office/word/2010/wordml" xmlns:w15="http://schemas.microsoft.com/office/word/2012/wordml" xmlns:w16cex="http://schemas.microsoft.com/office/word/2018/wordml/cex" xmlns:w16cid="http://schemas.microsoft.com/office/word/2016/wordml/cid" xmlns:w16="http://schemas.microsoft.com/office/word/2018/wordml" xmlns:w16se="http://schemas.microsoft.com/office/word/2015/wordml/symex" xmlns:wpg="http://schemas.microsoft.com/office/word/2010/wordprocessingGroup" xmlns:wpi="http://schemas.microsoft.com/office/word/2010/wordprocessingInk" xmlns:wne="http://schemas.microsoft.com/office/word/2006/wordml" xmlns:wps="http://schemas.microsoft.com/office/word/2010/wordprocessingShape" mc:Ignorable="w14 w15 w16se w16cid w16 w16cex wp14">
+  <w:p>
+    <w:pPr>
+      <w:pStyle w:val="Footer"/>
+      <w:jc w:val="right"/>
+    </w:pPr>
+  </w:p>
+</w:ftr>
+</file>
+
+<file path=word/footnotes.xml><?xml version="1.0" encoding="utf-8"?>
+<w:footnotes xmlns:wpc="http://schemas.microsoft.com/office/word/2010/wordprocessingCanvas" xmlns:cx="http://schemas.microsoft.com/office/drawing/2014/chartex" xmlns:cx1="http://schemas.microsoft.com/office/drawing/2015/9/8/chartex" xmlns:cx2="http://schemas.microsoft.com/office/drawing/2015/10/21/chartex" xmlns:cx3="http://schemas.microsoft.com/office/drawing/2016/5/9/chartex" xmlns:cx4="http://schemas.microsoft.com/office/drawing/2016/5/10/chartex" xmlns:cx5="http://schemas.microsoft.com/office/drawing/2016/5/11/chartex" xmlns:cx6="http://schemas.microsoft.com/office/drawing/2016/5/12/chartex" xmlns:cx7="http://schemas.microsoft.com/office/drawing/2016/5/13/chartex" xmlns:cx8="http://schemas.microsoft.com/office/drawing/2016/5/14/chartex" xmlns:mc="http://schemas.openxmlformats.org/markup-compatibility/2006" xmlns:aink="http://schemas.microsoft.com/office/drawing/2016/ink" xmlns:am3d="http://schemas.microsoft.com/office/drawing/2017/model3d" xmlns:o="urn:schemas-microsoft-com:office:office" xmlns:r="http://schemas.openxmlformats.org/officeDocument/2006/relationships" xmlns:m="http://schemas.openxmlformats.org/officeDocument/2006/math" xmlns:v="urn:schemas-microsoft-com:vml" xmlns:wp14="http://schemas.microsoft.com/office/word/2010/wordprocessingDrawing" xmlns:wp="http://schemas.openxmlformats.org/drawingml/2006/wordprocessingDrawing" xmlns:w10="urn:schemas-microsoft-com:office:word" xmlns:w="http://schemas.openxmlformats.org/wordprocessingml/2006/main" xmlns:w14="http://schemas.microsoft.com/office/word/2010/wordml" xmlns:w15="http://schemas.microsoft.com/office/word/2012/wordml" xmlns:w16cex="http://schemas.microsoft.com/office/word/2018/wordml/cex" xmlns:w16cid="http://schemas.microsoft.com/office/word/2016/wordml/cid" xmlns:w16="http://schemas.microsoft.com/office/word/2018/wordml" xmlns:w16se="http://schemas.microsoft.com/office/word/2015/wordml/symex" xmlns:wpg="http://schemas.microsoft.com/office/word/2010/wordprocessingGroup" xmlns:wpi="http://schemas.microsoft.com/office/word/2010/wordprocessingInk" xmlns:wne="http://schemas.microsoft.com/office/word/2006/wordml" xmlns:wps="http://schemas.microsoft.com/office/word/2010/wordprocessingShape" mc:Ignorable="w14 w15 w16se w16cid w16 w16cex wp14">
+  <w:footnote w:type="separator" w:id="-1">
+    <w:p>
+      <w:pPr>
+        <w:spacing w:after="0" w:line="240" w:lineRule="auto"/>
+      </w:pPr>
+      <w:r>
+        <w:separator/>
+      </w:r>
+    </w:p>
+  </w:footnote>
+  <w:footnote w:type="continuationSeparator" w:id="0">
+    <w:p>
+      <w:pPr>
+        <w:spacing w:after="0" w:line="240" w:lineRule="auto"/>
+      </w:pPr>
+      <w:r>
+        <w:continuationSeparator/>
+      </w:r>
+    </w:p>
+  </w:footnote>
+</w:footnotes>
+</file>
+
+<file path=word/header1.xml><?xml version="1.0" encoding="utf-8"?>
+<w:hdr xmlns:wpc="http://schemas.microsoft.com/office/word/2010/wordprocessingCanvas" xmlns:cx="http://schemas.microsoft.com/office/drawing/2014/chartex" xmlns:cx1="http://schemas.microsoft.com/office/drawing/2015/9/8/chartex" xmlns:cx2="http://schemas.microsoft.com/office/drawing/2015/10/21/chartex" xmlns:cx3="http://schemas.microsoft.com/office/drawing/2016/5/9/chartex" xmlns:cx4="http://schemas.microsoft.com/office/drawing/2016/5/10/chartex" xmlns:cx5="http://schemas.microsoft.com/office/drawing/2016/5/11/chartex" xmlns:cx6="http://schemas.microsoft.com/office/drawing/2016/5/12/chartex" xmlns:cx7="http://schemas.microsoft.com/office/drawing/2016/5/13/chartex" xmlns:cx8="http://schemas.microsoft.com/office/drawing/2016/5/14/chartex" xmlns:mc="http://schemas.openxmlformats.org/markup-compatibility/2006" xmlns:aink="http://schemas.microsoft.com/office/drawing/2016/ink" xmlns:am3d="http://schemas.microsoft.com/office/drawing/2017/model3d" xmlns:o="urn:schemas-microsoft-com:office:office" xmlns:r="http://schemas.openxmlformats.org/officeDocument/2006/relationships" xmlns:m="http://schemas.openxmlformats.org/officeDocument/2006/math" xmlns:v="urn:schemas-microsoft-com:vml" xmlns:wp14="http://schemas.microsoft.com/office/word/2010/wordprocessingDrawing" xmlns:wp="http://schemas.openxmlformats.org/drawingml/2006/wordprocessingDrawing" xmlns:w10="urn:schemas-microsoft-com:office:word" xmlns:w="http://schemas.openxmlformats.org/wordprocessingml/2006/main" xmlns:w14="http://schemas.microsoft.com/office/word/2010/wordml" xmlns:w15="http://schemas.microsoft.com/office/word/2012/wordml" xmlns:w16cex="http://schemas.microsoft.com/office/word/2018/wordml/cex" xmlns:w16cid="http://schemas.microsoft.com/office/word/2016/wordml/cid" xmlns:w16="http://schemas.microsoft.com/office/word/2018/wordml" xmlns:w16se="http://schemas.microsoft.com/office/word/2015/wordml/symex" xmlns:wpg="http://schemas.microsoft.com/office/word/2010/wordprocessingGroup" xmlns:wpi="http://schemas.microsoft.com/office/word/2010/wordprocessingInk" xmlns:wne="http://schemas.microsoft.com/office/word/2006/wordml" xmlns:wps="http://schemas.microsoft.com/office/word/2010/wordprocessingShape" mc:Ignorable="w14 w15 w16se w16cid w16 w16cex wp14">
+  <w:sdt>
+    <w:sdtPr>
+      <w:id w:val="-1318336367"/>
+      <w:docPartObj>
+        <w:docPartGallery w:val="Page Numbers (Top of Page)"/>
+        <w:docPartUnique/>
+      </w:docPartObj>
+    </w:sdtPr>
+    <w:sdtContent>
+      <w:p>
+        <w:pPr>
+          <w:pStyle w:val="Header"/>
+          <w:jc w:val="right"/>
+        </w:pPr>
+        <w:r>
+          <w:t xml:space="preserve">Page </w:t>
+        </w:r>
+        <w:r>
+          <w:rPr>
+            <w:b/>
+            <w:bCs/>
+            <w:sz w:val="24"/>
+            <w:szCs w:val="24"/>
+          </w:rPr>
+          <w:fldChar w:fldCharType="begin"/>
+        </w:r>
+        <w:r>
+          <w:rPr>
+            <w:b/>
+            <w:bCs/>
+          </w:rPr>
+          <w:instrText xml:space="preserve"> PAGE </w:instrText>
+        </w:r>
+        <w:r>
+          <w:rPr>
+            <w:b/>
+            <w:bCs/>
+            <w:sz w:val="24"/>
+            <w:szCs w:val="24"/>
+          </w:rPr>
+          <w:fldChar w:fldCharType="separate"/>
+        </w:r>
+        <w:r>
+          <w:rPr>
+            <w:b/>
+            <w:bCs/>
+            <w:noProof/>
+          </w:rPr>
+          <w:t>2</w:t>
+        </w:r>
+        <w:r>
+          <w:rPr>
+            <w:b/>
+            <w:bCs/>
+            <w:sz w:val="24"/>
+            <w:szCs w:val="24"/>
+          </w:rPr>
+          <w:fldChar w:fldCharType="end"/>
+        </w:r>
+        <w:r>
+          <w:t xml:space="preserve"> of </w:t>
+        </w:r>
+        <w:r>
+          <w:rPr>
+            <w:b/>
+            <w:bCs/>
+            <w:sz w:val="24"/>
+            <w:szCs w:val="24"/>
+          </w:rPr>
+          <w:fldChar w:fldCharType="begin"/>
+        </w:r>
+        <w:r>
+          <w:rPr>
+            <w:b/>
+            <w:bCs/>
+          </w:rPr>
+          <w:instrText xml:space="preserve"> NUMPAGES  </w:instrText>
+        </w:r>
+        <w:r>
+          <w:rPr>
+            <w:b/>
+            <w:bCs/>
+            <w:sz w:val="24"/>
+            <w:szCs w:val="24"/>
+          </w:rPr>
+          <w:fldChar w:fldCharType="separate"/>
+        </w:r>
+        <w:r>
+          <w:rPr>
+            <w:b/>
+            <w:bCs/>
+            <w:noProof/>
+          </w:rPr>
+          <w:t>2</w:t>
+        </w:r>
+        <w:r>
+          <w:rPr>
+            <w:b/>
+            <w:bCs/>
+            <w:sz w:val="24"/>
+            <w:szCs w:val="24"/>
+          </w:rPr>
+          <w:fldChar w:fldCharType="end"/>
+        </w:r>
+      </w:p>
+    </w:sdtContent>
+  </w:sdt>
+  <w:p>
+    <w:pPr>
+      <w:pStyle w:val="Header"/>
+      <w:jc w:val="right"/>
+      <w:rPr>
+        <w:rFonts w:ascii="Times New Roman" w:hAnsi="Times New Roman" w:cs="Times New Roman"/>
+        <w:sz w:val="28"/>
+        <w:szCs w:val="28"/>
+      </w:rPr>
+    </w:pPr>
+  </w:p>
+</w:hdr>
 </file>
 
 <file path=word/numbering.xml><?xml version="1.0" encoding="utf-8"?>
@@ -4042,7 +4590,7 @@
   <w:abstractNum w:abstractNumId="0" w15:restartNumberingAfterBreak="0">
     <w:nsid w:val="028B411C"/>
     <w:multiLevelType w:val="multilevel"/>
-    <w:tmpl w:val="33408296"/>
+    <w:tmpl w:val="BACE0848"/>
     <w:lvl w:ilvl="0">
       <w:start w:val="1"/>
       <w:numFmt w:val="decimal"/>
@@ -4071,8 +4619,7 @@
     </w:lvl>
     <w:lvl w:ilvl="2">
       <w:start w:val="1"/>
-      <w:numFmt w:val="lowerRoman"/>
-      <w:isLgl/>
+      <w:numFmt w:val="upperRoman"/>
       <w:lvlText w:val="%3."/>
       <w:lvlJc w:val="right"/>
       <w:pPr>
@@ -4278,7 +4825,7 @@
       <w:lvlText w:val="%1."/>
       <w:lvlJc w:val="left"/>
       <w:pPr>
-        <w:ind w:left="2880" w:hanging="360"/>
+        <w:ind w:left="1800" w:hanging="360"/>
       </w:pPr>
       <w:rPr>
         <w:sz w:val="28"/>
@@ -4291,7 +4838,7 @@
       <w:lvlText w:val="%2."/>
       <w:lvlJc w:val="left"/>
       <w:pPr>
-        <w:ind w:left="3600" w:hanging="360"/>
+        <w:ind w:left="2520" w:hanging="360"/>
       </w:pPr>
     </w:lvl>
     <w:lvl w:ilvl="2" w:tplc="0409001B" w:tentative="1">
@@ -4300,7 +4847,7 @@
       <w:lvlText w:val="%3."/>
       <w:lvlJc w:val="right"/>
       <w:pPr>
-        <w:ind w:left="4320" w:hanging="180"/>
+        <w:ind w:left="3240" w:hanging="180"/>
       </w:pPr>
     </w:lvl>
     <w:lvl w:ilvl="3" w:tplc="0409000F" w:tentative="1">
@@ -4309,7 +4856,7 @@
       <w:lvlText w:val="%4."/>
       <w:lvlJc w:val="left"/>
       <w:pPr>
-        <w:ind w:left="5040" w:hanging="360"/>
+        <w:ind w:left="3960" w:hanging="360"/>
       </w:pPr>
     </w:lvl>
     <w:lvl w:ilvl="4" w:tplc="04090019" w:tentative="1">
@@ -4318,7 +4865,7 @@
       <w:lvlText w:val="%5."/>
       <w:lvlJc w:val="left"/>
       <w:pPr>
-        <w:ind w:left="5760" w:hanging="360"/>
+        <w:ind w:left="4680" w:hanging="360"/>
       </w:pPr>
     </w:lvl>
     <w:lvl w:ilvl="5" w:tplc="0409001B" w:tentative="1">
@@ -4327,7 +4874,7 @@
       <w:lvlText w:val="%6."/>
       <w:lvlJc w:val="right"/>
       <w:pPr>
-        <w:ind w:left="6480" w:hanging="180"/>
+        <w:ind w:left="5400" w:hanging="180"/>
       </w:pPr>
     </w:lvl>
     <w:lvl w:ilvl="6" w:tplc="0409000F" w:tentative="1">
@@ -4336,7 +4883,7 @@
       <w:lvlText w:val="%7."/>
       <w:lvlJc w:val="left"/>
       <w:pPr>
-        <w:ind w:left="7200" w:hanging="360"/>
+        <w:ind w:left="6120" w:hanging="360"/>
       </w:pPr>
     </w:lvl>
     <w:lvl w:ilvl="7" w:tplc="04090019" w:tentative="1">
@@ -4345,7 +4892,7 @@
       <w:lvlText w:val="%8."/>
       <w:lvlJc w:val="left"/>
       <w:pPr>
-        <w:ind w:left="7920" w:hanging="360"/>
+        <w:ind w:left="6840" w:hanging="360"/>
       </w:pPr>
     </w:lvl>
     <w:lvl w:ilvl="8" w:tplc="0409001B" w:tentative="1">
@@ -4354,11 +4901,126 @@
       <w:lvlText w:val="%9."/>
       <w:lvlJc w:val="right"/>
       <w:pPr>
-        <w:ind w:left="8640" w:hanging="180"/>
+        <w:ind w:left="7560" w:hanging="180"/>
       </w:pPr>
     </w:lvl>
   </w:abstractNum>
   <w:abstractNum w:abstractNumId="3" w15:restartNumberingAfterBreak="0">
+    <w:nsid w:val="13153375"/>
+    <w:multiLevelType w:val="multilevel"/>
+    <w:tmpl w:val="BACE0848"/>
+    <w:lvl w:ilvl="0">
+      <w:start w:val="1"/>
+      <w:numFmt w:val="decimal"/>
+      <w:suff w:val="space"/>
+      <w:lvlText w:val="Sec %1"/>
+      <w:lvlJc w:val="left"/>
+      <w:pPr>
+        <w:ind w:left="144" w:hanging="144"/>
+      </w:pPr>
+      <w:rPr>
+        <w:rFonts w:hint="default"/>
+      </w:rPr>
+    </w:lvl>
+    <w:lvl w:ilvl="1">
+      <w:start w:val="1"/>
+      <w:numFmt w:val="none"/>
+      <w:suff w:val="space"/>
+      <w:lvlText w:val="%1.1"/>
+      <w:lvlJc w:val="left"/>
+      <w:pPr>
+        <w:ind w:left="1440" w:hanging="720"/>
+      </w:pPr>
+      <w:rPr>
+        <w:rFonts w:hint="default"/>
+      </w:rPr>
+    </w:lvl>
+    <w:lvl w:ilvl="2">
+      <w:start w:val="1"/>
+      <w:numFmt w:val="upperRoman"/>
+      <w:lvlText w:val="%3."/>
+      <w:lvlJc w:val="right"/>
+      <w:pPr>
+        <w:ind w:left="2160" w:hanging="180"/>
+      </w:pPr>
+      <w:rPr>
+        <w:rFonts w:hint="default"/>
+      </w:rPr>
+    </w:lvl>
+    <w:lvl w:ilvl="3">
+      <w:start w:val="1"/>
+      <w:numFmt w:val="decimal"/>
+      <w:lvlText w:val="%4."/>
+      <w:lvlJc w:val="left"/>
+      <w:pPr>
+        <w:ind w:left="2880" w:hanging="360"/>
+      </w:pPr>
+      <w:rPr>
+        <w:rFonts w:hint="default"/>
+      </w:rPr>
+    </w:lvl>
+    <w:lvl w:ilvl="4">
+      <w:start w:val="1"/>
+      <w:numFmt w:val="lowerLetter"/>
+      <w:lvlText w:val="%5."/>
+      <w:lvlJc w:val="left"/>
+      <w:pPr>
+        <w:ind w:left="3600" w:hanging="360"/>
+      </w:pPr>
+      <w:rPr>
+        <w:rFonts w:hint="default"/>
+      </w:rPr>
+    </w:lvl>
+    <w:lvl w:ilvl="5">
+      <w:start w:val="1"/>
+      <w:numFmt w:val="lowerRoman"/>
+      <w:lvlText w:val="%6."/>
+      <w:lvlJc w:val="right"/>
+      <w:pPr>
+        <w:ind w:left="4320" w:hanging="180"/>
+      </w:pPr>
+      <w:rPr>
+        <w:rFonts w:hint="default"/>
+      </w:rPr>
+    </w:lvl>
+    <w:lvl w:ilvl="6">
+      <w:start w:val="1"/>
+      <w:numFmt w:val="decimal"/>
+      <w:lvlText w:val="%7."/>
+      <w:lvlJc w:val="left"/>
+      <w:pPr>
+        <w:ind w:left="5040" w:hanging="360"/>
+      </w:pPr>
+      <w:rPr>
+        <w:rFonts w:hint="default"/>
+      </w:rPr>
+    </w:lvl>
+    <w:lvl w:ilvl="7">
+      <w:start w:val="1"/>
+      <w:numFmt w:val="lowerLetter"/>
+      <w:lvlText w:val="%8."/>
+      <w:lvlJc w:val="left"/>
+      <w:pPr>
+        <w:ind w:left="5760" w:hanging="360"/>
+      </w:pPr>
+      <w:rPr>
+        <w:rFonts w:hint="default"/>
+      </w:rPr>
+    </w:lvl>
+    <w:lvl w:ilvl="8">
+      <w:start w:val="1"/>
+      <w:numFmt w:val="lowerRoman"/>
+      <w:lvlText w:val="%9."/>
+      <w:lvlJc w:val="right"/>
+      <w:pPr>
+        <w:ind w:left="6480" w:hanging="180"/>
+      </w:pPr>
+      <w:rPr>
+        <w:rFonts w:hint="default"/>
+      </w:rPr>
+    </w:lvl>
+  </w:abstractNum>
+  <w:abstractNum w:abstractNumId="4" w15:restartNumberingAfterBreak="0">
     <w:nsid w:val="17443CA4"/>
     <w:multiLevelType w:val="hybridMultilevel"/>
     <w:tmpl w:val="1DF8F82C"/>
@@ -4471,7 +5133,7 @@
       </w:rPr>
     </w:lvl>
   </w:abstractNum>
-  <w:abstractNum w:abstractNumId="4" w15:restartNumberingAfterBreak="0">
+  <w:abstractNum w:abstractNumId="5" w15:restartNumberingAfterBreak="0">
     <w:nsid w:val="18150E30"/>
     <w:multiLevelType w:val="multilevel"/>
     <w:tmpl w:val="33408296"/>
@@ -4587,7 +5249,7 @@
       </w:rPr>
     </w:lvl>
   </w:abstractNum>
-  <w:abstractNum w:abstractNumId="5" w15:restartNumberingAfterBreak="0">
+  <w:abstractNum w:abstractNumId="6" w15:restartNumberingAfterBreak="0">
     <w:nsid w:val="1BCD352C"/>
     <w:multiLevelType w:val="hybridMultilevel"/>
     <w:tmpl w:val="53EABD84"/>
@@ -4673,7 +5335,7 @@
       </w:pPr>
     </w:lvl>
   </w:abstractNum>
-  <w:abstractNum w:abstractNumId="6" w15:restartNumberingAfterBreak="0">
+  <w:abstractNum w:abstractNumId="7" w15:restartNumberingAfterBreak="0">
     <w:nsid w:val="228A41D1"/>
     <w:multiLevelType w:val="multilevel"/>
     <w:tmpl w:val="33408296"/>
@@ -4789,7 +5451,122 @@
       </w:rPr>
     </w:lvl>
   </w:abstractNum>
-  <w:abstractNum w:abstractNumId="7" w15:restartNumberingAfterBreak="0">
+  <w:abstractNum w:abstractNumId="8" w15:restartNumberingAfterBreak="0">
+    <w:nsid w:val="32FC23DB"/>
+    <w:multiLevelType w:val="multilevel"/>
+    <w:tmpl w:val="BACE0848"/>
+    <w:lvl w:ilvl="0">
+      <w:start w:val="1"/>
+      <w:numFmt w:val="decimal"/>
+      <w:suff w:val="space"/>
+      <w:lvlText w:val="Sec %1"/>
+      <w:lvlJc w:val="left"/>
+      <w:pPr>
+        <w:ind w:left="144" w:hanging="144"/>
+      </w:pPr>
+      <w:rPr>
+        <w:rFonts w:hint="default"/>
+      </w:rPr>
+    </w:lvl>
+    <w:lvl w:ilvl="1">
+      <w:start w:val="1"/>
+      <w:numFmt w:val="none"/>
+      <w:suff w:val="space"/>
+      <w:lvlText w:val="%1.1"/>
+      <w:lvlJc w:val="left"/>
+      <w:pPr>
+        <w:ind w:left="1440" w:hanging="720"/>
+      </w:pPr>
+      <w:rPr>
+        <w:rFonts w:hint="default"/>
+      </w:rPr>
+    </w:lvl>
+    <w:lvl w:ilvl="2">
+      <w:start w:val="1"/>
+      <w:numFmt w:val="upperRoman"/>
+      <w:lvlText w:val="%3."/>
+      <w:lvlJc w:val="right"/>
+      <w:pPr>
+        <w:ind w:left="2160" w:hanging="180"/>
+      </w:pPr>
+      <w:rPr>
+        <w:rFonts w:hint="default"/>
+      </w:rPr>
+    </w:lvl>
+    <w:lvl w:ilvl="3">
+      <w:start w:val="1"/>
+      <w:numFmt w:val="decimal"/>
+      <w:lvlText w:val="%4."/>
+      <w:lvlJc w:val="left"/>
+      <w:pPr>
+        <w:ind w:left="2880" w:hanging="360"/>
+      </w:pPr>
+      <w:rPr>
+        <w:rFonts w:hint="default"/>
+      </w:rPr>
+    </w:lvl>
+    <w:lvl w:ilvl="4">
+      <w:start w:val="1"/>
+      <w:numFmt w:val="lowerLetter"/>
+      <w:lvlText w:val="%5."/>
+      <w:lvlJc w:val="left"/>
+      <w:pPr>
+        <w:ind w:left="3600" w:hanging="360"/>
+      </w:pPr>
+      <w:rPr>
+        <w:rFonts w:hint="default"/>
+      </w:rPr>
+    </w:lvl>
+    <w:lvl w:ilvl="5">
+      <w:start w:val="1"/>
+      <w:numFmt w:val="lowerRoman"/>
+      <w:lvlText w:val="%6."/>
+      <w:lvlJc w:val="right"/>
+      <w:pPr>
+        <w:ind w:left="4320" w:hanging="180"/>
+      </w:pPr>
+      <w:rPr>
+        <w:rFonts w:hint="default"/>
+      </w:rPr>
+    </w:lvl>
+    <w:lvl w:ilvl="6">
+      <w:start w:val="1"/>
+      <w:numFmt w:val="decimal"/>
+      <w:lvlText w:val="%7."/>
+      <w:lvlJc w:val="left"/>
+      <w:pPr>
+        <w:ind w:left="5040" w:hanging="360"/>
+      </w:pPr>
+      <w:rPr>
+        <w:rFonts w:hint="default"/>
+      </w:rPr>
+    </w:lvl>
+    <w:lvl w:ilvl="7">
+      <w:start w:val="1"/>
+      <w:numFmt w:val="lowerLetter"/>
+      <w:lvlText w:val="%8."/>
+      <w:lvlJc w:val="left"/>
+      <w:pPr>
+        <w:ind w:left="5760" w:hanging="360"/>
+      </w:pPr>
+      <w:rPr>
+        <w:rFonts w:hint="default"/>
+      </w:rPr>
+    </w:lvl>
+    <w:lvl w:ilvl="8">
+      <w:start w:val="1"/>
+      <w:numFmt w:val="lowerRoman"/>
+      <w:lvlText w:val="%9."/>
+      <w:lvlJc w:val="right"/>
+      <w:pPr>
+        <w:ind w:left="6480" w:hanging="180"/>
+      </w:pPr>
+      <w:rPr>
+        <w:rFonts w:hint="default"/>
+      </w:rPr>
+    </w:lvl>
+  </w:abstractNum>
+  <w:abstractNum w:abstractNumId="9" w15:restartNumberingAfterBreak="0">
     <w:nsid w:val="3AC022F9"/>
     <w:multiLevelType w:val="hybridMultilevel"/>
     <w:tmpl w:val="3B2203A4"/>
@@ -4799,7 +5576,7 @@
       <w:lvlText w:val="%1."/>
       <w:lvlJc w:val="left"/>
       <w:pPr>
-        <w:ind w:left="2880" w:hanging="360"/>
+        <w:ind w:left="2520" w:hanging="360"/>
       </w:pPr>
       <w:rPr>
         <w:sz w:val="28"/>
@@ -4812,7 +5589,7 @@
       <w:lvlText w:val="%2."/>
       <w:lvlJc w:val="left"/>
       <w:pPr>
-        <w:ind w:left="3600" w:hanging="360"/>
+        <w:ind w:left="3240" w:hanging="360"/>
       </w:pPr>
     </w:lvl>
     <w:lvl w:ilvl="2" w:tplc="0409001B" w:tentative="1">
@@ -4821,7 +5598,7 @@
       <w:lvlText w:val="%3."/>
       <w:lvlJc w:val="right"/>
       <w:pPr>
-        <w:ind w:left="4320" w:hanging="180"/>
+        <w:ind w:left="3960" w:hanging="180"/>
       </w:pPr>
     </w:lvl>
     <w:lvl w:ilvl="3" w:tplc="0409000F" w:tentative="1">
@@ -4830,7 +5607,7 @@
       <w:lvlText w:val="%4."/>
       <w:lvlJc w:val="left"/>
       <w:pPr>
-        <w:ind w:left="5040" w:hanging="360"/>
+        <w:ind w:left="4680" w:hanging="360"/>
       </w:pPr>
     </w:lvl>
     <w:lvl w:ilvl="4" w:tplc="04090019" w:tentative="1">
@@ -4839,7 +5616,7 @@
       <w:lvlText w:val="%5."/>
       <w:lvlJc w:val="left"/>
       <w:pPr>
-        <w:ind w:left="5760" w:hanging="360"/>
+        <w:ind w:left="5400" w:hanging="360"/>
       </w:pPr>
     </w:lvl>
     <w:lvl w:ilvl="5" w:tplc="0409001B" w:tentative="1">
@@ -4848,7 +5625,7 @@
       <w:lvlText w:val="%6."/>
       <w:lvlJc w:val="right"/>
       <w:pPr>
-        <w:ind w:left="6480" w:hanging="180"/>
+        <w:ind w:left="6120" w:hanging="180"/>
       </w:pPr>
     </w:lvl>
     <w:lvl w:ilvl="6" w:tplc="0409000F" w:tentative="1">
@@ -4857,7 +5634,7 @@
       <w:lvlText w:val="%7."/>
       <w:lvlJc w:val="left"/>
       <w:pPr>
-        <w:ind w:left="7200" w:hanging="360"/>
+        <w:ind w:left="6840" w:hanging="360"/>
       </w:pPr>
     </w:lvl>
     <w:lvl w:ilvl="7" w:tplc="04090019" w:tentative="1">
@@ -4866,7 +5643,7 @@
       <w:lvlText w:val="%8."/>
       <w:lvlJc w:val="left"/>
       <w:pPr>
-        <w:ind w:left="7920" w:hanging="360"/>
+        <w:ind w:left="7560" w:hanging="360"/>
       </w:pPr>
     </w:lvl>
     <w:lvl w:ilvl="8" w:tplc="0409001B" w:tentative="1">
@@ -4875,11 +5652,11 @@
       <w:lvlText w:val="%9."/>
       <w:lvlJc w:val="right"/>
       <w:pPr>
-        <w:ind w:left="8640" w:hanging="180"/>
+        <w:ind w:left="8280" w:hanging="180"/>
       </w:pPr>
     </w:lvl>
   </w:abstractNum>
-  <w:abstractNum w:abstractNumId="8" w15:restartNumberingAfterBreak="0">
+  <w:abstractNum w:abstractNumId="10" w15:restartNumberingAfterBreak="0">
     <w:nsid w:val="3AED6733"/>
     <w:multiLevelType w:val="hybridMultilevel"/>
     <w:tmpl w:val="CB2618EE"/>
@@ -4965,7 +5742,7 @@
       </w:pPr>
     </w:lvl>
   </w:abstractNum>
-  <w:abstractNum w:abstractNumId="9" w15:restartNumberingAfterBreak="0">
+  <w:abstractNum w:abstractNumId="11" w15:restartNumberingAfterBreak="0">
     <w:nsid w:val="40AB1E26"/>
     <w:multiLevelType w:val="multilevel"/>
     <w:tmpl w:val="33408296"/>
@@ -5081,7 +5858,97 @@
       </w:rPr>
     </w:lvl>
   </w:abstractNum>
-  <w:abstractNum w:abstractNumId="10" w15:restartNumberingAfterBreak="0">
+  <w:abstractNum w:abstractNumId="12" w15:restartNumberingAfterBreak="0">
+    <w:nsid w:val="43420A71"/>
+    <w:multiLevelType w:val="hybridMultilevel"/>
+    <w:tmpl w:val="4EA4716C"/>
+    <w:lvl w:ilvl="0" w:tplc="C7905466">
+      <w:start w:val="1"/>
+      <w:numFmt w:val="upperRoman"/>
+      <w:suff w:val="space"/>
+      <w:lvlText w:val="%1."/>
+      <w:lvlJc w:val="right"/>
+      <w:pPr>
+        <w:ind w:left="2160" w:hanging="360"/>
+      </w:pPr>
+      <w:rPr>
+        <w:rFonts w:hint="default"/>
+      </w:rPr>
+    </w:lvl>
+    <w:lvl w:ilvl="1" w:tplc="04090019" w:tentative="1">
+      <w:start w:val="1"/>
+      <w:numFmt w:val="lowerLetter"/>
+      <w:lvlText w:val="%2."/>
+      <w:lvlJc w:val="left"/>
+      <w:pPr>
+        <w:ind w:left="2520" w:hanging="360"/>
+      </w:pPr>
+    </w:lvl>
+    <w:lvl w:ilvl="2" w:tplc="0409001B" w:tentative="1">
+      <w:start w:val="1"/>
+      <w:numFmt w:val="lowerRoman"/>
+      <w:lvlText w:val="%3."/>
+      <w:lvlJc w:val="right"/>
+      <w:pPr>
+        <w:ind w:left="3240" w:hanging="180"/>
+      </w:pPr>
+    </w:lvl>
+    <w:lvl w:ilvl="3" w:tplc="0409000F" w:tentative="1">
+      <w:start w:val="1"/>
+      <w:numFmt w:val="decimal"/>
+      <w:lvlText w:val="%4."/>
+      <w:lvlJc w:val="left"/>
+      <w:pPr>
+        <w:ind w:left="3960" w:hanging="360"/>
+      </w:pPr>
+    </w:lvl>
+    <w:lvl w:ilvl="4" w:tplc="04090019" w:tentative="1">
+      <w:start w:val="1"/>
+      <w:numFmt w:val="lowerLetter"/>
+      <w:lvlText w:val="%5."/>
+      <w:lvlJc w:val="left"/>
+      <w:pPr>
+        <w:ind w:left="4680" w:hanging="360"/>
+      </w:pPr>
+    </w:lvl>
+    <w:lvl w:ilvl="5" w:tplc="0409001B" w:tentative="1">
+      <w:start w:val="1"/>
+      <w:numFmt w:val="lowerRoman"/>
+      <w:lvlText w:val="%6."/>
+      <w:lvlJc w:val="right"/>
+      <w:pPr>
+        <w:ind w:left="5400" w:hanging="180"/>
+      </w:pPr>
+    </w:lvl>
+    <w:lvl w:ilvl="6" w:tplc="0409000F" w:tentative="1">
+      <w:start w:val="1"/>
+      <w:numFmt w:val="decimal"/>
+      <w:lvlText w:val="%7."/>
+      <w:lvlJc w:val="left"/>
+      <w:pPr>
+        <w:ind w:left="6120" w:hanging="360"/>
+      </w:pPr>
+    </w:lvl>
+    <w:lvl w:ilvl="7" w:tplc="04090019" w:tentative="1">
+      <w:start w:val="1"/>
+      <w:numFmt w:val="lowerLetter"/>
+      <w:lvlText w:val="%8."/>
+      <w:lvlJc w:val="left"/>
+      <w:pPr>
+        <w:ind w:left="6840" w:hanging="360"/>
+      </w:pPr>
+    </w:lvl>
+    <w:lvl w:ilvl="8" w:tplc="0409001B" w:tentative="1">
+      <w:start w:val="1"/>
+      <w:numFmt w:val="lowerRoman"/>
+      <w:lvlText w:val="%9."/>
+      <w:lvlJc w:val="right"/>
+      <w:pPr>
+        <w:ind w:left="7560" w:hanging="180"/>
+      </w:pPr>
+    </w:lvl>
+  </w:abstractNum>
+  <w:abstractNum w:abstractNumId="13" w15:restartNumberingAfterBreak="0">
     <w:nsid w:val="44CF6F9B"/>
     <w:multiLevelType w:val="hybridMultilevel"/>
     <w:tmpl w:val="16D09620"/>
@@ -5167,7 +6034,7 @@
       </w:pPr>
     </w:lvl>
   </w:abstractNum>
-  <w:abstractNum w:abstractNumId="11" w15:restartNumberingAfterBreak="0">
+  <w:abstractNum w:abstractNumId="14" w15:restartNumberingAfterBreak="0">
     <w:nsid w:val="474A1793"/>
     <w:multiLevelType w:val="hybridMultilevel"/>
     <w:tmpl w:val="39E0C226"/>
@@ -5253,7 +6120,7 @@
       </w:pPr>
     </w:lvl>
   </w:abstractNum>
-  <w:abstractNum w:abstractNumId="12" w15:restartNumberingAfterBreak="0">
+  <w:abstractNum w:abstractNumId="15" w15:restartNumberingAfterBreak="0">
     <w:nsid w:val="4BA54DBD"/>
     <w:multiLevelType w:val="hybridMultilevel"/>
     <w:tmpl w:val="331C4890"/>
@@ -5342,7 +6209,7 @@
       </w:pPr>
     </w:lvl>
   </w:abstractNum>
-  <w:abstractNum w:abstractNumId="13" w15:restartNumberingAfterBreak="0">
+  <w:abstractNum w:abstractNumId="16" w15:restartNumberingAfterBreak="0">
     <w:nsid w:val="52125269"/>
     <w:multiLevelType w:val="hybridMultilevel"/>
     <w:tmpl w:val="93EA0D58"/>
@@ -5428,7 +6295,7 @@
       </w:pPr>
     </w:lvl>
   </w:abstractNum>
-  <w:abstractNum w:abstractNumId="14" w15:restartNumberingAfterBreak="0">
+  <w:abstractNum w:abstractNumId="17" w15:restartNumberingAfterBreak="0">
     <w:nsid w:val="5640210A"/>
     <w:multiLevelType w:val="multilevel"/>
     <w:tmpl w:val="5B0648FC"/>
@@ -5541,7 +6408,7 @@
       </w:rPr>
     </w:lvl>
   </w:abstractNum>
-  <w:abstractNum w:abstractNumId="15" w15:restartNumberingAfterBreak="0">
+  <w:abstractNum w:abstractNumId="18" w15:restartNumberingAfterBreak="0">
     <w:nsid w:val="61EE3F7B"/>
     <w:multiLevelType w:val="multilevel"/>
     <w:tmpl w:val="33408296"/>
@@ -5657,7 +6524,93 @@
       </w:rPr>
     </w:lvl>
   </w:abstractNum>
-  <w:abstractNum w:abstractNumId="16" w15:restartNumberingAfterBreak="0">
+  <w:abstractNum w:abstractNumId="19" w15:restartNumberingAfterBreak="0">
+    <w:nsid w:val="67917090"/>
+    <w:multiLevelType w:val="hybridMultilevel"/>
+    <w:tmpl w:val="13C86538"/>
+    <w:lvl w:ilvl="0" w:tplc="04090013">
+      <w:start w:val="1"/>
+      <w:numFmt w:val="upperRoman"/>
+      <w:lvlText w:val="%1."/>
+      <w:lvlJc w:val="right"/>
+      <w:pPr>
+        <w:ind w:left="1800" w:hanging="360"/>
+      </w:pPr>
+    </w:lvl>
+    <w:lvl w:ilvl="1" w:tplc="04090019" w:tentative="1">
+      <w:start w:val="1"/>
+      <w:numFmt w:val="lowerLetter"/>
+      <w:lvlText w:val="%2."/>
+      <w:lvlJc w:val="left"/>
+      <w:pPr>
+        <w:ind w:left="2520" w:hanging="360"/>
+      </w:pPr>
+    </w:lvl>
+    <w:lvl w:ilvl="2" w:tplc="0409001B" w:tentative="1">
+      <w:start w:val="1"/>
+      <w:numFmt w:val="lowerRoman"/>
+      <w:lvlText w:val="%3."/>
+      <w:lvlJc w:val="right"/>
+      <w:pPr>
+        <w:ind w:left="3240" w:hanging="180"/>
+      </w:pPr>
+    </w:lvl>
+    <w:lvl w:ilvl="3" w:tplc="0409000F" w:tentative="1">
+      <w:start w:val="1"/>
+      <w:numFmt w:val="decimal"/>
+      <w:lvlText w:val="%4."/>
+      <w:lvlJc w:val="left"/>
+      <w:pPr>
+        <w:ind w:left="3960" w:hanging="360"/>
+      </w:pPr>
+    </w:lvl>
+    <w:lvl w:ilvl="4" w:tplc="04090019" w:tentative="1">
+      <w:start w:val="1"/>
+      <w:numFmt w:val="lowerLetter"/>
+      <w:lvlText w:val="%5."/>
+      <w:lvlJc w:val="left"/>
+      <w:pPr>
+        <w:ind w:left="4680" w:hanging="360"/>
+      </w:pPr>
+    </w:lvl>
+    <w:lvl w:ilvl="5" w:tplc="0409001B" w:tentative="1">
+      <w:start w:val="1"/>
+      <w:numFmt w:val="lowerRoman"/>
+      <w:lvlText w:val="%6."/>
+      <w:lvlJc w:val="right"/>
+      <w:pPr>
+        <w:ind w:left="5400" w:hanging="180"/>
+      </w:pPr>
+    </w:lvl>
+    <w:lvl w:ilvl="6" w:tplc="0409000F" w:tentative="1">
+      <w:start w:val="1"/>
+      <w:numFmt w:val="decimal"/>
+      <w:lvlText w:val="%7."/>
+      <w:lvlJc w:val="left"/>
+      <w:pPr>
+        <w:ind w:left="6120" w:hanging="360"/>
+      </w:pPr>
+    </w:lvl>
+    <w:lvl w:ilvl="7" w:tplc="04090019" w:tentative="1">
+      <w:start w:val="1"/>
+      <w:numFmt w:val="lowerLetter"/>
+      <w:lvlText w:val="%8."/>
+      <w:lvlJc w:val="left"/>
+      <w:pPr>
+        <w:ind w:left="6840" w:hanging="360"/>
+      </w:pPr>
+    </w:lvl>
+    <w:lvl w:ilvl="8" w:tplc="0409001B" w:tentative="1">
+      <w:start w:val="1"/>
+      <w:numFmt w:val="lowerRoman"/>
+      <w:lvlText w:val="%9."/>
+      <w:lvlJc w:val="right"/>
+      <w:pPr>
+        <w:ind w:left="7560" w:hanging="180"/>
+      </w:pPr>
+    </w:lvl>
+  </w:abstractNum>
+  <w:abstractNum w:abstractNumId="20" w15:restartNumberingAfterBreak="0">
     <w:nsid w:val="6C636382"/>
     <w:multiLevelType w:val="multilevel"/>
     <w:tmpl w:val="5B0648FC"/>
@@ -5770,56 +6723,161 @@
       </w:rPr>
     </w:lvl>
   </w:abstractNum>
+  <w:abstractNum w:abstractNumId="21" w15:restartNumberingAfterBreak="0">
+    <w:nsid w:val="76BD0DD7"/>
+    <w:multiLevelType w:val="hybridMultilevel"/>
+    <w:tmpl w:val="EECA5A6C"/>
+    <w:lvl w:ilvl="0" w:tplc="27565E16">
+      <w:start w:val="1"/>
+      <w:numFmt w:val="upperRoman"/>
+      <w:suff w:val="space"/>
+      <w:lvlText w:val="%1."/>
+      <w:lvlJc w:val="right"/>
+      <w:pPr>
+        <w:ind w:left="4320" w:hanging="360"/>
+      </w:pPr>
+      <w:rPr>
+        <w:rFonts w:hint="default"/>
+      </w:rPr>
+    </w:lvl>
+    <w:lvl w:ilvl="1" w:tplc="04090019">
+      <w:start w:val="1"/>
+      <w:numFmt w:val="lowerLetter"/>
+      <w:lvlText w:val="%2."/>
+      <w:lvlJc w:val="left"/>
+      <w:pPr>
+        <w:ind w:left="5040" w:hanging="360"/>
+      </w:pPr>
+    </w:lvl>
+    <w:lvl w:ilvl="2" w:tplc="0409001B" w:tentative="1">
+      <w:start w:val="1"/>
+      <w:numFmt w:val="lowerRoman"/>
+      <w:lvlText w:val="%3."/>
+      <w:lvlJc w:val="right"/>
+      <w:pPr>
+        <w:ind w:left="5760" w:hanging="180"/>
+      </w:pPr>
+    </w:lvl>
+    <w:lvl w:ilvl="3" w:tplc="0409000F" w:tentative="1">
+      <w:start w:val="1"/>
+      <w:numFmt w:val="decimal"/>
+      <w:lvlText w:val="%4."/>
+      <w:lvlJc w:val="left"/>
+      <w:pPr>
+        <w:ind w:left="6480" w:hanging="360"/>
+      </w:pPr>
+    </w:lvl>
+    <w:lvl w:ilvl="4" w:tplc="04090019" w:tentative="1">
+      <w:start w:val="1"/>
+      <w:numFmt w:val="lowerLetter"/>
+      <w:lvlText w:val="%5."/>
+      <w:lvlJc w:val="left"/>
+      <w:pPr>
+        <w:ind w:left="7200" w:hanging="360"/>
+      </w:pPr>
+    </w:lvl>
+    <w:lvl w:ilvl="5" w:tplc="0409001B" w:tentative="1">
+      <w:start w:val="1"/>
+      <w:numFmt w:val="lowerRoman"/>
+      <w:lvlText w:val="%6."/>
+      <w:lvlJc w:val="right"/>
+      <w:pPr>
+        <w:ind w:left="7920" w:hanging="180"/>
+      </w:pPr>
+    </w:lvl>
+    <w:lvl w:ilvl="6" w:tplc="0409000F" w:tentative="1">
+      <w:start w:val="1"/>
+      <w:numFmt w:val="decimal"/>
+      <w:lvlText w:val="%7."/>
+      <w:lvlJc w:val="left"/>
+      <w:pPr>
+        <w:ind w:left="8640" w:hanging="360"/>
+      </w:pPr>
+    </w:lvl>
+    <w:lvl w:ilvl="7" w:tplc="04090019" w:tentative="1">
+      <w:start w:val="1"/>
+      <w:numFmt w:val="lowerLetter"/>
+      <w:lvlText w:val="%8."/>
+      <w:lvlJc w:val="left"/>
+      <w:pPr>
+        <w:ind w:left="9360" w:hanging="360"/>
+      </w:pPr>
+    </w:lvl>
+    <w:lvl w:ilvl="8" w:tplc="0409001B" w:tentative="1">
+      <w:start w:val="1"/>
+      <w:numFmt w:val="lowerRoman"/>
+      <w:lvlText w:val="%9."/>
+      <w:lvlJc w:val="right"/>
+      <w:pPr>
+        <w:ind w:left="10080" w:hanging="180"/>
+      </w:pPr>
+    </w:lvl>
+  </w:abstractNum>
   <w:num w:numId="1">
-    <w:abstractNumId w:val="3"/>
+    <w:abstractNumId w:val="4"/>
   </w:num>
   <w:num w:numId="2">
-    <w:abstractNumId w:val="11"/>
+    <w:abstractNumId w:val="14"/>
   </w:num>
   <w:num w:numId="3">
-    <w:abstractNumId w:val="8"/>
+    <w:abstractNumId w:val="10"/>
   </w:num>
   <w:num w:numId="4">
-    <w:abstractNumId w:val="10"/>
+    <w:abstractNumId w:val="13"/>
   </w:num>
   <w:num w:numId="5">
-    <w:abstractNumId w:val="12"/>
+    <w:abstractNumId w:val="15"/>
   </w:num>
   <w:num w:numId="6">
-    <w:abstractNumId w:val="6"/>
+    <w:abstractNumId w:val="7"/>
   </w:num>
   <w:num w:numId="7">
     <w:abstractNumId w:val="0"/>
   </w:num>
   <w:num w:numId="8">
-    <w:abstractNumId w:val="9"/>
+    <w:abstractNumId w:val="11"/>
   </w:num>
   <w:num w:numId="9">
-    <w:abstractNumId w:val="13"/>
+    <w:abstractNumId w:val="16"/>
   </w:num>
   <w:num w:numId="10">
-    <w:abstractNumId w:val="15"/>
+    <w:abstractNumId w:val="18"/>
   </w:num>
   <w:num w:numId="11">
-    <w:abstractNumId w:val="4"/>
+    <w:abstractNumId w:val="5"/>
   </w:num>
   <w:num w:numId="12">
     <w:abstractNumId w:val="2"/>
   </w:num>
   <w:num w:numId="13">
-    <w:abstractNumId w:val="7"/>
+    <w:abstractNumId w:val="9"/>
   </w:num>
   <w:num w:numId="14">
-    <w:abstractNumId w:val="5"/>
+    <w:abstractNumId w:val="6"/>
   </w:num>
   <w:num w:numId="15">
-    <w:abstractNumId w:val="14"/>
+    <w:abstractNumId w:val="17"/>
   </w:num>
   <w:num w:numId="16">
-    <w:abstractNumId w:val="16"/>
+    <w:abstractNumId w:val="20"/>
   </w:num>
   <w:num w:numId="17">
     <w:abstractNumId w:val="1"/>
+  </w:num>
+  <w:num w:numId="18">
+    <w:abstractNumId w:val="12"/>
+  </w:num>
+  <w:num w:numId="19">
+    <w:abstractNumId w:val="21"/>
+  </w:num>
+  <w:num w:numId="20">
+    <w:abstractNumId w:val="19"/>
+  </w:num>
+  <w:num w:numId="21">
+    <w:abstractNumId w:val="8"/>
+  </w:num>
+  <w:num w:numId="22">
+    <w:abstractNumId w:val="3"/>
   </w:num>
 </w:numbering>
 </file>
@@ -6226,6 +7284,7 @@
   <w:style w:type="character" w:default="1" w:styleId="DefaultParagraphFont">
     <w:name w:val="Default Paragraph Font"/>
     <w:uiPriority w:val="1"/>
+    <w:semiHidden/>
     <w:unhideWhenUsed/>
   </w:style>
   <w:style w:type="table" w:default="1" w:styleId="TableNormal">
@@ -6278,6 +7337,50 @@
         <w:insideV w:val="single" w:sz="4" w:space="0" w:color="auto"/>
       </w:tblBorders>
     </w:tblPr>
+  </w:style>
+  <w:style w:type="paragraph" w:styleId="Header">
+    <w:name w:val="header"/>
+    <w:basedOn w:val="Normal"/>
+    <w:link w:val="HeaderChar"/>
+    <w:uiPriority w:val="99"/>
+    <w:unhideWhenUsed/>
+    <w:rsid w:val="00657C48"/>
+    <w:pPr>
+      <w:tabs>
+        <w:tab w:val="center" w:pos="4680"/>
+        <w:tab w:val="right" w:pos="9360"/>
+      </w:tabs>
+      <w:spacing w:after="0" w:line="240" w:lineRule="auto"/>
+    </w:pPr>
+  </w:style>
+  <w:style w:type="character" w:customStyle="1" w:styleId="HeaderChar">
+    <w:name w:val="Header Char"/>
+    <w:basedOn w:val="DefaultParagraphFont"/>
+    <w:link w:val="Header"/>
+    <w:uiPriority w:val="99"/>
+    <w:rsid w:val="00657C48"/>
+  </w:style>
+  <w:style w:type="paragraph" w:styleId="Footer">
+    <w:name w:val="footer"/>
+    <w:basedOn w:val="Normal"/>
+    <w:link w:val="FooterChar"/>
+    <w:uiPriority w:val="99"/>
+    <w:unhideWhenUsed/>
+    <w:rsid w:val="00657C48"/>
+    <w:pPr>
+      <w:tabs>
+        <w:tab w:val="center" w:pos="4680"/>
+        <w:tab w:val="right" w:pos="9360"/>
+      </w:tabs>
+      <w:spacing w:after="0" w:line="240" w:lineRule="auto"/>
+    </w:pPr>
+  </w:style>
+  <w:style w:type="character" w:customStyle="1" w:styleId="FooterChar">
+    <w:name w:val="Footer Char"/>
+    <w:basedOn w:val="DefaultParagraphFont"/>
+    <w:link w:val="Footer"/>
+    <w:uiPriority w:val="99"/>
+    <w:rsid w:val="00657C48"/>
   </w:style>
 </w:styles>
 </file>

</xml_diff>

<commit_message>
Changed headers to appropriate heading levels to have automatic table of contents that will show and update correct page numbers.
</commit_message>
<xml_diff>
--- a/Assignments/Sprints/Sprint 2/LLUO900 SDS.docx
+++ b/Assignments/Sprints/Sprint 2/LLUO900 SDS.docx
@@ -270,544 +270,1947 @@
         </w:rPr>
       </w:pPr>
     </w:p>
-    <w:p>
-      <w:pPr>
-        <w:rPr>
-          <w:rFonts w:ascii="Times New Roman" w:hAnsi="Times New Roman" w:cs="Times New Roman"/>
+    <w:sdt>
+      <w:sdtPr>
+        <w:id w:val="309290290"/>
+        <w:docPartObj>
+          <w:docPartGallery w:val="Table of Contents"/>
+          <w:docPartUnique/>
+        </w:docPartObj>
+      </w:sdtPr>
+      <w:sdtEndPr>
+        <w:rPr>
+          <w:rFonts w:asciiTheme="minorHAnsi" w:eastAsiaTheme="minorHAnsi" w:hAnsiTheme="minorHAnsi" w:cstheme="minorBidi"/>
           <w:b/>
           <w:bCs/>
-          <w:sz w:val="32"/>
-          <w:szCs w:val="32"/>
-        </w:rPr>
-      </w:pPr>
-      <w:r>
-        <w:rPr>
-          <w:rFonts w:ascii="Times New Roman" w:hAnsi="Times New Roman" w:cs="Times New Roman"/>
-          <w:b/>
-          <w:bCs/>
-          <w:sz w:val="32"/>
-          <w:szCs w:val="32"/>
-        </w:rPr>
-        <w:lastRenderedPageBreak/>
-        <w:t>Table of Contents</w:t>
-      </w:r>
+          <w:noProof/>
+          <w:color w:val="auto"/>
+          <w:sz w:val="22"/>
+          <w:szCs w:val="22"/>
+        </w:rPr>
+      </w:sdtEndPr>
+      <w:sdtContent>
+        <w:p>
+          <w:pPr>
+            <w:pStyle w:val="TOCHeading"/>
+            <w:rPr>
+              <w:rFonts w:ascii="Times New Roman" w:hAnsi="Times New Roman" w:cs="Times New Roman"/>
+              <w:b/>
+              <w:bCs/>
+              <w:color w:val="auto"/>
+            </w:rPr>
+          </w:pPr>
+          <w:r>
+            <w:rPr>
+              <w:rFonts w:ascii="Times New Roman" w:hAnsi="Times New Roman" w:cs="Times New Roman"/>
+              <w:b/>
+              <w:bCs/>
+              <w:color w:val="auto"/>
+            </w:rPr>
+            <w:t>Table of Contents</w:t>
+          </w:r>
+        </w:p>
+        <w:p>
+          <w:pPr>
+            <w:pStyle w:val="TOC1"/>
+            <w:rPr>
+              <w:rFonts w:eastAsiaTheme="minorEastAsia"/>
+            </w:rPr>
+          </w:pPr>
+          <w:r>
+            <w:fldChar w:fldCharType="begin"/>
+          </w:r>
+          <w:r>
+            <w:instrText xml:space="preserve"> TOC \o "1-3" \h \z \u </w:instrText>
+          </w:r>
+          <w:r>
+            <w:fldChar w:fldCharType="separate"/>
+          </w:r>
+          <w:hyperlink w:anchor="_Toc53868793" w:history="1">
+            <w:r>
+              <w:rPr>
+                <w:rStyle w:val="Hyperlink"/>
+              </w:rPr>
+              <w:t>1 Data Design</w:t>
+            </w:r>
+            <w:r>
+              <w:rPr>
+                <w:webHidden/>
+              </w:rPr>
+              <w:tab/>
+            </w:r>
+            <w:r>
+              <w:rPr>
+                <w:webHidden/>
+              </w:rPr>
+              <w:fldChar w:fldCharType="begin"/>
+            </w:r>
+            <w:r>
+              <w:rPr>
+                <w:webHidden/>
+              </w:rPr>
+              <w:instrText xml:space="preserve"> PAGEREF _Toc53868793 \h </w:instrText>
+            </w:r>
+            <w:r>
+              <w:rPr>
+                <w:webHidden/>
+              </w:rPr>
+            </w:r>
+            <w:r>
+              <w:rPr>
+                <w:webHidden/>
+              </w:rPr>
+              <w:fldChar w:fldCharType="separate"/>
+            </w:r>
+            <w:r>
+              <w:rPr>
+                <w:webHidden/>
+              </w:rPr>
+              <w:t>3</w:t>
+            </w:r>
+            <w:r>
+              <w:rPr>
+                <w:webHidden/>
+              </w:rPr>
+              <w:fldChar w:fldCharType="end"/>
+            </w:r>
+          </w:hyperlink>
+        </w:p>
+        <w:p>
+          <w:pPr>
+            <w:pStyle w:val="TOC2"/>
+            <w:tabs>
+              <w:tab w:val="right" w:leader="dot" w:pos="9350"/>
+            </w:tabs>
+            <w:rPr>
+              <w:rFonts w:ascii="Times New Roman" w:eastAsiaTheme="minorEastAsia" w:hAnsi="Times New Roman" w:cs="Times New Roman"/>
+              <w:noProof/>
+              <w:sz w:val="28"/>
+              <w:szCs w:val="28"/>
+            </w:rPr>
+          </w:pPr>
+          <w:hyperlink w:anchor="_Toc53868794" w:history="1">
+            <w:r>
+              <w:rPr>
+                <w:rStyle w:val="Hyperlink"/>
+                <w:rFonts w:ascii="Times New Roman" w:hAnsi="Times New Roman" w:cs="Times New Roman"/>
+                <w:noProof/>
+                <w:sz w:val="28"/>
+                <w:szCs w:val="28"/>
+              </w:rPr>
+              <w:t>1.1 Database ERD</w:t>
+            </w:r>
+            <w:r>
+              <w:rPr>
+                <w:rFonts w:ascii="Times New Roman" w:hAnsi="Times New Roman" w:cs="Times New Roman"/>
+                <w:noProof/>
+                <w:webHidden/>
+                <w:sz w:val="28"/>
+                <w:szCs w:val="28"/>
+              </w:rPr>
+              <w:tab/>
+            </w:r>
+            <w:r>
+              <w:rPr>
+                <w:rFonts w:ascii="Times New Roman" w:hAnsi="Times New Roman" w:cs="Times New Roman"/>
+                <w:noProof/>
+                <w:webHidden/>
+                <w:sz w:val="28"/>
+                <w:szCs w:val="28"/>
+              </w:rPr>
+              <w:fldChar w:fldCharType="begin"/>
+            </w:r>
+            <w:r>
+              <w:rPr>
+                <w:rFonts w:ascii="Times New Roman" w:hAnsi="Times New Roman" w:cs="Times New Roman"/>
+                <w:noProof/>
+                <w:webHidden/>
+                <w:sz w:val="28"/>
+                <w:szCs w:val="28"/>
+              </w:rPr>
+              <w:instrText xml:space="preserve"> PAGEREF _Toc53868794 \h </w:instrText>
+            </w:r>
+            <w:r>
+              <w:rPr>
+                <w:rFonts w:ascii="Times New Roman" w:hAnsi="Times New Roman" w:cs="Times New Roman"/>
+                <w:noProof/>
+                <w:webHidden/>
+                <w:sz w:val="28"/>
+                <w:szCs w:val="28"/>
+              </w:rPr>
+            </w:r>
+            <w:r>
+              <w:rPr>
+                <w:rFonts w:ascii="Times New Roman" w:hAnsi="Times New Roman" w:cs="Times New Roman"/>
+                <w:noProof/>
+                <w:webHidden/>
+                <w:sz w:val="28"/>
+                <w:szCs w:val="28"/>
+              </w:rPr>
+              <w:fldChar w:fldCharType="separate"/>
+            </w:r>
+            <w:r>
+              <w:rPr>
+                <w:rFonts w:ascii="Times New Roman" w:hAnsi="Times New Roman" w:cs="Times New Roman"/>
+                <w:noProof/>
+                <w:webHidden/>
+                <w:sz w:val="28"/>
+                <w:szCs w:val="28"/>
+              </w:rPr>
+              <w:t>3</w:t>
+            </w:r>
+            <w:r>
+              <w:rPr>
+                <w:rFonts w:ascii="Times New Roman" w:hAnsi="Times New Roman" w:cs="Times New Roman"/>
+                <w:noProof/>
+                <w:webHidden/>
+                <w:sz w:val="28"/>
+                <w:szCs w:val="28"/>
+              </w:rPr>
+              <w:fldChar w:fldCharType="end"/>
+            </w:r>
+          </w:hyperlink>
+        </w:p>
+        <w:p>
+          <w:pPr>
+            <w:pStyle w:val="TOC1"/>
+            <w:rPr>
+              <w:rFonts w:eastAsiaTheme="minorEastAsia"/>
+            </w:rPr>
+          </w:pPr>
+          <w:hyperlink w:anchor="_Toc53868795" w:history="1">
+            <w:r>
+              <w:rPr>
+                <w:rStyle w:val="Hyperlink"/>
+              </w:rPr>
+              <w:t>2 System Feature to ERD Explanation.</w:t>
+            </w:r>
+            <w:r>
+              <w:rPr>
+                <w:webHidden/>
+              </w:rPr>
+              <w:tab/>
+            </w:r>
+            <w:r>
+              <w:rPr>
+                <w:webHidden/>
+              </w:rPr>
+              <w:fldChar w:fldCharType="begin"/>
+            </w:r>
+            <w:r>
+              <w:rPr>
+                <w:webHidden/>
+              </w:rPr>
+              <w:instrText xml:space="preserve"> PAGEREF _Toc53868795 \h </w:instrText>
+            </w:r>
+            <w:r>
+              <w:rPr>
+                <w:webHidden/>
+              </w:rPr>
+            </w:r>
+            <w:r>
+              <w:rPr>
+                <w:webHidden/>
+              </w:rPr>
+              <w:fldChar w:fldCharType="separate"/>
+            </w:r>
+            <w:r>
+              <w:rPr>
+                <w:webHidden/>
+              </w:rPr>
+              <w:t>4</w:t>
+            </w:r>
+            <w:r>
+              <w:rPr>
+                <w:webHidden/>
+              </w:rPr>
+              <w:fldChar w:fldCharType="end"/>
+            </w:r>
+          </w:hyperlink>
+        </w:p>
+        <w:p>
+          <w:pPr>
+            <w:pStyle w:val="TOC2"/>
+            <w:tabs>
+              <w:tab w:val="right" w:leader="dot" w:pos="9350"/>
+            </w:tabs>
+            <w:rPr>
+              <w:rFonts w:ascii="Times New Roman" w:eastAsiaTheme="minorEastAsia" w:hAnsi="Times New Roman" w:cs="Times New Roman"/>
+              <w:noProof/>
+              <w:sz w:val="28"/>
+              <w:szCs w:val="28"/>
+            </w:rPr>
+          </w:pPr>
+          <w:hyperlink w:anchor="_Toc53868796" w:history="1">
+            <w:r>
+              <w:rPr>
+                <w:rStyle w:val="Hyperlink"/>
+                <w:rFonts w:ascii="Times New Roman" w:hAnsi="Times New Roman" w:cs="Times New Roman"/>
+                <w:noProof/>
+                <w:sz w:val="28"/>
+                <w:szCs w:val="28"/>
+              </w:rPr>
+              <w:t>2.1 Flash Card Game (SRS System Feature 4.1)</w:t>
+            </w:r>
+            <w:r>
+              <w:rPr>
+                <w:rFonts w:ascii="Times New Roman" w:hAnsi="Times New Roman" w:cs="Times New Roman"/>
+                <w:noProof/>
+                <w:webHidden/>
+                <w:sz w:val="28"/>
+                <w:szCs w:val="28"/>
+              </w:rPr>
+              <w:tab/>
+            </w:r>
+            <w:r>
+              <w:rPr>
+                <w:rFonts w:ascii="Times New Roman" w:hAnsi="Times New Roman" w:cs="Times New Roman"/>
+                <w:noProof/>
+                <w:webHidden/>
+                <w:sz w:val="28"/>
+                <w:szCs w:val="28"/>
+              </w:rPr>
+              <w:fldChar w:fldCharType="begin"/>
+            </w:r>
+            <w:r>
+              <w:rPr>
+                <w:rFonts w:ascii="Times New Roman" w:hAnsi="Times New Roman" w:cs="Times New Roman"/>
+                <w:noProof/>
+                <w:webHidden/>
+                <w:sz w:val="28"/>
+                <w:szCs w:val="28"/>
+              </w:rPr>
+              <w:instrText xml:space="preserve"> PAGEREF _Toc53868796 \h </w:instrText>
+            </w:r>
+            <w:r>
+              <w:rPr>
+                <w:rFonts w:ascii="Times New Roman" w:hAnsi="Times New Roman" w:cs="Times New Roman"/>
+                <w:noProof/>
+                <w:webHidden/>
+                <w:sz w:val="28"/>
+                <w:szCs w:val="28"/>
+              </w:rPr>
+            </w:r>
+            <w:r>
+              <w:rPr>
+                <w:rFonts w:ascii="Times New Roman" w:hAnsi="Times New Roman" w:cs="Times New Roman"/>
+                <w:noProof/>
+                <w:webHidden/>
+                <w:sz w:val="28"/>
+                <w:szCs w:val="28"/>
+              </w:rPr>
+              <w:fldChar w:fldCharType="separate"/>
+            </w:r>
+            <w:r>
+              <w:rPr>
+                <w:rFonts w:ascii="Times New Roman" w:hAnsi="Times New Roman" w:cs="Times New Roman"/>
+                <w:noProof/>
+                <w:webHidden/>
+                <w:sz w:val="28"/>
+                <w:szCs w:val="28"/>
+              </w:rPr>
+              <w:t>4</w:t>
+            </w:r>
+            <w:r>
+              <w:rPr>
+                <w:rFonts w:ascii="Times New Roman" w:hAnsi="Times New Roman" w:cs="Times New Roman"/>
+                <w:noProof/>
+                <w:webHidden/>
+                <w:sz w:val="28"/>
+                <w:szCs w:val="28"/>
+              </w:rPr>
+              <w:fldChar w:fldCharType="end"/>
+            </w:r>
+          </w:hyperlink>
+        </w:p>
+        <w:p>
+          <w:pPr>
+            <w:pStyle w:val="TOC2"/>
+            <w:tabs>
+              <w:tab w:val="right" w:leader="dot" w:pos="9350"/>
+            </w:tabs>
+            <w:rPr>
+              <w:rFonts w:ascii="Times New Roman" w:eastAsiaTheme="minorEastAsia" w:hAnsi="Times New Roman" w:cs="Times New Roman"/>
+              <w:noProof/>
+              <w:sz w:val="28"/>
+              <w:szCs w:val="28"/>
+            </w:rPr>
+          </w:pPr>
+          <w:hyperlink w:anchor="_Toc53868797" w:history="1">
+            <w:r>
+              <w:rPr>
+                <w:rStyle w:val="Hyperlink"/>
+                <w:rFonts w:ascii="Times New Roman" w:hAnsi="Times New Roman" w:cs="Times New Roman"/>
+                <w:noProof/>
+                <w:sz w:val="28"/>
+                <w:szCs w:val="28"/>
+              </w:rPr>
+              <w:t>2.2 Cultural Information (SRS System Feature 4.2)</w:t>
+            </w:r>
+            <w:r>
+              <w:rPr>
+                <w:rFonts w:ascii="Times New Roman" w:hAnsi="Times New Roman" w:cs="Times New Roman"/>
+                <w:noProof/>
+                <w:webHidden/>
+                <w:sz w:val="28"/>
+                <w:szCs w:val="28"/>
+              </w:rPr>
+              <w:tab/>
+            </w:r>
+            <w:r>
+              <w:rPr>
+                <w:rFonts w:ascii="Times New Roman" w:hAnsi="Times New Roman" w:cs="Times New Roman"/>
+                <w:noProof/>
+                <w:webHidden/>
+                <w:sz w:val="28"/>
+                <w:szCs w:val="28"/>
+              </w:rPr>
+              <w:fldChar w:fldCharType="begin"/>
+            </w:r>
+            <w:r>
+              <w:rPr>
+                <w:rFonts w:ascii="Times New Roman" w:hAnsi="Times New Roman" w:cs="Times New Roman"/>
+                <w:noProof/>
+                <w:webHidden/>
+                <w:sz w:val="28"/>
+                <w:szCs w:val="28"/>
+              </w:rPr>
+              <w:instrText xml:space="preserve"> PAGEREF _Toc53868797 \h </w:instrText>
+            </w:r>
+            <w:r>
+              <w:rPr>
+                <w:rFonts w:ascii="Times New Roman" w:hAnsi="Times New Roman" w:cs="Times New Roman"/>
+                <w:noProof/>
+                <w:webHidden/>
+                <w:sz w:val="28"/>
+                <w:szCs w:val="28"/>
+              </w:rPr>
+            </w:r>
+            <w:r>
+              <w:rPr>
+                <w:rFonts w:ascii="Times New Roman" w:hAnsi="Times New Roman" w:cs="Times New Roman"/>
+                <w:noProof/>
+                <w:webHidden/>
+                <w:sz w:val="28"/>
+                <w:szCs w:val="28"/>
+              </w:rPr>
+              <w:fldChar w:fldCharType="separate"/>
+            </w:r>
+            <w:r>
+              <w:rPr>
+                <w:rFonts w:ascii="Times New Roman" w:hAnsi="Times New Roman" w:cs="Times New Roman"/>
+                <w:noProof/>
+                <w:webHidden/>
+                <w:sz w:val="28"/>
+                <w:szCs w:val="28"/>
+              </w:rPr>
+              <w:t>4</w:t>
+            </w:r>
+            <w:r>
+              <w:rPr>
+                <w:rFonts w:ascii="Times New Roman" w:hAnsi="Times New Roman" w:cs="Times New Roman"/>
+                <w:noProof/>
+                <w:webHidden/>
+                <w:sz w:val="28"/>
+                <w:szCs w:val="28"/>
+              </w:rPr>
+              <w:fldChar w:fldCharType="end"/>
+            </w:r>
+          </w:hyperlink>
+        </w:p>
+        <w:p>
+          <w:pPr>
+            <w:pStyle w:val="TOC2"/>
+            <w:tabs>
+              <w:tab w:val="right" w:leader="dot" w:pos="9350"/>
+            </w:tabs>
+            <w:rPr>
+              <w:rFonts w:ascii="Times New Roman" w:eastAsiaTheme="minorEastAsia" w:hAnsi="Times New Roman" w:cs="Times New Roman"/>
+              <w:noProof/>
+              <w:sz w:val="28"/>
+              <w:szCs w:val="28"/>
+            </w:rPr>
+          </w:pPr>
+          <w:hyperlink w:anchor="_Toc53868798" w:history="1">
+            <w:r>
+              <w:rPr>
+                <w:rStyle w:val="Hyperlink"/>
+                <w:rFonts w:ascii="Times New Roman" w:hAnsi="Times New Roman" w:cs="Times New Roman"/>
+                <w:noProof/>
+                <w:sz w:val="28"/>
+                <w:szCs w:val="28"/>
+              </w:rPr>
+              <w:t>2.3 Messaging Users (SRS System Feature 4.3)</w:t>
+            </w:r>
+            <w:r>
+              <w:rPr>
+                <w:rFonts w:ascii="Times New Roman" w:hAnsi="Times New Roman" w:cs="Times New Roman"/>
+                <w:noProof/>
+                <w:webHidden/>
+                <w:sz w:val="28"/>
+                <w:szCs w:val="28"/>
+              </w:rPr>
+              <w:tab/>
+            </w:r>
+            <w:r>
+              <w:rPr>
+                <w:rFonts w:ascii="Times New Roman" w:hAnsi="Times New Roman" w:cs="Times New Roman"/>
+                <w:noProof/>
+                <w:webHidden/>
+                <w:sz w:val="28"/>
+                <w:szCs w:val="28"/>
+              </w:rPr>
+              <w:fldChar w:fldCharType="begin"/>
+            </w:r>
+            <w:r>
+              <w:rPr>
+                <w:rFonts w:ascii="Times New Roman" w:hAnsi="Times New Roman" w:cs="Times New Roman"/>
+                <w:noProof/>
+                <w:webHidden/>
+                <w:sz w:val="28"/>
+                <w:szCs w:val="28"/>
+              </w:rPr>
+              <w:instrText xml:space="preserve"> PAGEREF _Toc53868798 \h </w:instrText>
+            </w:r>
+            <w:r>
+              <w:rPr>
+                <w:rFonts w:ascii="Times New Roman" w:hAnsi="Times New Roman" w:cs="Times New Roman"/>
+                <w:noProof/>
+                <w:webHidden/>
+                <w:sz w:val="28"/>
+                <w:szCs w:val="28"/>
+              </w:rPr>
+            </w:r>
+            <w:r>
+              <w:rPr>
+                <w:rFonts w:ascii="Times New Roman" w:hAnsi="Times New Roman" w:cs="Times New Roman"/>
+                <w:noProof/>
+                <w:webHidden/>
+                <w:sz w:val="28"/>
+                <w:szCs w:val="28"/>
+              </w:rPr>
+              <w:fldChar w:fldCharType="separate"/>
+            </w:r>
+            <w:r>
+              <w:rPr>
+                <w:rFonts w:ascii="Times New Roman" w:hAnsi="Times New Roman" w:cs="Times New Roman"/>
+                <w:noProof/>
+                <w:webHidden/>
+                <w:sz w:val="28"/>
+                <w:szCs w:val="28"/>
+              </w:rPr>
+              <w:t>4</w:t>
+            </w:r>
+            <w:r>
+              <w:rPr>
+                <w:rFonts w:ascii="Times New Roman" w:hAnsi="Times New Roman" w:cs="Times New Roman"/>
+                <w:noProof/>
+                <w:webHidden/>
+                <w:sz w:val="28"/>
+                <w:szCs w:val="28"/>
+              </w:rPr>
+              <w:fldChar w:fldCharType="end"/>
+            </w:r>
+          </w:hyperlink>
+        </w:p>
+        <w:p>
+          <w:pPr>
+            <w:pStyle w:val="TOC1"/>
+            <w:rPr>
+              <w:rFonts w:eastAsiaTheme="minorEastAsia"/>
+            </w:rPr>
+          </w:pPr>
+          <w:hyperlink w:anchor="_Toc53868799" w:history="1">
+            <w:r>
+              <w:rPr>
+                <w:rStyle w:val="Hyperlink"/>
+              </w:rPr>
+              <w:t>3 User Interface Design</w:t>
+            </w:r>
+            <w:r>
+              <w:rPr>
+                <w:webHidden/>
+              </w:rPr>
+              <w:tab/>
+            </w:r>
+            <w:r>
+              <w:rPr>
+                <w:webHidden/>
+              </w:rPr>
+              <w:fldChar w:fldCharType="begin"/>
+            </w:r>
+            <w:r>
+              <w:rPr>
+                <w:webHidden/>
+              </w:rPr>
+              <w:instrText xml:space="preserve"> PAGEREF _Toc53868799 \h </w:instrText>
+            </w:r>
+            <w:r>
+              <w:rPr>
+                <w:webHidden/>
+              </w:rPr>
+            </w:r>
+            <w:r>
+              <w:rPr>
+                <w:webHidden/>
+              </w:rPr>
+              <w:fldChar w:fldCharType="separate"/>
+            </w:r>
+            <w:r>
+              <w:rPr>
+                <w:webHidden/>
+              </w:rPr>
+              <w:t>5</w:t>
+            </w:r>
+            <w:r>
+              <w:rPr>
+                <w:webHidden/>
+              </w:rPr>
+              <w:fldChar w:fldCharType="end"/>
+            </w:r>
+          </w:hyperlink>
+        </w:p>
+        <w:p>
+          <w:pPr>
+            <w:pStyle w:val="TOC2"/>
+            <w:tabs>
+              <w:tab w:val="right" w:leader="dot" w:pos="9350"/>
+            </w:tabs>
+            <w:rPr>
+              <w:rFonts w:ascii="Times New Roman" w:eastAsiaTheme="minorEastAsia" w:hAnsi="Times New Roman" w:cs="Times New Roman"/>
+              <w:noProof/>
+              <w:sz w:val="28"/>
+              <w:szCs w:val="28"/>
+            </w:rPr>
+          </w:pPr>
+          <w:hyperlink w:anchor="_Toc53868800" w:history="1">
+            <w:r>
+              <w:rPr>
+                <w:rStyle w:val="Hyperlink"/>
+                <w:rFonts w:ascii="Times New Roman" w:hAnsi="Times New Roman" w:cs="Times New Roman"/>
+                <w:noProof/>
+                <w:sz w:val="28"/>
+                <w:szCs w:val="28"/>
+              </w:rPr>
+              <w:t>3.1 Site Map</w:t>
+            </w:r>
+            <w:r>
+              <w:rPr>
+                <w:rFonts w:ascii="Times New Roman" w:hAnsi="Times New Roman" w:cs="Times New Roman"/>
+                <w:noProof/>
+                <w:webHidden/>
+                <w:sz w:val="28"/>
+                <w:szCs w:val="28"/>
+              </w:rPr>
+              <w:tab/>
+            </w:r>
+            <w:r>
+              <w:rPr>
+                <w:rFonts w:ascii="Times New Roman" w:hAnsi="Times New Roman" w:cs="Times New Roman"/>
+                <w:noProof/>
+                <w:webHidden/>
+                <w:sz w:val="28"/>
+                <w:szCs w:val="28"/>
+              </w:rPr>
+              <w:fldChar w:fldCharType="begin"/>
+            </w:r>
+            <w:r>
+              <w:rPr>
+                <w:rFonts w:ascii="Times New Roman" w:hAnsi="Times New Roman" w:cs="Times New Roman"/>
+                <w:noProof/>
+                <w:webHidden/>
+                <w:sz w:val="28"/>
+                <w:szCs w:val="28"/>
+              </w:rPr>
+              <w:instrText xml:space="preserve"> PAGEREF _Toc53868800 \h </w:instrText>
+            </w:r>
+            <w:r>
+              <w:rPr>
+                <w:rFonts w:ascii="Times New Roman" w:hAnsi="Times New Roman" w:cs="Times New Roman"/>
+                <w:noProof/>
+                <w:webHidden/>
+                <w:sz w:val="28"/>
+                <w:szCs w:val="28"/>
+              </w:rPr>
+            </w:r>
+            <w:r>
+              <w:rPr>
+                <w:rFonts w:ascii="Times New Roman" w:hAnsi="Times New Roman" w:cs="Times New Roman"/>
+                <w:noProof/>
+                <w:webHidden/>
+                <w:sz w:val="28"/>
+                <w:szCs w:val="28"/>
+              </w:rPr>
+              <w:fldChar w:fldCharType="separate"/>
+            </w:r>
+            <w:r>
+              <w:rPr>
+                <w:rFonts w:ascii="Times New Roman" w:hAnsi="Times New Roman" w:cs="Times New Roman"/>
+                <w:noProof/>
+                <w:webHidden/>
+                <w:sz w:val="28"/>
+                <w:szCs w:val="28"/>
+              </w:rPr>
+              <w:t>5</w:t>
+            </w:r>
+            <w:r>
+              <w:rPr>
+                <w:rFonts w:ascii="Times New Roman" w:hAnsi="Times New Roman" w:cs="Times New Roman"/>
+                <w:noProof/>
+                <w:webHidden/>
+                <w:sz w:val="28"/>
+                <w:szCs w:val="28"/>
+              </w:rPr>
+              <w:fldChar w:fldCharType="end"/>
+            </w:r>
+          </w:hyperlink>
+        </w:p>
+        <w:p>
+          <w:pPr>
+            <w:pStyle w:val="TOC2"/>
+            <w:tabs>
+              <w:tab w:val="right" w:leader="dot" w:pos="9350"/>
+            </w:tabs>
+            <w:rPr>
+              <w:rFonts w:ascii="Times New Roman" w:eastAsiaTheme="minorEastAsia" w:hAnsi="Times New Roman" w:cs="Times New Roman"/>
+              <w:noProof/>
+              <w:sz w:val="28"/>
+              <w:szCs w:val="28"/>
+            </w:rPr>
+          </w:pPr>
+          <w:hyperlink w:anchor="_Toc53868801" w:history="1">
+            <w:r>
+              <w:rPr>
+                <w:rStyle w:val="Hyperlink"/>
+                <w:rFonts w:ascii="Times New Roman" w:hAnsi="Times New Roman" w:cs="Times New Roman"/>
+                <w:noProof/>
+                <w:sz w:val="28"/>
+                <w:szCs w:val="28"/>
+              </w:rPr>
+              <w:t>3.2 Application Interface</w:t>
+            </w:r>
+            <w:r>
+              <w:rPr>
+                <w:rFonts w:ascii="Times New Roman" w:hAnsi="Times New Roman" w:cs="Times New Roman"/>
+                <w:noProof/>
+                <w:webHidden/>
+                <w:sz w:val="28"/>
+                <w:szCs w:val="28"/>
+              </w:rPr>
+              <w:tab/>
+            </w:r>
+            <w:r>
+              <w:rPr>
+                <w:rFonts w:ascii="Times New Roman" w:hAnsi="Times New Roman" w:cs="Times New Roman"/>
+                <w:noProof/>
+                <w:webHidden/>
+                <w:sz w:val="28"/>
+                <w:szCs w:val="28"/>
+              </w:rPr>
+              <w:fldChar w:fldCharType="begin"/>
+            </w:r>
+            <w:r>
+              <w:rPr>
+                <w:rFonts w:ascii="Times New Roman" w:hAnsi="Times New Roman" w:cs="Times New Roman"/>
+                <w:noProof/>
+                <w:webHidden/>
+                <w:sz w:val="28"/>
+                <w:szCs w:val="28"/>
+              </w:rPr>
+              <w:instrText xml:space="preserve"> PAGEREF _Toc53868801 \h </w:instrText>
+            </w:r>
+            <w:r>
+              <w:rPr>
+                <w:rFonts w:ascii="Times New Roman" w:hAnsi="Times New Roman" w:cs="Times New Roman"/>
+                <w:noProof/>
+                <w:webHidden/>
+                <w:sz w:val="28"/>
+                <w:szCs w:val="28"/>
+              </w:rPr>
+            </w:r>
+            <w:r>
+              <w:rPr>
+                <w:rFonts w:ascii="Times New Roman" w:hAnsi="Times New Roman" w:cs="Times New Roman"/>
+                <w:noProof/>
+                <w:webHidden/>
+                <w:sz w:val="28"/>
+                <w:szCs w:val="28"/>
+              </w:rPr>
+              <w:fldChar w:fldCharType="separate"/>
+            </w:r>
+            <w:r>
+              <w:rPr>
+                <w:rFonts w:ascii="Times New Roman" w:hAnsi="Times New Roman" w:cs="Times New Roman"/>
+                <w:noProof/>
+                <w:webHidden/>
+                <w:sz w:val="28"/>
+                <w:szCs w:val="28"/>
+              </w:rPr>
+              <w:t>6</w:t>
+            </w:r>
+            <w:r>
+              <w:rPr>
+                <w:rFonts w:ascii="Times New Roman" w:hAnsi="Times New Roman" w:cs="Times New Roman"/>
+                <w:noProof/>
+                <w:webHidden/>
+                <w:sz w:val="28"/>
+                <w:szCs w:val="28"/>
+              </w:rPr>
+              <w:fldChar w:fldCharType="end"/>
+            </w:r>
+          </w:hyperlink>
+        </w:p>
+        <w:p>
+          <w:pPr>
+            <w:pStyle w:val="TOC3"/>
+            <w:tabs>
+              <w:tab w:val="right" w:leader="dot" w:pos="9350"/>
+            </w:tabs>
+            <w:rPr>
+              <w:rFonts w:ascii="Times New Roman" w:eastAsiaTheme="minorEastAsia" w:hAnsi="Times New Roman" w:cs="Times New Roman"/>
+              <w:noProof/>
+              <w:sz w:val="28"/>
+              <w:szCs w:val="28"/>
+            </w:rPr>
+          </w:pPr>
+          <w:hyperlink w:anchor="_Toc53868802" w:history="1">
+            <w:r>
+              <w:rPr>
+                <w:rStyle w:val="Hyperlink"/>
+                <w:rFonts w:ascii="Times New Roman" w:hAnsi="Times New Roman" w:cs="Times New Roman"/>
+                <w:noProof/>
+                <w:sz w:val="28"/>
+                <w:szCs w:val="28"/>
+              </w:rPr>
+              <w:t>3.2.1 Login Page</w:t>
+            </w:r>
+            <w:r>
+              <w:rPr>
+                <w:rFonts w:ascii="Times New Roman" w:hAnsi="Times New Roman" w:cs="Times New Roman"/>
+                <w:noProof/>
+                <w:webHidden/>
+                <w:sz w:val="28"/>
+                <w:szCs w:val="28"/>
+              </w:rPr>
+              <w:tab/>
+            </w:r>
+            <w:r>
+              <w:rPr>
+                <w:rFonts w:ascii="Times New Roman" w:hAnsi="Times New Roman" w:cs="Times New Roman"/>
+                <w:noProof/>
+                <w:webHidden/>
+                <w:sz w:val="28"/>
+                <w:szCs w:val="28"/>
+              </w:rPr>
+              <w:fldChar w:fldCharType="begin"/>
+            </w:r>
+            <w:r>
+              <w:rPr>
+                <w:rFonts w:ascii="Times New Roman" w:hAnsi="Times New Roman" w:cs="Times New Roman"/>
+                <w:noProof/>
+                <w:webHidden/>
+                <w:sz w:val="28"/>
+                <w:szCs w:val="28"/>
+              </w:rPr>
+              <w:instrText xml:space="preserve"> PAGEREF _Toc53868802 \h </w:instrText>
+            </w:r>
+            <w:r>
+              <w:rPr>
+                <w:rFonts w:ascii="Times New Roman" w:hAnsi="Times New Roman" w:cs="Times New Roman"/>
+                <w:noProof/>
+                <w:webHidden/>
+                <w:sz w:val="28"/>
+                <w:szCs w:val="28"/>
+              </w:rPr>
+            </w:r>
+            <w:r>
+              <w:rPr>
+                <w:rFonts w:ascii="Times New Roman" w:hAnsi="Times New Roman" w:cs="Times New Roman"/>
+                <w:noProof/>
+                <w:webHidden/>
+                <w:sz w:val="28"/>
+                <w:szCs w:val="28"/>
+              </w:rPr>
+              <w:fldChar w:fldCharType="separate"/>
+            </w:r>
+            <w:r>
+              <w:rPr>
+                <w:rFonts w:ascii="Times New Roman" w:hAnsi="Times New Roman" w:cs="Times New Roman"/>
+                <w:noProof/>
+                <w:webHidden/>
+                <w:sz w:val="28"/>
+                <w:szCs w:val="28"/>
+              </w:rPr>
+              <w:t>6</w:t>
+            </w:r>
+            <w:r>
+              <w:rPr>
+                <w:rFonts w:ascii="Times New Roman" w:hAnsi="Times New Roman" w:cs="Times New Roman"/>
+                <w:noProof/>
+                <w:webHidden/>
+                <w:sz w:val="28"/>
+                <w:szCs w:val="28"/>
+              </w:rPr>
+              <w:fldChar w:fldCharType="end"/>
+            </w:r>
+          </w:hyperlink>
+        </w:p>
+        <w:p>
+          <w:pPr>
+            <w:pStyle w:val="TOC3"/>
+            <w:tabs>
+              <w:tab w:val="right" w:leader="dot" w:pos="9350"/>
+            </w:tabs>
+            <w:rPr>
+              <w:rFonts w:ascii="Times New Roman" w:eastAsiaTheme="minorEastAsia" w:hAnsi="Times New Roman" w:cs="Times New Roman"/>
+              <w:noProof/>
+              <w:sz w:val="28"/>
+              <w:szCs w:val="28"/>
+            </w:rPr>
+          </w:pPr>
+          <w:hyperlink w:anchor="_Toc53868803" w:history="1">
+            <w:r>
+              <w:rPr>
+                <w:rStyle w:val="Hyperlink"/>
+                <w:rFonts w:ascii="Times New Roman" w:hAnsi="Times New Roman" w:cs="Times New Roman"/>
+                <w:noProof/>
+                <w:sz w:val="28"/>
+                <w:szCs w:val="28"/>
+              </w:rPr>
+              <w:t>3.2.2 Main Menu</w:t>
+            </w:r>
+            <w:r>
+              <w:rPr>
+                <w:rFonts w:ascii="Times New Roman" w:hAnsi="Times New Roman" w:cs="Times New Roman"/>
+                <w:noProof/>
+                <w:webHidden/>
+                <w:sz w:val="28"/>
+                <w:szCs w:val="28"/>
+              </w:rPr>
+              <w:tab/>
+            </w:r>
+            <w:r>
+              <w:rPr>
+                <w:rFonts w:ascii="Times New Roman" w:hAnsi="Times New Roman" w:cs="Times New Roman"/>
+                <w:noProof/>
+                <w:webHidden/>
+                <w:sz w:val="28"/>
+                <w:szCs w:val="28"/>
+              </w:rPr>
+              <w:fldChar w:fldCharType="begin"/>
+            </w:r>
+            <w:r>
+              <w:rPr>
+                <w:rFonts w:ascii="Times New Roman" w:hAnsi="Times New Roman" w:cs="Times New Roman"/>
+                <w:noProof/>
+                <w:webHidden/>
+                <w:sz w:val="28"/>
+                <w:szCs w:val="28"/>
+              </w:rPr>
+              <w:instrText xml:space="preserve"> PAGEREF _Toc53868803 \h </w:instrText>
+            </w:r>
+            <w:r>
+              <w:rPr>
+                <w:rFonts w:ascii="Times New Roman" w:hAnsi="Times New Roman" w:cs="Times New Roman"/>
+                <w:noProof/>
+                <w:webHidden/>
+                <w:sz w:val="28"/>
+                <w:szCs w:val="28"/>
+              </w:rPr>
+            </w:r>
+            <w:r>
+              <w:rPr>
+                <w:rFonts w:ascii="Times New Roman" w:hAnsi="Times New Roman" w:cs="Times New Roman"/>
+                <w:noProof/>
+                <w:webHidden/>
+                <w:sz w:val="28"/>
+                <w:szCs w:val="28"/>
+              </w:rPr>
+              <w:fldChar w:fldCharType="separate"/>
+            </w:r>
+            <w:r>
+              <w:rPr>
+                <w:rFonts w:ascii="Times New Roman" w:hAnsi="Times New Roman" w:cs="Times New Roman"/>
+                <w:noProof/>
+                <w:webHidden/>
+                <w:sz w:val="28"/>
+                <w:szCs w:val="28"/>
+              </w:rPr>
+              <w:t>6</w:t>
+            </w:r>
+            <w:r>
+              <w:rPr>
+                <w:rFonts w:ascii="Times New Roman" w:hAnsi="Times New Roman" w:cs="Times New Roman"/>
+                <w:noProof/>
+                <w:webHidden/>
+                <w:sz w:val="28"/>
+                <w:szCs w:val="28"/>
+              </w:rPr>
+              <w:fldChar w:fldCharType="end"/>
+            </w:r>
+          </w:hyperlink>
+        </w:p>
+        <w:p>
+          <w:pPr>
+            <w:pStyle w:val="TOC3"/>
+            <w:tabs>
+              <w:tab w:val="right" w:leader="dot" w:pos="9350"/>
+            </w:tabs>
+            <w:rPr>
+              <w:rFonts w:ascii="Times New Roman" w:eastAsiaTheme="minorEastAsia" w:hAnsi="Times New Roman" w:cs="Times New Roman"/>
+              <w:noProof/>
+              <w:sz w:val="28"/>
+              <w:szCs w:val="28"/>
+            </w:rPr>
+          </w:pPr>
+          <w:hyperlink w:anchor="_Toc53868804" w:history="1">
+            <w:r>
+              <w:rPr>
+                <w:rStyle w:val="Hyperlink"/>
+                <w:rFonts w:ascii="Times New Roman" w:hAnsi="Times New Roman" w:cs="Times New Roman"/>
+                <w:noProof/>
+                <w:sz w:val="28"/>
+                <w:szCs w:val="28"/>
+              </w:rPr>
+              <w:t>3.2.3 Flash Card Games (SRS System Feature 4.1)</w:t>
+            </w:r>
+            <w:r>
+              <w:rPr>
+                <w:rFonts w:ascii="Times New Roman" w:hAnsi="Times New Roman" w:cs="Times New Roman"/>
+                <w:noProof/>
+                <w:webHidden/>
+                <w:sz w:val="28"/>
+                <w:szCs w:val="28"/>
+              </w:rPr>
+              <w:tab/>
+            </w:r>
+            <w:r>
+              <w:rPr>
+                <w:rFonts w:ascii="Times New Roman" w:hAnsi="Times New Roman" w:cs="Times New Roman"/>
+                <w:noProof/>
+                <w:webHidden/>
+                <w:sz w:val="28"/>
+                <w:szCs w:val="28"/>
+              </w:rPr>
+              <w:fldChar w:fldCharType="begin"/>
+            </w:r>
+            <w:r>
+              <w:rPr>
+                <w:rFonts w:ascii="Times New Roman" w:hAnsi="Times New Roman" w:cs="Times New Roman"/>
+                <w:noProof/>
+                <w:webHidden/>
+                <w:sz w:val="28"/>
+                <w:szCs w:val="28"/>
+              </w:rPr>
+              <w:instrText xml:space="preserve"> PAGEREF _Toc53868804 \h </w:instrText>
+            </w:r>
+            <w:r>
+              <w:rPr>
+                <w:rFonts w:ascii="Times New Roman" w:hAnsi="Times New Roman" w:cs="Times New Roman"/>
+                <w:noProof/>
+                <w:webHidden/>
+                <w:sz w:val="28"/>
+                <w:szCs w:val="28"/>
+              </w:rPr>
+            </w:r>
+            <w:r>
+              <w:rPr>
+                <w:rFonts w:ascii="Times New Roman" w:hAnsi="Times New Roman" w:cs="Times New Roman"/>
+                <w:noProof/>
+                <w:webHidden/>
+                <w:sz w:val="28"/>
+                <w:szCs w:val="28"/>
+              </w:rPr>
+              <w:fldChar w:fldCharType="separate"/>
+            </w:r>
+            <w:r>
+              <w:rPr>
+                <w:rFonts w:ascii="Times New Roman" w:hAnsi="Times New Roman" w:cs="Times New Roman"/>
+                <w:noProof/>
+                <w:webHidden/>
+                <w:sz w:val="28"/>
+                <w:szCs w:val="28"/>
+              </w:rPr>
+              <w:t>7</w:t>
+            </w:r>
+            <w:r>
+              <w:rPr>
+                <w:rFonts w:ascii="Times New Roman" w:hAnsi="Times New Roman" w:cs="Times New Roman"/>
+                <w:noProof/>
+                <w:webHidden/>
+                <w:sz w:val="28"/>
+                <w:szCs w:val="28"/>
+              </w:rPr>
+              <w:fldChar w:fldCharType="end"/>
+            </w:r>
+          </w:hyperlink>
+        </w:p>
+        <w:p>
+          <w:pPr>
+            <w:pStyle w:val="TOC3"/>
+            <w:tabs>
+              <w:tab w:val="right" w:leader="dot" w:pos="9350"/>
+            </w:tabs>
+            <w:rPr>
+              <w:rFonts w:ascii="Times New Roman" w:eastAsiaTheme="minorEastAsia" w:hAnsi="Times New Roman" w:cs="Times New Roman"/>
+              <w:noProof/>
+              <w:sz w:val="28"/>
+              <w:szCs w:val="28"/>
+            </w:rPr>
+          </w:pPr>
+          <w:hyperlink w:anchor="_Toc53868805" w:history="1">
+            <w:r>
+              <w:rPr>
+                <w:rStyle w:val="Hyperlink"/>
+                <w:rFonts w:ascii="Times New Roman" w:hAnsi="Times New Roman" w:cs="Times New Roman"/>
+                <w:noProof/>
+                <w:sz w:val="28"/>
+                <w:szCs w:val="28"/>
+              </w:rPr>
+              <w:t>3.2.4 Facts Screen (SRS System Feature 4.2)</w:t>
+            </w:r>
+            <w:r>
+              <w:rPr>
+                <w:rFonts w:ascii="Times New Roman" w:hAnsi="Times New Roman" w:cs="Times New Roman"/>
+                <w:noProof/>
+                <w:webHidden/>
+                <w:sz w:val="28"/>
+                <w:szCs w:val="28"/>
+              </w:rPr>
+              <w:tab/>
+            </w:r>
+            <w:r>
+              <w:rPr>
+                <w:rFonts w:ascii="Times New Roman" w:hAnsi="Times New Roman" w:cs="Times New Roman"/>
+                <w:noProof/>
+                <w:webHidden/>
+                <w:sz w:val="28"/>
+                <w:szCs w:val="28"/>
+              </w:rPr>
+              <w:fldChar w:fldCharType="begin"/>
+            </w:r>
+            <w:r>
+              <w:rPr>
+                <w:rFonts w:ascii="Times New Roman" w:hAnsi="Times New Roman" w:cs="Times New Roman"/>
+                <w:noProof/>
+                <w:webHidden/>
+                <w:sz w:val="28"/>
+                <w:szCs w:val="28"/>
+              </w:rPr>
+              <w:instrText xml:space="preserve"> PAGEREF _Toc53868805 \h </w:instrText>
+            </w:r>
+            <w:r>
+              <w:rPr>
+                <w:rFonts w:ascii="Times New Roman" w:hAnsi="Times New Roman" w:cs="Times New Roman"/>
+                <w:noProof/>
+                <w:webHidden/>
+                <w:sz w:val="28"/>
+                <w:szCs w:val="28"/>
+              </w:rPr>
+            </w:r>
+            <w:r>
+              <w:rPr>
+                <w:rFonts w:ascii="Times New Roman" w:hAnsi="Times New Roman" w:cs="Times New Roman"/>
+                <w:noProof/>
+                <w:webHidden/>
+                <w:sz w:val="28"/>
+                <w:szCs w:val="28"/>
+              </w:rPr>
+              <w:fldChar w:fldCharType="separate"/>
+            </w:r>
+            <w:r>
+              <w:rPr>
+                <w:rFonts w:ascii="Times New Roman" w:hAnsi="Times New Roman" w:cs="Times New Roman"/>
+                <w:noProof/>
+                <w:webHidden/>
+                <w:sz w:val="28"/>
+                <w:szCs w:val="28"/>
+              </w:rPr>
+              <w:t>7</w:t>
+            </w:r>
+            <w:r>
+              <w:rPr>
+                <w:rFonts w:ascii="Times New Roman" w:hAnsi="Times New Roman" w:cs="Times New Roman"/>
+                <w:noProof/>
+                <w:webHidden/>
+                <w:sz w:val="28"/>
+                <w:szCs w:val="28"/>
+              </w:rPr>
+              <w:fldChar w:fldCharType="end"/>
+            </w:r>
+          </w:hyperlink>
+        </w:p>
+        <w:p>
+          <w:pPr>
+            <w:pStyle w:val="TOC3"/>
+            <w:tabs>
+              <w:tab w:val="right" w:leader="dot" w:pos="9350"/>
+            </w:tabs>
+            <w:rPr>
+              <w:rFonts w:ascii="Times New Roman" w:eastAsiaTheme="minorEastAsia" w:hAnsi="Times New Roman" w:cs="Times New Roman"/>
+              <w:noProof/>
+              <w:sz w:val="28"/>
+              <w:szCs w:val="28"/>
+            </w:rPr>
+          </w:pPr>
+          <w:hyperlink w:anchor="_Toc53868806" w:history="1">
+            <w:r>
+              <w:rPr>
+                <w:rStyle w:val="Hyperlink"/>
+                <w:rFonts w:ascii="Times New Roman" w:hAnsi="Times New Roman" w:cs="Times New Roman"/>
+                <w:noProof/>
+                <w:sz w:val="28"/>
+                <w:szCs w:val="28"/>
+              </w:rPr>
+              <w:t>3.2.5 Search Users (SRS System Feature 4.3)</w:t>
+            </w:r>
+            <w:r>
+              <w:rPr>
+                <w:rFonts w:ascii="Times New Roman" w:hAnsi="Times New Roman" w:cs="Times New Roman"/>
+                <w:noProof/>
+                <w:webHidden/>
+                <w:sz w:val="28"/>
+                <w:szCs w:val="28"/>
+              </w:rPr>
+              <w:tab/>
+            </w:r>
+            <w:r>
+              <w:rPr>
+                <w:rFonts w:ascii="Times New Roman" w:hAnsi="Times New Roman" w:cs="Times New Roman"/>
+                <w:noProof/>
+                <w:webHidden/>
+                <w:sz w:val="28"/>
+                <w:szCs w:val="28"/>
+              </w:rPr>
+              <w:fldChar w:fldCharType="begin"/>
+            </w:r>
+            <w:r>
+              <w:rPr>
+                <w:rFonts w:ascii="Times New Roman" w:hAnsi="Times New Roman" w:cs="Times New Roman"/>
+                <w:noProof/>
+                <w:webHidden/>
+                <w:sz w:val="28"/>
+                <w:szCs w:val="28"/>
+              </w:rPr>
+              <w:instrText xml:space="preserve"> PAGEREF _Toc53868806 \h </w:instrText>
+            </w:r>
+            <w:r>
+              <w:rPr>
+                <w:rFonts w:ascii="Times New Roman" w:hAnsi="Times New Roman" w:cs="Times New Roman"/>
+                <w:noProof/>
+                <w:webHidden/>
+                <w:sz w:val="28"/>
+                <w:szCs w:val="28"/>
+              </w:rPr>
+            </w:r>
+            <w:r>
+              <w:rPr>
+                <w:rFonts w:ascii="Times New Roman" w:hAnsi="Times New Roman" w:cs="Times New Roman"/>
+                <w:noProof/>
+                <w:webHidden/>
+                <w:sz w:val="28"/>
+                <w:szCs w:val="28"/>
+              </w:rPr>
+              <w:fldChar w:fldCharType="separate"/>
+            </w:r>
+            <w:r>
+              <w:rPr>
+                <w:rFonts w:ascii="Times New Roman" w:hAnsi="Times New Roman" w:cs="Times New Roman"/>
+                <w:noProof/>
+                <w:webHidden/>
+                <w:sz w:val="28"/>
+                <w:szCs w:val="28"/>
+              </w:rPr>
+              <w:t>8</w:t>
+            </w:r>
+            <w:r>
+              <w:rPr>
+                <w:rFonts w:ascii="Times New Roman" w:hAnsi="Times New Roman" w:cs="Times New Roman"/>
+                <w:noProof/>
+                <w:webHidden/>
+                <w:sz w:val="28"/>
+                <w:szCs w:val="28"/>
+              </w:rPr>
+              <w:fldChar w:fldCharType="end"/>
+            </w:r>
+          </w:hyperlink>
+        </w:p>
+        <w:p>
+          <w:pPr>
+            <w:pStyle w:val="TOC3"/>
+            <w:tabs>
+              <w:tab w:val="right" w:leader="dot" w:pos="9350"/>
+            </w:tabs>
+            <w:rPr>
+              <w:rFonts w:ascii="Times New Roman" w:eastAsiaTheme="minorEastAsia" w:hAnsi="Times New Roman" w:cs="Times New Roman"/>
+              <w:noProof/>
+              <w:sz w:val="28"/>
+              <w:szCs w:val="28"/>
+            </w:rPr>
+          </w:pPr>
+          <w:hyperlink w:anchor="_Toc53868807" w:history="1">
+            <w:r>
+              <w:rPr>
+                <w:rStyle w:val="Hyperlink"/>
+                <w:rFonts w:ascii="Times New Roman" w:hAnsi="Times New Roman" w:cs="Times New Roman"/>
+                <w:noProof/>
+                <w:sz w:val="28"/>
+                <w:szCs w:val="28"/>
+              </w:rPr>
+              <w:t>3.2.6 Messages (SRS System Feature 4.3)</w:t>
+            </w:r>
+            <w:r>
+              <w:rPr>
+                <w:rFonts w:ascii="Times New Roman" w:hAnsi="Times New Roman" w:cs="Times New Roman"/>
+                <w:noProof/>
+                <w:webHidden/>
+                <w:sz w:val="28"/>
+                <w:szCs w:val="28"/>
+              </w:rPr>
+              <w:tab/>
+            </w:r>
+            <w:r>
+              <w:rPr>
+                <w:rFonts w:ascii="Times New Roman" w:hAnsi="Times New Roman" w:cs="Times New Roman"/>
+                <w:noProof/>
+                <w:webHidden/>
+                <w:sz w:val="28"/>
+                <w:szCs w:val="28"/>
+              </w:rPr>
+              <w:fldChar w:fldCharType="begin"/>
+            </w:r>
+            <w:r>
+              <w:rPr>
+                <w:rFonts w:ascii="Times New Roman" w:hAnsi="Times New Roman" w:cs="Times New Roman"/>
+                <w:noProof/>
+                <w:webHidden/>
+                <w:sz w:val="28"/>
+                <w:szCs w:val="28"/>
+              </w:rPr>
+              <w:instrText xml:space="preserve"> PAGEREF _Toc53868807 \h </w:instrText>
+            </w:r>
+            <w:r>
+              <w:rPr>
+                <w:rFonts w:ascii="Times New Roman" w:hAnsi="Times New Roman" w:cs="Times New Roman"/>
+                <w:noProof/>
+                <w:webHidden/>
+                <w:sz w:val="28"/>
+                <w:szCs w:val="28"/>
+              </w:rPr>
+            </w:r>
+            <w:r>
+              <w:rPr>
+                <w:rFonts w:ascii="Times New Roman" w:hAnsi="Times New Roman" w:cs="Times New Roman"/>
+                <w:noProof/>
+                <w:webHidden/>
+                <w:sz w:val="28"/>
+                <w:szCs w:val="28"/>
+              </w:rPr>
+              <w:fldChar w:fldCharType="separate"/>
+            </w:r>
+            <w:r>
+              <w:rPr>
+                <w:rFonts w:ascii="Times New Roman" w:hAnsi="Times New Roman" w:cs="Times New Roman"/>
+                <w:noProof/>
+                <w:webHidden/>
+                <w:sz w:val="28"/>
+                <w:szCs w:val="28"/>
+              </w:rPr>
+              <w:t>8</w:t>
+            </w:r>
+            <w:r>
+              <w:rPr>
+                <w:rFonts w:ascii="Times New Roman" w:hAnsi="Times New Roman" w:cs="Times New Roman"/>
+                <w:noProof/>
+                <w:webHidden/>
+                <w:sz w:val="28"/>
+                <w:szCs w:val="28"/>
+              </w:rPr>
+              <w:fldChar w:fldCharType="end"/>
+            </w:r>
+          </w:hyperlink>
+        </w:p>
+        <w:p>
+          <w:pPr>
+            <w:pStyle w:val="TOC3"/>
+            <w:tabs>
+              <w:tab w:val="right" w:leader="dot" w:pos="9350"/>
+            </w:tabs>
+            <w:rPr>
+              <w:rFonts w:ascii="Times New Roman" w:eastAsiaTheme="minorEastAsia" w:hAnsi="Times New Roman" w:cs="Times New Roman"/>
+              <w:noProof/>
+              <w:sz w:val="28"/>
+              <w:szCs w:val="28"/>
+            </w:rPr>
+          </w:pPr>
+          <w:hyperlink w:anchor="_Toc53868808" w:history="1">
+            <w:r>
+              <w:rPr>
+                <w:rStyle w:val="Hyperlink"/>
+                <w:rFonts w:ascii="Times New Roman" w:hAnsi="Times New Roman" w:cs="Times New Roman"/>
+                <w:noProof/>
+                <w:sz w:val="28"/>
+                <w:szCs w:val="28"/>
+              </w:rPr>
+              <w:t>3.2.7 Message User (SRS System Feature 4.3)</w:t>
+            </w:r>
+            <w:r>
+              <w:rPr>
+                <w:rFonts w:ascii="Times New Roman" w:hAnsi="Times New Roman" w:cs="Times New Roman"/>
+                <w:noProof/>
+                <w:webHidden/>
+                <w:sz w:val="28"/>
+                <w:szCs w:val="28"/>
+              </w:rPr>
+              <w:tab/>
+            </w:r>
+            <w:r>
+              <w:rPr>
+                <w:rFonts w:ascii="Times New Roman" w:hAnsi="Times New Roman" w:cs="Times New Roman"/>
+                <w:noProof/>
+                <w:webHidden/>
+                <w:sz w:val="28"/>
+                <w:szCs w:val="28"/>
+              </w:rPr>
+              <w:fldChar w:fldCharType="begin"/>
+            </w:r>
+            <w:r>
+              <w:rPr>
+                <w:rFonts w:ascii="Times New Roman" w:hAnsi="Times New Roman" w:cs="Times New Roman"/>
+                <w:noProof/>
+                <w:webHidden/>
+                <w:sz w:val="28"/>
+                <w:szCs w:val="28"/>
+              </w:rPr>
+              <w:instrText xml:space="preserve"> PAGEREF _Toc53868808 \h </w:instrText>
+            </w:r>
+            <w:r>
+              <w:rPr>
+                <w:rFonts w:ascii="Times New Roman" w:hAnsi="Times New Roman" w:cs="Times New Roman"/>
+                <w:noProof/>
+                <w:webHidden/>
+                <w:sz w:val="28"/>
+                <w:szCs w:val="28"/>
+              </w:rPr>
+            </w:r>
+            <w:r>
+              <w:rPr>
+                <w:rFonts w:ascii="Times New Roman" w:hAnsi="Times New Roman" w:cs="Times New Roman"/>
+                <w:noProof/>
+                <w:webHidden/>
+                <w:sz w:val="28"/>
+                <w:szCs w:val="28"/>
+              </w:rPr>
+              <w:fldChar w:fldCharType="separate"/>
+            </w:r>
+            <w:r>
+              <w:rPr>
+                <w:rFonts w:ascii="Times New Roman" w:hAnsi="Times New Roman" w:cs="Times New Roman"/>
+                <w:noProof/>
+                <w:webHidden/>
+                <w:sz w:val="28"/>
+                <w:szCs w:val="28"/>
+              </w:rPr>
+              <w:t>9</w:t>
+            </w:r>
+            <w:r>
+              <w:rPr>
+                <w:rFonts w:ascii="Times New Roman" w:hAnsi="Times New Roman" w:cs="Times New Roman"/>
+                <w:noProof/>
+                <w:webHidden/>
+                <w:sz w:val="28"/>
+                <w:szCs w:val="28"/>
+              </w:rPr>
+              <w:fldChar w:fldCharType="end"/>
+            </w:r>
+          </w:hyperlink>
+        </w:p>
+        <w:p>
+          <w:pPr>
+            <w:pStyle w:val="TOC1"/>
+            <w:rPr>
+              <w:rFonts w:eastAsiaTheme="minorEastAsia"/>
+            </w:rPr>
+          </w:pPr>
+          <w:hyperlink w:anchor="_Toc53868809" w:history="1">
+            <w:r>
+              <w:rPr>
+                <w:rStyle w:val="Hyperlink"/>
+              </w:rPr>
+              <w:t>4 Test Plan</w:t>
+            </w:r>
+            <w:r>
+              <w:rPr>
+                <w:webHidden/>
+              </w:rPr>
+              <w:tab/>
+            </w:r>
+            <w:r>
+              <w:rPr>
+                <w:webHidden/>
+              </w:rPr>
+              <w:fldChar w:fldCharType="begin"/>
+            </w:r>
+            <w:r>
+              <w:rPr>
+                <w:webHidden/>
+              </w:rPr>
+              <w:instrText xml:space="preserve"> PAGEREF _Toc53868809 \h </w:instrText>
+            </w:r>
+            <w:r>
+              <w:rPr>
+                <w:webHidden/>
+              </w:rPr>
+            </w:r>
+            <w:r>
+              <w:rPr>
+                <w:webHidden/>
+              </w:rPr>
+              <w:fldChar w:fldCharType="separate"/>
+            </w:r>
+            <w:r>
+              <w:rPr>
+                <w:webHidden/>
+              </w:rPr>
+              <w:t>10</w:t>
+            </w:r>
+            <w:r>
+              <w:rPr>
+                <w:webHidden/>
+              </w:rPr>
+              <w:fldChar w:fldCharType="end"/>
+            </w:r>
+          </w:hyperlink>
+        </w:p>
+        <w:p>
+          <w:pPr>
+            <w:pStyle w:val="TOC2"/>
+            <w:tabs>
+              <w:tab w:val="right" w:leader="dot" w:pos="9350"/>
+            </w:tabs>
+            <w:rPr>
+              <w:rFonts w:ascii="Times New Roman" w:eastAsiaTheme="minorEastAsia" w:hAnsi="Times New Roman" w:cs="Times New Roman"/>
+              <w:noProof/>
+              <w:sz w:val="28"/>
+              <w:szCs w:val="28"/>
+            </w:rPr>
+          </w:pPr>
+          <w:hyperlink w:anchor="_Toc53868810" w:history="1">
+            <w:r>
+              <w:rPr>
+                <w:rStyle w:val="Hyperlink"/>
+                <w:rFonts w:ascii="Times New Roman" w:hAnsi="Times New Roman" w:cs="Times New Roman"/>
+                <w:noProof/>
+                <w:sz w:val="28"/>
+                <w:szCs w:val="28"/>
+              </w:rPr>
+              <w:t>Test Case 1: Flash Card Game</w:t>
+            </w:r>
+            <w:r>
+              <w:rPr>
+                <w:rFonts w:ascii="Times New Roman" w:hAnsi="Times New Roman" w:cs="Times New Roman"/>
+                <w:noProof/>
+                <w:webHidden/>
+                <w:sz w:val="28"/>
+                <w:szCs w:val="28"/>
+              </w:rPr>
+              <w:tab/>
+            </w:r>
+            <w:r>
+              <w:rPr>
+                <w:rFonts w:ascii="Times New Roman" w:hAnsi="Times New Roman" w:cs="Times New Roman"/>
+                <w:noProof/>
+                <w:webHidden/>
+                <w:sz w:val="28"/>
+                <w:szCs w:val="28"/>
+              </w:rPr>
+              <w:fldChar w:fldCharType="begin"/>
+            </w:r>
+            <w:r>
+              <w:rPr>
+                <w:rFonts w:ascii="Times New Roman" w:hAnsi="Times New Roman" w:cs="Times New Roman"/>
+                <w:noProof/>
+                <w:webHidden/>
+                <w:sz w:val="28"/>
+                <w:szCs w:val="28"/>
+              </w:rPr>
+              <w:instrText xml:space="preserve"> PAGEREF _Toc53868810 \h </w:instrText>
+            </w:r>
+            <w:r>
+              <w:rPr>
+                <w:rFonts w:ascii="Times New Roman" w:hAnsi="Times New Roman" w:cs="Times New Roman"/>
+                <w:noProof/>
+                <w:webHidden/>
+                <w:sz w:val="28"/>
+                <w:szCs w:val="28"/>
+              </w:rPr>
+            </w:r>
+            <w:r>
+              <w:rPr>
+                <w:rFonts w:ascii="Times New Roman" w:hAnsi="Times New Roman" w:cs="Times New Roman"/>
+                <w:noProof/>
+                <w:webHidden/>
+                <w:sz w:val="28"/>
+                <w:szCs w:val="28"/>
+              </w:rPr>
+              <w:fldChar w:fldCharType="separate"/>
+            </w:r>
+            <w:r>
+              <w:rPr>
+                <w:rFonts w:ascii="Times New Roman" w:hAnsi="Times New Roman" w:cs="Times New Roman"/>
+                <w:noProof/>
+                <w:webHidden/>
+                <w:sz w:val="28"/>
+                <w:szCs w:val="28"/>
+              </w:rPr>
+              <w:t>10</w:t>
+            </w:r>
+            <w:r>
+              <w:rPr>
+                <w:rFonts w:ascii="Times New Roman" w:hAnsi="Times New Roman" w:cs="Times New Roman"/>
+                <w:noProof/>
+                <w:webHidden/>
+                <w:sz w:val="28"/>
+                <w:szCs w:val="28"/>
+              </w:rPr>
+              <w:fldChar w:fldCharType="end"/>
+            </w:r>
+          </w:hyperlink>
+        </w:p>
+        <w:p>
+          <w:pPr>
+            <w:pStyle w:val="TOC2"/>
+            <w:tabs>
+              <w:tab w:val="right" w:leader="dot" w:pos="9350"/>
+            </w:tabs>
+            <w:rPr>
+              <w:rFonts w:ascii="Times New Roman" w:eastAsiaTheme="minorEastAsia" w:hAnsi="Times New Roman" w:cs="Times New Roman"/>
+              <w:noProof/>
+              <w:sz w:val="28"/>
+              <w:szCs w:val="28"/>
+            </w:rPr>
+          </w:pPr>
+          <w:hyperlink w:anchor="_Toc53868811" w:history="1">
+            <w:r>
+              <w:rPr>
+                <w:rStyle w:val="Hyperlink"/>
+                <w:rFonts w:ascii="Times New Roman" w:hAnsi="Times New Roman" w:cs="Times New Roman"/>
+                <w:noProof/>
+                <w:sz w:val="28"/>
+                <w:szCs w:val="28"/>
+              </w:rPr>
+              <w:t>Test Case 2: Wikipedia page</w:t>
+            </w:r>
+            <w:r>
+              <w:rPr>
+                <w:rFonts w:ascii="Times New Roman" w:hAnsi="Times New Roman" w:cs="Times New Roman"/>
+                <w:noProof/>
+                <w:webHidden/>
+                <w:sz w:val="28"/>
+                <w:szCs w:val="28"/>
+              </w:rPr>
+              <w:tab/>
+            </w:r>
+            <w:r>
+              <w:rPr>
+                <w:rFonts w:ascii="Times New Roman" w:hAnsi="Times New Roman" w:cs="Times New Roman"/>
+                <w:noProof/>
+                <w:webHidden/>
+                <w:sz w:val="28"/>
+                <w:szCs w:val="28"/>
+              </w:rPr>
+              <w:fldChar w:fldCharType="begin"/>
+            </w:r>
+            <w:r>
+              <w:rPr>
+                <w:rFonts w:ascii="Times New Roman" w:hAnsi="Times New Roman" w:cs="Times New Roman"/>
+                <w:noProof/>
+                <w:webHidden/>
+                <w:sz w:val="28"/>
+                <w:szCs w:val="28"/>
+              </w:rPr>
+              <w:instrText xml:space="preserve"> PAGEREF _Toc53868811 \h </w:instrText>
+            </w:r>
+            <w:r>
+              <w:rPr>
+                <w:rFonts w:ascii="Times New Roman" w:hAnsi="Times New Roman" w:cs="Times New Roman"/>
+                <w:noProof/>
+                <w:webHidden/>
+                <w:sz w:val="28"/>
+                <w:szCs w:val="28"/>
+              </w:rPr>
+            </w:r>
+            <w:r>
+              <w:rPr>
+                <w:rFonts w:ascii="Times New Roman" w:hAnsi="Times New Roman" w:cs="Times New Roman"/>
+                <w:noProof/>
+                <w:webHidden/>
+                <w:sz w:val="28"/>
+                <w:szCs w:val="28"/>
+              </w:rPr>
+              <w:fldChar w:fldCharType="separate"/>
+            </w:r>
+            <w:r>
+              <w:rPr>
+                <w:rFonts w:ascii="Times New Roman" w:hAnsi="Times New Roman" w:cs="Times New Roman"/>
+                <w:noProof/>
+                <w:webHidden/>
+                <w:sz w:val="28"/>
+                <w:szCs w:val="28"/>
+              </w:rPr>
+              <w:t>11</w:t>
+            </w:r>
+            <w:r>
+              <w:rPr>
+                <w:rFonts w:ascii="Times New Roman" w:hAnsi="Times New Roman" w:cs="Times New Roman"/>
+                <w:noProof/>
+                <w:webHidden/>
+                <w:sz w:val="28"/>
+                <w:szCs w:val="28"/>
+              </w:rPr>
+              <w:fldChar w:fldCharType="end"/>
+            </w:r>
+          </w:hyperlink>
+        </w:p>
+        <w:p>
+          <w:pPr>
+            <w:pStyle w:val="TOC2"/>
+            <w:tabs>
+              <w:tab w:val="right" w:leader="dot" w:pos="9350"/>
+            </w:tabs>
+            <w:rPr>
+              <w:rFonts w:ascii="Times New Roman" w:eastAsiaTheme="minorEastAsia" w:hAnsi="Times New Roman" w:cs="Times New Roman"/>
+              <w:noProof/>
+              <w:sz w:val="28"/>
+              <w:szCs w:val="28"/>
+            </w:rPr>
+          </w:pPr>
+          <w:hyperlink w:anchor="_Toc53868812" w:history="1">
+            <w:r>
+              <w:rPr>
+                <w:rStyle w:val="Hyperlink"/>
+                <w:rFonts w:ascii="Times New Roman" w:hAnsi="Times New Roman" w:cs="Times New Roman"/>
+                <w:noProof/>
+                <w:sz w:val="28"/>
+                <w:szCs w:val="28"/>
+              </w:rPr>
+              <w:t>Test Case 3: Messaging and Finding Users</w:t>
+            </w:r>
+            <w:r>
+              <w:rPr>
+                <w:rFonts w:ascii="Times New Roman" w:hAnsi="Times New Roman" w:cs="Times New Roman"/>
+                <w:noProof/>
+                <w:webHidden/>
+                <w:sz w:val="28"/>
+                <w:szCs w:val="28"/>
+              </w:rPr>
+              <w:tab/>
+            </w:r>
+            <w:r>
+              <w:rPr>
+                <w:rFonts w:ascii="Times New Roman" w:hAnsi="Times New Roman" w:cs="Times New Roman"/>
+                <w:noProof/>
+                <w:webHidden/>
+                <w:sz w:val="28"/>
+                <w:szCs w:val="28"/>
+              </w:rPr>
+              <w:fldChar w:fldCharType="begin"/>
+            </w:r>
+            <w:r>
+              <w:rPr>
+                <w:rFonts w:ascii="Times New Roman" w:hAnsi="Times New Roman" w:cs="Times New Roman"/>
+                <w:noProof/>
+                <w:webHidden/>
+                <w:sz w:val="28"/>
+                <w:szCs w:val="28"/>
+              </w:rPr>
+              <w:instrText xml:space="preserve"> PAGEREF _Toc53868812 \h </w:instrText>
+            </w:r>
+            <w:r>
+              <w:rPr>
+                <w:rFonts w:ascii="Times New Roman" w:hAnsi="Times New Roman" w:cs="Times New Roman"/>
+                <w:noProof/>
+                <w:webHidden/>
+                <w:sz w:val="28"/>
+                <w:szCs w:val="28"/>
+              </w:rPr>
+            </w:r>
+            <w:r>
+              <w:rPr>
+                <w:rFonts w:ascii="Times New Roman" w:hAnsi="Times New Roman" w:cs="Times New Roman"/>
+                <w:noProof/>
+                <w:webHidden/>
+                <w:sz w:val="28"/>
+                <w:szCs w:val="28"/>
+              </w:rPr>
+              <w:fldChar w:fldCharType="separate"/>
+            </w:r>
+            <w:r>
+              <w:rPr>
+                <w:rFonts w:ascii="Times New Roman" w:hAnsi="Times New Roman" w:cs="Times New Roman"/>
+                <w:noProof/>
+                <w:webHidden/>
+                <w:sz w:val="28"/>
+                <w:szCs w:val="28"/>
+              </w:rPr>
+              <w:t>11</w:t>
+            </w:r>
+            <w:r>
+              <w:rPr>
+                <w:rFonts w:ascii="Times New Roman" w:hAnsi="Times New Roman" w:cs="Times New Roman"/>
+                <w:noProof/>
+                <w:webHidden/>
+                <w:sz w:val="28"/>
+                <w:szCs w:val="28"/>
+              </w:rPr>
+              <w:fldChar w:fldCharType="end"/>
+            </w:r>
+          </w:hyperlink>
+        </w:p>
+        <w:p>
+          <w:r>
+            <w:rPr>
+              <w:rFonts w:ascii="Times New Roman" w:hAnsi="Times New Roman" w:cs="Times New Roman"/>
+              <w:b/>
+              <w:bCs/>
+              <w:noProof/>
+              <w:sz w:val="28"/>
+              <w:szCs w:val="28"/>
+            </w:rPr>
+            <w:fldChar w:fldCharType="end"/>
+          </w:r>
+        </w:p>
+      </w:sdtContent>
+    </w:sdt>
+    <w:p>
+      <w:pPr>
+        <w:rPr>
+          <w:rFonts w:ascii="Times New Roman" w:hAnsi="Times New Roman" w:cs="Times New Roman"/>
+          <w:sz w:val="36"/>
+          <w:szCs w:val="36"/>
+        </w:rPr>
+      </w:pPr>
     </w:p>
     <w:p>
       <w:pPr>
-        <w:pStyle w:val="ListParagraph"/>
-        <w:numPr>
-          <w:ilvl w:val="0"/>
-          <w:numId w:val="16"/>
-        </w:numPr>
-        <w:rPr>
-          <w:rFonts w:ascii="Times New Roman" w:hAnsi="Times New Roman" w:cs="Times New Roman"/>
-          <w:sz w:val="28"/>
-          <w:szCs w:val="28"/>
-        </w:rPr>
-      </w:pPr>
-      <w:r>
-        <w:rPr>
-          <w:rFonts w:ascii="Times New Roman" w:hAnsi="Times New Roman" w:cs="Times New Roman"/>
-          <w:sz w:val="28"/>
-          <w:szCs w:val="28"/>
-        </w:rPr>
-        <w:t>Data Design</w:t>
-      </w:r>
-      <w:r>
-        <w:rPr>
-          <w:rFonts w:ascii="Times New Roman" w:hAnsi="Times New Roman" w:cs="Times New Roman"/>
-          <w:sz w:val="28"/>
-          <w:szCs w:val="28"/>
-        </w:rPr>
-        <w:t xml:space="preserve"> </w:t>
-      </w:r>
+        <w:rPr>
+          <w:rFonts w:ascii="Times New Roman" w:hAnsi="Times New Roman" w:cs="Times New Roman"/>
+          <w:sz w:val="36"/>
+          <w:szCs w:val="36"/>
+        </w:rPr>
+      </w:pPr>
     </w:p>
     <w:p>
       <w:pPr>
-        <w:pStyle w:val="ListParagraph"/>
-        <w:numPr>
-          <w:ilvl w:val="1"/>
-          <w:numId w:val="16"/>
-        </w:numPr>
-        <w:rPr>
-          <w:rFonts w:ascii="Times New Roman" w:hAnsi="Times New Roman" w:cs="Times New Roman"/>
-          <w:sz w:val="28"/>
-          <w:szCs w:val="28"/>
-        </w:rPr>
-      </w:pPr>
-      <w:r>
-        <w:rPr>
-          <w:rFonts w:ascii="Times New Roman" w:hAnsi="Times New Roman" w:cs="Times New Roman"/>
-          <w:sz w:val="28"/>
-          <w:szCs w:val="28"/>
-        </w:rPr>
-        <w:t>Database ERD</w:t>
-      </w:r>
+        <w:rPr>
+          <w:rFonts w:ascii="Times New Roman" w:hAnsi="Times New Roman" w:cs="Times New Roman"/>
+          <w:sz w:val="36"/>
+          <w:szCs w:val="36"/>
+        </w:rPr>
+      </w:pPr>
     </w:p>
     <w:p>
       <w:pPr>
-        <w:pStyle w:val="ListParagraph"/>
-        <w:numPr>
-          <w:ilvl w:val="0"/>
-          <w:numId w:val="16"/>
-        </w:numPr>
-        <w:rPr>
-          <w:rFonts w:ascii="Times New Roman" w:hAnsi="Times New Roman" w:cs="Times New Roman"/>
-          <w:sz w:val="28"/>
-          <w:szCs w:val="28"/>
-        </w:rPr>
-      </w:pPr>
-      <w:r>
-        <w:rPr>
-          <w:rFonts w:ascii="Times New Roman" w:hAnsi="Times New Roman" w:cs="Times New Roman"/>
-          <w:sz w:val="28"/>
-          <w:szCs w:val="28"/>
-        </w:rPr>
-        <w:t>System Feature to ERD Explanation</w:t>
-      </w:r>
+        <w:rPr>
+          <w:rFonts w:ascii="Times New Roman" w:hAnsi="Times New Roman" w:cs="Times New Roman"/>
+          <w:sz w:val="36"/>
+          <w:szCs w:val="36"/>
+        </w:rPr>
+      </w:pPr>
     </w:p>
     <w:p>
       <w:pPr>
-        <w:pStyle w:val="ListParagraph"/>
-        <w:numPr>
-          <w:ilvl w:val="1"/>
-          <w:numId w:val="16"/>
-        </w:numPr>
-        <w:rPr>
-          <w:rFonts w:ascii="Times New Roman" w:hAnsi="Times New Roman" w:cs="Times New Roman"/>
-          <w:sz w:val="28"/>
-          <w:szCs w:val="28"/>
-        </w:rPr>
-      </w:pPr>
-      <w:r>
-        <w:rPr>
-          <w:rFonts w:ascii="Times New Roman" w:hAnsi="Times New Roman" w:cs="Times New Roman"/>
-          <w:sz w:val="28"/>
-          <w:szCs w:val="28"/>
-        </w:rPr>
-        <w:t>Flash Card Game (SRS System Feature 4.1)</w:t>
-      </w:r>
+        <w:rPr>
+          <w:rFonts w:ascii="Times New Roman" w:hAnsi="Times New Roman" w:cs="Times New Roman"/>
+          <w:sz w:val="36"/>
+          <w:szCs w:val="36"/>
+        </w:rPr>
+      </w:pPr>
     </w:p>
     <w:p>
       <w:pPr>
-        <w:pStyle w:val="ListParagraph"/>
-        <w:numPr>
-          <w:ilvl w:val="1"/>
-          <w:numId w:val="16"/>
-        </w:numPr>
-        <w:rPr>
-          <w:rFonts w:ascii="Times New Roman" w:hAnsi="Times New Roman" w:cs="Times New Roman"/>
-          <w:sz w:val="28"/>
-          <w:szCs w:val="28"/>
-        </w:rPr>
-      </w:pPr>
-      <w:r>
-        <w:rPr>
-          <w:rFonts w:ascii="Times New Roman" w:hAnsi="Times New Roman" w:cs="Times New Roman"/>
-          <w:sz w:val="28"/>
-          <w:szCs w:val="28"/>
-        </w:rPr>
-        <w:t>Cultural Information (SRS System Feature 4.2)</w:t>
-      </w:r>
+        <w:rPr>
+          <w:rFonts w:ascii="Times New Roman" w:hAnsi="Times New Roman" w:cs="Times New Roman"/>
+          <w:sz w:val="36"/>
+          <w:szCs w:val="36"/>
+        </w:rPr>
+      </w:pPr>
     </w:p>
     <w:p>
       <w:pPr>
-        <w:pStyle w:val="ListParagraph"/>
-        <w:numPr>
-          <w:ilvl w:val="1"/>
-          <w:numId w:val="16"/>
-        </w:numPr>
-        <w:rPr>
-          <w:rFonts w:ascii="Times New Roman" w:hAnsi="Times New Roman" w:cs="Times New Roman"/>
-          <w:sz w:val="28"/>
-          <w:szCs w:val="28"/>
-        </w:rPr>
-      </w:pPr>
-      <w:r>
-        <w:rPr>
-          <w:rFonts w:ascii="Times New Roman" w:hAnsi="Times New Roman" w:cs="Times New Roman"/>
-          <w:sz w:val="28"/>
-          <w:szCs w:val="28"/>
-        </w:rPr>
-        <w:t>Messaging Users (SRS System Feature 4.3)</w:t>
-      </w:r>
+        <w:rPr>
+          <w:rFonts w:ascii="Times New Roman" w:eastAsiaTheme="majorEastAsia" w:hAnsi="Times New Roman" w:cs="Times New Roman"/>
+          <w:sz w:val="36"/>
+          <w:szCs w:val="36"/>
+        </w:rPr>
+      </w:pPr>
     </w:p>
     <w:p>
       <w:pPr>
-        <w:pStyle w:val="ListParagraph"/>
-        <w:numPr>
-          <w:ilvl w:val="0"/>
-          <w:numId w:val="16"/>
-        </w:numPr>
-        <w:rPr>
-          <w:rFonts w:ascii="Times New Roman" w:hAnsi="Times New Roman" w:cs="Times New Roman"/>
-          <w:sz w:val="28"/>
-          <w:szCs w:val="28"/>
-        </w:rPr>
-      </w:pPr>
-      <w:r>
-        <w:rPr>
-          <w:rFonts w:ascii="Times New Roman" w:hAnsi="Times New Roman" w:cs="Times New Roman"/>
-          <w:sz w:val="28"/>
-          <w:szCs w:val="28"/>
-        </w:rPr>
-        <w:t>User Interface Design</w:t>
-      </w:r>
+        <w:pStyle w:val="Heading1"/>
+        <w:rPr>
+          <w:rFonts w:ascii="Times New Roman" w:hAnsi="Times New Roman" w:cs="Times New Roman"/>
+          <w:color w:val="auto"/>
+          <w:sz w:val="36"/>
+          <w:szCs w:val="36"/>
+        </w:rPr>
+      </w:pPr>
+      <w:bookmarkStart w:id="0" w:name="_Toc53868793"/>
+      <w:r>
+        <w:rPr>
+          <w:rFonts w:ascii="Times New Roman" w:hAnsi="Times New Roman" w:cs="Times New Roman"/>
+          <w:color w:val="auto"/>
+          <w:sz w:val="36"/>
+          <w:szCs w:val="36"/>
+        </w:rPr>
+        <w:t xml:space="preserve">1 </w:t>
+      </w:r>
+      <w:r>
+        <w:rPr>
+          <w:rFonts w:ascii="Times New Roman" w:hAnsi="Times New Roman" w:cs="Times New Roman"/>
+          <w:color w:val="auto"/>
+          <w:sz w:val="36"/>
+          <w:szCs w:val="36"/>
+        </w:rPr>
+        <w:t>Data Design</w:t>
+      </w:r>
+      <w:bookmarkEnd w:id="0"/>
     </w:p>
     <w:p>
       <w:pPr>
-        <w:pStyle w:val="ListParagraph"/>
-        <w:numPr>
-          <w:ilvl w:val="1"/>
-          <w:numId w:val="16"/>
-        </w:numPr>
-        <w:rPr>
-          <w:rFonts w:ascii="Times New Roman" w:hAnsi="Times New Roman" w:cs="Times New Roman"/>
-          <w:sz w:val="28"/>
-          <w:szCs w:val="28"/>
-        </w:rPr>
-      </w:pPr>
-      <w:r>
-        <w:rPr>
-          <w:rFonts w:ascii="Times New Roman" w:hAnsi="Times New Roman" w:cs="Times New Roman"/>
-          <w:sz w:val="28"/>
-          <w:szCs w:val="28"/>
-        </w:rPr>
-        <w:t>Site Map</w:t>
-      </w:r>
-    </w:p>
-    <w:p>
-      <w:pPr>
-        <w:pStyle w:val="ListParagraph"/>
-        <w:numPr>
-          <w:ilvl w:val="1"/>
-          <w:numId w:val="16"/>
-        </w:numPr>
-        <w:rPr>
-          <w:rFonts w:ascii="Times New Roman" w:hAnsi="Times New Roman" w:cs="Times New Roman"/>
-          <w:sz w:val="28"/>
-          <w:szCs w:val="28"/>
-        </w:rPr>
-      </w:pPr>
-      <w:r>
-        <w:rPr>
-          <w:rFonts w:ascii="Times New Roman" w:hAnsi="Times New Roman" w:cs="Times New Roman"/>
-          <w:sz w:val="28"/>
-          <w:szCs w:val="28"/>
-        </w:rPr>
-        <w:t>Application Interface</w:t>
-      </w:r>
-    </w:p>
-    <w:p>
-      <w:pPr>
-        <w:pStyle w:val="ListParagraph"/>
-        <w:numPr>
-          <w:ilvl w:val="2"/>
-          <w:numId w:val="16"/>
-        </w:numPr>
-        <w:rPr>
-          <w:rFonts w:ascii="Times New Roman" w:hAnsi="Times New Roman" w:cs="Times New Roman"/>
-          <w:sz w:val="28"/>
-          <w:szCs w:val="28"/>
-        </w:rPr>
-      </w:pPr>
-      <w:r>
-        <w:rPr>
-          <w:rFonts w:ascii="Times New Roman" w:hAnsi="Times New Roman" w:cs="Times New Roman"/>
-          <w:sz w:val="28"/>
-          <w:szCs w:val="28"/>
-        </w:rPr>
-        <w:t>Login Page</w:t>
-      </w:r>
-    </w:p>
-    <w:p>
-      <w:pPr>
-        <w:pStyle w:val="ListParagraph"/>
-        <w:numPr>
-          <w:ilvl w:val="2"/>
-          <w:numId w:val="16"/>
-        </w:numPr>
-        <w:rPr>
-          <w:rFonts w:ascii="Times New Roman" w:hAnsi="Times New Roman" w:cs="Times New Roman"/>
-          <w:sz w:val="28"/>
-          <w:szCs w:val="28"/>
-        </w:rPr>
-      </w:pPr>
-      <w:r>
-        <w:rPr>
-          <w:rFonts w:ascii="Times New Roman" w:hAnsi="Times New Roman" w:cs="Times New Roman"/>
-          <w:sz w:val="28"/>
-          <w:szCs w:val="28"/>
-        </w:rPr>
-        <w:t>Main Menu</w:t>
-      </w:r>
-    </w:p>
-    <w:p>
-      <w:pPr>
-        <w:pStyle w:val="ListParagraph"/>
-        <w:numPr>
-          <w:ilvl w:val="2"/>
-          <w:numId w:val="16"/>
-        </w:numPr>
-        <w:rPr>
-          <w:rFonts w:ascii="Times New Roman" w:hAnsi="Times New Roman" w:cs="Times New Roman"/>
-          <w:sz w:val="28"/>
-          <w:szCs w:val="28"/>
-        </w:rPr>
-      </w:pPr>
-      <w:r>
-        <w:rPr>
-          <w:rFonts w:ascii="Times New Roman" w:hAnsi="Times New Roman" w:cs="Times New Roman"/>
-          <w:sz w:val="28"/>
-          <w:szCs w:val="28"/>
-        </w:rPr>
-        <w:t>Flash Card Games (SRS System Feature 4.1)</w:t>
-      </w:r>
-    </w:p>
-    <w:p>
-      <w:pPr>
-        <w:pStyle w:val="ListParagraph"/>
-        <w:numPr>
-          <w:ilvl w:val="2"/>
-          <w:numId w:val="16"/>
-        </w:numPr>
-        <w:rPr>
-          <w:rFonts w:ascii="Times New Roman" w:hAnsi="Times New Roman" w:cs="Times New Roman"/>
-          <w:sz w:val="28"/>
-          <w:szCs w:val="28"/>
-        </w:rPr>
-      </w:pPr>
-      <w:r>
-        <w:rPr>
-          <w:rFonts w:ascii="Times New Roman" w:hAnsi="Times New Roman" w:cs="Times New Roman"/>
-          <w:sz w:val="28"/>
-          <w:szCs w:val="28"/>
-        </w:rPr>
-        <w:t>Facts Screen (SRS System Feature 4.2)</w:t>
-      </w:r>
-    </w:p>
-    <w:p>
-      <w:pPr>
-        <w:pStyle w:val="ListParagraph"/>
-        <w:numPr>
-          <w:ilvl w:val="2"/>
-          <w:numId w:val="16"/>
-        </w:numPr>
-        <w:rPr>
-          <w:rFonts w:ascii="Times New Roman" w:hAnsi="Times New Roman" w:cs="Times New Roman"/>
-          <w:sz w:val="28"/>
-          <w:szCs w:val="28"/>
-        </w:rPr>
-      </w:pPr>
-      <w:r>
-        <w:rPr>
-          <w:rFonts w:ascii="Times New Roman" w:hAnsi="Times New Roman" w:cs="Times New Roman"/>
-          <w:sz w:val="28"/>
-          <w:szCs w:val="28"/>
-        </w:rPr>
-        <w:t>Search Users (SRS System Feature 4.3)</w:t>
-      </w:r>
-    </w:p>
-    <w:p>
-      <w:pPr>
-        <w:pStyle w:val="ListParagraph"/>
-        <w:numPr>
-          <w:ilvl w:val="2"/>
-          <w:numId w:val="16"/>
-        </w:numPr>
-        <w:rPr>
-          <w:rFonts w:ascii="Times New Roman" w:hAnsi="Times New Roman" w:cs="Times New Roman"/>
-          <w:sz w:val="28"/>
-          <w:szCs w:val="28"/>
-        </w:rPr>
-      </w:pPr>
-      <w:r>
-        <w:rPr>
-          <w:rFonts w:ascii="Times New Roman" w:hAnsi="Times New Roman" w:cs="Times New Roman"/>
-          <w:sz w:val="28"/>
-          <w:szCs w:val="28"/>
-        </w:rPr>
-        <w:t>Messages (SRS System Feature 4.3)</w:t>
-      </w:r>
-    </w:p>
-    <w:p>
-      <w:pPr>
-        <w:pStyle w:val="ListParagraph"/>
-        <w:numPr>
-          <w:ilvl w:val="2"/>
-          <w:numId w:val="16"/>
-        </w:numPr>
-        <w:rPr>
-          <w:rFonts w:ascii="Times New Roman" w:hAnsi="Times New Roman" w:cs="Times New Roman"/>
-          <w:sz w:val="28"/>
-          <w:szCs w:val="28"/>
-        </w:rPr>
-      </w:pPr>
-      <w:r>
-        <w:rPr>
-          <w:rFonts w:ascii="Times New Roman" w:hAnsi="Times New Roman" w:cs="Times New Roman"/>
-          <w:sz w:val="28"/>
-          <w:szCs w:val="28"/>
-        </w:rPr>
-        <w:t>Message User (SRS System Feature 4.3)</w:t>
-      </w:r>
-    </w:p>
-    <w:p>
-      <w:pPr>
-        <w:pStyle w:val="ListParagraph"/>
-        <w:numPr>
-          <w:ilvl w:val="0"/>
-          <w:numId w:val="16"/>
-        </w:numPr>
-        <w:rPr>
-          <w:rFonts w:ascii="Times New Roman" w:hAnsi="Times New Roman" w:cs="Times New Roman"/>
-          <w:sz w:val="28"/>
-          <w:szCs w:val="28"/>
-        </w:rPr>
-      </w:pPr>
-      <w:r>
-        <w:rPr>
-          <w:rFonts w:ascii="Times New Roman" w:hAnsi="Times New Roman" w:cs="Times New Roman"/>
-          <w:sz w:val="28"/>
-          <w:szCs w:val="28"/>
-        </w:rPr>
-        <w:t>Test Plan</w:t>
-      </w:r>
-    </w:p>
-    <w:p>
-      <w:pPr>
-        <w:rPr>
-          <w:rFonts w:ascii="Times New Roman" w:hAnsi="Times New Roman" w:cs="Times New Roman"/>
-          <w:sz w:val="36"/>
-          <w:szCs w:val="36"/>
-        </w:rPr>
-      </w:pPr>
-    </w:p>
-    <w:p>
-      <w:pPr>
-        <w:rPr>
-          <w:rFonts w:ascii="Times New Roman" w:hAnsi="Times New Roman" w:cs="Times New Roman"/>
-          <w:sz w:val="36"/>
-          <w:szCs w:val="36"/>
-        </w:rPr>
-      </w:pPr>
-    </w:p>
-    <w:p>
-      <w:pPr>
-        <w:rPr>
-          <w:rFonts w:ascii="Times New Roman" w:hAnsi="Times New Roman" w:cs="Times New Roman"/>
-          <w:sz w:val="36"/>
-          <w:szCs w:val="36"/>
-        </w:rPr>
-      </w:pPr>
-    </w:p>
-    <w:p>
-      <w:pPr>
-        <w:rPr>
-          <w:rFonts w:ascii="Times New Roman" w:hAnsi="Times New Roman" w:cs="Times New Roman"/>
-          <w:sz w:val="36"/>
-          <w:szCs w:val="36"/>
-        </w:rPr>
-      </w:pPr>
-    </w:p>
-    <w:p>
-      <w:pPr>
-        <w:rPr>
-          <w:rFonts w:ascii="Times New Roman" w:hAnsi="Times New Roman" w:cs="Times New Roman"/>
-          <w:sz w:val="36"/>
-          <w:szCs w:val="36"/>
-        </w:rPr>
-      </w:pPr>
-    </w:p>
-    <w:p>
-      <w:pPr>
-        <w:rPr>
-          <w:rFonts w:ascii="Times New Roman" w:hAnsi="Times New Roman" w:cs="Times New Roman"/>
-          <w:sz w:val="36"/>
-          <w:szCs w:val="36"/>
-        </w:rPr>
-      </w:pPr>
-    </w:p>
-    <w:p>
-      <w:pPr>
-        <w:rPr>
-          <w:rFonts w:ascii="Times New Roman" w:hAnsi="Times New Roman" w:cs="Times New Roman"/>
-          <w:sz w:val="36"/>
-          <w:szCs w:val="36"/>
-        </w:rPr>
-      </w:pPr>
-    </w:p>
-    <w:p>
-      <w:pPr>
-        <w:rPr>
-          <w:rFonts w:ascii="Times New Roman" w:hAnsi="Times New Roman" w:cs="Times New Roman"/>
-          <w:sz w:val="36"/>
-          <w:szCs w:val="36"/>
-        </w:rPr>
-      </w:pPr>
-    </w:p>
-    <w:p>
-      <w:pPr>
-        <w:rPr>
-          <w:rFonts w:ascii="Times New Roman" w:hAnsi="Times New Roman" w:cs="Times New Roman"/>
-          <w:sz w:val="36"/>
-          <w:szCs w:val="36"/>
-        </w:rPr>
-      </w:pPr>
-    </w:p>
-    <w:p>
-      <w:pPr>
-        <w:rPr>
-          <w:rFonts w:ascii="Times New Roman" w:hAnsi="Times New Roman" w:cs="Times New Roman"/>
-          <w:sz w:val="32"/>
-          <w:szCs w:val="32"/>
-        </w:rPr>
-      </w:pPr>
-    </w:p>
-    <w:p>
-      <w:pPr>
-        <w:pStyle w:val="ListParagraph"/>
-        <w:numPr>
-          <w:ilvl w:val="0"/>
-          <w:numId w:val="6"/>
-        </w:numPr>
-        <w:rPr>
-          <w:rFonts w:ascii="Times New Roman" w:hAnsi="Times New Roman" w:cs="Times New Roman"/>
-          <w:sz w:val="36"/>
-          <w:szCs w:val="36"/>
-        </w:rPr>
-      </w:pPr>
-      <w:r>
-        <w:rPr>
-          <w:rFonts w:ascii="Times New Roman" w:hAnsi="Times New Roman" w:cs="Times New Roman"/>
-          <w:sz w:val="36"/>
-          <w:szCs w:val="36"/>
-        </w:rPr>
-        <w:lastRenderedPageBreak/>
-        <w:t>Data Design</w:t>
-      </w:r>
-    </w:p>
-    <w:p>
-      <w:pPr>
-        <w:pStyle w:val="ListParagraph"/>
-        <w:numPr>
-          <w:ilvl w:val="1"/>
-          <w:numId w:val="6"/>
-        </w:numPr>
-        <w:rPr>
-          <w:rFonts w:ascii="Times New Roman" w:hAnsi="Times New Roman" w:cs="Times New Roman"/>
-          <w:sz w:val="36"/>
-          <w:szCs w:val="36"/>
-        </w:rPr>
-      </w:pPr>
-      <w:r>
-        <w:rPr>
-          <w:rFonts w:ascii="Times New Roman" w:hAnsi="Times New Roman" w:cs="Times New Roman"/>
-          <w:sz w:val="36"/>
-          <w:szCs w:val="36"/>
-        </w:rPr>
-        <w:t xml:space="preserve"> Database ERD</w:t>
-      </w:r>
+        <w:pStyle w:val="Heading2"/>
+        <w:rPr>
+          <w:rFonts w:ascii="Times New Roman" w:hAnsi="Times New Roman" w:cs="Times New Roman"/>
+          <w:sz w:val="36"/>
+          <w:szCs w:val="36"/>
+        </w:rPr>
+      </w:pPr>
+      <w:r>
+        <w:t xml:space="preserve"> </w:t>
+      </w:r>
+      <w:r>
+        <w:tab/>
+      </w:r>
+      <w:bookmarkStart w:id="1" w:name="_Toc53868794"/>
+      <w:r>
+        <w:rPr>
+          <w:rFonts w:ascii="Times New Roman" w:hAnsi="Times New Roman" w:cs="Times New Roman"/>
+          <w:color w:val="auto"/>
+          <w:sz w:val="36"/>
+          <w:szCs w:val="36"/>
+        </w:rPr>
+        <w:t xml:space="preserve">1.1 </w:t>
+      </w:r>
+      <w:r>
+        <w:rPr>
+          <w:rFonts w:ascii="Times New Roman" w:hAnsi="Times New Roman" w:cs="Times New Roman"/>
+          <w:color w:val="auto"/>
+          <w:sz w:val="36"/>
+          <w:szCs w:val="36"/>
+        </w:rPr>
+        <w:t>Database ERD</w:t>
+      </w:r>
+      <w:bookmarkEnd w:id="1"/>
     </w:p>
     <w:p>
       <w:pPr>
@@ -909,32 +2312,29 @@
     </w:p>
     <w:p>
       <w:pPr>
-        <w:rPr>
-          <w:rFonts w:ascii="Times New Roman" w:hAnsi="Times New Roman" w:cs="Times New Roman"/>
-          <w:sz w:val="36"/>
-          <w:szCs w:val="36"/>
-        </w:rPr>
-      </w:pPr>
-      <w:r>
-        <w:rPr>
-          <w:rFonts w:ascii="Times New Roman" w:hAnsi="Times New Roman" w:cs="Times New Roman"/>
+        <w:pStyle w:val="Heading1"/>
+        <w:rPr>
+          <w:rFonts w:ascii="Times New Roman" w:hAnsi="Times New Roman" w:cs="Times New Roman"/>
+          <w:color w:val="auto"/>
+          <w:sz w:val="36"/>
+          <w:szCs w:val="36"/>
+        </w:rPr>
+      </w:pPr>
+      <w:bookmarkStart w:id="2" w:name="_Toc53868795"/>
+      <w:r>
+        <w:rPr>
+          <w:rFonts w:ascii="Times New Roman" w:hAnsi="Times New Roman" w:cs="Times New Roman"/>
+          <w:color w:val="auto"/>
           <w:sz w:val="36"/>
           <w:szCs w:val="36"/>
         </w:rPr>
         <w:lastRenderedPageBreak/>
-        <w:t xml:space="preserve">Sec </w:t>
-      </w:r>
-      <w:r>
-        <w:rPr>
-          <w:rFonts w:ascii="Times New Roman" w:hAnsi="Times New Roman" w:cs="Times New Roman"/>
-          <w:sz w:val="36"/>
-          <w:szCs w:val="36"/>
-        </w:rPr>
         <w:t xml:space="preserve">2 System Feature to ERD </w:t>
       </w:r>
       <w:r>
         <w:rPr>
           <w:rFonts w:ascii="Times New Roman" w:hAnsi="Times New Roman" w:cs="Times New Roman"/>
+          <w:color w:val="auto"/>
           <w:sz w:val="36"/>
           <w:szCs w:val="36"/>
         </w:rPr>
@@ -943,40 +2343,47 @@
       <w:r>
         <w:rPr>
           <w:rFonts w:ascii="Times New Roman" w:hAnsi="Times New Roman" w:cs="Times New Roman"/>
+          <w:color w:val="auto"/>
           <w:sz w:val="36"/>
           <w:szCs w:val="36"/>
         </w:rPr>
         <w:t>.</w:t>
       </w:r>
+      <w:bookmarkEnd w:id="2"/>
     </w:p>
     <w:p>
       <w:pPr>
-        <w:spacing w:line="276" w:lineRule="auto"/>
-        <w:ind w:left="720"/>
-        <w:rPr>
-          <w:rFonts w:ascii="Times New Roman" w:hAnsi="Times New Roman" w:cs="Times New Roman"/>
-          <w:sz w:val="36"/>
-          <w:szCs w:val="36"/>
-        </w:rPr>
-      </w:pPr>
-      <w:r>
-        <w:rPr>
-          <w:rFonts w:ascii="Times New Roman" w:hAnsi="Times New Roman" w:cs="Times New Roman"/>
+        <w:pStyle w:val="Heading2"/>
+        <w:ind w:firstLine="720"/>
+        <w:rPr>
+          <w:rFonts w:ascii="Times New Roman" w:hAnsi="Times New Roman" w:cs="Times New Roman"/>
+          <w:color w:val="auto"/>
+          <w:sz w:val="36"/>
+          <w:szCs w:val="36"/>
+        </w:rPr>
+      </w:pPr>
+      <w:bookmarkStart w:id="3" w:name="_Toc53868796"/>
+      <w:r>
+        <w:rPr>
+          <w:rFonts w:ascii="Times New Roman" w:hAnsi="Times New Roman" w:cs="Times New Roman"/>
+          <w:color w:val="auto"/>
           <w:sz w:val="36"/>
           <w:szCs w:val="36"/>
         </w:rPr>
         <w:t xml:space="preserve">2.1 </w:t>
       </w:r>
-      <w:bookmarkStart w:id="0" w:name="_Hlk53841290"/>
-      <w:r>
-        <w:rPr>
-          <w:rFonts w:ascii="Times New Roman" w:hAnsi="Times New Roman" w:cs="Times New Roman"/>
+      <w:bookmarkStart w:id="4" w:name="_Hlk53841290"/>
+      <w:r>
+        <w:rPr>
+          <w:rFonts w:ascii="Times New Roman" w:hAnsi="Times New Roman" w:cs="Times New Roman"/>
+          <w:color w:val="auto"/>
           <w:sz w:val="36"/>
           <w:szCs w:val="36"/>
         </w:rPr>
         <w:t>Flash Card Game (SRS System Feature 4.1)</w:t>
       </w:r>
-      <w:bookmarkEnd w:id="0"/>
+      <w:bookmarkEnd w:id="3"/>
+      <w:bookmarkEnd w:id="4"/>
     </w:p>
     <w:p>
       <w:pPr>
@@ -1070,34 +2477,38 @@
     </w:p>
     <w:p>
       <w:pPr>
-        <w:pStyle w:val="ListParagraph"/>
-        <w:spacing w:line="276" w:lineRule="auto"/>
-        <w:ind w:left="0"/>
-        <w:rPr>
-          <w:rFonts w:ascii="Times New Roman" w:hAnsi="Times New Roman" w:cs="Times New Roman"/>
-          <w:sz w:val="36"/>
-          <w:szCs w:val="36"/>
-        </w:rPr>
-      </w:pPr>
-      <w:r>
-        <w:rPr>
-          <w:rFonts w:ascii="Times New Roman" w:hAnsi="Times New Roman" w:cs="Times New Roman"/>
-          <w:sz w:val="36"/>
-          <w:szCs w:val="36"/>
-        </w:rPr>
+        <w:pStyle w:val="Heading2"/>
+        <w:rPr>
+          <w:rFonts w:ascii="Times New Roman" w:hAnsi="Times New Roman" w:cs="Times New Roman"/>
+          <w:sz w:val="36"/>
+          <w:szCs w:val="36"/>
+        </w:rPr>
+      </w:pPr>
+      <w:r>
         <w:tab/>
+      </w:r>
+      <w:bookmarkStart w:id="5" w:name="_Toc53868797"/>
+      <w:r>
+        <w:rPr>
+          <w:rFonts w:ascii="Times New Roman" w:hAnsi="Times New Roman" w:cs="Times New Roman"/>
+          <w:color w:val="auto"/>
+          <w:sz w:val="36"/>
+          <w:szCs w:val="36"/>
+        </w:rPr>
         <w:t xml:space="preserve">2.2 </w:t>
       </w:r>
-      <w:bookmarkStart w:id="1" w:name="_Hlk53841308"/>
-      <w:r>
-        <w:rPr>
-          <w:rFonts w:ascii="Times New Roman" w:hAnsi="Times New Roman" w:cs="Times New Roman"/>
+      <w:bookmarkStart w:id="6" w:name="_Hlk53841308"/>
+      <w:r>
+        <w:rPr>
+          <w:rFonts w:ascii="Times New Roman" w:hAnsi="Times New Roman" w:cs="Times New Roman"/>
+          <w:color w:val="auto"/>
           <w:sz w:val="36"/>
           <w:szCs w:val="36"/>
         </w:rPr>
         <w:t>Cultural Information (SRS System Feature 4.2)</w:t>
       </w:r>
-      <w:bookmarkEnd w:id="1"/>
+      <w:bookmarkEnd w:id="5"/>
+      <w:bookmarkEnd w:id="6"/>
     </w:p>
     <w:p>
       <w:pPr>
@@ -1134,26 +2545,30 @@
     </w:p>
     <w:p>
       <w:pPr>
-        <w:spacing w:line="276" w:lineRule="auto"/>
+        <w:pStyle w:val="Heading2"/>
         <w:ind w:firstLine="720"/>
         <w:rPr>
           <w:rFonts w:ascii="Times New Roman" w:hAnsi="Times New Roman" w:cs="Times New Roman"/>
-          <w:sz w:val="36"/>
-          <w:szCs w:val="36"/>
-        </w:rPr>
-      </w:pPr>
-      <w:r>
-        <w:rPr>
-          <w:rFonts w:ascii="Times New Roman" w:hAnsi="Times New Roman" w:cs="Times New Roman"/>
+          <w:color w:val="auto"/>
+          <w:sz w:val="36"/>
+          <w:szCs w:val="36"/>
+        </w:rPr>
+      </w:pPr>
+      <w:bookmarkStart w:id="7" w:name="_Toc53868798"/>
+      <w:r>
+        <w:rPr>
+          <w:rFonts w:ascii="Times New Roman" w:hAnsi="Times New Roman" w:cs="Times New Roman"/>
+          <w:color w:val="auto"/>
           <w:sz w:val="36"/>
           <w:szCs w:val="36"/>
         </w:rPr>
         <w:t>2.3</w:t>
       </w:r>
-      <w:bookmarkStart w:id="2" w:name="_Hlk53841325"/>
-      <w:r>
-        <w:rPr>
-          <w:rFonts w:ascii="Times New Roman" w:hAnsi="Times New Roman" w:cs="Times New Roman"/>
+      <w:bookmarkStart w:id="8" w:name="_Hlk53841325"/>
+      <w:r>
+        <w:rPr>
+          <w:rFonts w:ascii="Times New Roman" w:hAnsi="Times New Roman" w:cs="Times New Roman"/>
+          <w:color w:val="auto"/>
           <w:sz w:val="36"/>
           <w:szCs w:val="36"/>
         </w:rPr>
@@ -1162,12 +2577,14 @@
       <w:r>
         <w:rPr>
           <w:rFonts w:ascii="Times New Roman" w:hAnsi="Times New Roman" w:cs="Times New Roman"/>
+          <w:color w:val="auto"/>
           <w:sz w:val="36"/>
           <w:szCs w:val="36"/>
         </w:rPr>
         <w:t>Messaging Users (SRS System Feature 4.3)</w:t>
       </w:r>
-      <w:bookmarkEnd w:id="2"/>
+      <w:bookmarkEnd w:id="7"/>
+      <w:bookmarkEnd w:id="8"/>
     </w:p>
     <w:p>
       <w:pPr>
@@ -1293,40 +2710,49 @@
     </w:p>
     <w:p>
       <w:pPr>
-        <w:rPr>
-          <w:rFonts w:ascii="Times New Roman" w:hAnsi="Times New Roman" w:cs="Times New Roman"/>
-          <w:sz w:val="36"/>
-          <w:szCs w:val="36"/>
-        </w:rPr>
-      </w:pPr>
-      <w:r>
-        <w:rPr>
-          <w:rFonts w:ascii="Times New Roman" w:hAnsi="Times New Roman" w:cs="Times New Roman"/>
+        <w:pStyle w:val="Heading1"/>
+        <w:rPr>
+          <w:rFonts w:ascii="Times New Roman" w:hAnsi="Times New Roman" w:cs="Times New Roman"/>
+          <w:color w:val="auto"/>
+          <w:sz w:val="36"/>
+          <w:szCs w:val="36"/>
+        </w:rPr>
+      </w:pPr>
+      <w:bookmarkStart w:id="9" w:name="_Toc53868799"/>
+      <w:r>
+        <w:rPr>
+          <w:rFonts w:ascii="Times New Roman" w:hAnsi="Times New Roman" w:cs="Times New Roman"/>
+          <w:color w:val="auto"/>
           <w:sz w:val="36"/>
           <w:szCs w:val="36"/>
         </w:rPr>
         <w:lastRenderedPageBreak/>
-        <w:t xml:space="preserve">Sec </w:t>
-      </w:r>
-      <w:r>
-        <w:rPr>
-          <w:rFonts w:ascii="Times New Roman" w:hAnsi="Times New Roman" w:cs="Times New Roman"/>
-          <w:sz w:val="36"/>
-          <w:szCs w:val="36"/>
-        </w:rPr>
         <w:t>3</w:t>
       </w:r>
       <w:r>
         <w:rPr>
           <w:rFonts w:ascii="Times New Roman" w:hAnsi="Times New Roman" w:cs="Times New Roman"/>
-          <w:sz w:val="36"/>
-          <w:szCs w:val="36"/>
-        </w:rPr>
-        <w:t xml:space="preserve"> User </w:t>
-      </w:r>
-      <w:r>
-        <w:rPr>
-          <w:rFonts w:ascii="Times New Roman" w:hAnsi="Times New Roman" w:cs="Times New Roman"/>
+          <w:color w:val="auto"/>
+          <w:sz w:val="36"/>
+          <w:szCs w:val="36"/>
+        </w:rPr>
+        <w:t xml:space="preserve"> </w:t>
+      </w:r>
+      <w:r>
+        <w:rPr>
+          <w:rStyle w:val="Heading1Char"/>
+          <w:rFonts w:ascii="Times New Roman" w:hAnsi="Times New Roman" w:cs="Times New Roman"/>
+          <w:color w:val="auto"/>
+          <w:sz w:val="36"/>
+          <w:szCs w:val="36"/>
+        </w:rPr>
+        <w:t xml:space="preserve">User </w:t>
+      </w:r>
+      <w:r>
+        <w:rPr>
+          <w:rStyle w:val="Heading1Char"/>
+          <w:rFonts w:ascii="Times New Roman" w:hAnsi="Times New Roman" w:cs="Times New Roman"/>
+          <w:color w:val="auto"/>
           <w:sz w:val="36"/>
           <w:szCs w:val="36"/>
         </w:rPr>
@@ -1334,7 +2760,9 @@
       </w:r>
       <w:r>
         <w:rPr>
-          <w:rFonts w:ascii="Times New Roman" w:hAnsi="Times New Roman" w:cs="Times New Roman"/>
+          <w:rStyle w:val="Heading1Char"/>
+          <w:rFonts w:ascii="Times New Roman" w:hAnsi="Times New Roman" w:cs="Times New Roman"/>
+          <w:color w:val="auto"/>
           <w:sz w:val="36"/>
           <w:szCs w:val="36"/>
         </w:rPr>
@@ -1342,7 +2770,9 @@
       </w:r>
       <w:r>
         <w:rPr>
-          <w:rFonts w:ascii="Times New Roman" w:hAnsi="Times New Roman" w:cs="Times New Roman"/>
+          <w:rStyle w:val="Heading1Char"/>
+          <w:rFonts w:ascii="Times New Roman" w:hAnsi="Times New Roman" w:cs="Times New Roman"/>
+          <w:color w:val="auto"/>
           <w:sz w:val="36"/>
           <w:szCs w:val="36"/>
         </w:rPr>
@@ -1350,30 +2780,46 @@
       </w:r>
       <w:r>
         <w:rPr>
-          <w:rFonts w:ascii="Times New Roman" w:hAnsi="Times New Roman" w:cs="Times New Roman"/>
+          <w:rStyle w:val="Heading1Char"/>
+          <w:rFonts w:ascii="Times New Roman" w:hAnsi="Times New Roman" w:cs="Times New Roman"/>
+          <w:color w:val="auto"/>
           <w:sz w:val="36"/>
           <w:szCs w:val="36"/>
         </w:rPr>
         <w:t>esign</w:t>
       </w:r>
+      <w:bookmarkEnd w:id="9"/>
     </w:p>
     <w:p>
       <w:pPr>
-        <w:rPr>
-          <w:rFonts w:ascii="Times New Roman" w:hAnsi="Times New Roman" w:cs="Times New Roman"/>
-          <w:sz w:val="36"/>
-          <w:szCs w:val="36"/>
-        </w:rPr>
-      </w:pPr>
-      <w:r>
-        <w:rPr>
-          <w:rFonts w:ascii="Times New Roman" w:hAnsi="Times New Roman" w:cs="Times New Roman"/>
+        <w:pStyle w:val="Heading2"/>
+        <w:rPr>
+          <w:rFonts w:ascii="Times New Roman" w:hAnsi="Times New Roman" w:cs="Times New Roman"/>
+          <w:color w:val="auto"/>
+          <w:sz w:val="36"/>
+          <w:szCs w:val="36"/>
+        </w:rPr>
+      </w:pPr>
+      <w:r>
+        <w:rPr>
+          <w:rFonts w:ascii="Times New Roman" w:hAnsi="Times New Roman" w:cs="Times New Roman"/>
+          <w:color w:val="auto"/>
           <w:sz w:val="36"/>
           <w:szCs w:val="36"/>
         </w:rPr>
         <w:tab/>
+      </w:r>
+      <w:bookmarkStart w:id="10" w:name="_Toc53868800"/>
+      <w:r>
+        <w:rPr>
+          <w:rFonts w:ascii="Times New Roman" w:hAnsi="Times New Roman" w:cs="Times New Roman"/>
+          <w:color w:val="auto"/>
+          <w:sz w:val="36"/>
+          <w:szCs w:val="36"/>
+        </w:rPr>
         <w:t>3.1 Site Map</w:t>
       </w:r>
+      <w:bookmarkEnd w:id="10"/>
     </w:p>
     <w:p>
       <w:pPr>
@@ -1469,41 +2915,67 @@
     </w:p>
     <w:p>
       <w:pPr>
+        <w:pStyle w:val="Heading2"/>
         <w:ind w:firstLine="720"/>
         <w:rPr>
           <w:rFonts w:ascii="Times New Roman" w:hAnsi="Times New Roman" w:cs="Times New Roman"/>
-          <w:sz w:val="36"/>
-          <w:szCs w:val="36"/>
-        </w:rPr>
-      </w:pPr>
-      <w:r>
-        <w:rPr>
-          <w:rFonts w:ascii="Times New Roman" w:hAnsi="Times New Roman" w:cs="Times New Roman"/>
+          <w:color w:val="auto"/>
+          <w:sz w:val="36"/>
+          <w:szCs w:val="36"/>
+        </w:rPr>
+      </w:pPr>
+      <w:bookmarkStart w:id="11" w:name="_Toc53868801"/>
+      <w:r>
+        <w:rPr>
+          <w:rFonts w:ascii="Times New Roman" w:hAnsi="Times New Roman" w:cs="Times New Roman"/>
+          <w:color w:val="auto"/>
           <w:sz w:val="36"/>
           <w:szCs w:val="36"/>
         </w:rPr>
         <w:lastRenderedPageBreak/>
         <w:t>3.2 Application Interface</w:t>
       </w:r>
+      <w:bookmarkEnd w:id="11"/>
     </w:p>
     <w:p>
       <w:pPr>
-        <w:ind w:firstLine="720"/>
-        <w:rPr>
-          <w:rFonts w:ascii="Times New Roman" w:hAnsi="Times New Roman" w:cs="Times New Roman"/>
-          <w:sz w:val="36"/>
-          <w:szCs w:val="36"/>
-        </w:rPr>
-      </w:pPr>
-      <w:r>
-        <w:rPr>
-          <w:rFonts w:ascii="Times New Roman" w:hAnsi="Times New Roman" w:cs="Times New Roman"/>
+        <w:pStyle w:val="Heading3"/>
+        <w:rPr>
+          <w:rFonts w:ascii="Times New Roman" w:hAnsi="Times New Roman" w:cs="Times New Roman"/>
+          <w:color w:val="auto"/>
+          <w:sz w:val="36"/>
+          <w:szCs w:val="36"/>
+        </w:rPr>
+      </w:pPr>
+      <w:r>
+        <w:rPr>
+          <w:rFonts w:ascii="Times New Roman" w:hAnsi="Times New Roman" w:cs="Times New Roman"/>
+          <w:color w:val="auto"/>
           <w:sz w:val="36"/>
           <w:szCs w:val="36"/>
         </w:rPr>
         <w:tab/>
+      </w:r>
+      <w:r>
+        <w:rPr>
+          <w:rFonts w:ascii="Times New Roman" w:hAnsi="Times New Roman" w:cs="Times New Roman"/>
+          <w:color w:val="auto"/>
+          <w:sz w:val="36"/>
+          <w:szCs w:val="36"/>
+        </w:rPr>
+        <w:tab/>
+      </w:r>
+      <w:bookmarkStart w:id="12" w:name="_Toc53868802"/>
+      <w:r>
+        <w:rPr>
+          <w:rFonts w:ascii="Times New Roman" w:hAnsi="Times New Roman" w:cs="Times New Roman"/>
+          <w:color w:val="auto"/>
+          <w:sz w:val="36"/>
+          <w:szCs w:val="36"/>
+        </w:rPr>
         <w:t>3.2.1 Login Page</w:t>
       </w:r>
+      <w:bookmarkEnd w:id="12"/>
     </w:p>
     <w:p>
       <w:pPr>
@@ -1566,16 +3038,20 @@
     </w:p>
     <w:p>
       <w:pPr>
+        <w:pStyle w:val="Heading3"/>
         <w:ind w:left="720" w:firstLine="720"/>
         <w:rPr>
           <w:rFonts w:ascii="Times New Roman" w:hAnsi="Times New Roman" w:cs="Times New Roman"/>
-          <w:sz w:val="36"/>
-          <w:szCs w:val="36"/>
-        </w:rPr>
-      </w:pPr>
-      <w:r>
-        <w:rPr>
-          <w:rFonts w:ascii="Times New Roman" w:hAnsi="Times New Roman" w:cs="Times New Roman"/>
+          <w:color w:val="auto"/>
+          <w:sz w:val="36"/>
+          <w:szCs w:val="36"/>
+        </w:rPr>
+      </w:pPr>
+      <w:bookmarkStart w:id="13" w:name="_Toc53868803"/>
+      <w:r>
+        <w:rPr>
+          <w:rFonts w:ascii="Times New Roman" w:hAnsi="Times New Roman" w:cs="Times New Roman"/>
+          <w:color w:val="auto"/>
           <w:sz w:val="36"/>
           <w:szCs w:val="36"/>
         </w:rPr>
@@ -1584,6 +3060,7 @@
       <w:r>
         <w:rPr>
           <w:rFonts w:ascii="Times New Roman" w:hAnsi="Times New Roman" w:cs="Times New Roman"/>
+          <w:color w:val="auto"/>
           <w:sz w:val="36"/>
           <w:szCs w:val="36"/>
         </w:rPr>
@@ -1592,11 +3069,13 @@
       <w:r>
         <w:rPr>
           <w:rFonts w:ascii="Times New Roman" w:hAnsi="Times New Roman" w:cs="Times New Roman"/>
+          <w:color w:val="auto"/>
           <w:sz w:val="36"/>
           <w:szCs w:val="36"/>
         </w:rPr>
         <w:t xml:space="preserve"> Main Menu</w:t>
       </w:r>
+      <w:bookmarkEnd w:id="13"/>
     </w:p>
     <w:p>
       <w:pPr>
@@ -1659,32 +3138,25 @@
     </w:p>
     <w:p>
       <w:pPr>
-        <w:rPr>
-          <w:rFonts w:ascii="Times New Roman" w:hAnsi="Times New Roman" w:cs="Times New Roman"/>
-          <w:sz w:val="36"/>
-          <w:szCs w:val="36"/>
-        </w:rPr>
-      </w:pPr>
-      <w:r>
-        <w:rPr>
-          <w:rFonts w:ascii="Times New Roman" w:hAnsi="Times New Roman" w:cs="Times New Roman"/>
-          <w:sz w:val="36"/>
-          <w:szCs w:val="36"/>
-        </w:rPr>
+        <w:pStyle w:val="Heading3"/>
+        <w:rPr>
+          <w:rFonts w:ascii="Times New Roman" w:hAnsi="Times New Roman" w:cs="Times New Roman"/>
+          <w:sz w:val="36"/>
+          <w:szCs w:val="36"/>
+        </w:rPr>
+      </w:pPr>
+      <w:r>
         <w:lastRenderedPageBreak/>
         <w:tab/>
       </w:r>
       <w:r>
-        <w:rPr>
-          <w:rFonts w:ascii="Times New Roman" w:hAnsi="Times New Roman" w:cs="Times New Roman"/>
-          <w:sz w:val="36"/>
-          <w:szCs w:val="36"/>
-        </w:rPr>
         <w:tab/>
       </w:r>
-      <w:r>
-        <w:rPr>
-          <w:rFonts w:ascii="Times New Roman" w:hAnsi="Times New Roman" w:cs="Times New Roman"/>
+      <w:bookmarkStart w:id="14" w:name="_Toc53868804"/>
+      <w:r>
+        <w:rPr>
+          <w:rFonts w:ascii="Times New Roman" w:hAnsi="Times New Roman" w:cs="Times New Roman"/>
+          <w:color w:val="auto"/>
           <w:sz w:val="36"/>
           <w:szCs w:val="36"/>
         </w:rPr>
@@ -1693,11 +3165,13 @@
       <w:r>
         <w:rPr>
           <w:rFonts w:ascii="Times New Roman" w:hAnsi="Times New Roman" w:cs="Times New Roman"/>
+          <w:color w:val="auto"/>
           <w:sz w:val="36"/>
           <w:szCs w:val="36"/>
         </w:rPr>
         <w:t xml:space="preserve"> (SRS System Feature 4.1)</w:t>
       </w:r>
+      <w:bookmarkEnd w:id="14"/>
     </w:p>
     <w:p>
       <w:pPr>
@@ -1760,32 +3234,33 @@
     </w:p>
     <w:p>
       <w:pPr>
-        <w:rPr>
-          <w:rFonts w:ascii="Times New Roman" w:hAnsi="Times New Roman" w:cs="Times New Roman"/>
-          <w:sz w:val="36"/>
-          <w:szCs w:val="36"/>
-        </w:rPr>
-      </w:pPr>
-      <w:r>
-        <w:rPr>
-          <w:rFonts w:ascii="Times New Roman" w:hAnsi="Times New Roman" w:cs="Times New Roman"/>
-          <w:sz w:val="36"/>
-          <w:szCs w:val="36"/>
-        </w:rPr>
+        <w:pStyle w:val="Heading3"/>
+        <w:rPr>
+          <w:rFonts w:ascii="Times New Roman" w:hAnsi="Times New Roman" w:cs="Times New Roman"/>
+          <w:sz w:val="36"/>
+          <w:szCs w:val="36"/>
+        </w:rPr>
+      </w:pPr>
+      <w:r>
         <w:tab/>
       </w:r>
       <w:r>
-        <w:rPr>
-          <w:rFonts w:ascii="Times New Roman" w:hAnsi="Times New Roman" w:cs="Times New Roman"/>
-          <w:sz w:val="36"/>
-          <w:szCs w:val="36"/>
-        </w:rPr>
         <w:tab/>
+      </w:r>
+      <w:bookmarkStart w:id="15" w:name="_Toc53868805"/>
+      <w:r>
+        <w:rPr>
+          <w:rFonts w:ascii="Times New Roman" w:hAnsi="Times New Roman" w:cs="Times New Roman"/>
+          <w:color w:val="auto"/>
+          <w:sz w:val="36"/>
+          <w:szCs w:val="36"/>
+        </w:rPr>
         <w:t>3.2.</w:t>
       </w:r>
       <w:r>
         <w:rPr>
           <w:rFonts w:ascii="Times New Roman" w:hAnsi="Times New Roman" w:cs="Times New Roman"/>
+          <w:color w:val="auto"/>
           <w:sz w:val="36"/>
           <w:szCs w:val="36"/>
         </w:rPr>
@@ -1794,6 +3269,7 @@
       <w:r>
         <w:rPr>
           <w:rFonts w:ascii="Times New Roman" w:hAnsi="Times New Roman" w:cs="Times New Roman"/>
+          <w:color w:val="auto"/>
           <w:sz w:val="36"/>
           <w:szCs w:val="36"/>
         </w:rPr>
@@ -1802,11 +3278,13 @@
       <w:r>
         <w:rPr>
           <w:rFonts w:ascii="Times New Roman" w:hAnsi="Times New Roman" w:cs="Times New Roman"/>
+          <w:color w:val="auto"/>
           <w:sz w:val="36"/>
           <w:szCs w:val="36"/>
         </w:rPr>
         <w:t xml:space="preserve"> (SRS System Feature 4.2)</w:t>
       </w:r>
+      <w:bookmarkEnd w:id="15"/>
     </w:p>
     <w:p>
       <w:pPr>
@@ -1917,16 +3395,20 @@
     </w:p>
     <w:p>
       <w:pPr>
+        <w:pStyle w:val="Heading3"/>
         <w:ind w:left="720" w:firstLine="720"/>
         <w:rPr>
           <w:rFonts w:ascii="Times New Roman" w:hAnsi="Times New Roman" w:cs="Times New Roman"/>
-          <w:sz w:val="36"/>
-          <w:szCs w:val="36"/>
-        </w:rPr>
-      </w:pPr>
-      <w:r>
-        <w:rPr>
-          <w:rFonts w:ascii="Times New Roman" w:hAnsi="Times New Roman" w:cs="Times New Roman"/>
+          <w:color w:val="auto"/>
+          <w:sz w:val="36"/>
+          <w:szCs w:val="36"/>
+        </w:rPr>
+      </w:pPr>
+      <w:bookmarkStart w:id="16" w:name="_Toc53868806"/>
+      <w:r>
+        <w:rPr>
+          <w:rFonts w:ascii="Times New Roman" w:hAnsi="Times New Roman" w:cs="Times New Roman"/>
+          <w:color w:val="auto"/>
           <w:sz w:val="36"/>
           <w:szCs w:val="36"/>
         </w:rPr>
@@ -1936,6 +3418,7 @@
       <w:r>
         <w:rPr>
           <w:rFonts w:ascii="Times New Roman" w:hAnsi="Times New Roman" w:cs="Times New Roman"/>
+          <w:color w:val="auto"/>
           <w:sz w:val="36"/>
           <w:szCs w:val="36"/>
         </w:rPr>
@@ -1944,6 +3427,7 @@
       <w:r>
         <w:rPr>
           <w:rFonts w:ascii="Times New Roman" w:hAnsi="Times New Roman" w:cs="Times New Roman"/>
+          <w:color w:val="auto"/>
           <w:sz w:val="36"/>
           <w:szCs w:val="36"/>
         </w:rPr>
@@ -1952,11 +3436,13 @@
       <w:r>
         <w:rPr>
           <w:rFonts w:ascii="Times New Roman" w:hAnsi="Times New Roman" w:cs="Times New Roman"/>
+          <w:color w:val="auto"/>
           <w:sz w:val="36"/>
           <w:szCs w:val="36"/>
         </w:rPr>
         <w:t xml:space="preserve"> (SRS System Feature 4.3)</w:t>
       </w:r>
+      <w:bookmarkEnd w:id="16"/>
     </w:p>
     <w:p>
       <w:pPr>
@@ -2051,31 +3537,24 @@
     </w:p>
     <w:p>
       <w:pPr>
-        <w:rPr>
-          <w:rFonts w:ascii="Times New Roman" w:hAnsi="Times New Roman" w:cs="Times New Roman"/>
-          <w:sz w:val="36"/>
-          <w:szCs w:val="36"/>
-        </w:rPr>
-      </w:pPr>
-      <w:r>
-        <w:rPr>
-          <w:rFonts w:ascii="Times New Roman" w:hAnsi="Times New Roman" w:cs="Times New Roman"/>
-          <w:sz w:val="36"/>
-          <w:szCs w:val="36"/>
-        </w:rPr>
+        <w:pStyle w:val="Heading3"/>
+        <w:rPr>
+          <w:rFonts w:ascii="Times New Roman" w:hAnsi="Times New Roman" w:cs="Times New Roman"/>
+          <w:sz w:val="36"/>
+          <w:szCs w:val="36"/>
+        </w:rPr>
+      </w:pPr>
+      <w:r>
         <w:tab/>
       </w:r>
       <w:r>
-        <w:rPr>
-          <w:rFonts w:ascii="Times New Roman" w:hAnsi="Times New Roman" w:cs="Times New Roman"/>
-          <w:sz w:val="36"/>
-          <w:szCs w:val="36"/>
-        </w:rPr>
         <w:tab/>
       </w:r>
-      <w:r>
-        <w:rPr>
-          <w:rFonts w:ascii="Times New Roman" w:hAnsi="Times New Roman" w:cs="Times New Roman"/>
+      <w:bookmarkStart w:id="17" w:name="_Toc53868807"/>
+      <w:r>
+        <w:rPr>
+          <w:rFonts w:ascii="Times New Roman" w:hAnsi="Times New Roman" w:cs="Times New Roman"/>
+          <w:color w:val="auto"/>
           <w:sz w:val="36"/>
           <w:szCs w:val="36"/>
         </w:rPr>
@@ -2084,6 +3563,7 @@
       <w:r>
         <w:rPr>
           <w:rFonts w:ascii="Times New Roman" w:hAnsi="Times New Roman" w:cs="Times New Roman"/>
+          <w:color w:val="auto"/>
           <w:sz w:val="36"/>
           <w:szCs w:val="36"/>
         </w:rPr>
@@ -2092,6 +3572,7 @@
       <w:r>
         <w:rPr>
           <w:rFonts w:ascii="Times New Roman" w:hAnsi="Times New Roman" w:cs="Times New Roman"/>
+          <w:color w:val="auto"/>
           <w:sz w:val="36"/>
           <w:szCs w:val="36"/>
         </w:rPr>
@@ -2100,6 +3581,7 @@
       <w:r>
         <w:rPr>
           <w:rFonts w:ascii="Times New Roman" w:hAnsi="Times New Roman" w:cs="Times New Roman"/>
+          <w:color w:val="auto"/>
           <w:sz w:val="36"/>
           <w:szCs w:val="36"/>
         </w:rPr>
@@ -2108,11 +3590,13 @@
       <w:r>
         <w:rPr>
           <w:rFonts w:ascii="Times New Roman" w:hAnsi="Times New Roman" w:cs="Times New Roman"/>
+          <w:color w:val="auto"/>
           <w:sz w:val="36"/>
           <w:szCs w:val="36"/>
         </w:rPr>
         <w:t xml:space="preserve"> (SRS System Feature 4.3)</w:t>
       </w:r>
+      <w:bookmarkEnd w:id="17"/>
     </w:p>
     <w:p>
       <w:pPr>
@@ -2223,16 +3707,20 @@
     </w:p>
     <w:p>
       <w:pPr>
+        <w:pStyle w:val="Heading3"/>
         <w:ind w:left="720" w:firstLine="720"/>
         <w:rPr>
           <w:rFonts w:ascii="Times New Roman" w:hAnsi="Times New Roman" w:cs="Times New Roman"/>
-          <w:sz w:val="36"/>
-          <w:szCs w:val="36"/>
-        </w:rPr>
-      </w:pPr>
-      <w:r>
-        <w:rPr>
-          <w:rFonts w:ascii="Times New Roman" w:hAnsi="Times New Roman" w:cs="Times New Roman"/>
+          <w:color w:val="auto"/>
+          <w:sz w:val="36"/>
+          <w:szCs w:val="36"/>
+        </w:rPr>
+      </w:pPr>
+      <w:bookmarkStart w:id="18" w:name="_Toc53868808"/>
+      <w:r>
+        <w:rPr>
+          <w:rFonts w:ascii="Times New Roman" w:hAnsi="Times New Roman" w:cs="Times New Roman"/>
+          <w:color w:val="auto"/>
           <w:sz w:val="36"/>
           <w:szCs w:val="36"/>
         </w:rPr>
@@ -2242,11 +3730,13 @@
       <w:r>
         <w:rPr>
           <w:rFonts w:ascii="Times New Roman" w:hAnsi="Times New Roman" w:cs="Times New Roman"/>
+          <w:color w:val="auto"/>
           <w:sz w:val="36"/>
           <w:szCs w:val="36"/>
         </w:rPr>
         <w:t xml:space="preserve"> (SRS System Feature 4.3)</w:t>
       </w:r>
+      <w:bookmarkEnd w:id="18"/>
     </w:p>
     <w:p>
       <w:pPr>
@@ -2349,29 +3839,35 @@
     </w:p>
     <w:p>
       <w:pPr>
-        <w:rPr>
-          <w:rFonts w:ascii="Times New Roman" w:hAnsi="Times New Roman" w:cs="Times New Roman"/>
-          <w:sz w:val="36"/>
-          <w:szCs w:val="36"/>
-        </w:rPr>
-      </w:pPr>
-      <w:r>
-        <w:rPr>
-          <w:rFonts w:ascii="Times New Roman" w:hAnsi="Times New Roman" w:cs="Times New Roman"/>
+        <w:pStyle w:val="Heading1"/>
+        <w:rPr>
+          <w:rFonts w:ascii="Times New Roman" w:hAnsi="Times New Roman" w:cs="Times New Roman"/>
+          <w:color w:val="auto"/>
+          <w:sz w:val="36"/>
+          <w:szCs w:val="36"/>
+        </w:rPr>
+      </w:pPr>
+      <w:bookmarkStart w:id="19" w:name="_Toc53868809"/>
+      <w:r>
+        <w:rPr>
+          <w:rFonts w:ascii="Times New Roman" w:hAnsi="Times New Roman" w:cs="Times New Roman"/>
+          <w:color w:val="auto"/>
           <w:sz w:val="36"/>
           <w:szCs w:val="36"/>
         </w:rPr>
         <w:lastRenderedPageBreak/>
-        <w:t xml:space="preserve">Sec 4 </w:t>
-      </w:r>
-      <w:r>
-        <w:rPr>
-          <w:rFonts w:ascii="Times New Roman" w:hAnsi="Times New Roman" w:cs="Times New Roman"/>
+        <w:t xml:space="preserve">4 </w:t>
+      </w:r>
+      <w:r>
+        <w:rPr>
+          <w:rFonts w:ascii="Times New Roman" w:hAnsi="Times New Roman" w:cs="Times New Roman"/>
+          <w:color w:val="auto"/>
           <w:sz w:val="36"/>
           <w:szCs w:val="36"/>
         </w:rPr>
         <w:t>Test Plan</w:t>
       </w:r>
+      <w:bookmarkEnd w:id="19"/>
     </w:p>
     <w:tbl>
       <w:tblPr>
@@ -2606,16 +4102,24 @@
           </w:tcPr>
           <w:p>
             <w:pPr>
-              <w:rPr>
-                <w:rFonts w:ascii="Times New Roman" w:hAnsi="Times New Roman" w:cs="Times New Roman"/>
-              </w:rPr>
-            </w:pPr>
-            <w:r>
-              <w:rPr>
-                <w:rFonts w:ascii="Times New Roman" w:hAnsi="Times New Roman" w:cs="Times New Roman"/>
+              <w:pStyle w:val="Heading2"/>
+              <w:rPr>
+                <w:rFonts w:ascii="Times New Roman" w:hAnsi="Times New Roman" w:cs="Times New Roman"/>
+                <w:sz w:val="22"/>
+                <w:szCs w:val="22"/>
+              </w:rPr>
+            </w:pPr>
+            <w:bookmarkStart w:id="20" w:name="_Toc53868810"/>
+            <w:r>
+              <w:rPr>
+                <w:rFonts w:ascii="Times New Roman" w:hAnsi="Times New Roman" w:cs="Times New Roman"/>
+                <w:color w:val="auto"/>
+                <w:sz w:val="22"/>
+                <w:szCs w:val="22"/>
               </w:rPr>
               <w:t>Test Case 1: Flash Card Game</w:t>
             </w:r>
+            <w:bookmarkEnd w:id="20"/>
           </w:p>
         </w:tc>
         <w:tc>
@@ -3187,16 +4691,25 @@
           </w:tcPr>
           <w:p>
             <w:pPr>
-              <w:rPr>
-                <w:rFonts w:ascii="Times New Roman" w:hAnsi="Times New Roman" w:cs="Times New Roman"/>
-              </w:rPr>
-            </w:pPr>
-            <w:r>
-              <w:rPr>
-                <w:rFonts w:ascii="Times New Roman" w:hAnsi="Times New Roman" w:cs="Times New Roman"/>
+              <w:pStyle w:val="Heading2"/>
+              <w:rPr>
+                <w:rFonts w:ascii="Times New Roman" w:hAnsi="Times New Roman" w:cs="Times New Roman"/>
+                <w:color w:val="auto"/>
+                <w:sz w:val="22"/>
+                <w:szCs w:val="22"/>
+              </w:rPr>
+            </w:pPr>
+            <w:bookmarkStart w:id="21" w:name="_Toc53868811"/>
+            <w:r>
+              <w:rPr>
+                <w:rFonts w:ascii="Times New Roman" w:hAnsi="Times New Roman" w:cs="Times New Roman"/>
+                <w:color w:val="auto"/>
+                <w:sz w:val="22"/>
+                <w:szCs w:val="22"/>
               </w:rPr>
               <w:t>Test Case 2: Wikipedia page</w:t>
             </w:r>
+            <w:bookmarkEnd w:id="21"/>
           </w:p>
           <w:p>
             <w:pPr>
@@ -3778,16 +5291,25 @@
           </w:tcPr>
           <w:p>
             <w:pPr>
-              <w:rPr>
-                <w:rFonts w:ascii="Times New Roman" w:hAnsi="Times New Roman" w:cs="Times New Roman"/>
-              </w:rPr>
-            </w:pPr>
-            <w:r>
-              <w:rPr>
-                <w:rFonts w:ascii="Times New Roman" w:hAnsi="Times New Roman" w:cs="Times New Roman"/>
+              <w:pStyle w:val="Heading2"/>
+              <w:rPr>
+                <w:rFonts w:ascii="Times New Roman" w:hAnsi="Times New Roman" w:cs="Times New Roman"/>
+                <w:color w:val="auto"/>
+                <w:sz w:val="22"/>
+                <w:szCs w:val="22"/>
+              </w:rPr>
+            </w:pPr>
+            <w:bookmarkStart w:id="22" w:name="_Toc53868812"/>
+            <w:r>
+              <w:rPr>
+                <w:rFonts w:ascii="Times New Roman" w:hAnsi="Times New Roman" w:cs="Times New Roman"/>
+                <w:color w:val="auto"/>
+                <w:sz w:val="22"/>
+                <w:szCs w:val="22"/>
               </w:rPr>
               <w:t>Test Case 3: Messaging and Finding Users</w:t>
             </w:r>
+            <w:bookmarkEnd w:id="22"/>
           </w:p>
           <w:p>
             <w:pPr>
@@ -3956,7 +5478,21 @@
               <w:rPr>
                 <w:rFonts w:ascii="Times New Roman" w:hAnsi="Times New Roman" w:cs="Times New Roman"/>
               </w:rPr>
-              <w:t>click on them to get information on user shown to make sure its linked to the correct profile</w:t>
+              <w:t xml:space="preserve">click on them to get information on user shown to make sure </w:t>
+            </w:r>
+            <w:proofErr w:type="gramStart"/>
+            <w:r>
+              <w:rPr>
+                <w:rFonts w:ascii="Times New Roman" w:hAnsi="Times New Roman" w:cs="Times New Roman"/>
+              </w:rPr>
+              <w:t>its</w:t>
+            </w:r>
+            <w:proofErr w:type="gramEnd"/>
+            <w:r>
+              <w:rPr>
+                <w:rFonts w:ascii="Times New Roman" w:hAnsi="Times New Roman" w:cs="Times New Roman"/>
+              </w:rPr>
+              <w:t xml:space="preserve"> linked to the correct profile</w:t>
             </w:r>
           </w:p>
         </w:tc>
@@ -4177,7 +5713,21 @@
               <w:rPr>
                 <w:rFonts w:ascii="Times New Roman" w:hAnsi="Times New Roman" w:cs="Times New Roman"/>
               </w:rPr>
-              <w:t>See if email message shows In the database.</w:t>
+              <w:t xml:space="preserve">See if email message shows </w:t>
+            </w:r>
+            <w:proofErr w:type="gramStart"/>
+            <w:r>
+              <w:rPr>
+                <w:rFonts w:ascii="Times New Roman" w:hAnsi="Times New Roman" w:cs="Times New Roman"/>
+              </w:rPr>
+              <w:t>In</w:t>
+            </w:r>
+            <w:proofErr w:type="gramEnd"/>
+            <w:r>
+              <w:rPr>
+                <w:rFonts w:ascii="Times New Roman" w:hAnsi="Times New Roman" w:cs="Times New Roman"/>
+              </w:rPr>
+              <w:t xml:space="preserve"> the database.</w:t>
             </w:r>
           </w:p>
         </w:tc>
@@ -7281,6 +8831,71 @@
     <w:name w:val="Normal"/>
     <w:qFormat/>
   </w:style>
+  <w:style w:type="paragraph" w:styleId="Heading1">
+    <w:name w:val="heading 1"/>
+    <w:basedOn w:val="Normal"/>
+    <w:next w:val="Normal"/>
+    <w:link w:val="Heading1Char"/>
+    <w:uiPriority w:val="9"/>
+    <w:qFormat/>
+    <w:rsid w:val="00B50F92"/>
+    <w:pPr>
+      <w:keepNext/>
+      <w:keepLines/>
+      <w:spacing w:before="240" w:after="0"/>
+      <w:outlineLvl w:val="0"/>
+    </w:pPr>
+    <w:rPr>
+      <w:rFonts w:asciiTheme="majorHAnsi" w:eastAsiaTheme="majorEastAsia" w:hAnsiTheme="majorHAnsi" w:cstheme="majorBidi"/>
+      <w:color w:val="2F5496" w:themeColor="accent1" w:themeShade="BF"/>
+      <w:sz w:val="32"/>
+      <w:szCs w:val="32"/>
+    </w:rPr>
+  </w:style>
+  <w:style w:type="paragraph" w:styleId="Heading2">
+    <w:name w:val="heading 2"/>
+    <w:basedOn w:val="Normal"/>
+    <w:next w:val="Normal"/>
+    <w:link w:val="Heading2Char"/>
+    <w:uiPriority w:val="9"/>
+    <w:unhideWhenUsed/>
+    <w:qFormat/>
+    <w:rsid w:val="00B50F92"/>
+    <w:pPr>
+      <w:keepNext/>
+      <w:keepLines/>
+      <w:spacing w:before="40" w:after="0"/>
+      <w:outlineLvl w:val="1"/>
+    </w:pPr>
+    <w:rPr>
+      <w:rFonts w:asciiTheme="majorHAnsi" w:eastAsiaTheme="majorEastAsia" w:hAnsiTheme="majorHAnsi" w:cstheme="majorBidi"/>
+      <w:color w:val="2F5496" w:themeColor="accent1" w:themeShade="BF"/>
+      <w:sz w:val="26"/>
+      <w:szCs w:val="26"/>
+    </w:rPr>
+  </w:style>
+  <w:style w:type="paragraph" w:styleId="Heading3">
+    <w:name w:val="heading 3"/>
+    <w:basedOn w:val="Normal"/>
+    <w:next w:val="Normal"/>
+    <w:link w:val="Heading3Char"/>
+    <w:uiPriority w:val="9"/>
+    <w:unhideWhenUsed/>
+    <w:qFormat/>
+    <w:rsid w:val="00B50F92"/>
+    <w:pPr>
+      <w:keepNext/>
+      <w:keepLines/>
+      <w:spacing w:before="40" w:after="0"/>
+      <w:outlineLvl w:val="2"/>
+    </w:pPr>
+    <w:rPr>
+      <w:rFonts w:asciiTheme="majorHAnsi" w:eastAsiaTheme="majorEastAsia" w:hAnsiTheme="majorHAnsi" w:cstheme="majorBidi"/>
+      <w:color w:val="1F3763" w:themeColor="accent1" w:themeShade="7F"/>
+      <w:sz w:val="24"/>
+      <w:szCs w:val="24"/>
+    </w:rPr>
+  </w:style>
   <w:style w:type="character" w:default="1" w:styleId="DefaultParagraphFont">
     <w:name w:val="Default Paragraph Font"/>
     <w:uiPriority w:val="1"/>
@@ -7381,6 +8996,115 @@
     <w:link w:val="Footer"/>
     <w:uiPriority w:val="99"/>
     <w:rsid w:val="00657C48"/>
+  </w:style>
+  <w:style w:type="character" w:customStyle="1" w:styleId="Heading1Char">
+    <w:name w:val="Heading 1 Char"/>
+    <w:basedOn w:val="DefaultParagraphFont"/>
+    <w:link w:val="Heading1"/>
+    <w:uiPriority w:val="9"/>
+    <w:rsid w:val="00B50F92"/>
+    <w:rPr>
+      <w:rFonts w:asciiTheme="majorHAnsi" w:eastAsiaTheme="majorEastAsia" w:hAnsiTheme="majorHAnsi" w:cstheme="majorBidi"/>
+      <w:color w:val="2F5496" w:themeColor="accent1" w:themeShade="BF"/>
+      <w:sz w:val="32"/>
+      <w:szCs w:val="32"/>
+    </w:rPr>
+  </w:style>
+  <w:style w:type="paragraph" w:styleId="TOCHeading">
+    <w:name w:val="TOC Heading"/>
+    <w:basedOn w:val="Heading1"/>
+    <w:next w:val="Normal"/>
+    <w:uiPriority w:val="39"/>
+    <w:unhideWhenUsed/>
+    <w:qFormat/>
+    <w:rsid w:val="00B50F92"/>
+    <w:pPr>
+      <w:outlineLvl w:val="9"/>
+    </w:pPr>
+  </w:style>
+  <w:style w:type="paragraph" w:styleId="TOC1">
+    <w:name w:val="toc 1"/>
+    <w:basedOn w:val="Normal"/>
+    <w:next w:val="Normal"/>
+    <w:autoRedefine/>
+    <w:uiPriority w:val="39"/>
+    <w:unhideWhenUsed/>
+    <w:rsid w:val="00B50F92"/>
+    <w:pPr>
+      <w:tabs>
+        <w:tab w:val="right" w:leader="dot" w:pos="9350"/>
+      </w:tabs>
+      <w:spacing w:after="100"/>
+    </w:pPr>
+    <w:rPr>
+      <w:rFonts w:ascii="Times New Roman" w:hAnsi="Times New Roman" w:cs="Times New Roman"/>
+      <w:noProof/>
+      <w:sz w:val="28"/>
+      <w:szCs w:val="28"/>
+    </w:rPr>
+  </w:style>
+  <w:style w:type="character" w:styleId="Hyperlink">
+    <w:name w:val="Hyperlink"/>
+    <w:basedOn w:val="DefaultParagraphFont"/>
+    <w:uiPriority w:val="99"/>
+    <w:unhideWhenUsed/>
+    <w:rsid w:val="00B50F92"/>
+    <w:rPr>
+      <w:color w:val="0563C1" w:themeColor="hyperlink"/>
+      <w:u w:val="single"/>
+    </w:rPr>
+  </w:style>
+  <w:style w:type="character" w:customStyle="1" w:styleId="Heading2Char">
+    <w:name w:val="Heading 2 Char"/>
+    <w:basedOn w:val="DefaultParagraphFont"/>
+    <w:link w:val="Heading2"/>
+    <w:uiPriority w:val="9"/>
+    <w:rsid w:val="00B50F92"/>
+    <w:rPr>
+      <w:rFonts w:asciiTheme="majorHAnsi" w:eastAsiaTheme="majorEastAsia" w:hAnsiTheme="majorHAnsi" w:cstheme="majorBidi"/>
+      <w:color w:val="2F5496" w:themeColor="accent1" w:themeShade="BF"/>
+      <w:sz w:val="26"/>
+      <w:szCs w:val="26"/>
+    </w:rPr>
+  </w:style>
+  <w:style w:type="paragraph" w:styleId="TOC2">
+    <w:name w:val="toc 2"/>
+    <w:basedOn w:val="Normal"/>
+    <w:next w:val="Normal"/>
+    <w:autoRedefine/>
+    <w:uiPriority w:val="39"/>
+    <w:unhideWhenUsed/>
+    <w:rsid w:val="00B50F92"/>
+    <w:pPr>
+      <w:spacing w:after="100"/>
+      <w:ind w:left="220"/>
+    </w:pPr>
+  </w:style>
+  <w:style w:type="character" w:customStyle="1" w:styleId="Heading3Char">
+    <w:name w:val="Heading 3 Char"/>
+    <w:basedOn w:val="DefaultParagraphFont"/>
+    <w:link w:val="Heading3"/>
+    <w:uiPriority w:val="9"/>
+    <w:rsid w:val="00B50F92"/>
+    <w:rPr>
+      <w:rFonts w:asciiTheme="majorHAnsi" w:eastAsiaTheme="majorEastAsia" w:hAnsiTheme="majorHAnsi" w:cstheme="majorBidi"/>
+      <w:color w:val="1F3763" w:themeColor="accent1" w:themeShade="7F"/>
+      <w:sz w:val="24"/>
+      <w:szCs w:val="24"/>
+    </w:rPr>
+  </w:style>
+  <w:style w:type="paragraph" w:styleId="TOC3">
+    <w:name w:val="toc 3"/>
+    <w:basedOn w:val="Normal"/>
+    <w:next w:val="Normal"/>
+    <w:autoRedefine/>
+    <w:uiPriority w:val="39"/>
+    <w:unhideWhenUsed/>
+    <w:rsid w:val="00B50F92"/>
+    <w:pPr>
+      <w:spacing w:after="100"/>
+      <w:ind w:left="440"/>
+    </w:pPr>
   </w:style>
 </w:styles>
 </file>

</xml_diff>

<commit_message>
Added Lab 9 Report from Lab 9.  Added completed to test cases for Functional Requirement 1.  Changed tables and user_population.sql.
    tables.sql
Added foreign key constraint to point to lang_name in languages table to ensure the fk would be correct.
Normally postgreSQL will allow for fk to be directly stated if column name matches primary key name in foreign table. Since the names differ this ensures it accurately points to the correct key.

    user_population.sql
Updated default population file to match updated table from previous commit.
</commit_message>
<xml_diff>
--- a/Assignments/Sprints/Sprint 2/LLUO900 SDS.docx
+++ b/Assignments/Sprints/Sprint 2/LLUO900 SDS.docx
@@ -272,6 +272,12 @@
     </w:p>
     <w:sdt>
       <w:sdtPr>
+        <w:rPr>
+          <w:rFonts w:asciiTheme="minorHAnsi" w:eastAsiaTheme="minorHAnsi" w:hAnsiTheme="minorHAnsi" w:cstheme="minorBidi"/>
+          <w:color w:val="auto"/>
+          <w:sz w:val="22"/>
+          <w:szCs w:val="22"/>
+        </w:rPr>
         <w:id w:val="309290290"/>
         <w:docPartObj>
           <w:docPartGallery w:val="Table of Contents"/>
@@ -280,13 +286,9 @@
       </w:sdtPr>
       <w:sdtEndPr>
         <w:rPr>
-          <w:rFonts w:asciiTheme="minorHAnsi" w:eastAsiaTheme="minorHAnsi" w:hAnsiTheme="minorHAnsi" w:cstheme="minorBidi"/>
           <w:b/>
           <w:bCs/>
           <w:noProof/>
-          <w:color w:val="auto"/>
-          <w:sz w:val="22"/>
-          <w:szCs w:val="22"/>
         </w:rPr>
       </w:sdtEndPr>
       <w:sdtContent>
@@ -3877,13 +3879,13 @@
       </w:tblPr>
       <w:tblGrid>
         <w:gridCol w:w="1170"/>
-        <w:gridCol w:w="789"/>
+        <w:gridCol w:w="783"/>
         <w:gridCol w:w="1133"/>
-        <w:gridCol w:w="1410"/>
-        <w:gridCol w:w="1317"/>
+        <w:gridCol w:w="1405"/>
+        <w:gridCol w:w="1310"/>
         <w:gridCol w:w="1133"/>
         <w:gridCol w:w="1321"/>
-        <w:gridCol w:w="1077"/>
+        <w:gridCol w:w="1095"/>
       </w:tblGrid>
       <w:tr>
         <w:tc>
@@ -3900,6 +3902,7 @@
                 <w:szCs w:val="28"/>
               </w:rPr>
             </w:pPr>
+            <w:bookmarkStart w:id="20" w:name="_Hlk54179219"/>
             <w:r>
               <w:rPr>
                 <w:rFonts w:ascii="Times New Roman" w:hAnsi="Times New Roman" w:cs="Times New Roman"/>
@@ -4103,13 +4106,14 @@
           <w:p>
             <w:pPr>
               <w:pStyle w:val="Heading2"/>
+              <w:outlineLvl w:val="1"/>
               <w:rPr>
                 <w:rFonts w:ascii="Times New Roman" w:hAnsi="Times New Roman" w:cs="Times New Roman"/>
                 <w:sz w:val="22"/>
                 <w:szCs w:val="22"/>
               </w:rPr>
             </w:pPr>
-            <w:bookmarkStart w:id="20" w:name="_Toc53868810"/>
+            <w:bookmarkStart w:id="21" w:name="_Toc53868810"/>
             <w:r>
               <w:rPr>
                 <w:rFonts w:ascii="Times New Roman" w:hAnsi="Times New Roman" w:cs="Times New Roman"/>
@@ -4119,7 +4123,7 @@
               </w:rPr>
               <w:t>Test Case 1: Flash Card Game</w:t>
             </w:r>
-            <w:bookmarkEnd w:id="20"/>
+            <w:bookmarkEnd w:id="21"/>
           </w:p>
         </w:tc>
         <w:tc>
@@ -4233,8 +4237,6 @@
             <w:pPr>
               <w:rPr>
                 <w:rFonts w:ascii="Times New Roman" w:hAnsi="Times New Roman" w:cs="Times New Roman"/>
-                <w:sz w:val="36"/>
-                <w:szCs w:val="36"/>
               </w:rPr>
             </w:pPr>
             <w:r>
@@ -4253,10 +4255,14 @@
             <w:pPr>
               <w:rPr>
                 <w:rFonts w:ascii="Times New Roman" w:hAnsi="Times New Roman" w:cs="Times New Roman"/>
-                <w:sz w:val="36"/>
-                <w:szCs w:val="36"/>
-              </w:rPr>
-            </w:pPr>
+              </w:rPr>
+            </w:pPr>
+            <w:r>
+              <w:rPr>
+                <w:rFonts w:ascii="Times New Roman" w:hAnsi="Times New Roman" w:cs="Times New Roman"/>
+              </w:rPr>
+              <w:t>Complete</w:t>
+            </w:r>
           </w:p>
         </w:tc>
       </w:tr>
@@ -4408,8 +4414,6 @@
             <w:pPr>
               <w:rPr>
                 <w:rFonts w:ascii="Times New Roman" w:hAnsi="Times New Roman" w:cs="Times New Roman"/>
-                <w:sz w:val="36"/>
-                <w:szCs w:val="36"/>
               </w:rPr>
             </w:pPr>
             <w:r>
@@ -4442,10 +4446,14 @@
             <w:pPr>
               <w:rPr>
                 <w:rFonts w:ascii="Times New Roman" w:hAnsi="Times New Roman" w:cs="Times New Roman"/>
-                <w:sz w:val="36"/>
-                <w:szCs w:val="36"/>
-              </w:rPr>
-            </w:pPr>
+              </w:rPr>
+            </w:pPr>
+            <w:r>
+              <w:rPr>
+                <w:rFonts w:ascii="Times New Roman" w:hAnsi="Times New Roman" w:cs="Times New Roman"/>
+              </w:rPr>
+              <w:t>Complete</w:t>
+            </w:r>
           </w:p>
         </w:tc>
       </w:tr>
@@ -4622,8 +4630,6 @@
             <w:pPr>
               <w:rPr>
                 <w:rFonts w:ascii="Times New Roman" w:hAnsi="Times New Roman" w:cs="Times New Roman"/>
-                <w:sz w:val="36"/>
-                <w:szCs w:val="36"/>
               </w:rPr>
             </w:pPr>
             <w:r>
@@ -4677,10 +4683,15 @@
             <w:pPr>
               <w:rPr>
                 <w:rFonts w:ascii="Times New Roman" w:hAnsi="Times New Roman" w:cs="Times New Roman"/>
-                <w:sz w:val="36"/>
-                <w:szCs w:val="36"/>
-              </w:rPr>
-            </w:pPr>
+              </w:rPr>
+            </w:pPr>
+            <w:r>
+              <w:rPr>
+                <w:rFonts w:ascii="Times New Roman" w:hAnsi="Times New Roman" w:cs="Times New Roman"/>
+              </w:rPr>
+              <w:lastRenderedPageBreak/>
+              <w:t>Complete</w:t>
+            </w:r>
           </w:p>
         </w:tc>
       </w:tr>
@@ -4692,6 +4703,7 @@
           <w:p>
             <w:pPr>
               <w:pStyle w:val="Heading2"/>
+              <w:outlineLvl w:val="1"/>
               <w:rPr>
                 <w:rFonts w:ascii="Times New Roman" w:hAnsi="Times New Roman" w:cs="Times New Roman"/>
                 <w:color w:val="auto"/>
@@ -4699,7 +4711,8 @@
                 <w:szCs w:val="22"/>
               </w:rPr>
             </w:pPr>
-            <w:bookmarkStart w:id="21" w:name="_Toc53868811"/>
+            <w:bookmarkStart w:id="22" w:name="_Toc53868811"/>
+            <w:bookmarkEnd w:id="20"/>
             <w:r>
               <w:rPr>
                 <w:rFonts w:ascii="Times New Roman" w:hAnsi="Times New Roman" w:cs="Times New Roman"/>
@@ -4709,7 +4722,7 @@
               </w:rPr>
               <w:t>Test Case 2: Wikipedia page</w:t>
             </w:r>
-            <w:bookmarkEnd w:id="21"/>
+            <w:bookmarkEnd w:id="22"/>
           </w:p>
           <w:p>
             <w:pPr>
@@ -5292,6 +5305,7 @@
           <w:p>
             <w:pPr>
               <w:pStyle w:val="Heading2"/>
+              <w:outlineLvl w:val="1"/>
               <w:rPr>
                 <w:rFonts w:ascii="Times New Roman" w:hAnsi="Times New Roman" w:cs="Times New Roman"/>
                 <w:color w:val="auto"/>
@@ -5299,7 +5313,7 @@
                 <w:szCs w:val="22"/>
               </w:rPr>
             </w:pPr>
-            <w:bookmarkStart w:id="22" w:name="_Toc53868812"/>
+            <w:bookmarkStart w:id="23" w:name="_Toc53868812"/>
             <w:r>
               <w:rPr>
                 <w:rFonts w:ascii="Times New Roman" w:hAnsi="Times New Roman" w:cs="Times New Roman"/>
@@ -5309,7 +5323,7 @@
               </w:rPr>
               <w:t>Test Case 3: Messaging and Finding Users</w:t>
             </w:r>
-            <w:bookmarkEnd w:id="22"/>
+            <w:bookmarkEnd w:id="23"/>
           </w:p>
           <w:p>
             <w:pPr>
@@ -6022,6 +6036,7 @@
         <w:docPartUnique/>
       </w:docPartObj>
     </w:sdtPr>
+    <w:sdtEndPr/>
     <w:sdtContent>
       <w:p>
         <w:pPr>

</xml_diff>

<commit_message>
Expanded actual result for test cases 1.1-1.3 on the SDS.  Added Sprint 3/Software Test Plan.docx and demonstration for the first functional requirement.
    LLUO900 SDS.docx
Added an explanation of the actual result instead of completed.

    Software Test Plan.docx
Added the test plan from the SDS and then added demo gifs of the requirement doing its designated purpose.

    .gif files
Added asset gif files for showcasing the Flashcard Game functional requirement working.
</commit_message>
<xml_diff>
--- a/Assignments/Sprints/Sprint 2/LLUO900 SDS.docx
+++ b/Assignments/Sprints/Sprint 2/LLUO900 SDS.docx
@@ -3878,14 +3878,14 @@
         <w:tblLook w:val="04A0" w:firstRow="1" w:lastRow="0" w:firstColumn="1" w:lastColumn="0" w:noHBand="0" w:noVBand="1"/>
       </w:tblPr>
       <w:tblGrid>
-        <w:gridCol w:w="1170"/>
-        <w:gridCol w:w="783"/>
-        <w:gridCol w:w="1133"/>
-        <w:gridCol w:w="1405"/>
-        <w:gridCol w:w="1310"/>
-        <w:gridCol w:w="1133"/>
-        <w:gridCol w:w="1321"/>
-        <w:gridCol w:w="1095"/>
+        <w:gridCol w:w="1163"/>
+        <w:gridCol w:w="727"/>
+        <w:gridCol w:w="1127"/>
+        <w:gridCol w:w="1359"/>
+        <w:gridCol w:w="1248"/>
+        <w:gridCol w:w="1127"/>
+        <w:gridCol w:w="1314"/>
+        <w:gridCol w:w="1285"/>
       </w:tblGrid>
       <w:tr>
         <w:tc>
@@ -4261,7 +4261,7 @@
               <w:rPr>
                 <w:rFonts w:ascii="Times New Roman" w:hAnsi="Times New Roman" w:cs="Times New Roman"/>
               </w:rPr>
-              <w:t>Complete</w:t>
+              <w:t>Card game correctly swapped between the Italian word and its translation.</w:t>
             </w:r>
           </w:p>
         </w:tc>
@@ -4452,7 +4452,7 @@
               <w:rPr>
                 <w:rFonts w:ascii="Times New Roman" w:hAnsi="Times New Roman" w:cs="Times New Roman"/>
               </w:rPr>
-              <w:t>Complete</w:t>
+              <w:t>Card game correctly swapped between 10 Italian words and test 1.1 succeeded on each word.  It kept cycling through words as if there was no limit.</w:t>
             </w:r>
           </w:p>
         </w:tc>
@@ -4690,7 +4690,7 @@
                 <w:rFonts w:ascii="Times New Roman" w:hAnsi="Times New Roman" w:cs="Times New Roman"/>
               </w:rPr>
               <w:lastRenderedPageBreak/>
-              <w:t>Complete</w:t>
+              <w:t>Card game successfully transitioned backwards through previously seen words and their translations.</w:t>
             </w:r>
           </w:p>
         </w:tc>
@@ -5321,6 +5321,7 @@
                 <w:sz w:val="22"/>
                 <w:szCs w:val="22"/>
               </w:rPr>
+              <w:lastRenderedPageBreak/>
               <w:t>Test Case 3: Messaging and Finding Users</w:t>
             </w:r>
             <w:bookmarkEnd w:id="23"/>
@@ -5601,15 +5602,7 @@
               <w:rPr>
                 <w:rFonts w:ascii="Times New Roman" w:hAnsi="Times New Roman" w:cs="Times New Roman"/>
               </w:rPr>
-              <w:lastRenderedPageBreak/>
-              <w:t xml:space="preserve">Show view to message </w:t>
-            </w:r>
-            <w:r>
-              <w:rPr>
-                <w:rFonts w:ascii="Times New Roman" w:hAnsi="Times New Roman" w:cs="Times New Roman"/>
-              </w:rPr>
-              <w:lastRenderedPageBreak/>
-              <w:t>user and enter message into database.</w:t>
+              <w:t>Show view to message user and enter message into database.</w:t>
             </w:r>
           </w:p>
           <w:p>
@@ -5636,15 +5629,7 @@
               <w:rPr>
                 <w:rFonts w:ascii="Times New Roman" w:hAnsi="Times New Roman" w:cs="Times New Roman"/>
               </w:rPr>
-              <w:lastRenderedPageBreak/>
-              <w:t xml:space="preserve">Email style looking </w:t>
-            </w:r>
-            <w:r>
-              <w:rPr>
-                <w:rFonts w:ascii="Times New Roman" w:hAnsi="Times New Roman" w:cs="Times New Roman"/>
-              </w:rPr>
-              <w:lastRenderedPageBreak/>
-              <w:t>view with buttons to send and cancel</w:t>
+              <w:t>Email style looking view with buttons to send and cancel</w:t>
             </w:r>
           </w:p>
           <w:p>
@@ -5671,15 +5656,7 @@
               <w:rPr>
                 <w:rFonts w:ascii="Times New Roman" w:hAnsi="Times New Roman" w:cs="Times New Roman"/>
               </w:rPr>
-              <w:lastRenderedPageBreak/>
-              <w:t xml:space="preserve">user info for both </w:t>
-            </w:r>
-            <w:r>
-              <w:rPr>
-                <w:rFonts w:ascii="Times New Roman" w:hAnsi="Times New Roman" w:cs="Times New Roman"/>
-              </w:rPr>
-              <w:lastRenderedPageBreak/>
-              <w:t>user sending and receiving</w:t>
+              <w:t>user info for both user sending and receiving</w:t>
             </w:r>
           </w:p>
           <w:p>
@@ -5706,15 +5683,7 @@
               <w:rPr>
                 <w:rFonts w:ascii="Times New Roman" w:hAnsi="Times New Roman" w:cs="Times New Roman"/>
               </w:rPr>
-              <w:lastRenderedPageBreak/>
-              <w:t xml:space="preserve">Type up email to test </w:t>
-            </w:r>
-            <w:r>
-              <w:rPr>
-                <w:rFonts w:ascii="Times New Roman" w:hAnsi="Times New Roman" w:cs="Times New Roman"/>
-              </w:rPr>
-              <w:lastRenderedPageBreak/>
-              <w:t>and send email.</w:t>
+              <w:t>Type up email to test and send email.</w:t>
             </w:r>
           </w:p>
           <w:p>

</xml_diff>

<commit_message>
Changed DB ERD and tables to reflect wiki api usage.
    LLUO DB ERD.png, lang_population.sql, LLUO900 SDS.docx, tables.sql
WikipediaAPI uses page names not links so the changes were made to reflect this.

    wikipediaAPIRequest.js
Changed test hard-programmed lines to use appropriate parameters.
</commit_message>
<xml_diff>
--- a/Assignments/Sprints/Sprint 2/LLUO900 SDS.docx
+++ b/Assignments/Sprints/Sprint 2/LLUO900 SDS.docx
@@ -2248,16 +2248,16 @@
           <w:szCs w:val="36"/>
         </w:rPr>
         <w:drawing>
-          <wp:anchor distT="0" distB="0" distL="114300" distR="114300" simplePos="0" relativeHeight="251658240" behindDoc="0" locked="0" layoutInCell="1" allowOverlap="1" wp14:anchorId="21BA9751" wp14:editId="0DA6E968">
+          <wp:anchor distT="0" distB="0" distL="114300" distR="114300" simplePos="0" relativeHeight="251658240" behindDoc="0" locked="0" layoutInCell="1" allowOverlap="1" wp14:anchorId="21BA9751" wp14:editId="30444EC0">
             <wp:simplePos x="0" y="0"/>
             <wp:positionH relativeFrom="page">
-              <wp:posOffset>981389</wp:posOffset>
+              <wp:posOffset>1487607</wp:posOffset>
             </wp:positionH>
             <wp:positionV relativeFrom="paragraph">
-              <wp:posOffset>22225</wp:posOffset>
+              <wp:posOffset>19685</wp:posOffset>
             </wp:positionV>
-            <wp:extent cx="5674367" cy="3707765"/>
-            <wp:effectExtent l="0" t="0" r="2540" b="6985"/>
+            <wp:extent cx="4661302" cy="3707765"/>
+            <wp:effectExtent l="0" t="0" r="6350" b="6985"/>
             <wp:wrapNone/>
             <wp:docPr id="9" name="Picture 9"/>
             <wp:cNvGraphicFramePr>
@@ -2271,7 +2271,7 @@
                     <pic:cNvPicPr/>
                   </pic:nvPicPr>
                   <pic:blipFill>
-                    <a:blip r:embed="rId8">
+                    <a:blip r:embed="rId8" cstate="print">
                       <a:extLst>
                         <a:ext uri="{28A0092B-C50C-407E-A947-70E740481C1C}">
                           <a14:useLocalDpi xmlns:a14="http://schemas.microsoft.com/office/drawing/2010/main" val="0"/>
@@ -2285,7 +2285,7 @@
                   <pic:spPr>
                     <a:xfrm>
                       <a:off x="0" y="0"/>
-                      <a:ext cx="5674367" cy="3707765"/>
+                      <a:ext cx="4661302" cy="3707765"/>
                     </a:xfrm>
                     <a:prstGeom prst="rect">
                       <a:avLst/>

</xml_diff>

<commit_message>
Made changes to structure of messages table.  Added default population for messages. Added view framework for settings and webmail.  Added app.gets for webmail and settings.  Added logic to get list of messages from database.
    LLUO DB ERD.png, LLUO900 SDS.docx, tables.sql
Changed messages table to be a timestamp for sent_date instead of a date.
Updated this change in the erd and the sds.

    message_population.sql
Added default message population.

    population.sql
Added call to message_population.sql

    app.js
Added app.gets for webmail and settings.
Changed req.params.langPref to req.session.user.langPref since it is in the user class and then less data needs to between each view.

    DatabaseHandler.js
Added function getMessages() to get list of all sent/received messages from the database and return to calling function.

    main.ejs
Added links to the settings view and the webmail view.

    settings.ejs, webmail.ejs
Added basic view framework for settings and webmail.
</commit_message>
<xml_diff>
--- a/Assignments/Sprints/Sprint 2/LLUO900 SDS.docx
+++ b/Assignments/Sprints/Sprint 2/LLUO900 SDS.docx
@@ -2248,7 +2248,7 @@
           <w:szCs w:val="36"/>
         </w:rPr>
         <w:drawing>
-          <wp:anchor distT="0" distB="0" distL="114300" distR="114300" simplePos="0" relativeHeight="251658240" behindDoc="0" locked="0" layoutInCell="1" allowOverlap="1" wp14:anchorId="21BA9751" wp14:editId="774BC450">
+          <wp:anchor distT="0" distB="0" distL="114300" distR="114300" simplePos="0" relativeHeight="251658240" behindDoc="0" locked="0" layoutInCell="1" allowOverlap="1" wp14:anchorId="21BA9751" wp14:editId="1A165FD6">
             <wp:simplePos x="0" y="0"/>
             <wp:positionH relativeFrom="page">
               <wp:posOffset>1485900</wp:posOffset>
@@ -2256,7 +2256,7 @@
             <wp:positionV relativeFrom="paragraph">
               <wp:posOffset>19685</wp:posOffset>
             </wp:positionV>
-            <wp:extent cx="4661302" cy="3707764"/>
+            <wp:extent cx="4661301" cy="3707764"/>
             <wp:effectExtent l="0" t="0" r="6350" b="7620"/>
             <wp:wrapNone/>
             <wp:docPr id="9" name="Picture 9"/>
@@ -2285,7 +2285,7 @@
                   <pic:spPr>
                     <a:xfrm>
                       <a:off x="0" y="0"/>
-                      <a:ext cx="4661302" cy="3707764"/>
+                      <a:ext cx="4661301" cy="3707764"/>
                     </a:xfrm>
                     <a:prstGeom prst="rect">
                       <a:avLst/>
@@ -2607,7 +2607,25 @@
           <w:sz w:val="28"/>
           <w:szCs w:val="28"/>
         </w:rPr>
-        <w:t xml:space="preserve">User table allows for storing of persistent user list.  This allows for users to be queried with a preference for the language the user wants to learn and what language the other users are proficient in by matching it to the user_languages table.  </w:t>
+        <w:t xml:space="preserve">User table allows for storing of persistent user list.  This allows for users to be queried with a preference for the language the user wants to learn and what language the other users are proficient in by matching it to the </w:t>
+      </w:r>
+      <w:proofErr w:type="spellStart"/>
+      <w:r>
+        <w:rPr>
+          <w:rFonts w:ascii="Times New Roman" w:hAnsi="Times New Roman" w:cs="Times New Roman"/>
+          <w:sz w:val="28"/>
+          <w:szCs w:val="28"/>
+        </w:rPr>
+        <w:t>user_languages</w:t>
+      </w:r>
+      <w:proofErr w:type="spellEnd"/>
+      <w:r>
+        <w:rPr>
+          <w:rFonts w:ascii="Times New Roman" w:hAnsi="Times New Roman" w:cs="Times New Roman"/>
+          <w:sz w:val="28"/>
+          <w:szCs w:val="28"/>
+        </w:rPr>
+        <w:t xml:space="preserve"> table.  </w:t>
       </w:r>
     </w:p>
     <w:p>
@@ -4402,7 +4420,21 @@
               <w:rPr>
                 <w:rFonts w:ascii="Times New Roman" w:hAnsi="Times New Roman" w:cs="Times New Roman"/>
               </w:rPr>
-              <w:t>Add words to words_seen array so that user can keep going through words with seemingly no limit.</w:t>
+              <w:t xml:space="preserve">Add words to </w:t>
+            </w:r>
+            <w:proofErr w:type="spellStart"/>
+            <w:r>
+              <w:rPr>
+                <w:rFonts w:ascii="Times New Roman" w:hAnsi="Times New Roman" w:cs="Times New Roman"/>
+              </w:rPr>
+              <w:t>words_seen</w:t>
+            </w:r>
+            <w:proofErr w:type="spellEnd"/>
+            <w:r>
+              <w:rPr>
+                <w:rFonts w:ascii="Times New Roman" w:hAnsi="Times New Roman" w:cs="Times New Roman"/>
+              </w:rPr>
+              <w:t xml:space="preserve"> array so that user can keep going through words with seemingly no limit.</w:t>
             </w:r>
           </w:p>
         </w:tc>
@@ -4477,11 +4509,19 @@
                 <w:rFonts w:ascii="Times New Roman" w:hAnsi="Times New Roman" w:cs="Times New Roman"/>
               </w:rPr>
             </w:pPr>
-            <w:r>
-              <w:rPr>
-                <w:rFonts w:ascii="Times New Roman" w:hAnsi="Times New Roman" w:cs="Times New Roman"/>
-              </w:rPr>
-              <w:t>Prev word</w:t>
+            <w:proofErr w:type="spellStart"/>
+            <w:r>
+              <w:rPr>
+                <w:rFonts w:ascii="Times New Roman" w:hAnsi="Times New Roman" w:cs="Times New Roman"/>
+              </w:rPr>
+              <w:t>Prev</w:t>
+            </w:r>
+            <w:proofErr w:type="spellEnd"/>
+            <w:r>
+              <w:rPr>
+                <w:rFonts w:ascii="Times New Roman" w:hAnsi="Times New Roman" w:cs="Times New Roman"/>
+              </w:rPr>
+              <w:t xml:space="preserve"> word</w:t>
             </w:r>
           </w:p>
           <w:p>
@@ -4510,7 +4550,21 @@
               <w:rPr>
                 <w:rFonts w:ascii="Times New Roman" w:hAnsi="Times New Roman" w:cs="Times New Roman"/>
               </w:rPr>
-              <w:t>Cycle to the prev word in the list of seen words</w:t>
+              <w:t xml:space="preserve">Cycle to the </w:t>
+            </w:r>
+            <w:proofErr w:type="spellStart"/>
+            <w:r>
+              <w:rPr>
+                <w:rFonts w:ascii="Times New Roman" w:hAnsi="Times New Roman" w:cs="Times New Roman"/>
+              </w:rPr>
+              <w:t>prev</w:t>
+            </w:r>
+            <w:proofErr w:type="spellEnd"/>
+            <w:r>
+              <w:rPr>
+                <w:rFonts w:ascii="Times New Roman" w:hAnsi="Times New Roman" w:cs="Times New Roman"/>
+              </w:rPr>
+              <w:t xml:space="preserve"> word in the list of seen words</w:t>
             </w:r>
           </w:p>
         </w:tc>
@@ -4582,7 +4636,35 @@
               <w:rPr>
                 <w:rFonts w:ascii="Times New Roman" w:hAnsi="Times New Roman" w:cs="Times New Roman"/>
               </w:rPr>
-              <w:t xml:space="preserve">Click on the prev button to cycle backwards through words seen by the user to see previous words. Add words to words_seen array so that the user can see all previous </w:t>
+              <w:t xml:space="preserve">Click on the </w:t>
+            </w:r>
+            <w:proofErr w:type="spellStart"/>
+            <w:r>
+              <w:rPr>
+                <w:rFonts w:ascii="Times New Roman" w:hAnsi="Times New Roman" w:cs="Times New Roman"/>
+              </w:rPr>
+              <w:t>prev</w:t>
+            </w:r>
+            <w:proofErr w:type="spellEnd"/>
+            <w:r>
+              <w:rPr>
+                <w:rFonts w:ascii="Times New Roman" w:hAnsi="Times New Roman" w:cs="Times New Roman"/>
+              </w:rPr>
+              <w:t xml:space="preserve"> button to cycle backwards through words seen by the user to see previous words. Add words to </w:t>
+            </w:r>
+            <w:proofErr w:type="spellStart"/>
+            <w:r>
+              <w:rPr>
+                <w:rFonts w:ascii="Times New Roman" w:hAnsi="Times New Roman" w:cs="Times New Roman"/>
+              </w:rPr>
+              <w:t>words_seen</w:t>
+            </w:r>
+            <w:proofErr w:type="spellEnd"/>
+            <w:r>
+              <w:rPr>
+                <w:rFonts w:ascii="Times New Roman" w:hAnsi="Times New Roman" w:cs="Times New Roman"/>
+              </w:rPr>
+              <w:t xml:space="preserve"> array so that the user can see all previous </w:t>
             </w:r>
             <w:r>
               <w:rPr>
@@ -5411,7 +5493,21 @@
               <w:rPr>
                 <w:rFonts w:ascii="Times New Roman" w:hAnsi="Times New Roman" w:cs="Times New Roman"/>
               </w:rPr>
-              <w:t>click on them to get information on user shown to make sure its linked to the correct profile</w:t>
+              <w:t xml:space="preserve">click on them to get information on user shown to make sure </w:t>
+            </w:r>
+            <w:proofErr w:type="gramStart"/>
+            <w:r>
+              <w:rPr>
+                <w:rFonts w:ascii="Times New Roman" w:hAnsi="Times New Roman" w:cs="Times New Roman"/>
+              </w:rPr>
+              <w:t>its</w:t>
+            </w:r>
+            <w:proofErr w:type="gramEnd"/>
+            <w:r>
+              <w:rPr>
+                <w:rFonts w:ascii="Times New Roman" w:hAnsi="Times New Roman" w:cs="Times New Roman"/>
+              </w:rPr>
+              <w:t xml:space="preserve"> linked to the correct profile</w:t>
             </w:r>
           </w:p>
         </w:tc>
@@ -5600,7 +5696,21 @@
               <w:rPr>
                 <w:rFonts w:ascii="Times New Roman" w:hAnsi="Times New Roman" w:cs="Times New Roman"/>
               </w:rPr>
-              <w:t>See if email message shows In the database.</w:t>
+              <w:t xml:space="preserve">See if email message shows </w:t>
+            </w:r>
+            <w:proofErr w:type="gramStart"/>
+            <w:r>
+              <w:rPr>
+                <w:rFonts w:ascii="Times New Roman" w:hAnsi="Times New Roman" w:cs="Times New Roman"/>
+              </w:rPr>
+              <w:t>In</w:t>
+            </w:r>
+            <w:proofErr w:type="gramEnd"/>
+            <w:r>
+              <w:rPr>
+                <w:rFonts w:ascii="Times New Roman" w:hAnsi="Times New Roman" w:cs="Times New Roman"/>
+              </w:rPr>
+              <w:t xml:space="preserve"> the database.</w:t>
             </w:r>
           </w:p>
         </w:tc>

</xml_diff>

<commit_message>
Updated Site Map to correspond current state.  Updated SDS with current sitemap.  Created Programmer Manual.
    SDS, Site Map.png
Updated site map to match current state.

    setupDatabase.bat
Added if statement to determine if pgpass.conf already exists.
Updated call to PostgreSQL installer to most current.

    Programmer Manual.docx
Added manual to help a programmer get accustomed to the project code.
</commit_message>
<xml_diff>
--- a/Assignments/Sprints/Sprint 2/LLUO900 SDS.docx
+++ b/Assignments/Sprints/Sprint 2/LLUO900 SDS.docx
@@ -2856,8 +2856,8 @@
           <w:szCs w:val="36"/>
         </w:rPr>
         <w:drawing>
-          <wp:inline distT="0" distB="0" distL="0" distR="0" wp14:anchorId="698D366E" wp14:editId="2B6A8B1B">
-            <wp:extent cx="5943600" cy="3462655"/>
+          <wp:inline distT="0" distB="0" distL="0" distR="0" wp14:anchorId="698D366E" wp14:editId="2B8DC9E3">
+            <wp:extent cx="5943600" cy="2948851"/>
             <wp:effectExtent l="0" t="0" r="0" b="4445"/>
             <wp:docPr id="1" name="Picture 1"/>
             <wp:cNvGraphicFramePr>
@@ -2885,7 +2885,7 @@
                   <pic:spPr>
                     <a:xfrm>
                       <a:off x="0" y="0"/>
-                      <a:ext cx="5943600" cy="3462655"/>
+                      <a:ext cx="5943600" cy="2948851"/>
                     </a:xfrm>
                     <a:prstGeom prst="rect">
                       <a:avLst/>

</xml_diff>